<commit_message>
documentation clean up; adding additional logging
</commit_message>
<xml_diff>
--- a/doc/MoDaC Development Instructions.docx
+++ b/doc/MoDaC Development Instructions.docx
@@ -48,26 +48,66 @@
           <w:ilvl w:val="0"/>
           <w:numId w:val="1"/>
         </w:numPr>
-      </w:pPr>
-      <w:r>
-        <w:t>Add passwords in local-</w:t>
+        <w:rPr>
+          <w:rStyle w:val="Hyperlink"/>
+          <w:color w:val="auto"/>
+          <w:u w:val="none"/>
+        </w:rPr>
+      </w:pPr>
+      <w:r>
+        <w:rPr>
+          <w:rStyle w:val="Hyperlink"/>
+          <w:color w:val="auto"/>
+          <w:u w:val="none"/>
+        </w:rPr>
+        <w:t>The local-</w:t>
       </w:r>
       <w:proofErr w:type="spellStart"/>
       <w:r>
+        <w:rPr>
+          <w:rStyle w:val="Hyperlink"/>
+          <w:color w:val="auto"/>
+          <w:u w:val="none"/>
+        </w:rPr>
         <w:t>env.conf</w:t>
       </w:r>
       <w:proofErr w:type="spellEnd"/>
       <w:r>
-        <w:t xml:space="preserve"> for </w:t>
+        <w:rPr>
+          <w:rStyle w:val="Hyperlink"/>
+          <w:color w:val="auto"/>
+          <w:u w:val="none"/>
+        </w:rPr>
+        <w:t xml:space="preserve"> is under </w:t>
       </w:r>
       <w:proofErr w:type="spellStart"/>
       <w:r>
-        <w:t>MoDaC</w:t>
+        <w:rPr>
+          <w:rStyle w:val="Hyperlink"/>
+          <w:color w:val="auto"/>
+          <w:u w:val="none"/>
+        </w:rPr>
+        <w:t>src</w:t>
       </w:r>
       <w:proofErr w:type="spellEnd"/>
       <w:r>
-        <w:t xml:space="preserve"> database, google drive client and secret Id and service account passwords.</w:t>
-      </w:r>
+        <w:rPr>
+          <w:rStyle w:val="Hyperlink"/>
+          <w:color w:val="auto"/>
+          <w:u w:val="none"/>
+        </w:rPr>
+        <w:t>/main/resources/</w:t>
+      </w:r>
+      <w:proofErr w:type="spellStart"/>
+      <w:r>
+        <w:rPr>
+          <w:rStyle w:val="Hyperlink"/>
+          <w:color w:val="auto"/>
+          <w:u w:val="none"/>
+        </w:rPr>
+        <w:t>appconfigs</w:t>
+      </w:r>
+      <w:proofErr w:type="spellEnd"/>
     </w:p>
     <w:p>
       <w:pPr>
@@ -78,7 +118,7 @@
         </w:numPr>
       </w:pPr>
       <w:r>
-        <w:t>In local-</w:t>
+        <w:t>Add passwords in local-</w:t>
       </w:r>
       <w:proofErr w:type="spellStart"/>
       <w:r>
@@ -86,17 +126,15 @@
       </w:r>
       <w:proofErr w:type="spellEnd"/>
       <w:r>
-        <w:t>, point to the appropriate DME Server (</w:t>
+        <w:t xml:space="preserve"> for </w:t>
       </w:r>
       <w:proofErr w:type="spellStart"/>
-      <w:proofErr w:type="gramStart"/>
-      <w:r>
-        <w:t>gov.nih.nci.hpc.server</w:t>
+      <w:r>
+        <w:t>MoDaC</w:t>
       </w:r>
       <w:proofErr w:type="spellEnd"/>
-      <w:proofErr w:type="gramEnd"/>
-      <w:r>
-        <w:t>).</w:t>
+      <w:r>
+        <w:t xml:space="preserve"> database, google drive client and secret Id and service account passwords.</w:t>
       </w:r>
       <w:r>
         <w:t xml:space="preserve"> </w:t>
@@ -111,7 +149,28 @@
         </w:numPr>
       </w:pPr>
       <w:r>
-        <w:t>If using eclipse: Convert to maven project and build the project using maven build</w:t>
+        <w:t>In local-</w:t>
+      </w:r>
+      <w:proofErr w:type="spellStart"/>
+      <w:r>
+        <w:t>env.conf</w:t>
+      </w:r>
+      <w:proofErr w:type="spellEnd"/>
+      <w:r>
+        <w:t>, point to the appropriate DME Server (</w:t>
+      </w:r>
+      <w:proofErr w:type="spellStart"/>
+      <w:proofErr w:type="gramStart"/>
+      <w:r>
+        <w:t>gov.nih.nci.hpc.server</w:t>
+      </w:r>
+      <w:proofErr w:type="spellEnd"/>
+      <w:proofErr w:type="gramEnd"/>
+      <w:r>
+        <w:t>).</w:t>
+      </w:r>
+      <w:r>
+        <w:t xml:space="preserve"> </w:t>
       </w:r>
     </w:p>
     <w:p>
@@ -123,15 +182,7 @@
         </w:numPr>
       </w:pPr>
       <w:r>
-        <w:t xml:space="preserve">If using command line, build using: </w:t>
-      </w:r>
-      <w:proofErr w:type="spellStart"/>
-      <w:r>
-        <w:t>mvn</w:t>
-      </w:r>
-      <w:proofErr w:type="spellEnd"/>
-      <w:r>
-        <w:t xml:space="preserve"> clean install </w:t>
+        <w:t>If using eclipse: Convert to maven project and build the project using maven build</w:t>
       </w:r>
     </w:p>
     <w:p>
@@ -143,7 +194,21 @@
         </w:numPr>
       </w:pPr>
       <w:r>
-        <w:t>To start the Project using eclipse, run as java application.</w:t>
+        <w:t xml:space="preserve">If using command line, build </w:t>
+      </w:r>
+      <w:r>
+        <w:t xml:space="preserve">the project from base path(where the pom.xml resides) </w:t>
+      </w:r>
+      <w:r>
+        <w:t xml:space="preserve">using: </w:t>
+      </w:r>
+      <w:proofErr w:type="spellStart"/>
+      <w:r>
+        <w:t>mvn</w:t>
+      </w:r>
+      <w:proofErr w:type="spellEnd"/>
+      <w:r>
+        <w:t xml:space="preserve"> clean install </w:t>
       </w:r>
     </w:p>
     <w:p>
@@ -155,7 +220,25 @@
         </w:numPr>
       </w:pPr>
       <w:r>
-        <w:t>If using command line, run the following command:</w:t>
+        <w:t>To start the Project using eclipse, run as java application.</w:t>
+      </w:r>
+    </w:p>
+    <w:p>
+      <w:pPr>
+        <w:pStyle w:val="ListParagraph"/>
+        <w:numPr>
+          <w:ilvl w:val="0"/>
+          <w:numId w:val="1"/>
+        </w:numPr>
+      </w:pPr>
+      <w:r>
+        <w:t xml:space="preserve">If using command line, </w:t>
+      </w:r>
+      <w:r>
+        <w:t xml:space="preserve">cd to target folder and </w:t>
+      </w:r>
+      <w:r>
+        <w:t>run the following command:</w:t>
       </w:r>
     </w:p>
     <w:p>

</xml_diff>

<commit_message>
steps for running MoDaC on local
</commit_message>
<xml_diff>
--- a/doc/MoDaC Development Instructions.docx
+++ b/doc/MoDaC Development Instructions.docx
@@ -1,21 +1,540 @@
 
 <file path=word/document.xml><?xml version="1.0" encoding="utf-8"?>
-<w:document xmlns:wpc="http://schemas.microsoft.com/office/word/2010/wordprocessingCanvas" xmlns:cx="http://schemas.microsoft.com/office/drawing/2014/chartex" xmlns:cx1="http://schemas.microsoft.com/office/drawing/2015/9/8/chartex" xmlns:cx2="http://schemas.microsoft.com/office/drawing/2015/10/21/chartex" xmlns:cx3="http://schemas.microsoft.com/office/drawing/2016/5/9/chartex" xmlns:cx4="http://schemas.microsoft.com/office/drawing/2016/5/10/chartex" xmlns:cx5="http://schemas.microsoft.com/office/drawing/2016/5/11/chartex" xmlns:cx6="http://schemas.microsoft.com/office/drawing/2016/5/12/chartex" xmlns:cx7="http://schemas.microsoft.com/office/drawing/2016/5/13/chartex" xmlns:cx8="http://schemas.microsoft.com/office/drawing/2016/5/14/chartex" xmlns:mc="http://schemas.openxmlformats.org/markup-compatibility/2006" xmlns:aink="http://schemas.microsoft.com/office/drawing/2016/ink" xmlns:am3d="http://schemas.microsoft.com/office/drawing/2017/model3d" xmlns:o="urn:schemas-microsoft-com:office:office" xmlns:r="http://schemas.openxmlformats.org/officeDocument/2006/relationships" xmlns:m="http://schemas.openxmlformats.org/officeDocument/2006/math" xmlns:v="urn:schemas-microsoft-com:vml" xmlns:wp14="http://schemas.microsoft.com/office/word/2010/wordprocessingDrawing" xmlns:wp="http://schemas.openxmlformats.org/drawingml/2006/wordprocessingDrawing" xmlns:w10="urn:schemas-microsoft-com:office:word" xmlns:w="http://schemas.openxmlformats.org/wordprocessingml/2006/main" xmlns:w14="http://schemas.microsoft.com/office/word/2010/wordml" xmlns:w15="http://schemas.microsoft.com/office/word/2012/wordml" xmlns:w16cex="http://schemas.microsoft.com/office/word/2018/wordml/cex" xmlns:w16cid="http://schemas.microsoft.com/office/word/2016/wordml/cid" xmlns:w16="http://schemas.microsoft.com/office/word/2018/wordml" xmlns:w16sdtdh="http://schemas.microsoft.com/office/word/2020/wordml/sdtdatahash" xmlns:w16se="http://schemas.microsoft.com/office/word/2015/wordml/symex" xmlns:wpg="http://schemas.microsoft.com/office/word/2010/wordprocessingGroup" xmlns:wpi="http://schemas.microsoft.com/office/word/2010/wordprocessingInk" xmlns:wne="http://schemas.microsoft.com/office/word/2006/wordml" xmlns:wps="http://schemas.microsoft.com/office/word/2010/wordprocessingShape" mc:Ignorable="w14 w15 w16se w16cid w16 w16cex w16sdtdh wp14">
+<w:document xmlns:wpc="http://schemas.microsoft.com/office/word/2010/wordprocessingCanvas" xmlns:cx="http://schemas.microsoft.com/office/drawing/2014/chartex" xmlns:cx1="http://schemas.microsoft.com/office/drawing/2015/9/8/chartex" xmlns:cx2="http://schemas.microsoft.com/office/drawing/2015/10/21/chartex" xmlns:cx3="http://schemas.microsoft.com/office/drawing/2016/5/9/chartex" xmlns:cx4="http://schemas.microsoft.com/office/drawing/2016/5/10/chartex" xmlns:cx5="http://schemas.microsoft.com/office/drawing/2016/5/11/chartex" xmlns:cx6="http://schemas.microsoft.com/office/drawing/2016/5/12/chartex" xmlns:cx7="http://schemas.microsoft.com/office/drawing/2016/5/13/chartex" xmlns:cx8="http://schemas.microsoft.com/office/drawing/2016/5/14/chartex" xmlns:mc="http://schemas.openxmlformats.org/markup-compatibility/2006" xmlns:aink="http://schemas.microsoft.com/office/drawing/2016/ink" xmlns:am3d="http://schemas.microsoft.com/office/drawing/2017/model3d" xmlns:o="urn:schemas-microsoft-com:office:office" xmlns:oel="http://schemas.microsoft.com/office/2019/extlst" xmlns:r="http://schemas.openxmlformats.org/officeDocument/2006/relationships" xmlns:m="http://schemas.openxmlformats.org/officeDocument/2006/math" xmlns:v="urn:schemas-microsoft-com:vml" xmlns:wp14="http://schemas.microsoft.com/office/word/2010/wordprocessingDrawing" xmlns:wp="http://schemas.openxmlformats.org/drawingml/2006/wordprocessingDrawing" xmlns:w10="urn:schemas-microsoft-com:office:word" xmlns:w="http://schemas.openxmlformats.org/wordprocessingml/2006/main" xmlns:w14="http://schemas.microsoft.com/office/word/2010/wordml" xmlns:w15="http://schemas.microsoft.com/office/word/2012/wordml" xmlns:w16cex="http://schemas.microsoft.com/office/word/2018/wordml/cex" xmlns:w16cid="http://schemas.microsoft.com/office/word/2016/wordml/cid" xmlns:w16="http://schemas.microsoft.com/office/word/2018/wordml" xmlns:w16sdtdh="http://schemas.microsoft.com/office/word/2020/wordml/sdtdatahash" xmlns:w16se="http://schemas.microsoft.com/office/word/2015/wordml/symex" xmlns:wpg="http://schemas.microsoft.com/office/word/2010/wordprocessingGroup" xmlns:wpi="http://schemas.microsoft.com/office/word/2010/wordprocessingInk" xmlns:wne="http://schemas.microsoft.com/office/word/2006/wordml" xmlns:wps="http://schemas.microsoft.com/office/word/2010/wordprocessingShape" mc:Ignorable="w14 w15 w16se w16cid w16 w16cex w16sdtdh wp14">
   <w:body>
     <w:p>
-      <w:r>
+      <w:pPr>
+        <w:jc w:val="center"/>
+        <w:rPr>
+          <w:rFonts w:cstheme="minorHAnsi"/>
+          <w:b/>
+          <w:bCs/>
+          <w:sz w:val="36"/>
+          <w:szCs w:val="36"/>
+        </w:rPr>
+      </w:pPr>
+      <w:r>
+        <w:rPr>
+          <w:rFonts w:cstheme="minorHAnsi"/>
+          <w:b/>
+          <w:bCs/>
+          <w:sz w:val="36"/>
+          <w:szCs w:val="36"/>
+        </w:rPr>
         <w:t xml:space="preserve">STEPS for running </w:t>
       </w:r>
       <w:proofErr w:type="spellStart"/>
       <w:r>
+        <w:rPr>
+          <w:rFonts w:cstheme="minorHAnsi"/>
+          <w:b/>
+          <w:bCs/>
+          <w:sz w:val="36"/>
+          <w:szCs w:val="36"/>
+        </w:rPr>
         <w:t>MoDaC</w:t>
       </w:r>
       <w:proofErr w:type="spellEnd"/>
       <w:r>
-        <w:t xml:space="preserve"> on local:</w:t>
-      </w:r>
-    </w:p>
-    <w:p/>
+        <w:rPr>
+          <w:rFonts w:cstheme="minorHAnsi"/>
+          <w:b/>
+          <w:bCs/>
+          <w:sz w:val="36"/>
+          <w:szCs w:val="36"/>
+        </w:rPr>
+        <w:t xml:space="preserve"> on </w:t>
+      </w:r>
+      <w:r>
+        <w:rPr>
+          <w:rFonts w:cstheme="minorHAnsi"/>
+          <w:b/>
+          <w:bCs/>
+          <w:sz w:val="36"/>
+          <w:szCs w:val="36"/>
+        </w:rPr>
+        <w:t>local.</w:t>
+      </w:r>
+    </w:p>
+    <w:p>
+      <w:pPr>
+        <w:rPr>
+          <w:rFonts w:cstheme="minorHAnsi"/>
+        </w:rPr>
+      </w:pPr>
+    </w:p>
+    <w:p>
+      <w:pPr>
+        <w:rPr>
+          <w:rFonts w:cstheme="minorHAnsi"/>
+          <w:sz w:val="28"/>
+          <w:szCs w:val="28"/>
+        </w:rPr>
+      </w:pPr>
+    </w:p>
+    <w:p>
+      <w:pPr>
+        <w:pStyle w:val="ListParagraph"/>
+        <w:numPr>
+          <w:ilvl w:val="0"/>
+          <w:numId w:val="4"/>
+        </w:numPr>
+        <w:rPr>
+          <w:rFonts w:cstheme="minorHAnsi"/>
+          <w:sz w:val="28"/>
+          <w:szCs w:val="28"/>
+        </w:rPr>
+      </w:pPr>
+      <w:r>
+        <w:rPr>
+          <w:rFonts w:cstheme="minorHAnsi"/>
+          <w:sz w:val="28"/>
+          <w:szCs w:val="28"/>
+        </w:rPr>
+        <w:t xml:space="preserve">Before running </w:t>
+      </w:r>
+      <w:proofErr w:type="spellStart"/>
+      <w:r>
+        <w:rPr>
+          <w:rFonts w:cstheme="minorHAnsi"/>
+          <w:sz w:val="28"/>
+          <w:szCs w:val="28"/>
+        </w:rPr>
+        <w:t>MoDaC</w:t>
+      </w:r>
+      <w:proofErr w:type="spellEnd"/>
+      <w:r>
+        <w:rPr>
+          <w:rFonts w:cstheme="minorHAnsi"/>
+          <w:sz w:val="28"/>
+          <w:szCs w:val="28"/>
+        </w:rPr>
+        <w:t xml:space="preserve"> project, the required jars need to </w:t>
+      </w:r>
+      <w:r>
+        <w:rPr>
+          <w:rFonts w:cstheme="minorHAnsi"/>
+          <w:sz w:val="28"/>
+          <w:szCs w:val="28"/>
+        </w:rPr>
+        <w:t xml:space="preserve">be </w:t>
+      </w:r>
+      <w:r>
+        <w:rPr>
+          <w:rFonts w:cstheme="minorHAnsi"/>
+          <w:sz w:val="28"/>
+          <w:szCs w:val="28"/>
+        </w:rPr>
+        <w:t xml:space="preserve">installed </w:t>
+      </w:r>
+      <w:r>
+        <w:rPr>
+          <w:rFonts w:cstheme="minorHAnsi"/>
+          <w:sz w:val="28"/>
+          <w:szCs w:val="28"/>
+        </w:rPr>
+        <w:t xml:space="preserve">from </w:t>
+      </w:r>
+      <w:r>
+        <w:rPr>
+          <w:rFonts w:cstheme="minorHAnsi"/>
+          <w:sz w:val="28"/>
+          <w:szCs w:val="28"/>
+        </w:rPr>
+        <w:t>DME project. To do so, here are the steps:</w:t>
+      </w:r>
+    </w:p>
+    <w:p>
+      <w:pPr>
+        <w:pStyle w:val="ListParagraph"/>
+        <w:numPr>
+          <w:ilvl w:val="0"/>
+          <w:numId w:val="2"/>
+        </w:numPr>
+        <w:ind w:left="1800"/>
+        <w:rPr>
+          <w:rFonts w:cstheme="minorHAnsi"/>
+          <w:sz w:val="28"/>
+          <w:szCs w:val="28"/>
+        </w:rPr>
+      </w:pPr>
+      <w:r>
+        <w:rPr>
+          <w:rFonts w:cstheme="minorHAnsi"/>
+          <w:sz w:val="28"/>
+          <w:szCs w:val="28"/>
+        </w:rPr>
+        <w:t xml:space="preserve">Open a terminal and do a git clone the code from </w:t>
+      </w:r>
+      <w:hyperlink r:id="rId5" w:history="1">
+        <w:r>
+          <w:rPr>
+            <w:rStyle w:val="Hyperlink"/>
+            <w:rFonts w:cstheme="minorHAnsi"/>
+            <w:sz w:val="28"/>
+            <w:szCs w:val="28"/>
+          </w:rPr>
+          <w:t>https://github.com/CBIIT/HPC_DME_APIs</w:t>
+        </w:r>
+      </w:hyperlink>
+      <w:r>
+        <w:rPr>
+          <w:rFonts w:cstheme="minorHAnsi"/>
+          <w:sz w:val="28"/>
+          <w:szCs w:val="28"/>
+        </w:rPr>
+        <w:t xml:space="preserve"> using the following </w:t>
+      </w:r>
+      <w:r>
+        <w:rPr>
+          <w:rFonts w:cstheme="minorHAnsi"/>
+          <w:sz w:val="28"/>
+          <w:szCs w:val="28"/>
+        </w:rPr>
+        <w:t>command.</w:t>
+      </w:r>
+    </w:p>
+    <w:p>
+      <w:pPr>
+        <w:pStyle w:val="ListParagraph"/>
+        <w:numPr>
+          <w:ilvl w:val="0"/>
+          <w:numId w:val="3"/>
+        </w:numPr>
+        <w:ind w:left="2730"/>
+        <w:rPr>
+          <w:rFonts w:cstheme="minorHAnsi"/>
+          <w:sz w:val="28"/>
+          <w:szCs w:val="28"/>
+        </w:rPr>
+      </w:pPr>
+      <w:r>
+        <w:rPr>
+          <w:rFonts w:cstheme="minorHAnsi"/>
+          <w:sz w:val="28"/>
+          <w:szCs w:val="28"/>
+        </w:rPr>
+        <w:t xml:space="preserve">git </w:t>
+      </w:r>
+      <w:proofErr w:type="gramStart"/>
+      <w:r>
+        <w:rPr>
+          <w:rFonts w:cstheme="minorHAnsi"/>
+          <w:sz w:val="28"/>
+          <w:szCs w:val="28"/>
+        </w:rPr>
+        <w:t xml:space="preserve">clone  </w:t>
+      </w:r>
+      <w:r>
+        <w:rPr>
+          <w:rFonts w:cstheme="minorHAnsi"/>
+          <w:sz w:val="28"/>
+          <w:szCs w:val="28"/>
+        </w:rPr>
+        <w:t>https://github.com/CBIIT/HPC_DME_APIs</w:t>
+      </w:r>
+      <w:proofErr w:type="gramEnd"/>
+    </w:p>
+    <w:p>
+      <w:pPr>
+        <w:pStyle w:val="ListParagraph"/>
+        <w:numPr>
+          <w:ilvl w:val="0"/>
+          <w:numId w:val="2"/>
+        </w:numPr>
+        <w:ind w:left="1800"/>
+        <w:rPr>
+          <w:rFonts w:cstheme="minorHAnsi"/>
+          <w:sz w:val="28"/>
+          <w:szCs w:val="28"/>
+        </w:rPr>
+      </w:pPr>
+      <w:r>
+        <w:rPr>
+          <w:rFonts w:cstheme="minorHAnsi"/>
+          <w:sz w:val="28"/>
+          <w:szCs w:val="28"/>
+        </w:rPr>
+        <w:t xml:space="preserve">cd to this folder and go to </w:t>
+      </w:r>
+      <w:proofErr w:type="spellStart"/>
+      <w:r>
+        <w:rPr>
+          <w:rFonts w:cstheme="minorHAnsi"/>
+          <w:sz w:val="28"/>
+          <w:szCs w:val="28"/>
+        </w:rPr>
+        <w:t>src</w:t>
+      </w:r>
+      <w:proofErr w:type="spellEnd"/>
+      <w:r>
+        <w:rPr>
+          <w:rFonts w:cstheme="minorHAnsi"/>
+          <w:sz w:val="28"/>
+          <w:szCs w:val="28"/>
+        </w:rPr>
+        <w:t>/</w:t>
+      </w:r>
+      <w:proofErr w:type="spellStart"/>
+      <w:r>
+        <w:rPr>
+          <w:rFonts w:cstheme="minorHAnsi"/>
+          <w:sz w:val="28"/>
+          <w:szCs w:val="28"/>
+        </w:rPr>
+        <w:t>hpc</w:t>
+      </w:r>
+      <w:proofErr w:type="spellEnd"/>
+      <w:r>
+        <w:rPr>
+          <w:rFonts w:cstheme="minorHAnsi"/>
+          <w:sz w:val="28"/>
+          <w:szCs w:val="28"/>
+        </w:rPr>
+        <w:t>-server.</w:t>
+      </w:r>
+    </w:p>
+    <w:p>
+      <w:pPr>
+        <w:pStyle w:val="ListParagraph"/>
+        <w:numPr>
+          <w:ilvl w:val="0"/>
+          <w:numId w:val="2"/>
+        </w:numPr>
+        <w:ind w:left="1800"/>
+        <w:rPr>
+          <w:rFonts w:cstheme="minorHAnsi"/>
+          <w:sz w:val="28"/>
+          <w:szCs w:val="28"/>
+        </w:rPr>
+      </w:pPr>
+      <w:r>
+        <w:rPr>
+          <w:rFonts w:cstheme="minorHAnsi"/>
+          <w:sz w:val="28"/>
+          <w:szCs w:val="28"/>
+        </w:rPr>
+        <w:t>Do a maven build here using the following commands:</w:t>
+      </w:r>
+    </w:p>
+    <w:p>
+      <w:pPr>
+        <w:pStyle w:val="ListParagraph"/>
+        <w:numPr>
+          <w:ilvl w:val="0"/>
+          <w:numId w:val="3"/>
+        </w:numPr>
+        <w:ind w:left="2730"/>
+        <w:rPr>
+          <w:rFonts w:cstheme="minorHAnsi"/>
+          <w:sz w:val="28"/>
+          <w:szCs w:val="28"/>
+        </w:rPr>
+      </w:pPr>
+      <w:proofErr w:type="spellStart"/>
+      <w:r>
+        <w:rPr>
+          <w:rFonts w:cstheme="minorHAnsi"/>
+          <w:color w:val="000000"/>
+          <w:sz w:val="28"/>
+          <w:szCs w:val="28"/>
+        </w:rPr>
+        <w:t>mvn</w:t>
+      </w:r>
+      <w:proofErr w:type="spellEnd"/>
+      <w:r>
+        <w:rPr>
+          <w:rFonts w:cstheme="minorHAnsi"/>
+          <w:color w:val="000000"/>
+          <w:sz w:val="28"/>
+          <w:szCs w:val="28"/>
+        </w:rPr>
+        <w:t xml:space="preserve"> </w:t>
+      </w:r>
+      <w:proofErr w:type="spellStart"/>
+      <w:proofErr w:type="gramStart"/>
+      <w:r>
+        <w:rPr>
+          <w:rFonts w:cstheme="minorHAnsi"/>
+          <w:color w:val="000000"/>
+          <w:sz w:val="28"/>
+          <w:szCs w:val="28"/>
+        </w:rPr>
+        <w:t>eclipse:clean</w:t>
+      </w:r>
+      <w:proofErr w:type="spellEnd"/>
+      <w:proofErr w:type="gramEnd"/>
+    </w:p>
+    <w:p>
+      <w:pPr>
+        <w:pStyle w:val="ListParagraph"/>
+        <w:numPr>
+          <w:ilvl w:val="0"/>
+          <w:numId w:val="3"/>
+        </w:numPr>
+        <w:ind w:left="2730"/>
+        <w:rPr>
+          <w:rFonts w:cstheme="minorHAnsi"/>
+          <w:sz w:val="28"/>
+          <w:szCs w:val="28"/>
+        </w:rPr>
+      </w:pPr>
+      <w:proofErr w:type="spellStart"/>
+      <w:r>
+        <w:rPr>
+          <w:rFonts w:cstheme="minorHAnsi"/>
+          <w:color w:val="000000"/>
+          <w:sz w:val="28"/>
+          <w:szCs w:val="28"/>
+        </w:rPr>
+        <w:t>mvn</w:t>
+      </w:r>
+      <w:proofErr w:type="spellEnd"/>
+      <w:r>
+        <w:rPr>
+          <w:rFonts w:cstheme="minorHAnsi"/>
+          <w:color w:val="000000"/>
+          <w:sz w:val="28"/>
+          <w:szCs w:val="28"/>
+        </w:rPr>
+        <w:t xml:space="preserve"> </w:t>
+      </w:r>
+      <w:proofErr w:type="spellStart"/>
+      <w:proofErr w:type="gramStart"/>
+      <w:r>
+        <w:rPr>
+          <w:rFonts w:cstheme="minorHAnsi"/>
+          <w:color w:val="000000"/>
+          <w:sz w:val="28"/>
+          <w:szCs w:val="28"/>
+        </w:rPr>
+        <w:t>eclipse:eclipse</w:t>
+      </w:r>
+      <w:proofErr w:type="spellEnd"/>
+      <w:proofErr w:type="gramEnd"/>
+    </w:p>
+    <w:p>
+      <w:pPr>
+        <w:pStyle w:val="ListParagraph"/>
+        <w:numPr>
+          <w:ilvl w:val="0"/>
+          <w:numId w:val="3"/>
+        </w:numPr>
+        <w:ind w:left="2730"/>
+        <w:rPr>
+          <w:rFonts w:cstheme="minorHAnsi"/>
+          <w:sz w:val="28"/>
+          <w:szCs w:val="28"/>
+        </w:rPr>
+      </w:pPr>
+      <w:proofErr w:type="spellStart"/>
+      <w:r>
+        <w:rPr>
+          <w:rFonts w:cstheme="minorHAnsi"/>
+          <w:color w:val="000000"/>
+          <w:sz w:val="28"/>
+          <w:szCs w:val="28"/>
+        </w:rPr>
+        <w:t>mvn</w:t>
+      </w:r>
+      <w:proofErr w:type="spellEnd"/>
+      <w:r>
+        <w:rPr>
+          <w:rFonts w:cstheme="minorHAnsi"/>
+          <w:color w:val="000000"/>
+          <w:sz w:val="28"/>
+          <w:szCs w:val="28"/>
+        </w:rPr>
+        <w:t xml:space="preserve"> clean install -</w:t>
+      </w:r>
+      <w:proofErr w:type="spellStart"/>
+      <w:r>
+        <w:rPr>
+          <w:rFonts w:cstheme="minorHAnsi"/>
+          <w:color w:val="000000"/>
+          <w:sz w:val="28"/>
+          <w:szCs w:val="28"/>
+        </w:rPr>
+        <w:t>DskipTests</w:t>
+      </w:r>
+      <w:proofErr w:type="spellEnd"/>
+    </w:p>
+    <w:p>
+      <w:pPr>
+        <w:rPr>
+          <w:rFonts w:cstheme="minorHAnsi"/>
+          <w:sz w:val="28"/>
+          <w:szCs w:val="28"/>
+        </w:rPr>
+      </w:pPr>
+    </w:p>
+    <w:p>
+      <w:pPr>
+        <w:rPr>
+          <w:rFonts w:cstheme="minorHAnsi"/>
+          <w:sz w:val="28"/>
+          <w:szCs w:val="28"/>
+        </w:rPr>
+      </w:pPr>
+    </w:p>
+    <w:p>
+      <w:pPr>
+        <w:rPr>
+          <w:rFonts w:cstheme="minorHAnsi"/>
+          <w:sz w:val="28"/>
+          <w:szCs w:val="28"/>
+        </w:rPr>
+      </w:pPr>
+    </w:p>
+    <w:p>
+      <w:pPr>
+        <w:pStyle w:val="ListParagraph"/>
+        <w:numPr>
+          <w:ilvl w:val="0"/>
+          <w:numId w:val="4"/>
+        </w:numPr>
+        <w:rPr>
+          <w:rFonts w:cstheme="minorHAnsi"/>
+          <w:sz w:val="28"/>
+          <w:szCs w:val="28"/>
+        </w:rPr>
+      </w:pPr>
+      <w:r>
+        <w:rPr>
+          <w:rFonts w:cstheme="minorHAnsi"/>
+          <w:sz w:val="28"/>
+          <w:szCs w:val="28"/>
+        </w:rPr>
+        <w:t xml:space="preserve">Now, run </w:t>
+      </w:r>
+      <w:proofErr w:type="spellStart"/>
+      <w:r>
+        <w:rPr>
+          <w:rFonts w:cstheme="minorHAnsi"/>
+          <w:sz w:val="28"/>
+          <w:szCs w:val="28"/>
+        </w:rPr>
+        <w:t>MoDaC</w:t>
+      </w:r>
+      <w:proofErr w:type="spellEnd"/>
+      <w:r>
+        <w:rPr>
+          <w:rFonts w:cstheme="minorHAnsi"/>
+          <w:sz w:val="28"/>
+          <w:szCs w:val="28"/>
+        </w:rPr>
+        <w:t xml:space="preserve"> project using the following steps:</w:t>
+      </w:r>
+    </w:p>
+    <w:p>
+      <w:pPr>
+        <w:rPr>
+          <w:rFonts w:cstheme="minorHAnsi"/>
+          <w:sz w:val="28"/>
+          <w:szCs w:val="28"/>
+        </w:rPr>
+      </w:pPr>
+    </w:p>
     <w:p>
       <w:pPr>
         <w:pStyle w:val="ListParagraph"/>
@@ -23,19 +542,31 @@
           <w:ilvl w:val="0"/>
           <w:numId w:val="1"/>
         </w:numPr>
+        <w:ind w:left="1440"/>
         <w:rPr>
           <w:rStyle w:val="Hyperlink"/>
+          <w:rFonts w:cstheme="minorHAnsi"/>
           <w:color w:val="auto"/>
+          <w:sz w:val="28"/>
+          <w:szCs w:val="28"/>
           <w:u w:val="none"/>
         </w:rPr>
       </w:pPr>
       <w:r>
+        <w:rPr>
+          <w:rFonts w:cstheme="minorHAnsi"/>
+          <w:sz w:val="28"/>
+          <w:szCs w:val="28"/>
+        </w:rPr>
         <w:t xml:space="preserve">Git clone the code from </w:t>
       </w:r>
-      <w:hyperlink r:id="rId5" w:history="1">
+      <w:hyperlink r:id="rId6" w:history="1">
         <w:r>
           <w:rPr>
             <w:rStyle w:val="Hyperlink"/>
+            <w:rFonts w:cstheme="minorHAnsi"/>
+            <w:sz w:val="28"/>
+            <w:szCs w:val="28"/>
           </w:rPr>
           <w:t>https://github.com/CBIIT/nci-doe-data-sharing.git</w:t>
         </w:r>
@@ -46,68 +577,53 @@
         <w:pStyle w:val="ListParagraph"/>
         <w:numPr>
           <w:ilvl w:val="0"/>
-          <w:numId w:val="1"/>
+          <w:numId w:val="5"/>
         </w:numPr>
         <w:rPr>
           <w:rStyle w:val="Hyperlink"/>
+          <w:rFonts w:cstheme="minorHAnsi"/>
           <w:color w:val="auto"/>
+          <w:sz w:val="28"/>
+          <w:szCs w:val="28"/>
           <w:u w:val="none"/>
         </w:rPr>
       </w:pPr>
       <w:r>
         <w:rPr>
           <w:rStyle w:val="Hyperlink"/>
+          <w:rFonts w:cstheme="minorHAnsi"/>
           <w:color w:val="auto"/>
+          <w:sz w:val="28"/>
+          <w:szCs w:val="28"/>
           <w:u w:val="none"/>
         </w:rPr>
-        <w:t>The local-</w:t>
-      </w:r>
-      <w:proofErr w:type="spellStart"/>
-      <w:r>
+        <w:t xml:space="preserve">Git clone </w:t>
+      </w:r>
+      <w:hyperlink r:id="rId7" w:history="1">
+        <w:r>
+          <w:rPr>
+            <w:rStyle w:val="Hyperlink"/>
+            <w:rFonts w:cstheme="minorHAnsi"/>
+            <w:sz w:val="28"/>
+            <w:szCs w:val="28"/>
+          </w:rPr>
+          <w:t>https://github.com/CBIIT/nci-doe-data-sharing.git</w:t>
+        </w:r>
+      </w:hyperlink>
+    </w:p>
+    <w:p>
+      <w:pPr>
+        <w:pStyle w:val="ListParagraph"/>
+        <w:ind w:left="2160"/>
         <w:rPr>
           <w:rStyle w:val="Hyperlink"/>
+          <w:rFonts w:cstheme="minorHAnsi"/>
           <w:color w:val="auto"/>
+          <w:sz w:val="28"/>
+          <w:szCs w:val="28"/>
           <w:u w:val="none"/>
         </w:rPr>
-        <w:t>env.conf</w:t>
-      </w:r>
-      <w:proofErr w:type="spellEnd"/>
-      <w:r>
-        <w:rPr>
-          <w:rStyle w:val="Hyperlink"/>
-          <w:color w:val="auto"/>
-          <w:u w:val="none"/>
-        </w:rPr>
-        <w:t xml:space="preserve"> is under </w:t>
-      </w:r>
-      <w:proofErr w:type="spellStart"/>
-      <w:r>
-        <w:rPr>
-          <w:rStyle w:val="Hyperlink"/>
-          <w:color w:val="auto"/>
-          <w:u w:val="none"/>
-        </w:rPr>
-        <w:t>src</w:t>
-      </w:r>
-      <w:proofErr w:type="spellEnd"/>
-      <w:r>
-        <w:rPr>
-          <w:rStyle w:val="Hyperlink"/>
-          <w:color w:val="auto"/>
-          <w:u w:val="none"/>
-        </w:rPr>
-        <w:t>/main/resources/</w:t>
-      </w:r>
-      <w:proofErr w:type="spellStart"/>
-      <w:r>
-        <w:rPr>
-          <w:rStyle w:val="Hyperlink"/>
-          <w:color w:val="auto"/>
-          <w:u w:val="none"/>
-        </w:rPr>
-        <w:t>appconfigs</w:t>
-      </w:r>
-      <w:proofErr w:type="spellEnd"/>
+      </w:pPr>
     </w:p>
     <w:p>
       <w:pPr>
@@ -116,28 +632,50 @@
           <w:ilvl w:val="0"/>
           <w:numId w:val="1"/>
         </w:numPr>
-      </w:pPr>
-      <w:r>
-        <w:t>Add passwords in local-</w:t>
+        <w:ind w:left="1440"/>
+        <w:rPr>
+          <w:rStyle w:val="Hyperlink"/>
+          <w:rFonts w:cstheme="minorHAnsi"/>
+          <w:color w:val="auto"/>
+          <w:sz w:val="28"/>
+          <w:szCs w:val="28"/>
+          <w:u w:val="none"/>
+        </w:rPr>
+      </w:pPr>
+      <w:r>
+        <w:rPr>
+          <w:rStyle w:val="Hyperlink"/>
+          <w:rFonts w:cstheme="minorHAnsi"/>
+          <w:color w:val="auto"/>
+          <w:sz w:val="28"/>
+          <w:szCs w:val="28"/>
+          <w:u w:val="none"/>
+        </w:rPr>
+        <w:t xml:space="preserve">Make sure in pom.xml, the API version is same as the one from pom.xml in DME project using above, if not change the API version in </w:t>
       </w:r>
       <w:proofErr w:type="spellStart"/>
       <w:r>
-        <w:t>env.conf</w:t>
+        <w:rPr>
+          <w:rStyle w:val="Hyperlink"/>
+          <w:rFonts w:cstheme="minorHAnsi"/>
+          <w:color w:val="auto"/>
+          <w:sz w:val="28"/>
+          <w:szCs w:val="28"/>
+          <w:u w:val="none"/>
+        </w:rPr>
+        <w:t>MoDaC</w:t>
       </w:r>
       <w:proofErr w:type="spellEnd"/>
       <w:r>
-        <w:t xml:space="preserve"> for </w:t>
-      </w:r>
-      <w:proofErr w:type="spellStart"/>
-      <w:r>
-        <w:t>MoDaC</w:t>
-      </w:r>
-      <w:proofErr w:type="spellEnd"/>
-      <w:r>
-        <w:t xml:space="preserve"> database, google drive client and secret Id and service account passwords.</w:t>
-      </w:r>
-      <w:r>
-        <w:t xml:space="preserve"> </w:t>
+        <w:rPr>
+          <w:rStyle w:val="Hyperlink"/>
+          <w:rFonts w:cstheme="minorHAnsi"/>
+          <w:color w:val="auto"/>
+          <w:sz w:val="28"/>
+          <w:szCs w:val="28"/>
+          <w:u w:val="none"/>
+        </w:rPr>
+        <w:t xml:space="preserve"> pom.xml.</w:t>
       </w:r>
     </w:p>
     <w:p>
@@ -147,29 +685,195 @@
           <w:ilvl w:val="0"/>
           <w:numId w:val="1"/>
         </w:numPr>
-      </w:pPr>
-      <w:r>
-        <w:t>In local-</w:t>
+        <w:ind w:left="1440"/>
+        <w:rPr>
+          <w:rStyle w:val="Hyperlink"/>
+          <w:rFonts w:cstheme="minorHAnsi"/>
+          <w:color w:val="auto"/>
+          <w:sz w:val="28"/>
+          <w:szCs w:val="28"/>
+          <w:u w:val="none"/>
+        </w:rPr>
+      </w:pPr>
+      <w:r>
+        <w:rPr>
+          <w:rStyle w:val="Hyperlink"/>
+          <w:rFonts w:cstheme="minorHAnsi"/>
+          <w:color w:val="auto"/>
+          <w:sz w:val="28"/>
+          <w:szCs w:val="28"/>
+          <w:u w:val="none"/>
+        </w:rPr>
+        <w:t>The local-</w:t>
       </w:r>
       <w:proofErr w:type="spellStart"/>
       <w:r>
+        <w:rPr>
+          <w:rStyle w:val="Hyperlink"/>
+          <w:rFonts w:cstheme="minorHAnsi"/>
+          <w:color w:val="auto"/>
+          <w:sz w:val="28"/>
+          <w:szCs w:val="28"/>
+          <w:u w:val="none"/>
+        </w:rPr>
         <w:t>env.conf</w:t>
       </w:r>
       <w:proofErr w:type="spellEnd"/>
       <w:r>
-        <w:t>, point to the appropriate DME Server (</w:t>
+        <w:rPr>
+          <w:rStyle w:val="Hyperlink"/>
+          <w:rFonts w:cstheme="minorHAnsi"/>
+          <w:color w:val="auto"/>
+          <w:sz w:val="28"/>
+          <w:szCs w:val="28"/>
+          <w:u w:val="none"/>
+        </w:rPr>
+        <w:t xml:space="preserve"> is under </w:t>
       </w:r>
       <w:proofErr w:type="spellStart"/>
-      <w:proofErr w:type="gramStart"/>
-      <w:r>
-        <w:t>gov.nih.nci.hpc.server</w:t>
+      <w:r>
+        <w:rPr>
+          <w:rStyle w:val="Hyperlink"/>
+          <w:rFonts w:cstheme="minorHAnsi"/>
+          <w:color w:val="auto"/>
+          <w:sz w:val="28"/>
+          <w:szCs w:val="28"/>
+          <w:u w:val="none"/>
+        </w:rPr>
+        <w:t>src</w:t>
       </w:r>
       <w:proofErr w:type="spellEnd"/>
-      <w:proofErr w:type="gramEnd"/>
-      <w:r>
-        <w:t>).</w:t>
-      </w:r>
-      <w:r>
+      <w:r>
+        <w:rPr>
+          <w:rStyle w:val="Hyperlink"/>
+          <w:rFonts w:cstheme="minorHAnsi"/>
+          <w:color w:val="auto"/>
+          <w:sz w:val="28"/>
+          <w:szCs w:val="28"/>
+          <w:u w:val="none"/>
+        </w:rPr>
+        <w:t>/main/resources/</w:t>
+      </w:r>
+      <w:proofErr w:type="spellStart"/>
+      <w:r>
+        <w:rPr>
+          <w:rStyle w:val="Hyperlink"/>
+          <w:rFonts w:cstheme="minorHAnsi"/>
+          <w:color w:val="auto"/>
+          <w:sz w:val="28"/>
+          <w:szCs w:val="28"/>
+          <w:u w:val="none"/>
+        </w:rPr>
+        <w:t>appconfigs</w:t>
+      </w:r>
+      <w:proofErr w:type="spellEnd"/>
+      <w:r>
+        <w:rPr>
+          <w:rStyle w:val="Hyperlink"/>
+          <w:rFonts w:cstheme="minorHAnsi"/>
+          <w:color w:val="auto"/>
+          <w:sz w:val="28"/>
+          <w:szCs w:val="28"/>
+          <w:u w:val="none"/>
+        </w:rPr>
+        <w:t>.</w:t>
+      </w:r>
+    </w:p>
+    <w:p>
+      <w:pPr>
+        <w:pStyle w:val="ListParagraph"/>
+        <w:numPr>
+          <w:ilvl w:val="0"/>
+          <w:numId w:val="5"/>
+        </w:numPr>
+        <w:rPr>
+          <w:rFonts w:cstheme="minorHAnsi"/>
+          <w:sz w:val="28"/>
+          <w:szCs w:val="28"/>
+        </w:rPr>
+      </w:pPr>
+      <w:r>
+        <w:rPr>
+          <w:rFonts w:cstheme="minorHAnsi"/>
+          <w:sz w:val="28"/>
+          <w:szCs w:val="28"/>
+        </w:rPr>
+        <w:t>Add passwords in local-</w:t>
+      </w:r>
+      <w:proofErr w:type="spellStart"/>
+      <w:r>
+        <w:rPr>
+          <w:rFonts w:cstheme="minorHAnsi"/>
+          <w:sz w:val="28"/>
+          <w:szCs w:val="28"/>
+        </w:rPr>
+        <w:t>env.conf</w:t>
+      </w:r>
+      <w:proofErr w:type="spellEnd"/>
+      <w:r>
+        <w:rPr>
+          <w:rFonts w:cstheme="minorHAnsi"/>
+          <w:sz w:val="28"/>
+          <w:szCs w:val="28"/>
+        </w:rPr>
+        <w:t xml:space="preserve"> for </w:t>
+      </w:r>
+      <w:proofErr w:type="spellStart"/>
+      <w:r>
+        <w:rPr>
+          <w:rFonts w:cstheme="minorHAnsi"/>
+          <w:sz w:val="28"/>
+          <w:szCs w:val="28"/>
+        </w:rPr>
+        <w:t>MoDaC</w:t>
+      </w:r>
+      <w:proofErr w:type="spellEnd"/>
+      <w:r>
+        <w:rPr>
+          <w:rFonts w:cstheme="minorHAnsi"/>
+          <w:sz w:val="28"/>
+          <w:szCs w:val="28"/>
+        </w:rPr>
+        <w:t xml:space="preserve"> database, google drive client</w:t>
+      </w:r>
+      <w:r>
+        <w:rPr>
+          <w:rFonts w:cstheme="minorHAnsi"/>
+          <w:sz w:val="28"/>
+          <w:szCs w:val="28"/>
+        </w:rPr>
+        <w:t xml:space="preserve"> </w:t>
+      </w:r>
+      <w:r>
+        <w:rPr>
+          <w:rFonts w:cstheme="minorHAnsi"/>
+          <w:sz w:val="28"/>
+          <w:szCs w:val="28"/>
+        </w:rPr>
+        <w:t>and secret Id</w:t>
+      </w:r>
+      <w:r>
+        <w:rPr>
+          <w:rFonts w:cstheme="minorHAnsi"/>
+          <w:sz w:val="28"/>
+          <w:szCs w:val="28"/>
+        </w:rPr>
+        <w:t>, google captcha</w:t>
+      </w:r>
+      <w:r>
+        <w:rPr>
+          <w:rFonts w:cstheme="minorHAnsi"/>
+          <w:sz w:val="28"/>
+          <w:szCs w:val="28"/>
+        </w:rPr>
+        <w:t xml:space="preserve"> and service account passwords.</w:t>
+      </w:r>
+      <w:r>
+        <w:rPr>
+          <w:rFonts w:cstheme="minorHAnsi"/>
+          <w:sz w:val="28"/>
+          <w:szCs w:val="28"/>
+        </w:rPr>
         <w:t xml:space="preserve"> </w:t>
       </w:r>
     </w:p>
@@ -180,10 +884,176 @@
           <w:ilvl w:val="0"/>
           <w:numId w:val="1"/>
         </w:numPr>
-      </w:pPr>
-      <w:r>
-        <w:t>If using eclipse: Convert to maven project and build the project using maven build</w:t>
-      </w:r>
+        <w:ind w:left="1440"/>
+        <w:rPr>
+          <w:rFonts w:cstheme="minorHAnsi"/>
+          <w:sz w:val="28"/>
+          <w:szCs w:val="28"/>
+        </w:rPr>
+      </w:pPr>
+      <w:r>
+        <w:rPr>
+          <w:rFonts w:cstheme="minorHAnsi"/>
+          <w:sz w:val="28"/>
+          <w:szCs w:val="28"/>
+        </w:rPr>
+        <w:t>In local-</w:t>
+      </w:r>
+      <w:proofErr w:type="spellStart"/>
+      <w:r>
+        <w:rPr>
+          <w:rFonts w:cstheme="minorHAnsi"/>
+          <w:sz w:val="28"/>
+          <w:szCs w:val="28"/>
+        </w:rPr>
+        <w:t>env.conf</w:t>
+      </w:r>
+      <w:proofErr w:type="spellEnd"/>
+      <w:r>
+        <w:rPr>
+          <w:rFonts w:cstheme="minorHAnsi"/>
+          <w:sz w:val="28"/>
+          <w:szCs w:val="28"/>
+        </w:rPr>
+        <w:t>, point to the appropriate DME Server (</w:t>
+      </w:r>
+      <w:proofErr w:type="spellStart"/>
+      <w:proofErr w:type="gramStart"/>
+      <w:r>
+        <w:rPr>
+          <w:rFonts w:cstheme="minorHAnsi"/>
+          <w:sz w:val="28"/>
+          <w:szCs w:val="28"/>
+        </w:rPr>
+        <w:t>gov.nih.nci.hpc.server</w:t>
+      </w:r>
+      <w:proofErr w:type="spellEnd"/>
+      <w:proofErr w:type="gramEnd"/>
+      <w:r>
+        <w:rPr>
+          <w:rFonts w:cstheme="minorHAnsi"/>
+          <w:sz w:val="28"/>
+          <w:szCs w:val="28"/>
+        </w:rPr>
+        <w:t xml:space="preserve">). </w:t>
+      </w:r>
+    </w:p>
+    <w:p>
+      <w:pPr>
+        <w:pStyle w:val="ListParagraph"/>
+        <w:numPr>
+          <w:ilvl w:val="0"/>
+          <w:numId w:val="5"/>
+        </w:numPr>
+        <w:rPr>
+          <w:rFonts w:cstheme="minorHAnsi"/>
+          <w:i/>
+          <w:iCs/>
+          <w:sz w:val="28"/>
+          <w:szCs w:val="28"/>
+        </w:rPr>
+      </w:pPr>
+      <w:r>
+        <w:rPr>
+          <w:rFonts w:cstheme="minorHAnsi"/>
+          <w:sz w:val="28"/>
+          <w:szCs w:val="28"/>
+        </w:rPr>
+        <w:t xml:space="preserve">When using DEV, point the property </w:t>
+      </w:r>
+      <w:proofErr w:type="gramStart"/>
+      <w:r>
+        <w:rPr>
+          <w:rFonts w:cstheme="minorHAnsi"/>
+          <w:i/>
+          <w:iCs/>
+          <w:sz w:val="28"/>
+          <w:szCs w:val="28"/>
+        </w:rPr>
+        <w:t>gov.nih.nci.hpc.server</w:t>
+      </w:r>
+      <w:proofErr w:type="gramEnd"/>
+      <w:r>
+        <w:rPr>
+          <w:rFonts w:cstheme="minorHAnsi"/>
+          <w:i/>
+          <w:iCs/>
+          <w:sz w:val="28"/>
+          <w:szCs w:val="28"/>
+        </w:rPr>
+        <w:t>=https://fsdmel-dsapi01d.ncifcrf.gov:7738/hpc-server</w:t>
+      </w:r>
+    </w:p>
+    <w:p>
+      <w:pPr>
+        <w:pStyle w:val="ListParagraph"/>
+        <w:ind w:left="2160"/>
+        <w:rPr>
+          <w:rFonts w:cstheme="minorHAnsi"/>
+          <w:sz w:val="28"/>
+          <w:szCs w:val="28"/>
+        </w:rPr>
+      </w:pPr>
+    </w:p>
+    <w:p>
+      <w:pPr>
+        <w:pStyle w:val="ListParagraph"/>
+        <w:ind w:left="1440"/>
+        <w:rPr>
+          <w:rFonts w:cstheme="minorHAnsi"/>
+          <w:b/>
+          <w:bCs/>
+          <w:sz w:val="28"/>
+          <w:szCs w:val="28"/>
+        </w:rPr>
+      </w:pPr>
+    </w:p>
+    <w:p>
+      <w:pPr>
+        <w:pStyle w:val="ListParagraph"/>
+        <w:ind w:left="1440"/>
+        <w:rPr>
+          <w:rFonts w:cstheme="minorHAnsi"/>
+          <w:b/>
+          <w:bCs/>
+          <w:sz w:val="28"/>
+          <w:szCs w:val="28"/>
+        </w:rPr>
+      </w:pPr>
+      <w:r>
+        <w:rPr>
+          <w:rFonts w:cstheme="minorHAnsi"/>
+          <w:b/>
+          <w:bCs/>
+          <w:sz w:val="28"/>
+          <w:szCs w:val="28"/>
+        </w:rPr>
+        <w:lastRenderedPageBreak/>
+        <w:t>OPTION 1</w:t>
+      </w:r>
+      <w:r>
+        <w:rPr>
+          <w:rFonts w:cstheme="minorHAnsi"/>
+          <w:b/>
+          <w:bCs/>
+          <w:sz w:val="28"/>
+          <w:szCs w:val="28"/>
+        </w:rPr>
+        <w:t>: To deploy and run using terminal:</w:t>
+      </w:r>
+    </w:p>
+    <w:p>
+      <w:pPr>
+        <w:pStyle w:val="ListParagraph"/>
+        <w:ind w:left="1440"/>
+        <w:rPr>
+          <w:rFonts w:cstheme="minorHAnsi"/>
+          <w:b/>
+          <w:bCs/>
+          <w:sz w:val="28"/>
+          <w:szCs w:val="28"/>
+        </w:rPr>
+      </w:pPr>
     </w:p>
     <w:p>
       <w:pPr>
@@ -192,24 +1062,195 @@
           <w:ilvl w:val="0"/>
           <w:numId w:val="1"/>
         </w:numPr>
-      </w:pPr>
-      <w:r>
-        <w:t xml:space="preserve">If using command line, build </w:t>
-      </w:r>
-      <w:r>
-        <w:t xml:space="preserve">the project from base path(where the pom.xml resides) </w:t>
-      </w:r>
-      <w:r>
-        <w:t xml:space="preserve">using: </w:t>
-      </w:r>
+        <w:ind w:left="1440"/>
+        <w:rPr>
+          <w:rFonts w:cstheme="minorHAnsi"/>
+          <w:sz w:val="28"/>
+          <w:szCs w:val="28"/>
+        </w:rPr>
+      </w:pPr>
+      <w:r>
+        <w:rPr>
+          <w:rFonts w:cstheme="minorHAnsi"/>
+          <w:sz w:val="28"/>
+          <w:szCs w:val="28"/>
+        </w:rPr>
+        <w:t>To do a maven build from terminal, use the following commands</w:t>
+      </w:r>
+      <w:r>
+        <w:rPr>
+          <w:rFonts w:cstheme="minorHAnsi"/>
+          <w:sz w:val="28"/>
+          <w:szCs w:val="28"/>
+        </w:rPr>
+        <w:t>, build the project from base path</w:t>
+      </w:r>
+      <w:r>
+        <w:rPr>
+          <w:rFonts w:cstheme="minorHAnsi"/>
+          <w:sz w:val="28"/>
+          <w:szCs w:val="28"/>
+        </w:rPr>
+        <w:t xml:space="preserve"> </w:t>
+      </w:r>
+      <w:r>
+        <w:rPr>
+          <w:rFonts w:cstheme="minorHAnsi"/>
+          <w:sz w:val="28"/>
+          <w:szCs w:val="28"/>
+        </w:rPr>
+        <w:t>(where the pom.xml resides)</w:t>
+      </w:r>
+      <w:r>
+        <w:rPr>
+          <w:rFonts w:cstheme="minorHAnsi"/>
+          <w:sz w:val="28"/>
+          <w:szCs w:val="28"/>
+        </w:rPr>
+        <w:t>:</w:t>
+      </w:r>
+    </w:p>
+    <w:p>
+      <w:pPr>
+        <w:pStyle w:val="ListParagraph"/>
+        <w:numPr>
+          <w:ilvl w:val="0"/>
+          <w:numId w:val="3"/>
+        </w:numPr>
+        <w:ind w:left="2730"/>
+        <w:rPr>
+          <w:rFonts w:cstheme="minorHAnsi"/>
+          <w:sz w:val="28"/>
+          <w:szCs w:val="28"/>
+        </w:rPr>
+      </w:pPr>
       <w:proofErr w:type="spellStart"/>
       <w:r>
+        <w:rPr>
+          <w:rFonts w:cstheme="minorHAnsi"/>
+          <w:color w:val="000000"/>
+          <w:sz w:val="28"/>
+          <w:szCs w:val="28"/>
+        </w:rPr>
         <w:t>mvn</w:t>
       </w:r>
       <w:proofErr w:type="spellEnd"/>
       <w:r>
-        <w:t xml:space="preserve"> clean install </w:t>
-      </w:r>
+        <w:rPr>
+          <w:rFonts w:cstheme="minorHAnsi"/>
+          <w:color w:val="000000"/>
+          <w:sz w:val="28"/>
+          <w:szCs w:val="28"/>
+        </w:rPr>
+        <w:t xml:space="preserve"> </w:t>
+      </w:r>
+      <w:proofErr w:type="spellStart"/>
+      <w:proofErr w:type="gramStart"/>
+      <w:r>
+        <w:rPr>
+          <w:rFonts w:cstheme="minorHAnsi"/>
+          <w:color w:val="000000"/>
+          <w:sz w:val="28"/>
+          <w:szCs w:val="28"/>
+        </w:rPr>
+        <w:t>eclipse:clean</w:t>
+      </w:r>
+      <w:proofErr w:type="spellEnd"/>
+      <w:proofErr w:type="gramEnd"/>
+    </w:p>
+    <w:p>
+      <w:pPr>
+        <w:pStyle w:val="ListParagraph"/>
+        <w:numPr>
+          <w:ilvl w:val="0"/>
+          <w:numId w:val="3"/>
+        </w:numPr>
+        <w:ind w:left="2730"/>
+        <w:rPr>
+          <w:rFonts w:cstheme="minorHAnsi"/>
+          <w:sz w:val="28"/>
+          <w:szCs w:val="28"/>
+        </w:rPr>
+      </w:pPr>
+      <w:proofErr w:type="spellStart"/>
+      <w:r>
+        <w:rPr>
+          <w:rFonts w:cstheme="minorHAnsi"/>
+          <w:color w:val="000000"/>
+          <w:sz w:val="28"/>
+          <w:szCs w:val="28"/>
+        </w:rPr>
+        <w:t>mvn</w:t>
+      </w:r>
+      <w:proofErr w:type="spellEnd"/>
+      <w:r>
+        <w:rPr>
+          <w:rFonts w:cstheme="minorHAnsi"/>
+          <w:color w:val="000000"/>
+          <w:sz w:val="28"/>
+          <w:szCs w:val="28"/>
+        </w:rPr>
+        <w:t xml:space="preserve"> </w:t>
+      </w:r>
+      <w:proofErr w:type="spellStart"/>
+      <w:proofErr w:type="gramStart"/>
+      <w:r>
+        <w:rPr>
+          <w:rFonts w:cstheme="minorHAnsi"/>
+          <w:color w:val="000000"/>
+          <w:sz w:val="28"/>
+          <w:szCs w:val="28"/>
+        </w:rPr>
+        <w:t>eclipse:eclipse</w:t>
+      </w:r>
+      <w:proofErr w:type="spellEnd"/>
+      <w:proofErr w:type="gramEnd"/>
+    </w:p>
+    <w:p>
+      <w:pPr>
+        <w:pStyle w:val="ListParagraph"/>
+        <w:numPr>
+          <w:ilvl w:val="0"/>
+          <w:numId w:val="3"/>
+        </w:numPr>
+        <w:ind w:left="2730"/>
+        <w:rPr>
+          <w:rFonts w:cstheme="minorHAnsi"/>
+          <w:sz w:val="28"/>
+          <w:szCs w:val="28"/>
+        </w:rPr>
+      </w:pPr>
+      <w:proofErr w:type="spellStart"/>
+      <w:r>
+        <w:rPr>
+          <w:rFonts w:cstheme="minorHAnsi"/>
+          <w:color w:val="000000"/>
+          <w:sz w:val="28"/>
+          <w:szCs w:val="28"/>
+        </w:rPr>
+        <w:t>mvn</w:t>
+      </w:r>
+      <w:proofErr w:type="spellEnd"/>
+      <w:r>
+        <w:rPr>
+          <w:rFonts w:cstheme="minorHAnsi"/>
+          <w:color w:val="000000"/>
+          <w:sz w:val="28"/>
+          <w:szCs w:val="28"/>
+        </w:rPr>
+        <w:t xml:space="preserve"> clean install -</w:t>
+      </w:r>
+      <w:proofErr w:type="spellStart"/>
+      <w:r>
+        <w:rPr>
+          <w:rFonts w:cstheme="minorHAnsi"/>
+          <w:color w:val="000000"/>
+          <w:sz w:val="28"/>
+          <w:szCs w:val="28"/>
+        </w:rPr>
+        <w:t>DskipTests</w:t>
+      </w:r>
+      <w:proofErr w:type="spellEnd"/>
     </w:p>
     <w:p>
       <w:pPr>
@@ -218,10 +1259,214 @@
           <w:ilvl w:val="0"/>
           <w:numId w:val="1"/>
         </w:numPr>
-      </w:pPr>
-      <w:r>
-        <w:t>To start the Project using eclipse, run as java application.</w:t>
-      </w:r>
+        <w:ind w:left="1440"/>
+        <w:rPr>
+          <w:rFonts w:cstheme="minorHAnsi"/>
+          <w:sz w:val="28"/>
+          <w:szCs w:val="28"/>
+        </w:rPr>
+      </w:pPr>
+      <w:r>
+        <w:rPr>
+          <w:rFonts w:cstheme="minorHAnsi"/>
+          <w:sz w:val="28"/>
+          <w:szCs w:val="28"/>
+        </w:rPr>
+        <w:t xml:space="preserve"> Now run the project using the following:</w:t>
+      </w:r>
+    </w:p>
+    <w:p>
+      <w:pPr>
+        <w:pStyle w:val="ListParagraph"/>
+        <w:numPr>
+          <w:ilvl w:val="0"/>
+          <w:numId w:val="7"/>
+        </w:numPr>
+        <w:rPr>
+          <w:rFonts w:cstheme="minorHAnsi"/>
+          <w:sz w:val="28"/>
+          <w:szCs w:val="28"/>
+        </w:rPr>
+      </w:pPr>
+      <w:r>
+        <w:rPr>
+          <w:rFonts w:cstheme="minorHAnsi"/>
+          <w:sz w:val="28"/>
+          <w:szCs w:val="28"/>
+        </w:rPr>
+        <w:t>cd to target folder and run the following command:</w:t>
+      </w:r>
+    </w:p>
+    <w:p>
+      <w:pPr>
+        <w:pStyle w:val="ListParagraph"/>
+        <w:numPr>
+          <w:ilvl w:val="0"/>
+          <w:numId w:val="7"/>
+        </w:numPr>
+        <w:tabs>
+          <w:tab w:val="left" w:pos="560"/>
+          <w:tab w:val="left" w:pos="1120"/>
+          <w:tab w:val="left" w:pos="1680"/>
+          <w:tab w:val="left" w:pos="2240"/>
+          <w:tab w:val="left" w:pos="2800"/>
+          <w:tab w:val="left" w:pos="3360"/>
+          <w:tab w:val="left" w:pos="3920"/>
+          <w:tab w:val="left" w:pos="4480"/>
+          <w:tab w:val="left" w:pos="5040"/>
+          <w:tab w:val="left" w:pos="5600"/>
+          <w:tab w:val="left" w:pos="6160"/>
+          <w:tab w:val="left" w:pos="6720"/>
+        </w:tabs>
+        <w:autoSpaceDE w:val="0"/>
+        <w:autoSpaceDN w:val="0"/>
+        <w:adjustRightInd w:val="0"/>
+        <w:rPr>
+          <w:rFonts w:cstheme="minorHAnsi"/>
+          <w:sz w:val="28"/>
+          <w:szCs w:val="28"/>
+        </w:rPr>
+      </w:pPr>
+      <w:r>
+        <w:rPr>
+          <w:rFonts w:cstheme="minorHAnsi"/>
+          <w:sz w:val="28"/>
+          <w:szCs w:val="28"/>
+        </w:rPr>
+        <w:t>Java -</w:t>
+      </w:r>
+      <w:proofErr w:type="spellStart"/>
+      <w:r>
+        <w:rPr>
+          <w:rFonts w:cstheme="minorHAnsi"/>
+          <w:sz w:val="28"/>
+          <w:szCs w:val="28"/>
+        </w:rPr>
+        <w:t>Xdebug</w:t>
+      </w:r>
+      <w:proofErr w:type="spellEnd"/>
+      <w:r>
+        <w:rPr>
+          <w:rFonts w:cstheme="minorHAnsi"/>
+          <w:sz w:val="28"/>
+          <w:szCs w:val="28"/>
+        </w:rPr>
+        <w:t xml:space="preserve"> -</w:t>
+      </w:r>
+      <w:proofErr w:type="spellStart"/>
+      <w:proofErr w:type="gramStart"/>
+      <w:r>
+        <w:rPr>
+          <w:rFonts w:cstheme="minorHAnsi"/>
+          <w:sz w:val="28"/>
+          <w:szCs w:val="28"/>
+        </w:rPr>
+        <w:t>Xrunjdwp:transport</w:t>
+      </w:r>
+      <w:proofErr w:type="spellEnd"/>
+      <w:proofErr w:type="gramEnd"/>
+      <w:r>
+        <w:rPr>
+          <w:rFonts w:cstheme="minorHAnsi"/>
+          <w:sz w:val="28"/>
+          <w:szCs w:val="28"/>
+        </w:rPr>
+        <w:t>=</w:t>
+      </w:r>
+      <w:proofErr w:type="spellStart"/>
+      <w:r>
+        <w:rPr>
+          <w:rFonts w:cstheme="minorHAnsi"/>
+          <w:sz w:val="28"/>
+          <w:szCs w:val="28"/>
+        </w:rPr>
+        <w:t>dt_socket,address</w:t>
+      </w:r>
+      <w:proofErr w:type="spellEnd"/>
+      <w:r>
+        <w:rPr>
+          <w:rFonts w:cstheme="minorHAnsi"/>
+          <w:sz w:val="28"/>
+          <w:szCs w:val="28"/>
+        </w:rPr>
+        <w:t>=9991,server=</w:t>
+      </w:r>
+      <w:proofErr w:type="spellStart"/>
+      <w:r>
+        <w:rPr>
+          <w:rFonts w:cstheme="minorHAnsi"/>
+          <w:sz w:val="28"/>
+          <w:szCs w:val="28"/>
+        </w:rPr>
+        <w:t>y,suspend</w:t>
+      </w:r>
+      <w:proofErr w:type="spellEnd"/>
+      <w:r>
+        <w:rPr>
+          <w:rFonts w:cstheme="minorHAnsi"/>
+          <w:sz w:val="28"/>
+          <w:szCs w:val="28"/>
+        </w:rPr>
+        <w:t>=n -jar web-doe-1.15.0.war</w:t>
+      </w:r>
+    </w:p>
+    <w:p>
+      <w:pPr>
+        <w:pStyle w:val="ListParagraph"/>
+        <w:rPr>
+          <w:rFonts w:cstheme="minorHAnsi"/>
+          <w:sz w:val="28"/>
+          <w:szCs w:val="28"/>
+        </w:rPr>
+      </w:pPr>
+    </w:p>
+    <w:p>
+      <w:pPr>
+        <w:pStyle w:val="ListParagraph"/>
+        <w:ind w:left="1440"/>
+        <w:rPr>
+          <w:rFonts w:cstheme="minorHAnsi"/>
+          <w:b/>
+          <w:bCs/>
+          <w:sz w:val="28"/>
+          <w:szCs w:val="28"/>
+        </w:rPr>
+      </w:pPr>
+      <w:r>
+        <w:rPr>
+          <w:rFonts w:cstheme="minorHAnsi"/>
+          <w:b/>
+          <w:bCs/>
+          <w:sz w:val="28"/>
+          <w:szCs w:val="28"/>
+        </w:rPr>
+        <w:t xml:space="preserve">OPTION 2: Using eclipse </w:t>
+      </w:r>
+      <w:proofErr w:type="gramStart"/>
+      <w:r>
+        <w:rPr>
+          <w:rFonts w:cstheme="minorHAnsi"/>
+          <w:b/>
+          <w:bCs/>
+          <w:sz w:val="28"/>
+          <w:szCs w:val="28"/>
+        </w:rPr>
+        <w:t>IDE</w:t>
+      </w:r>
+      <w:proofErr w:type="gramEnd"/>
+    </w:p>
+    <w:p>
+      <w:pPr>
+        <w:pStyle w:val="ListParagraph"/>
+        <w:ind w:left="1440"/>
+        <w:rPr>
+          <w:rFonts w:cstheme="minorHAnsi"/>
+          <w:b/>
+          <w:bCs/>
+          <w:sz w:val="28"/>
+          <w:szCs w:val="28"/>
+        </w:rPr>
+      </w:pPr>
     </w:p>
     <w:p>
       <w:pPr>
@@ -230,191 +1475,115 @@
           <w:ilvl w:val="0"/>
           <w:numId w:val="1"/>
         </w:numPr>
-      </w:pPr>
-      <w:r>
-        <w:t xml:space="preserve">If using command line, </w:t>
-      </w:r>
-      <w:r>
-        <w:t xml:space="preserve">cd to target folder and </w:t>
-      </w:r>
-      <w:r>
-        <w:t>run the following command:</w:t>
+        <w:ind w:left="1440"/>
+        <w:rPr>
+          <w:rFonts w:cstheme="minorHAnsi"/>
+          <w:sz w:val="28"/>
+          <w:szCs w:val="28"/>
+        </w:rPr>
+      </w:pPr>
+      <w:r>
+        <w:rPr>
+          <w:rFonts w:cstheme="minorHAnsi"/>
+          <w:sz w:val="28"/>
+          <w:szCs w:val="28"/>
+        </w:rPr>
+        <w:t>Convert to maven project and build the project using</w:t>
+      </w:r>
+      <w:r>
+        <w:rPr>
+          <w:rFonts w:cstheme="minorHAnsi"/>
+          <w:sz w:val="28"/>
+          <w:szCs w:val="28"/>
+        </w:rPr>
+        <w:t xml:space="preserve"> Run As</w:t>
+      </w:r>
+      <w:r>
+        <w:rPr>
+          <w:rFonts w:cstheme="minorHAnsi"/>
+          <w:sz w:val="28"/>
+          <w:szCs w:val="28"/>
+        </w:rPr>
+        <w:sym w:font="Wingdings" w:char="F0E0"/>
+      </w:r>
+      <w:r>
+        <w:rPr>
+          <w:rFonts w:cstheme="minorHAnsi"/>
+          <w:sz w:val="28"/>
+          <w:szCs w:val="28"/>
+        </w:rPr>
+        <w:t xml:space="preserve"> maven build</w:t>
+      </w:r>
+      <w:r>
+        <w:rPr>
+          <w:rFonts w:cstheme="minorHAnsi"/>
+          <w:sz w:val="28"/>
+          <w:szCs w:val="28"/>
+        </w:rPr>
+        <w:t>.</w:t>
+      </w:r>
+    </w:p>
+    <w:p>
+      <w:pPr>
+        <w:pStyle w:val="ListParagraph"/>
+        <w:numPr>
+          <w:ilvl w:val="0"/>
+          <w:numId w:val="1"/>
+        </w:numPr>
+        <w:ind w:left="1440"/>
+        <w:rPr>
+          <w:rFonts w:cstheme="minorHAnsi"/>
+          <w:sz w:val="28"/>
+          <w:szCs w:val="28"/>
+        </w:rPr>
+      </w:pPr>
+      <w:r>
+        <w:rPr>
+          <w:rFonts w:cstheme="minorHAnsi"/>
+          <w:sz w:val="28"/>
+          <w:szCs w:val="28"/>
+        </w:rPr>
+        <w:t xml:space="preserve">To start the Project using eclipse, </w:t>
+      </w:r>
+      <w:r>
+        <w:rPr>
+          <w:rFonts w:cstheme="minorHAnsi"/>
+          <w:sz w:val="28"/>
+          <w:szCs w:val="28"/>
+        </w:rPr>
+        <w:t>Run As</w:t>
+      </w:r>
+      <w:r>
+        <w:rPr>
+          <w:rFonts w:cstheme="minorHAnsi"/>
+          <w:sz w:val="28"/>
+          <w:szCs w:val="28"/>
+        </w:rPr>
+        <w:sym w:font="Wingdings" w:char="F0E0"/>
+      </w:r>
+      <w:r>
+        <w:rPr>
+          <w:rFonts w:cstheme="minorHAnsi"/>
+          <w:sz w:val="28"/>
+          <w:szCs w:val="28"/>
+        </w:rPr>
+        <w:t xml:space="preserve"> java application.</w:t>
       </w:r>
     </w:p>
     <w:p>
       <w:pPr>
         <w:ind w:left="360"/>
         <w:rPr>
-          <w:rFonts w:ascii="Times New Roman" w:eastAsia="Times New Roman" w:hAnsi="Times New Roman" w:cs="Times New Roman"/>
-        </w:rPr>
-      </w:pPr>
-      <w:r>
-        <w:t xml:space="preserve">     J</w:t>
-      </w:r>
-      <w:r>
-        <w:rPr>
-          <w:rFonts w:ascii="Arial" w:eastAsia="Times New Roman" w:hAnsi="Arial" w:cs="Arial"/>
-          <w:color w:val="1D1C1D"/>
-          <w:sz w:val="23"/>
-          <w:szCs w:val="23"/>
-          <w:shd w:val="clear" w:color="auto" w:fill="F8F8F8"/>
-        </w:rPr>
-        <w:t>ava -</w:t>
-      </w:r>
-      <w:proofErr w:type="spellStart"/>
-      <w:r>
-        <w:rPr>
-          <w:rFonts w:ascii="Arial" w:eastAsia="Times New Roman" w:hAnsi="Arial" w:cs="Arial"/>
-          <w:color w:val="1D1C1D"/>
-          <w:sz w:val="23"/>
-          <w:szCs w:val="23"/>
-          <w:shd w:val="clear" w:color="auto" w:fill="F8F8F8"/>
-        </w:rPr>
-        <w:t>Xdebug</w:t>
-      </w:r>
-      <w:proofErr w:type="spellEnd"/>
-      <w:r>
-        <w:rPr>
-          <w:rFonts w:ascii="Arial" w:eastAsia="Times New Roman" w:hAnsi="Arial" w:cs="Arial"/>
-          <w:color w:val="1D1C1D"/>
-          <w:sz w:val="23"/>
-          <w:szCs w:val="23"/>
-          <w:shd w:val="clear" w:color="auto" w:fill="F8F8F8"/>
-        </w:rPr>
-        <w:t xml:space="preserve"> -</w:t>
-      </w:r>
-      <w:proofErr w:type="spellStart"/>
-      <w:proofErr w:type="gramStart"/>
-      <w:r>
-        <w:rPr>
-          <w:rFonts w:ascii="Arial" w:eastAsia="Times New Roman" w:hAnsi="Arial" w:cs="Arial"/>
-          <w:color w:val="1D1C1D"/>
-          <w:sz w:val="23"/>
-          <w:szCs w:val="23"/>
-          <w:shd w:val="clear" w:color="auto" w:fill="F8F8F8"/>
-        </w:rPr>
-        <w:t>Xrunjdwp:transport</w:t>
-      </w:r>
-      <w:proofErr w:type="spellEnd"/>
-      <w:proofErr w:type="gramEnd"/>
-      <w:r>
-        <w:rPr>
-          <w:rFonts w:ascii="Arial" w:eastAsia="Times New Roman" w:hAnsi="Arial" w:cs="Arial"/>
-          <w:color w:val="1D1C1D"/>
-          <w:sz w:val="23"/>
-          <w:szCs w:val="23"/>
-          <w:shd w:val="clear" w:color="auto" w:fill="F8F8F8"/>
-        </w:rPr>
-        <w:t>=</w:t>
-      </w:r>
-      <w:proofErr w:type="spellStart"/>
-      <w:r>
-        <w:rPr>
-          <w:rFonts w:ascii="Arial" w:eastAsia="Times New Roman" w:hAnsi="Arial" w:cs="Arial"/>
-          <w:color w:val="1D1C1D"/>
-          <w:sz w:val="23"/>
-          <w:szCs w:val="23"/>
-          <w:shd w:val="clear" w:color="auto" w:fill="F8F8F8"/>
-        </w:rPr>
-        <w:t>dt_socket,address</w:t>
-      </w:r>
-      <w:proofErr w:type="spellEnd"/>
-      <w:r>
-        <w:rPr>
-          <w:rFonts w:ascii="Arial" w:eastAsia="Times New Roman" w:hAnsi="Arial" w:cs="Arial"/>
-          <w:color w:val="1D1C1D"/>
-          <w:sz w:val="23"/>
-          <w:szCs w:val="23"/>
-          <w:shd w:val="clear" w:color="auto" w:fill="F8F8F8"/>
-        </w:rPr>
-        <w:t>=5015,server=</w:t>
-      </w:r>
-      <w:proofErr w:type="spellStart"/>
-      <w:r>
-        <w:rPr>
-          <w:rFonts w:ascii="Arial" w:eastAsia="Times New Roman" w:hAnsi="Arial" w:cs="Arial"/>
-          <w:color w:val="1D1C1D"/>
-          <w:sz w:val="23"/>
-          <w:szCs w:val="23"/>
-          <w:shd w:val="clear" w:color="auto" w:fill="F8F8F8"/>
-        </w:rPr>
-        <w:t>y,suspend</w:t>
-      </w:r>
-      <w:proofErr w:type="spellEnd"/>
-      <w:r>
-        <w:rPr>
-          <w:rFonts w:ascii="Arial" w:eastAsia="Times New Roman" w:hAnsi="Arial" w:cs="Arial"/>
-          <w:color w:val="1D1C1D"/>
-          <w:sz w:val="23"/>
-          <w:szCs w:val="23"/>
-          <w:shd w:val="clear" w:color="auto" w:fill="F8F8F8"/>
-        </w:rPr>
-        <w:t>=n -jar target/</w:t>
-      </w:r>
-      <w:r>
-        <w:rPr>
-          <w:rFonts w:ascii="Arial" w:eastAsia="Times New Roman" w:hAnsi="Arial" w:cs="Arial"/>
-          <w:color w:val="1D1C1D"/>
-          <w:sz w:val="23"/>
-          <w:szCs w:val="23"/>
-          <w:shd w:val="clear" w:color="auto" w:fill="F8F8F8"/>
-        </w:rPr>
-        <w:t>web-doe</w:t>
-      </w:r>
-      <w:r>
-        <w:rPr>
-          <w:rFonts w:ascii="Arial" w:eastAsia="Times New Roman" w:hAnsi="Arial" w:cs="Arial"/>
-          <w:color w:val="1D1C1D"/>
-          <w:sz w:val="23"/>
-          <w:szCs w:val="23"/>
-          <w:shd w:val="clear" w:color="auto" w:fill="F8F8F8"/>
-        </w:rPr>
-        <w:t>-</w:t>
-      </w:r>
-      <w:r>
-        <w:rPr>
-          <w:rFonts w:ascii="Arial" w:eastAsia="Times New Roman" w:hAnsi="Arial" w:cs="Arial"/>
-          <w:color w:val="1D1C1D"/>
-          <w:sz w:val="23"/>
-          <w:szCs w:val="23"/>
-          <w:shd w:val="clear" w:color="auto" w:fill="F8F8F8"/>
-        </w:rPr>
-        <w:t>1</w:t>
-      </w:r>
-      <w:r>
-        <w:rPr>
-          <w:rFonts w:ascii="Arial" w:eastAsia="Times New Roman" w:hAnsi="Arial" w:cs="Arial"/>
-          <w:color w:val="1D1C1D"/>
-          <w:sz w:val="23"/>
-          <w:szCs w:val="23"/>
-          <w:shd w:val="clear" w:color="auto" w:fill="F8F8F8"/>
-        </w:rPr>
-        <w:t>.</w:t>
-      </w:r>
-      <w:r>
-        <w:rPr>
-          <w:rFonts w:ascii="Arial" w:eastAsia="Times New Roman" w:hAnsi="Arial" w:cs="Arial"/>
-          <w:color w:val="1D1C1D"/>
-          <w:sz w:val="23"/>
-          <w:szCs w:val="23"/>
-          <w:shd w:val="clear" w:color="auto" w:fill="F8F8F8"/>
-        </w:rPr>
-        <w:t>1</w:t>
-      </w:r>
-      <w:r>
-        <w:rPr>
-          <w:rFonts w:ascii="Arial" w:eastAsia="Times New Roman" w:hAnsi="Arial" w:cs="Arial"/>
-          <w:color w:val="1D1C1D"/>
-          <w:sz w:val="23"/>
-          <w:szCs w:val="23"/>
-          <w:shd w:val="clear" w:color="auto" w:fill="F8F8F8"/>
-        </w:rPr>
-        <w:t>9.0.war</w:t>
-      </w:r>
-    </w:p>
-    <w:p>
-      <w:pPr>
-        <w:pStyle w:val="ListParagraph"/>
+          <w:rFonts w:eastAsia="Times New Roman" w:cstheme="minorHAnsi"/>
+        </w:rPr>
+      </w:pPr>
+    </w:p>
+    <w:p>
+      <w:pPr>
+        <w:pStyle w:val="ListParagraph"/>
+        <w:rPr>
+          <w:rFonts w:cstheme="minorHAnsi"/>
+        </w:rPr>
       </w:pPr>
     </w:p>
     <w:sectPr>
@@ -428,11 +1597,237 @@
 </file>
 
 <file path=word/numbering.xml><?xml version="1.0" encoding="utf-8"?>
-<w:numbering xmlns:wpc="http://schemas.microsoft.com/office/word/2010/wordprocessingCanvas" xmlns:cx="http://schemas.microsoft.com/office/drawing/2014/chartex" xmlns:cx1="http://schemas.microsoft.com/office/drawing/2015/9/8/chartex" xmlns:cx2="http://schemas.microsoft.com/office/drawing/2015/10/21/chartex" xmlns:cx3="http://schemas.microsoft.com/office/drawing/2016/5/9/chartex" xmlns:cx4="http://schemas.microsoft.com/office/drawing/2016/5/10/chartex" xmlns:cx5="http://schemas.microsoft.com/office/drawing/2016/5/11/chartex" xmlns:cx6="http://schemas.microsoft.com/office/drawing/2016/5/12/chartex" xmlns:cx7="http://schemas.microsoft.com/office/drawing/2016/5/13/chartex" xmlns:cx8="http://schemas.microsoft.com/office/drawing/2016/5/14/chartex" xmlns:mc="http://schemas.openxmlformats.org/markup-compatibility/2006" xmlns:aink="http://schemas.microsoft.com/office/drawing/2016/ink" xmlns:am3d="http://schemas.microsoft.com/office/drawing/2017/model3d" xmlns:o="urn:schemas-microsoft-com:office:office" xmlns:r="http://schemas.openxmlformats.org/officeDocument/2006/relationships" xmlns:m="http://schemas.openxmlformats.org/officeDocument/2006/math" xmlns:v="urn:schemas-microsoft-com:vml" xmlns:wp14="http://schemas.microsoft.com/office/word/2010/wordprocessingDrawing" xmlns:wp="http://schemas.openxmlformats.org/drawingml/2006/wordprocessingDrawing" xmlns:w10="urn:schemas-microsoft-com:office:word" xmlns:w="http://schemas.openxmlformats.org/wordprocessingml/2006/main" xmlns:w14="http://schemas.microsoft.com/office/word/2010/wordml" xmlns:w15="http://schemas.microsoft.com/office/word/2012/wordml" xmlns:w16cex="http://schemas.microsoft.com/office/word/2018/wordml/cex" xmlns:w16cid="http://schemas.microsoft.com/office/word/2016/wordml/cid" xmlns:w16="http://schemas.microsoft.com/office/word/2018/wordml" xmlns:w16sdtdh="http://schemas.microsoft.com/office/word/2020/wordml/sdtdatahash" xmlns:w16se="http://schemas.microsoft.com/office/word/2015/wordml/symex" xmlns:wpg="http://schemas.microsoft.com/office/word/2010/wordprocessingGroup" xmlns:wpi="http://schemas.microsoft.com/office/word/2010/wordprocessingInk" xmlns:wne="http://schemas.microsoft.com/office/word/2006/wordml" xmlns:wps="http://schemas.microsoft.com/office/word/2010/wordprocessingShape" mc:Ignorable="w14 w15 w16se w16cid w16 w16cex w16sdtdh wp14">
+<w:numbering xmlns:wpc="http://schemas.microsoft.com/office/word/2010/wordprocessingCanvas" xmlns:cx="http://schemas.microsoft.com/office/drawing/2014/chartex" xmlns:cx1="http://schemas.microsoft.com/office/drawing/2015/9/8/chartex" xmlns:cx2="http://schemas.microsoft.com/office/drawing/2015/10/21/chartex" xmlns:cx3="http://schemas.microsoft.com/office/drawing/2016/5/9/chartex" xmlns:cx4="http://schemas.microsoft.com/office/drawing/2016/5/10/chartex" xmlns:cx5="http://schemas.microsoft.com/office/drawing/2016/5/11/chartex" xmlns:cx6="http://schemas.microsoft.com/office/drawing/2016/5/12/chartex" xmlns:cx7="http://schemas.microsoft.com/office/drawing/2016/5/13/chartex" xmlns:cx8="http://schemas.microsoft.com/office/drawing/2016/5/14/chartex" xmlns:mc="http://schemas.openxmlformats.org/markup-compatibility/2006" xmlns:aink="http://schemas.microsoft.com/office/drawing/2016/ink" xmlns:am3d="http://schemas.microsoft.com/office/drawing/2017/model3d" xmlns:o="urn:schemas-microsoft-com:office:office" xmlns:oel="http://schemas.microsoft.com/office/2019/extlst" xmlns:r="http://schemas.openxmlformats.org/officeDocument/2006/relationships" xmlns:m="http://schemas.openxmlformats.org/officeDocument/2006/math" xmlns:v="urn:schemas-microsoft-com:vml" xmlns:wp14="http://schemas.microsoft.com/office/word/2010/wordprocessingDrawing" xmlns:wp="http://schemas.openxmlformats.org/drawingml/2006/wordprocessingDrawing" xmlns:w10="urn:schemas-microsoft-com:office:word" xmlns:w="http://schemas.openxmlformats.org/wordprocessingml/2006/main" xmlns:w14="http://schemas.microsoft.com/office/word/2010/wordml" xmlns:w15="http://schemas.microsoft.com/office/word/2012/wordml" xmlns:w16cex="http://schemas.microsoft.com/office/word/2018/wordml/cex" xmlns:w16cid="http://schemas.microsoft.com/office/word/2016/wordml/cid" xmlns:w16="http://schemas.microsoft.com/office/word/2018/wordml" xmlns:w16sdtdh="http://schemas.microsoft.com/office/word/2020/wordml/sdtdatahash" xmlns:w16se="http://schemas.microsoft.com/office/word/2015/wordml/symex" xmlns:wpg="http://schemas.microsoft.com/office/word/2010/wordprocessingGroup" xmlns:wpi="http://schemas.microsoft.com/office/word/2010/wordprocessingInk" xmlns:wne="http://schemas.microsoft.com/office/word/2006/wordml" xmlns:wps="http://schemas.microsoft.com/office/word/2010/wordprocessingShape" mc:Ignorable="w14 w15 w16se w16cid w16 w16cex w16sdtdh wp14">
   <w:abstractNum w:abstractNumId="0" w15:restartNumberingAfterBreak="0">
+    <w:nsid w:val="19550AAD"/>
+    <w:multiLevelType w:val="hybridMultilevel"/>
+    <w:tmpl w:val="7D606102"/>
+    <w:lvl w:ilvl="0" w:tplc="04090001">
+      <w:start w:val="1"/>
+      <w:numFmt w:val="bullet"/>
+      <w:lvlText w:val=""/>
+      <w:lvlJc w:val="left"/>
+      <w:pPr>
+        <w:ind w:left="720" w:hanging="360"/>
+      </w:pPr>
+      <w:rPr>
+        <w:rFonts w:ascii="Symbol" w:hAnsi="Symbol" w:hint="default"/>
+      </w:rPr>
+    </w:lvl>
+    <w:lvl w:ilvl="1" w:tplc="04090003" w:tentative="1">
+      <w:start w:val="1"/>
+      <w:numFmt w:val="bullet"/>
+      <w:lvlText w:val="o"/>
+      <w:lvlJc w:val="left"/>
+      <w:pPr>
+        <w:ind w:left="1440" w:hanging="360"/>
+      </w:pPr>
+      <w:rPr>
+        <w:rFonts w:ascii="Courier New" w:hAnsi="Courier New" w:cs="Courier New" w:hint="default"/>
+      </w:rPr>
+    </w:lvl>
+    <w:lvl w:ilvl="2" w:tplc="04090005" w:tentative="1">
+      <w:start w:val="1"/>
+      <w:numFmt w:val="bullet"/>
+      <w:lvlText w:val=""/>
+      <w:lvlJc w:val="left"/>
+      <w:pPr>
+        <w:ind w:left="2160" w:hanging="360"/>
+      </w:pPr>
+      <w:rPr>
+        <w:rFonts w:ascii="Wingdings" w:hAnsi="Wingdings" w:hint="default"/>
+      </w:rPr>
+    </w:lvl>
+    <w:lvl w:ilvl="3" w:tplc="04090001" w:tentative="1">
+      <w:start w:val="1"/>
+      <w:numFmt w:val="bullet"/>
+      <w:lvlText w:val=""/>
+      <w:lvlJc w:val="left"/>
+      <w:pPr>
+        <w:ind w:left="2880" w:hanging="360"/>
+      </w:pPr>
+      <w:rPr>
+        <w:rFonts w:ascii="Symbol" w:hAnsi="Symbol" w:hint="default"/>
+      </w:rPr>
+    </w:lvl>
+    <w:lvl w:ilvl="4" w:tplc="04090003" w:tentative="1">
+      <w:start w:val="1"/>
+      <w:numFmt w:val="bullet"/>
+      <w:lvlText w:val="o"/>
+      <w:lvlJc w:val="left"/>
+      <w:pPr>
+        <w:ind w:left="3600" w:hanging="360"/>
+      </w:pPr>
+      <w:rPr>
+        <w:rFonts w:ascii="Courier New" w:hAnsi="Courier New" w:cs="Courier New" w:hint="default"/>
+      </w:rPr>
+    </w:lvl>
+    <w:lvl w:ilvl="5" w:tplc="04090005" w:tentative="1">
+      <w:start w:val="1"/>
+      <w:numFmt w:val="bullet"/>
+      <w:lvlText w:val=""/>
+      <w:lvlJc w:val="left"/>
+      <w:pPr>
+        <w:ind w:left="4320" w:hanging="360"/>
+      </w:pPr>
+      <w:rPr>
+        <w:rFonts w:ascii="Wingdings" w:hAnsi="Wingdings" w:hint="default"/>
+      </w:rPr>
+    </w:lvl>
+    <w:lvl w:ilvl="6" w:tplc="04090001" w:tentative="1">
+      <w:start w:val="1"/>
+      <w:numFmt w:val="bullet"/>
+      <w:lvlText w:val=""/>
+      <w:lvlJc w:val="left"/>
+      <w:pPr>
+        <w:ind w:left="5040" w:hanging="360"/>
+      </w:pPr>
+      <w:rPr>
+        <w:rFonts w:ascii="Symbol" w:hAnsi="Symbol" w:hint="default"/>
+      </w:rPr>
+    </w:lvl>
+    <w:lvl w:ilvl="7" w:tplc="04090003" w:tentative="1">
+      <w:start w:val="1"/>
+      <w:numFmt w:val="bullet"/>
+      <w:lvlText w:val="o"/>
+      <w:lvlJc w:val="left"/>
+      <w:pPr>
+        <w:ind w:left="5760" w:hanging="360"/>
+      </w:pPr>
+      <w:rPr>
+        <w:rFonts w:ascii="Courier New" w:hAnsi="Courier New" w:cs="Courier New" w:hint="default"/>
+      </w:rPr>
+    </w:lvl>
+    <w:lvl w:ilvl="8" w:tplc="04090005" w:tentative="1">
+      <w:start w:val="1"/>
+      <w:numFmt w:val="bullet"/>
+      <w:lvlText w:val=""/>
+      <w:lvlJc w:val="left"/>
+      <w:pPr>
+        <w:ind w:left="6480" w:hanging="360"/>
+      </w:pPr>
+      <w:rPr>
+        <w:rFonts w:ascii="Wingdings" w:hAnsi="Wingdings" w:hint="default"/>
+      </w:rPr>
+    </w:lvl>
+  </w:abstractNum>
+  <w:abstractNum w:abstractNumId="1" w15:restartNumberingAfterBreak="0">
+    <w:nsid w:val="2D3465E7"/>
+    <w:multiLevelType w:val="hybridMultilevel"/>
+    <w:tmpl w:val="3C8E7E04"/>
+    <w:lvl w:ilvl="0" w:tplc="04090003">
+      <w:start w:val="1"/>
+      <w:numFmt w:val="bullet"/>
+      <w:lvlText w:val="o"/>
+      <w:lvlJc w:val="left"/>
+      <w:pPr>
+        <w:ind w:left="1440" w:hanging="360"/>
+      </w:pPr>
+      <w:rPr>
+        <w:rFonts w:ascii="Courier New" w:hAnsi="Courier New" w:cs="Courier New" w:hint="default"/>
+      </w:rPr>
+    </w:lvl>
+    <w:lvl w:ilvl="1" w:tplc="04090003" w:tentative="1">
+      <w:start w:val="1"/>
+      <w:numFmt w:val="bullet"/>
+      <w:lvlText w:val="o"/>
+      <w:lvlJc w:val="left"/>
+      <w:pPr>
+        <w:ind w:left="2160" w:hanging="360"/>
+      </w:pPr>
+      <w:rPr>
+        <w:rFonts w:ascii="Courier New" w:hAnsi="Courier New" w:cs="Courier New" w:hint="default"/>
+      </w:rPr>
+    </w:lvl>
+    <w:lvl w:ilvl="2" w:tplc="04090005" w:tentative="1">
+      <w:start w:val="1"/>
+      <w:numFmt w:val="bullet"/>
+      <w:lvlText w:val=""/>
+      <w:lvlJc w:val="left"/>
+      <w:pPr>
+        <w:ind w:left="2880" w:hanging="360"/>
+      </w:pPr>
+      <w:rPr>
+        <w:rFonts w:ascii="Wingdings" w:hAnsi="Wingdings" w:hint="default"/>
+      </w:rPr>
+    </w:lvl>
+    <w:lvl w:ilvl="3" w:tplc="04090001" w:tentative="1">
+      <w:start w:val="1"/>
+      <w:numFmt w:val="bullet"/>
+      <w:lvlText w:val=""/>
+      <w:lvlJc w:val="left"/>
+      <w:pPr>
+        <w:ind w:left="3600" w:hanging="360"/>
+      </w:pPr>
+      <w:rPr>
+        <w:rFonts w:ascii="Symbol" w:hAnsi="Symbol" w:hint="default"/>
+      </w:rPr>
+    </w:lvl>
+    <w:lvl w:ilvl="4" w:tplc="04090003" w:tentative="1">
+      <w:start w:val="1"/>
+      <w:numFmt w:val="bullet"/>
+      <w:lvlText w:val="o"/>
+      <w:lvlJc w:val="left"/>
+      <w:pPr>
+        <w:ind w:left="4320" w:hanging="360"/>
+      </w:pPr>
+      <w:rPr>
+        <w:rFonts w:ascii="Courier New" w:hAnsi="Courier New" w:cs="Courier New" w:hint="default"/>
+      </w:rPr>
+    </w:lvl>
+    <w:lvl w:ilvl="5" w:tplc="04090005" w:tentative="1">
+      <w:start w:val="1"/>
+      <w:numFmt w:val="bullet"/>
+      <w:lvlText w:val=""/>
+      <w:lvlJc w:val="left"/>
+      <w:pPr>
+        <w:ind w:left="5040" w:hanging="360"/>
+      </w:pPr>
+      <w:rPr>
+        <w:rFonts w:ascii="Wingdings" w:hAnsi="Wingdings" w:hint="default"/>
+      </w:rPr>
+    </w:lvl>
+    <w:lvl w:ilvl="6" w:tplc="04090001" w:tentative="1">
+      <w:start w:val="1"/>
+      <w:numFmt w:val="bullet"/>
+      <w:lvlText w:val=""/>
+      <w:lvlJc w:val="left"/>
+      <w:pPr>
+        <w:ind w:left="5760" w:hanging="360"/>
+      </w:pPr>
+      <w:rPr>
+        <w:rFonts w:ascii="Symbol" w:hAnsi="Symbol" w:hint="default"/>
+      </w:rPr>
+    </w:lvl>
+    <w:lvl w:ilvl="7" w:tplc="04090003" w:tentative="1">
+      <w:start w:val="1"/>
+      <w:numFmt w:val="bullet"/>
+      <w:lvlText w:val="o"/>
+      <w:lvlJc w:val="left"/>
+      <w:pPr>
+        <w:ind w:left="6480" w:hanging="360"/>
+      </w:pPr>
+      <w:rPr>
+        <w:rFonts w:ascii="Courier New" w:hAnsi="Courier New" w:cs="Courier New" w:hint="default"/>
+      </w:rPr>
+    </w:lvl>
+    <w:lvl w:ilvl="8" w:tplc="04090005" w:tentative="1">
+      <w:start w:val="1"/>
+      <w:numFmt w:val="bullet"/>
+      <w:lvlText w:val=""/>
+      <w:lvlJc w:val="left"/>
+      <w:pPr>
+        <w:ind w:left="7200" w:hanging="360"/>
+      </w:pPr>
+      <w:rPr>
+        <w:rFonts w:ascii="Wingdings" w:hAnsi="Wingdings" w:hint="default"/>
+      </w:rPr>
+    </w:lvl>
+  </w:abstractNum>
+  <w:abstractNum w:abstractNumId="2" w15:restartNumberingAfterBreak="0">
     <w:nsid w:val="3D0B0853"/>
     <w:multiLevelType w:val="hybridMultilevel"/>
-    <w:tmpl w:val="EAC66D5A"/>
+    <w:tmpl w:val="29BA38F4"/>
     <w:lvl w:ilvl="0" w:tplc="04090001">
       <w:start w:val="1"/>
       <w:numFmt w:val="bullet"/>
@@ -542,8 +1937,451 @@
       </w:rPr>
     </w:lvl>
   </w:abstractNum>
-  <w:num w:numId="1">
+  <w:abstractNum w:abstractNumId="3" w15:restartNumberingAfterBreak="0">
+    <w:nsid w:val="465448AD"/>
+    <w:multiLevelType w:val="hybridMultilevel"/>
+    <w:tmpl w:val="91700CD8"/>
+    <w:lvl w:ilvl="0" w:tplc="04090003">
+      <w:start w:val="1"/>
+      <w:numFmt w:val="bullet"/>
+      <w:lvlText w:val="o"/>
+      <w:lvlJc w:val="left"/>
+      <w:pPr>
+        <w:ind w:left="1650" w:hanging="360"/>
+      </w:pPr>
+      <w:rPr>
+        <w:rFonts w:ascii="Courier New" w:hAnsi="Courier New" w:cs="Courier New" w:hint="default"/>
+      </w:rPr>
+    </w:lvl>
+    <w:lvl w:ilvl="1" w:tplc="04090003" w:tentative="1">
+      <w:start w:val="1"/>
+      <w:numFmt w:val="bullet"/>
+      <w:lvlText w:val="o"/>
+      <w:lvlJc w:val="left"/>
+      <w:pPr>
+        <w:ind w:left="2370" w:hanging="360"/>
+      </w:pPr>
+      <w:rPr>
+        <w:rFonts w:ascii="Courier New" w:hAnsi="Courier New" w:cs="Courier New" w:hint="default"/>
+      </w:rPr>
+    </w:lvl>
+    <w:lvl w:ilvl="2" w:tplc="04090005" w:tentative="1">
+      <w:start w:val="1"/>
+      <w:numFmt w:val="bullet"/>
+      <w:lvlText w:val=""/>
+      <w:lvlJc w:val="left"/>
+      <w:pPr>
+        <w:ind w:left="3090" w:hanging="360"/>
+      </w:pPr>
+      <w:rPr>
+        <w:rFonts w:ascii="Wingdings" w:hAnsi="Wingdings" w:hint="default"/>
+      </w:rPr>
+    </w:lvl>
+    <w:lvl w:ilvl="3" w:tplc="04090001" w:tentative="1">
+      <w:start w:val="1"/>
+      <w:numFmt w:val="bullet"/>
+      <w:lvlText w:val=""/>
+      <w:lvlJc w:val="left"/>
+      <w:pPr>
+        <w:ind w:left="3810" w:hanging="360"/>
+      </w:pPr>
+      <w:rPr>
+        <w:rFonts w:ascii="Symbol" w:hAnsi="Symbol" w:hint="default"/>
+      </w:rPr>
+    </w:lvl>
+    <w:lvl w:ilvl="4" w:tplc="04090003" w:tentative="1">
+      <w:start w:val="1"/>
+      <w:numFmt w:val="bullet"/>
+      <w:lvlText w:val="o"/>
+      <w:lvlJc w:val="left"/>
+      <w:pPr>
+        <w:ind w:left="4530" w:hanging="360"/>
+      </w:pPr>
+      <w:rPr>
+        <w:rFonts w:ascii="Courier New" w:hAnsi="Courier New" w:cs="Courier New" w:hint="default"/>
+      </w:rPr>
+    </w:lvl>
+    <w:lvl w:ilvl="5" w:tplc="04090005" w:tentative="1">
+      <w:start w:val="1"/>
+      <w:numFmt w:val="bullet"/>
+      <w:lvlText w:val=""/>
+      <w:lvlJc w:val="left"/>
+      <w:pPr>
+        <w:ind w:left="5250" w:hanging="360"/>
+      </w:pPr>
+      <w:rPr>
+        <w:rFonts w:ascii="Wingdings" w:hAnsi="Wingdings" w:hint="default"/>
+      </w:rPr>
+    </w:lvl>
+    <w:lvl w:ilvl="6" w:tplc="04090001" w:tentative="1">
+      <w:start w:val="1"/>
+      <w:numFmt w:val="bullet"/>
+      <w:lvlText w:val=""/>
+      <w:lvlJc w:val="left"/>
+      <w:pPr>
+        <w:ind w:left="5970" w:hanging="360"/>
+      </w:pPr>
+      <w:rPr>
+        <w:rFonts w:ascii="Symbol" w:hAnsi="Symbol" w:hint="default"/>
+      </w:rPr>
+    </w:lvl>
+    <w:lvl w:ilvl="7" w:tplc="04090003" w:tentative="1">
+      <w:start w:val="1"/>
+      <w:numFmt w:val="bullet"/>
+      <w:lvlText w:val="o"/>
+      <w:lvlJc w:val="left"/>
+      <w:pPr>
+        <w:ind w:left="6690" w:hanging="360"/>
+      </w:pPr>
+      <w:rPr>
+        <w:rFonts w:ascii="Courier New" w:hAnsi="Courier New" w:cs="Courier New" w:hint="default"/>
+      </w:rPr>
+    </w:lvl>
+    <w:lvl w:ilvl="8" w:tplc="04090005" w:tentative="1">
+      <w:start w:val="1"/>
+      <w:numFmt w:val="bullet"/>
+      <w:lvlText w:val=""/>
+      <w:lvlJc w:val="left"/>
+      <w:pPr>
+        <w:ind w:left="7410" w:hanging="360"/>
+      </w:pPr>
+      <w:rPr>
+        <w:rFonts w:ascii="Wingdings" w:hAnsi="Wingdings" w:hint="default"/>
+      </w:rPr>
+    </w:lvl>
+  </w:abstractNum>
+  <w:abstractNum w:abstractNumId="4" w15:restartNumberingAfterBreak="0">
+    <w:nsid w:val="52567CB5"/>
+    <w:multiLevelType w:val="hybridMultilevel"/>
+    <w:tmpl w:val="09263A9C"/>
+    <w:lvl w:ilvl="0" w:tplc="04090003">
+      <w:start w:val="1"/>
+      <w:numFmt w:val="bullet"/>
+      <w:lvlText w:val="o"/>
+      <w:lvlJc w:val="left"/>
+      <w:pPr>
+        <w:ind w:left="2520" w:hanging="360"/>
+      </w:pPr>
+      <w:rPr>
+        <w:rFonts w:ascii="Courier New" w:hAnsi="Courier New" w:cs="Courier New" w:hint="default"/>
+      </w:rPr>
+    </w:lvl>
+    <w:lvl w:ilvl="1" w:tplc="04090003" w:tentative="1">
+      <w:start w:val="1"/>
+      <w:numFmt w:val="bullet"/>
+      <w:lvlText w:val="o"/>
+      <w:lvlJc w:val="left"/>
+      <w:pPr>
+        <w:ind w:left="3240" w:hanging="360"/>
+      </w:pPr>
+      <w:rPr>
+        <w:rFonts w:ascii="Courier New" w:hAnsi="Courier New" w:cs="Courier New" w:hint="default"/>
+      </w:rPr>
+    </w:lvl>
+    <w:lvl w:ilvl="2" w:tplc="04090005" w:tentative="1">
+      <w:start w:val="1"/>
+      <w:numFmt w:val="bullet"/>
+      <w:lvlText w:val=""/>
+      <w:lvlJc w:val="left"/>
+      <w:pPr>
+        <w:ind w:left="3960" w:hanging="360"/>
+      </w:pPr>
+      <w:rPr>
+        <w:rFonts w:ascii="Wingdings" w:hAnsi="Wingdings" w:hint="default"/>
+      </w:rPr>
+    </w:lvl>
+    <w:lvl w:ilvl="3" w:tplc="04090001" w:tentative="1">
+      <w:start w:val="1"/>
+      <w:numFmt w:val="bullet"/>
+      <w:lvlText w:val=""/>
+      <w:lvlJc w:val="left"/>
+      <w:pPr>
+        <w:ind w:left="4680" w:hanging="360"/>
+      </w:pPr>
+      <w:rPr>
+        <w:rFonts w:ascii="Symbol" w:hAnsi="Symbol" w:hint="default"/>
+      </w:rPr>
+    </w:lvl>
+    <w:lvl w:ilvl="4" w:tplc="04090003" w:tentative="1">
+      <w:start w:val="1"/>
+      <w:numFmt w:val="bullet"/>
+      <w:lvlText w:val="o"/>
+      <w:lvlJc w:val="left"/>
+      <w:pPr>
+        <w:ind w:left="5400" w:hanging="360"/>
+      </w:pPr>
+      <w:rPr>
+        <w:rFonts w:ascii="Courier New" w:hAnsi="Courier New" w:cs="Courier New" w:hint="default"/>
+      </w:rPr>
+    </w:lvl>
+    <w:lvl w:ilvl="5" w:tplc="04090005" w:tentative="1">
+      <w:start w:val="1"/>
+      <w:numFmt w:val="bullet"/>
+      <w:lvlText w:val=""/>
+      <w:lvlJc w:val="left"/>
+      <w:pPr>
+        <w:ind w:left="6120" w:hanging="360"/>
+      </w:pPr>
+      <w:rPr>
+        <w:rFonts w:ascii="Wingdings" w:hAnsi="Wingdings" w:hint="default"/>
+      </w:rPr>
+    </w:lvl>
+    <w:lvl w:ilvl="6" w:tplc="04090001" w:tentative="1">
+      <w:start w:val="1"/>
+      <w:numFmt w:val="bullet"/>
+      <w:lvlText w:val=""/>
+      <w:lvlJc w:val="left"/>
+      <w:pPr>
+        <w:ind w:left="6840" w:hanging="360"/>
+      </w:pPr>
+      <w:rPr>
+        <w:rFonts w:ascii="Symbol" w:hAnsi="Symbol" w:hint="default"/>
+      </w:rPr>
+    </w:lvl>
+    <w:lvl w:ilvl="7" w:tplc="04090003" w:tentative="1">
+      <w:start w:val="1"/>
+      <w:numFmt w:val="bullet"/>
+      <w:lvlText w:val="o"/>
+      <w:lvlJc w:val="left"/>
+      <w:pPr>
+        <w:ind w:left="7560" w:hanging="360"/>
+      </w:pPr>
+      <w:rPr>
+        <w:rFonts w:ascii="Courier New" w:hAnsi="Courier New" w:cs="Courier New" w:hint="default"/>
+      </w:rPr>
+    </w:lvl>
+    <w:lvl w:ilvl="8" w:tplc="04090005" w:tentative="1">
+      <w:start w:val="1"/>
+      <w:numFmt w:val="bullet"/>
+      <w:lvlText w:val=""/>
+      <w:lvlJc w:val="left"/>
+      <w:pPr>
+        <w:ind w:left="8280" w:hanging="360"/>
+      </w:pPr>
+      <w:rPr>
+        <w:rFonts w:ascii="Wingdings" w:hAnsi="Wingdings" w:hint="default"/>
+      </w:rPr>
+    </w:lvl>
+  </w:abstractNum>
+  <w:abstractNum w:abstractNumId="5" w15:restartNumberingAfterBreak="0">
+    <w:nsid w:val="5C29653A"/>
+    <w:multiLevelType w:val="hybridMultilevel"/>
+    <w:tmpl w:val="D0A031D6"/>
+    <w:lvl w:ilvl="0" w:tplc="04090003">
+      <w:start w:val="1"/>
+      <w:numFmt w:val="bullet"/>
+      <w:lvlText w:val="o"/>
+      <w:lvlJc w:val="left"/>
+      <w:pPr>
+        <w:ind w:left="2160" w:hanging="360"/>
+      </w:pPr>
+      <w:rPr>
+        <w:rFonts w:ascii="Courier New" w:hAnsi="Courier New" w:cs="Courier New" w:hint="default"/>
+      </w:rPr>
+    </w:lvl>
+    <w:lvl w:ilvl="1" w:tplc="04090003" w:tentative="1">
+      <w:start w:val="1"/>
+      <w:numFmt w:val="bullet"/>
+      <w:lvlText w:val="o"/>
+      <w:lvlJc w:val="left"/>
+      <w:pPr>
+        <w:ind w:left="2880" w:hanging="360"/>
+      </w:pPr>
+      <w:rPr>
+        <w:rFonts w:ascii="Courier New" w:hAnsi="Courier New" w:cs="Courier New" w:hint="default"/>
+      </w:rPr>
+    </w:lvl>
+    <w:lvl w:ilvl="2" w:tplc="04090005" w:tentative="1">
+      <w:start w:val="1"/>
+      <w:numFmt w:val="bullet"/>
+      <w:lvlText w:val=""/>
+      <w:lvlJc w:val="left"/>
+      <w:pPr>
+        <w:ind w:left="3600" w:hanging="360"/>
+      </w:pPr>
+      <w:rPr>
+        <w:rFonts w:ascii="Wingdings" w:hAnsi="Wingdings" w:hint="default"/>
+      </w:rPr>
+    </w:lvl>
+    <w:lvl w:ilvl="3" w:tplc="04090001" w:tentative="1">
+      <w:start w:val="1"/>
+      <w:numFmt w:val="bullet"/>
+      <w:lvlText w:val=""/>
+      <w:lvlJc w:val="left"/>
+      <w:pPr>
+        <w:ind w:left="4320" w:hanging="360"/>
+      </w:pPr>
+      <w:rPr>
+        <w:rFonts w:ascii="Symbol" w:hAnsi="Symbol" w:hint="default"/>
+      </w:rPr>
+    </w:lvl>
+    <w:lvl w:ilvl="4" w:tplc="04090003" w:tentative="1">
+      <w:start w:val="1"/>
+      <w:numFmt w:val="bullet"/>
+      <w:lvlText w:val="o"/>
+      <w:lvlJc w:val="left"/>
+      <w:pPr>
+        <w:ind w:left="5040" w:hanging="360"/>
+      </w:pPr>
+      <w:rPr>
+        <w:rFonts w:ascii="Courier New" w:hAnsi="Courier New" w:cs="Courier New" w:hint="default"/>
+      </w:rPr>
+    </w:lvl>
+    <w:lvl w:ilvl="5" w:tplc="04090005" w:tentative="1">
+      <w:start w:val="1"/>
+      <w:numFmt w:val="bullet"/>
+      <w:lvlText w:val=""/>
+      <w:lvlJc w:val="left"/>
+      <w:pPr>
+        <w:ind w:left="5760" w:hanging="360"/>
+      </w:pPr>
+      <w:rPr>
+        <w:rFonts w:ascii="Wingdings" w:hAnsi="Wingdings" w:hint="default"/>
+      </w:rPr>
+    </w:lvl>
+    <w:lvl w:ilvl="6" w:tplc="04090001" w:tentative="1">
+      <w:start w:val="1"/>
+      <w:numFmt w:val="bullet"/>
+      <w:lvlText w:val=""/>
+      <w:lvlJc w:val="left"/>
+      <w:pPr>
+        <w:ind w:left="6480" w:hanging="360"/>
+      </w:pPr>
+      <w:rPr>
+        <w:rFonts w:ascii="Symbol" w:hAnsi="Symbol" w:hint="default"/>
+      </w:rPr>
+    </w:lvl>
+    <w:lvl w:ilvl="7" w:tplc="04090003" w:tentative="1">
+      <w:start w:val="1"/>
+      <w:numFmt w:val="bullet"/>
+      <w:lvlText w:val="o"/>
+      <w:lvlJc w:val="left"/>
+      <w:pPr>
+        <w:ind w:left="7200" w:hanging="360"/>
+      </w:pPr>
+      <w:rPr>
+        <w:rFonts w:ascii="Courier New" w:hAnsi="Courier New" w:cs="Courier New" w:hint="default"/>
+      </w:rPr>
+    </w:lvl>
+    <w:lvl w:ilvl="8" w:tplc="04090005" w:tentative="1">
+      <w:start w:val="1"/>
+      <w:numFmt w:val="bullet"/>
+      <w:lvlText w:val=""/>
+      <w:lvlJc w:val="left"/>
+      <w:pPr>
+        <w:ind w:left="7920" w:hanging="360"/>
+      </w:pPr>
+      <w:rPr>
+        <w:rFonts w:ascii="Wingdings" w:hAnsi="Wingdings" w:hint="default"/>
+      </w:rPr>
+    </w:lvl>
+  </w:abstractNum>
+  <w:abstractNum w:abstractNumId="6" w15:restartNumberingAfterBreak="0">
+    <w:nsid w:val="646C5D82"/>
+    <w:multiLevelType w:val="hybridMultilevel"/>
+    <w:tmpl w:val="6882B79E"/>
+    <w:lvl w:ilvl="0" w:tplc="0409000F">
+      <w:start w:val="1"/>
+      <w:numFmt w:val="decimal"/>
+      <w:lvlText w:val="%1."/>
+      <w:lvlJc w:val="left"/>
+      <w:pPr>
+        <w:ind w:left="720" w:hanging="360"/>
+      </w:pPr>
+    </w:lvl>
+    <w:lvl w:ilvl="1" w:tplc="04090019" w:tentative="1">
+      <w:start w:val="1"/>
+      <w:numFmt w:val="lowerLetter"/>
+      <w:lvlText w:val="%2."/>
+      <w:lvlJc w:val="left"/>
+      <w:pPr>
+        <w:ind w:left="1440" w:hanging="360"/>
+      </w:pPr>
+    </w:lvl>
+    <w:lvl w:ilvl="2" w:tplc="0409001B" w:tentative="1">
+      <w:start w:val="1"/>
+      <w:numFmt w:val="lowerRoman"/>
+      <w:lvlText w:val="%3."/>
+      <w:lvlJc w:val="right"/>
+      <w:pPr>
+        <w:ind w:left="2160" w:hanging="180"/>
+      </w:pPr>
+    </w:lvl>
+    <w:lvl w:ilvl="3" w:tplc="0409000F" w:tentative="1">
+      <w:start w:val="1"/>
+      <w:numFmt w:val="decimal"/>
+      <w:lvlText w:val="%4."/>
+      <w:lvlJc w:val="left"/>
+      <w:pPr>
+        <w:ind w:left="2880" w:hanging="360"/>
+      </w:pPr>
+    </w:lvl>
+    <w:lvl w:ilvl="4" w:tplc="04090019" w:tentative="1">
+      <w:start w:val="1"/>
+      <w:numFmt w:val="lowerLetter"/>
+      <w:lvlText w:val="%5."/>
+      <w:lvlJc w:val="left"/>
+      <w:pPr>
+        <w:ind w:left="3600" w:hanging="360"/>
+      </w:pPr>
+    </w:lvl>
+    <w:lvl w:ilvl="5" w:tplc="0409001B" w:tentative="1">
+      <w:start w:val="1"/>
+      <w:numFmt w:val="lowerRoman"/>
+      <w:lvlText w:val="%6."/>
+      <w:lvlJc w:val="right"/>
+      <w:pPr>
+        <w:ind w:left="4320" w:hanging="180"/>
+      </w:pPr>
+    </w:lvl>
+    <w:lvl w:ilvl="6" w:tplc="0409000F" w:tentative="1">
+      <w:start w:val="1"/>
+      <w:numFmt w:val="decimal"/>
+      <w:lvlText w:val="%7."/>
+      <w:lvlJc w:val="left"/>
+      <w:pPr>
+        <w:ind w:left="5040" w:hanging="360"/>
+      </w:pPr>
+    </w:lvl>
+    <w:lvl w:ilvl="7" w:tplc="04090019" w:tentative="1">
+      <w:start w:val="1"/>
+      <w:numFmt w:val="lowerLetter"/>
+      <w:lvlText w:val="%8."/>
+      <w:lvlJc w:val="left"/>
+      <w:pPr>
+        <w:ind w:left="5760" w:hanging="360"/>
+      </w:pPr>
+    </w:lvl>
+    <w:lvl w:ilvl="8" w:tplc="0409001B" w:tentative="1">
+      <w:start w:val="1"/>
+      <w:numFmt w:val="lowerRoman"/>
+      <w:lvlText w:val="%9."/>
+      <w:lvlJc w:val="right"/>
+      <w:pPr>
+        <w:ind w:left="6480" w:hanging="180"/>
+      </w:pPr>
+    </w:lvl>
+  </w:abstractNum>
+  <w:num w:numId="1" w16cid:durableId="1702125006">
+    <w:abstractNumId w:val="2"/>
+  </w:num>
+  <w:num w:numId="2" w16cid:durableId="45417662">
     <w:abstractNumId w:val="0"/>
+  </w:num>
+  <w:num w:numId="3" w16cid:durableId="1816600572">
+    <w:abstractNumId w:val="3"/>
+  </w:num>
+  <w:num w:numId="4" w16cid:durableId="1062286568">
+    <w:abstractNumId w:val="6"/>
+  </w:num>
+  <w:num w:numId="5" w16cid:durableId="377435388">
+    <w:abstractNumId w:val="5"/>
+  </w:num>
+  <w:num w:numId="6" w16cid:durableId="1470897101">
+    <w:abstractNumId w:val="1"/>
+  </w:num>
+  <w:num w:numId="7" w16cid:durableId="713844781">
+    <w:abstractNumId w:val="4"/>
   </w:num>
 </w:numbering>
 </file>
@@ -992,6 +2830,32 @@
       <w:u w:val="single"/>
     </w:rPr>
   </w:style>
+  <w:style w:type="character" w:styleId="UnresolvedMention">
+    <w:name w:val="Unresolved Mention"/>
+    <w:basedOn w:val="DefaultParagraphFont"/>
+    <w:uiPriority w:val="99"/>
+    <w:semiHidden/>
+    <w:unhideWhenUsed/>
+    <w:rsid w:val="001A0C4A"/>
+    <w:rPr>
+      <w:color w:val="605E5C"/>
+      <w:shd w:val="clear" w:color="auto" w:fill="E1DFDD"/>
+    </w:rPr>
+  </w:style>
+  <w:style w:type="paragraph" w:styleId="NormalWeb">
+    <w:name w:val="Normal (Web)"/>
+    <w:basedOn w:val="Normal"/>
+    <w:uiPriority w:val="99"/>
+    <w:semiHidden/>
+    <w:unhideWhenUsed/>
+    <w:rsid w:val="00A106B2"/>
+    <w:pPr>
+      <w:spacing w:before="100" w:beforeAutospacing="1" w:after="100" w:afterAutospacing="1"/>
+    </w:pPr>
+    <w:rPr>
+      <w:rFonts w:ascii="Times New Roman" w:eastAsia="Times New Roman" w:hAnsi="Times New Roman" w:cs="Times New Roman"/>
+    </w:rPr>
+  </w:style>
 </w:styles>
 </file>
 

</xml_diff>

<commit_message>
updated instructions for local deployment
</commit_message>
<xml_diff>
--- a/doc/MoDaC Development Instructions.docx
+++ b/doc/MoDaC Development Instructions.docx
@@ -223,15 +223,7 @@
           <w:sz w:val="28"/>
           <w:szCs w:val="28"/>
         </w:rPr>
-        <w:t xml:space="preserve">clone  </w:t>
-      </w:r>
-      <w:r>
-        <w:rPr>
-          <w:rFonts w:cstheme="minorHAnsi"/>
-          <w:sz w:val="28"/>
-          <w:szCs w:val="28"/>
-        </w:rPr>
-        <w:t>https://github.com/CBIIT/HPC_DME_APIs</w:t>
+        <w:t>clone  https://github.com/CBIIT/HPC_DME_APIs</w:t>
       </w:r>
       <w:proofErr w:type="gramEnd"/>
     </w:p>
@@ -412,6 +404,134 @@
       </w:r>
       <w:proofErr w:type="spellEnd"/>
       <w:proofErr w:type="gramEnd"/>
+    </w:p>
+    <w:p>
+      <w:pPr>
+        <w:pStyle w:val="ListParagraph"/>
+        <w:numPr>
+          <w:ilvl w:val="0"/>
+          <w:numId w:val="9"/>
+        </w:numPr>
+        <w:rPr>
+          <w:rFonts w:cstheme="minorHAnsi"/>
+          <w:sz w:val="28"/>
+          <w:szCs w:val="28"/>
+        </w:rPr>
+      </w:pPr>
+      <w:r>
+        <w:rPr>
+          <w:rFonts w:cstheme="minorHAnsi"/>
+          <w:sz w:val="28"/>
+          <w:szCs w:val="28"/>
+        </w:rPr>
+        <w:t xml:space="preserve">At this step, if the PKIX error is seen, update the java </w:t>
+      </w:r>
+      <w:proofErr w:type="spellStart"/>
+      <w:r>
+        <w:rPr>
+          <w:rFonts w:cstheme="minorHAnsi"/>
+          <w:sz w:val="28"/>
+          <w:szCs w:val="28"/>
+        </w:rPr>
+        <w:t>cacerts</w:t>
+      </w:r>
+      <w:proofErr w:type="spellEnd"/>
+      <w:r>
+        <w:rPr>
+          <w:rFonts w:cstheme="minorHAnsi"/>
+          <w:sz w:val="28"/>
+          <w:szCs w:val="28"/>
+        </w:rPr>
+        <w:t xml:space="preserve"> or simply get the </w:t>
+      </w:r>
+      <w:proofErr w:type="spellStart"/>
+      <w:r>
+        <w:rPr>
+          <w:rFonts w:cstheme="minorHAnsi"/>
+          <w:sz w:val="28"/>
+          <w:szCs w:val="28"/>
+        </w:rPr>
+        <w:t>cacerts</w:t>
+      </w:r>
+      <w:proofErr w:type="spellEnd"/>
+      <w:r>
+        <w:rPr>
+          <w:rFonts w:cstheme="minorHAnsi"/>
+          <w:sz w:val="28"/>
+          <w:szCs w:val="28"/>
+        </w:rPr>
+        <w:t xml:space="preserve"> from DME Web server located at (</w:t>
+      </w:r>
+      <w:r>
+        <w:rPr>
+          <w:rFonts w:cstheme="minorHAnsi"/>
+          <w:sz w:val="28"/>
+          <w:szCs w:val="28"/>
+        </w:rPr>
+        <w:t>/</w:t>
+      </w:r>
+      <w:proofErr w:type="spellStart"/>
+      <w:r>
+        <w:rPr>
+          <w:rFonts w:cstheme="minorHAnsi"/>
+          <w:sz w:val="28"/>
+          <w:szCs w:val="28"/>
+        </w:rPr>
+        <w:t>usr</w:t>
+      </w:r>
+      <w:proofErr w:type="spellEnd"/>
+      <w:r>
+        <w:rPr>
+          <w:rFonts w:cstheme="minorHAnsi"/>
+          <w:sz w:val="28"/>
+          <w:szCs w:val="28"/>
+        </w:rPr>
+        <w:t>/lib/</w:t>
+      </w:r>
+      <w:proofErr w:type="spellStart"/>
+      <w:r>
+        <w:rPr>
+          <w:rFonts w:cstheme="minorHAnsi"/>
+          <w:sz w:val="28"/>
+          <w:szCs w:val="28"/>
+        </w:rPr>
+        <w:t>jvm</w:t>
+      </w:r>
+      <w:proofErr w:type="spellEnd"/>
+      <w:r>
+        <w:rPr>
+          <w:rFonts w:cstheme="minorHAnsi"/>
+          <w:sz w:val="28"/>
+          <w:szCs w:val="28"/>
+        </w:rPr>
+        <w:t>/java-1.8.0-openjdk/</w:t>
+      </w:r>
+      <w:proofErr w:type="spellStart"/>
+      <w:r>
+        <w:rPr>
+          <w:rFonts w:cstheme="minorHAnsi"/>
+          <w:sz w:val="28"/>
+          <w:szCs w:val="28"/>
+        </w:rPr>
+        <w:t>jre</w:t>
+      </w:r>
+      <w:proofErr w:type="spellEnd"/>
+      <w:r>
+        <w:rPr>
+          <w:rFonts w:cstheme="minorHAnsi"/>
+          <w:sz w:val="28"/>
+          <w:szCs w:val="28"/>
+        </w:rPr>
+        <w:t>/lib/security</w:t>
+      </w:r>
+      <w:r>
+        <w:rPr>
+          <w:rFonts w:cstheme="minorHAnsi"/>
+          <w:sz w:val="28"/>
+          <w:szCs w:val="28"/>
+        </w:rPr>
+        <w:t>) and replace this with the one in local.</w:t>
+      </w:r>
     </w:p>
     <w:p>
       <w:pPr>
@@ -959,6 +1079,7 @@
           <w:sz w:val="28"/>
           <w:szCs w:val="28"/>
         </w:rPr>
+        <w:lastRenderedPageBreak/>
         <w:t xml:space="preserve">When using DEV, point the property </w:t>
       </w:r>
       <w:proofErr w:type="gramStart"/>
@@ -1028,7 +1149,6 @@
           <w:sz w:val="28"/>
           <w:szCs w:val="28"/>
         </w:rPr>
-        <w:lastRenderedPageBreak/>
         <w:t>OPTION 1</w:t>
       </w:r>
       <w:r>
@@ -1205,6 +1325,271 @@
       </w:r>
       <w:proofErr w:type="spellEnd"/>
       <w:proofErr w:type="gramEnd"/>
+    </w:p>
+    <w:p>
+      <w:pPr>
+        <w:pStyle w:val="ListParagraph"/>
+        <w:numPr>
+          <w:ilvl w:val="0"/>
+          <w:numId w:val="8"/>
+        </w:numPr>
+        <w:rPr>
+          <w:rFonts w:cstheme="minorHAnsi"/>
+          <w:sz w:val="28"/>
+          <w:szCs w:val="28"/>
+        </w:rPr>
+      </w:pPr>
+      <w:r>
+        <w:rPr>
+          <w:rFonts w:cstheme="minorHAnsi"/>
+          <w:sz w:val="28"/>
+          <w:szCs w:val="28"/>
+        </w:rPr>
+        <w:t>At this step, if the ojdbc6 jar missing error is seen, download the jar and install the jar at the directory where the pom.xml resides.</w:t>
+      </w:r>
+    </w:p>
+    <w:p>
+      <w:pPr>
+        <w:pStyle w:val="ListParagraph"/>
+        <w:numPr>
+          <w:ilvl w:val="0"/>
+          <w:numId w:val="8"/>
+        </w:numPr>
+        <w:rPr>
+          <w:rFonts w:cstheme="minorHAnsi"/>
+          <w:sz w:val="28"/>
+          <w:szCs w:val="28"/>
+        </w:rPr>
+      </w:pPr>
+      <w:proofErr w:type="spellStart"/>
+      <w:r>
+        <w:rPr>
+          <w:rFonts w:cstheme="minorHAnsi"/>
+          <w:sz w:val="28"/>
+          <w:szCs w:val="28"/>
+        </w:rPr>
+        <w:t>mvn</w:t>
+      </w:r>
+      <w:proofErr w:type="spellEnd"/>
+      <w:r>
+        <w:rPr>
+          <w:rFonts w:cstheme="minorHAnsi"/>
+          <w:sz w:val="28"/>
+          <w:szCs w:val="28"/>
+        </w:rPr>
+        <w:t xml:space="preserve"> </w:t>
+      </w:r>
+      <w:proofErr w:type="spellStart"/>
+      <w:proofErr w:type="gramStart"/>
+      <w:r>
+        <w:rPr>
+          <w:rFonts w:cstheme="minorHAnsi"/>
+          <w:sz w:val="28"/>
+          <w:szCs w:val="28"/>
+        </w:rPr>
+        <w:t>install:install</w:t>
+      </w:r>
+      <w:proofErr w:type="gramEnd"/>
+      <w:r>
+        <w:rPr>
+          <w:rFonts w:cstheme="minorHAnsi"/>
+          <w:sz w:val="28"/>
+          <w:szCs w:val="28"/>
+        </w:rPr>
+        <w:t>-file</w:t>
+      </w:r>
+      <w:proofErr w:type="spellEnd"/>
+      <w:r>
+        <w:rPr>
+          <w:rFonts w:cstheme="minorHAnsi"/>
+          <w:sz w:val="28"/>
+          <w:szCs w:val="28"/>
+        </w:rPr>
+        <w:t xml:space="preserve"> -</w:t>
+      </w:r>
+      <w:proofErr w:type="spellStart"/>
+      <w:r>
+        <w:rPr>
+          <w:rFonts w:cstheme="minorHAnsi"/>
+          <w:sz w:val="28"/>
+          <w:szCs w:val="28"/>
+        </w:rPr>
+        <w:t>Dfile</w:t>
+      </w:r>
+      <w:proofErr w:type="spellEnd"/>
+      <w:r>
+        <w:rPr>
+          <w:rFonts w:cstheme="minorHAnsi"/>
+          <w:sz w:val="28"/>
+          <w:szCs w:val="28"/>
+        </w:rPr>
+        <w:t>=</w:t>
+      </w:r>
+      <w:r>
+        <w:rPr>
+          <w:rFonts w:cstheme="minorHAnsi"/>
+          <w:sz w:val="28"/>
+          <w:szCs w:val="28"/>
+        </w:rPr>
+        <w:t>&lt;</w:t>
+      </w:r>
+      <w:r>
+        <w:rPr>
+          <w:rFonts w:cstheme="minorHAnsi"/>
+          <w:sz w:val="28"/>
+          <w:szCs w:val="28"/>
+        </w:rPr>
+        <w:t>p</w:t>
+      </w:r>
+      <w:r>
+        <w:rPr>
+          <w:rFonts w:cstheme="minorHAnsi"/>
+          <w:sz w:val="28"/>
+          <w:szCs w:val="28"/>
+        </w:rPr>
+        <w:t>ath</w:t>
+      </w:r>
+      <w:r>
+        <w:rPr>
+          <w:rFonts w:cstheme="minorHAnsi"/>
+          <w:sz w:val="28"/>
+          <w:szCs w:val="28"/>
+        </w:rPr>
+        <w:t>_</w:t>
+      </w:r>
+      <w:r>
+        <w:rPr>
+          <w:rFonts w:cstheme="minorHAnsi"/>
+          <w:sz w:val="28"/>
+          <w:szCs w:val="28"/>
+        </w:rPr>
+        <w:t>to</w:t>
+      </w:r>
+      <w:r>
+        <w:rPr>
+          <w:rFonts w:cstheme="minorHAnsi"/>
+          <w:sz w:val="28"/>
+          <w:szCs w:val="28"/>
+        </w:rPr>
+        <w:t>_</w:t>
+      </w:r>
+      <w:r>
+        <w:rPr>
+          <w:rFonts w:cstheme="minorHAnsi"/>
+          <w:sz w:val="28"/>
+          <w:szCs w:val="28"/>
+        </w:rPr>
+        <w:t xml:space="preserve">ojdbc6 jar&gt; </w:t>
+      </w:r>
+      <w:r>
+        <w:rPr>
+          <w:rFonts w:cstheme="minorHAnsi"/>
+          <w:sz w:val="28"/>
+          <w:szCs w:val="28"/>
+        </w:rPr>
+        <w:t>-</w:t>
+      </w:r>
+      <w:proofErr w:type="spellStart"/>
+      <w:r>
+        <w:rPr>
+          <w:rFonts w:cstheme="minorHAnsi"/>
+          <w:sz w:val="28"/>
+          <w:szCs w:val="28"/>
+        </w:rPr>
+        <w:t>DgroupId</w:t>
+      </w:r>
+      <w:proofErr w:type="spellEnd"/>
+      <w:r>
+        <w:rPr>
+          <w:rFonts w:cstheme="minorHAnsi"/>
+          <w:sz w:val="28"/>
+          <w:szCs w:val="28"/>
+        </w:rPr>
+        <w:t>=</w:t>
+      </w:r>
+      <w:proofErr w:type="spellStart"/>
+      <w:r>
+        <w:rPr>
+          <w:rFonts w:cstheme="minorHAnsi"/>
+          <w:sz w:val="28"/>
+          <w:szCs w:val="28"/>
+        </w:rPr>
+        <w:t>com.oracle</w:t>
+      </w:r>
+      <w:proofErr w:type="spellEnd"/>
+      <w:r>
+        <w:rPr>
+          <w:rFonts w:cstheme="minorHAnsi"/>
+          <w:sz w:val="28"/>
+          <w:szCs w:val="28"/>
+        </w:rPr>
+        <w:t xml:space="preserve"> -</w:t>
+      </w:r>
+      <w:proofErr w:type="spellStart"/>
+      <w:r>
+        <w:rPr>
+          <w:rFonts w:cstheme="minorHAnsi"/>
+          <w:sz w:val="28"/>
+          <w:szCs w:val="28"/>
+        </w:rPr>
+        <w:t>DartifactId</w:t>
+      </w:r>
+      <w:proofErr w:type="spellEnd"/>
+      <w:r>
+        <w:rPr>
+          <w:rFonts w:cstheme="minorHAnsi"/>
+          <w:sz w:val="28"/>
+          <w:szCs w:val="28"/>
+        </w:rPr>
+        <w:t>=ojdbc6 -</w:t>
+      </w:r>
+      <w:proofErr w:type="spellStart"/>
+      <w:r>
+        <w:rPr>
+          <w:rFonts w:cstheme="minorHAnsi"/>
+          <w:sz w:val="28"/>
+          <w:szCs w:val="28"/>
+        </w:rPr>
+        <w:t>Dversion</w:t>
+      </w:r>
+      <w:proofErr w:type="spellEnd"/>
+      <w:r>
+        <w:rPr>
+          <w:rFonts w:cstheme="minorHAnsi"/>
+          <w:sz w:val="28"/>
+          <w:szCs w:val="28"/>
+        </w:rPr>
+        <w:t>=11.2.0 -</w:t>
+      </w:r>
+      <w:proofErr w:type="spellStart"/>
+      <w:r>
+        <w:rPr>
+          <w:rFonts w:cstheme="minorHAnsi"/>
+          <w:sz w:val="28"/>
+          <w:szCs w:val="28"/>
+        </w:rPr>
+        <w:t>Dpackaging</w:t>
+      </w:r>
+      <w:proofErr w:type="spellEnd"/>
+      <w:r>
+        <w:rPr>
+          <w:rFonts w:cstheme="minorHAnsi"/>
+          <w:sz w:val="28"/>
+          <w:szCs w:val="28"/>
+        </w:rPr>
+        <w:t>=jar</w:t>
+      </w:r>
+    </w:p>
+    <w:p>
+      <w:pPr>
+        <w:pStyle w:val="ListParagraph"/>
+        <w:ind w:left="3764"/>
+        <w:rPr>
+          <w:rFonts w:cstheme="minorHAnsi"/>
+          <w:sz w:val="28"/>
+          <w:szCs w:val="28"/>
+        </w:rPr>
+      </w:pPr>
     </w:p>
     <w:p>
       <w:pPr>
@@ -1407,7 +1792,31 @@
           <w:sz w:val="28"/>
           <w:szCs w:val="28"/>
         </w:rPr>
-        <w:t>=n -jar web-doe-1.15.0.war</w:t>
+        <w:t xml:space="preserve">=n -jar </w:t>
+      </w:r>
+      <w:r>
+        <w:rPr>
+          <w:rFonts w:cstheme="minorHAnsi"/>
+          <w:sz w:val="28"/>
+          <w:szCs w:val="28"/>
+        </w:rPr>
+        <w:t>&lt;</w:t>
+      </w:r>
+      <w:r>
+        <w:rPr>
+          <w:rFonts w:cstheme="minorHAnsi"/>
+          <w:sz w:val="28"/>
+          <w:szCs w:val="28"/>
+        </w:rPr>
+        <w:t>web-doe-1.15.0.war</w:t>
+      </w:r>
+      <w:r>
+        <w:rPr>
+          <w:rFonts w:cstheme="minorHAnsi"/>
+          <w:sz w:val="28"/>
+          <w:szCs w:val="28"/>
+        </w:rPr>
+        <w:t>&gt;</w:t>
       </w:r>
     </w:p>
     <w:p>
@@ -1599,6 +2008,119 @@
 <file path=word/numbering.xml><?xml version="1.0" encoding="utf-8"?>
 <w:numbering xmlns:wpc="http://schemas.microsoft.com/office/word/2010/wordprocessingCanvas" xmlns:cx="http://schemas.microsoft.com/office/drawing/2014/chartex" xmlns:cx1="http://schemas.microsoft.com/office/drawing/2015/9/8/chartex" xmlns:cx2="http://schemas.microsoft.com/office/drawing/2015/10/21/chartex" xmlns:cx3="http://schemas.microsoft.com/office/drawing/2016/5/9/chartex" xmlns:cx4="http://schemas.microsoft.com/office/drawing/2016/5/10/chartex" xmlns:cx5="http://schemas.microsoft.com/office/drawing/2016/5/11/chartex" xmlns:cx6="http://schemas.microsoft.com/office/drawing/2016/5/12/chartex" xmlns:cx7="http://schemas.microsoft.com/office/drawing/2016/5/13/chartex" xmlns:cx8="http://schemas.microsoft.com/office/drawing/2016/5/14/chartex" xmlns:mc="http://schemas.openxmlformats.org/markup-compatibility/2006" xmlns:aink="http://schemas.microsoft.com/office/drawing/2016/ink" xmlns:am3d="http://schemas.microsoft.com/office/drawing/2017/model3d" xmlns:o="urn:schemas-microsoft-com:office:office" xmlns:oel="http://schemas.microsoft.com/office/2019/extlst" xmlns:r="http://schemas.openxmlformats.org/officeDocument/2006/relationships" xmlns:m="http://schemas.openxmlformats.org/officeDocument/2006/math" xmlns:v="urn:schemas-microsoft-com:vml" xmlns:wp14="http://schemas.microsoft.com/office/word/2010/wordprocessingDrawing" xmlns:wp="http://schemas.openxmlformats.org/drawingml/2006/wordprocessingDrawing" xmlns:w10="urn:schemas-microsoft-com:office:word" xmlns:w="http://schemas.openxmlformats.org/wordprocessingml/2006/main" xmlns:w14="http://schemas.microsoft.com/office/word/2010/wordml" xmlns:w15="http://schemas.microsoft.com/office/word/2012/wordml" xmlns:w16cex="http://schemas.microsoft.com/office/word/2018/wordml/cex" xmlns:w16cid="http://schemas.microsoft.com/office/word/2016/wordml/cid" xmlns:w16="http://schemas.microsoft.com/office/word/2018/wordml" xmlns:w16sdtdh="http://schemas.microsoft.com/office/word/2020/wordml/sdtdatahash" xmlns:w16se="http://schemas.microsoft.com/office/word/2015/wordml/symex" xmlns:wpg="http://schemas.microsoft.com/office/word/2010/wordprocessingGroup" xmlns:wpi="http://schemas.microsoft.com/office/word/2010/wordprocessingInk" xmlns:wne="http://schemas.microsoft.com/office/word/2006/wordml" xmlns:wps="http://schemas.microsoft.com/office/word/2010/wordprocessingShape" mc:Ignorable="w14 w15 w16se w16cid w16 w16cex w16sdtdh wp14">
   <w:abstractNum w:abstractNumId="0" w15:restartNumberingAfterBreak="0">
+    <w:nsid w:val="0F4206EE"/>
+    <w:multiLevelType w:val="hybridMultilevel"/>
+    <w:tmpl w:val="1F24251A"/>
+    <w:lvl w:ilvl="0" w:tplc="04090005">
+      <w:start w:val="1"/>
+      <w:numFmt w:val="bullet"/>
+      <w:lvlText w:val=""/>
+      <w:lvlJc w:val="left"/>
+      <w:pPr>
+        <w:ind w:left="3240" w:hanging="360"/>
+      </w:pPr>
+      <w:rPr>
+        <w:rFonts w:ascii="Wingdings" w:hAnsi="Wingdings" w:hint="default"/>
+      </w:rPr>
+    </w:lvl>
+    <w:lvl w:ilvl="1" w:tplc="04090003" w:tentative="1">
+      <w:start w:val="1"/>
+      <w:numFmt w:val="bullet"/>
+      <w:lvlText w:val="o"/>
+      <w:lvlJc w:val="left"/>
+      <w:pPr>
+        <w:ind w:left="3960" w:hanging="360"/>
+      </w:pPr>
+      <w:rPr>
+        <w:rFonts w:ascii="Courier New" w:hAnsi="Courier New" w:cs="Courier New" w:hint="default"/>
+      </w:rPr>
+    </w:lvl>
+    <w:lvl w:ilvl="2" w:tplc="04090005" w:tentative="1">
+      <w:start w:val="1"/>
+      <w:numFmt w:val="bullet"/>
+      <w:lvlText w:val=""/>
+      <w:lvlJc w:val="left"/>
+      <w:pPr>
+        <w:ind w:left="4680" w:hanging="360"/>
+      </w:pPr>
+      <w:rPr>
+        <w:rFonts w:ascii="Wingdings" w:hAnsi="Wingdings" w:hint="default"/>
+      </w:rPr>
+    </w:lvl>
+    <w:lvl w:ilvl="3" w:tplc="04090001" w:tentative="1">
+      <w:start w:val="1"/>
+      <w:numFmt w:val="bullet"/>
+      <w:lvlText w:val=""/>
+      <w:lvlJc w:val="left"/>
+      <w:pPr>
+        <w:ind w:left="5400" w:hanging="360"/>
+      </w:pPr>
+      <w:rPr>
+        <w:rFonts w:ascii="Symbol" w:hAnsi="Symbol" w:hint="default"/>
+      </w:rPr>
+    </w:lvl>
+    <w:lvl w:ilvl="4" w:tplc="04090003" w:tentative="1">
+      <w:start w:val="1"/>
+      <w:numFmt w:val="bullet"/>
+      <w:lvlText w:val="o"/>
+      <w:lvlJc w:val="left"/>
+      <w:pPr>
+        <w:ind w:left="6120" w:hanging="360"/>
+      </w:pPr>
+      <w:rPr>
+        <w:rFonts w:ascii="Courier New" w:hAnsi="Courier New" w:cs="Courier New" w:hint="default"/>
+      </w:rPr>
+    </w:lvl>
+    <w:lvl w:ilvl="5" w:tplc="04090005" w:tentative="1">
+      <w:start w:val="1"/>
+      <w:numFmt w:val="bullet"/>
+      <w:lvlText w:val=""/>
+      <w:lvlJc w:val="left"/>
+      <w:pPr>
+        <w:ind w:left="6840" w:hanging="360"/>
+      </w:pPr>
+      <w:rPr>
+        <w:rFonts w:ascii="Wingdings" w:hAnsi="Wingdings" w:hint="default"/>
+      </w:rPr>
+    </w:lvl>
+    <w:lvl w:ilvl="6" w:tplc="04090001" w:tentative="1">
+      <w:start w:val="1"/>
+      <w:numFmt w:val="bullet"/>
+      <w:lvlText w:val=""/>
+      <w:lvlJc w:val="left"/>
+      <w:pPr>
+        <w:ind w:left="7560" w:hanging="360"/>
+      </w:pPr>
+      <w:rPr>
+        <w:rFonts w:ascii="Symbol" w:hAnsi="Symbol" w:hint="default"/>
+      </w:rPr>
+    </w:lvl>
+    <w:lvl w:ilvl="7" w:tplc="04090003" w:tentative="1">
+      <w:start w:val="1"/>
+      <w:numFmt w:val="bullet"/>
+      <w:lvlText w:val="o"/>
+      <w:lvlJc w:val="left"/>
+      <w:pPr>
+        <w:ind w:left="8280" w:hanging="360"/>
+      </w:pPr>
+      <w:rPr>
+        <w:rFonts w:ascii="Courier New" w:hAnsi="Courier New" w:cs="Courier New" w:hint="default"/>
+      </w:rPr>
+    </w:lvl>
+    <w:lvl w:ilvl="8" w:tplc="04090005" w:tentative="1">
+      <w:start w:val="1"/>
+      <w:numFmt w:val="bullet"/>
+      <w:lvlText w:val=""/>
+      <w:lvlJc w:val="left"/>
+      <w:pPr>
+        <w:ind w:left="9000" w:hanging="360"/>
+      </w:pPr>
+      <w:rPr>
+        <w:rFonts w:ascii="Wingdings" w:hAnsi="Wingdings" w:hint="default"/>
+      </w:rPr>
+    </w:lvl>
+  </w:abstractNum>
+  <w:abstractNum w:abstractNumId="1" w15:restartNumberingAfterBreak="0">
     <w:nsid w:val="19550AAD"/>
     <w:multiLevelType w:val="hybridMultilevel"/>
     <w:tmpl w:val="7D606102"/>
@@ -1711,7 +2233,7 @@
       </w:rPr>
     </w:lvl>
   </w:abstractNum>
-  <w:abstractNum w:abstractNumId="1" w15:restartNumberingAfterBreak="0">
+  <w:abstractNum w:abstractNumId="2" w15:restartNumberingAfterBreak="0">
     <w:nsid w:val="2D3465E7"/>
     <w:multiLevelType w:val="hybridMultilevel"/>
     <w:tmpl w:val="3C8E7E04"/>
@@ -1824,7 +2346,7 @@
       </w:rPr>
     </w:lvl>
   </w:abstractNum>
-  <w:abstractNum w:abstractNumId="2" w15:restartNumberingAfterBreak="0">
+  <w:abstractNum w:abstractNumId="3" w15:restartNumberingAfterBreak="0">
     <w:nsid w:val="3D0B0853"/>
     <w:multiLevelType w:val="hybridMultilevel"/>
     <w:tmpl w:val="29BA38F4"/>
@@ -1937,10 +2459,10 @@
       </w:rPr>
     </w:lvl>
   </w:abstractNum>
-  <w:abstractNum w:abstractNumId="3" w15:restartNumberingAfterBreak="0">
+  <w:abstractNum w:abstractNumId="4" w15:restartNumberingAfterBreak="0">
     <w:nsid w:val="465448AD"/>
     <w:multiLevelType w:val="hybridMultilevel"/>
-    <w:tmpl w:val="91700CD8"/>
+    <w:tmpl w:val="40FC9698"/>
     <w:lvl w:ilvl="0" w:tplc="04090003">
       <w:start w:val="1"/>
       <w:numFmt w:val="bullet"/>
@@ -2050,7 +2572,7 @@
       </w:rPr>
     </w:lvl>
   </w:abstractNum>
-  <w:abstractNum w:abstractNumId="4" w15:restartNumberingAfterBreak="0">
+  <w:abstractNum w:abstractNumId="5" w15:restartNumberingAfterBreak="0">
     <w:nsid w:val="52567CB5"/>
     <w:multiLevelType w:val="hybridMultilevel"/>
     <w:tmpl w:val="09263A9C"/>
@@ -2163,7 +2685,7 @@
       </w:rPr>
     </w:lvl>
   </w:abstractNum>
-  <w:abstractNum w:abstractNumId="5" w15:restartNumberingAfterBreak="0">
+  <w:abstractNum w:abstractNumId="6" w15:restartNumberingAfterBreak="0">
     <w:nsid w:val="5C29653A"/>
     <w:multiLevelType w:val="hybridMultilevel"/>
     <w:tmpl w:val="D0A031D6"/>
@@ -2276,7 +2798,7 @@
       </w:rPr>
     </w:lvl>
   </w:abstractNum>
-  <w:abstractNum w:abstractNumId="6" w15:restartNumberingAfterBreak="0">
+  <w:abstractNum w:abstractNumId="7" w15:restartNumberingAfterBreak="0">
     <w:nsid w:val="646C5D82"/>
     <w:multiLevelType w:val="hybridMultilevel"/>
     <w:tmpl w:val="6882B79E"/>
@@ -2362,26 +2884,145 @@
       </w:pPr>
     </w:lvl>
   </w:abstractNum>
+  <w:abstractNum w:abstractNumId="8" w15:restartNumberingAfterBreak="0">
+    <w:nsid w:val="7C424886"/>
+    <w:multiLevelType w:val="hybridMultilevel"/>
+    <w:tmpl w:val="E3ACDAB6"/>
+    <w:lvl w:ilvl="0" w:tplc="04090005">
+      <w:start w:val="1"/>
+      <w:numFmt w:val="bullet"/>
+      <w:lvlText w:val=""/>
+      <w:lvlJc w:val="left"/>
+      <w:pPr>
+        <w:ind w:left="3240" w:hanging="360"/>
+      </w:pPr>
+      <w:rPr>
+        <w:rFonts w:ascii="Wingdings" w:hAnsi="Wingdings" w:hint="default"/>
+      </w:rPr>
+    </w:lvl>
+    <w:lvl w:ilvl="1" w:tplc="04090003" w:tentative="1">
+      <w:start w:val="1"/>
+      <w:numFmt w:val="bullet"/>
+      <w:lvlText w:val="o"/>
+      <w:lvlJc w:val="left"/>
+      <w:pPr>
+        <w:ind w:left="3960" w:hanging="360"/>
+      </w:pPr>
+      <w:rPr>
+        <w:rFonts w:ascii="Courier New" w:hAnsi="Courier New" w:cs="Courier New" w:hint="default"/>
+      </w:rPr>
+    </w:lvl>
+    <w:lvl w:ilvl="2" w:tplc="04090005" w:tentative="1">
+      <w:start w:val="1"/>
+      <w:numFmt w:val="bullet"/>
+      <w:lvlText w:val=""/>
+      <w:lvlJc w:val="left"/>
+      <w:pPr>
+        <w:ind w:left="4680" w:hanging="360"/>
+      </w:pPr>
+      <w:rPr>
+        <w:rFonts w:ascii="Wingdings" w:hAnsi="Wingdings" w:hint="default"/>
+      </w:rPr>
+    </w:lvl>
+    <w:lvl w:ilvl="3" w:tplc="04090001" w:tentative="1">
+      <w:start w:val="1"/>
+      <w:numFmt w:val="bullet"/>
+      <w:lvlText w:val=""/>
+      <w:lvlJc w:val="left"/>
+      <w:pPr>
+        <w:ind w:left="5400" w:hanging="360"/>
+      </w:pPr>
+      <w:rPr>
+        <w:rFonts w:ascii="Symbol" w:hAnsi="Symbol" w:hint="default"/>
+      </w:rPr>
+    </w:lvl>
+    <w:lvl w:ilvl="4" w:tplc="04090003" w:tentative="1">
+      <w:start w:val="1"/>
+      <w:numFmt w:val="bullet"/>
+      <w:lvlText w:val="o"/>
+      <w:lvlJc w:val="left"/>
+      <w:pPr>
+        <w:ind w:left="6120" w:hanging="360"/>
+      </w:pPr>
+      <w:rPr>
+        <w:rFonts w:ascii="Courier New" w:hAnsi="Courier New" w:cs="Courier New" w:hint="default"/>
+      </w:rPr>
+    </w:lvl>
+    <w:lvl w:ilvl="5" w:tplc="04090005" w:tentative="1">
+      <w:start w:val="1"/>
+      <w:numFmt w:val="bullet"/>
+      <w:lvlText w:val=""/>
+      <w:lvlJc w:val="left"/>
+      <w:pPr>
+        <w:ind w:left="6840" w:hanging="360"/>
+      </w:pPr>
+      <w:rPr>
+        <w:rFonts w:ascii="Wingdings" w:hAnsi="Wingdings" w:hint="default"/>
+      </w:rPr>
+    </w:lvl>
+    <w:lvl w:ilvl="6" w:tplc="04090001" w:tentative="1">
+      <w:start w:val="1"/>
+      <w:numFmt w:val="bullet"/>
+      <w:lvlText w:val=""/>
+      <w:lvlJc w:val="left"/>
+      <w:pPr>
+        <w:ind w:left="7560" w:hanging="360"/>
+      </w:pPr>
+      <w:rPr>
+        <w:rFonts w:ascii="Symbol" w:hAnsi="Symbol" w:hint="default"/>
+      </w:rPr>
+    </w:lvl>
+    <w:lvl w:ilvl="7" w:tplc="04090003" w:tentative="1">
+      <w:start w:val="1"/>
+      <w:numFmt w:val="bullet"/>
+      <w:lvlText w:val="o"/>
+      <w:lvlJc w:val="left"/>
+      <w:pPr>
+        <w:ind w:left="8280" w:hanging="360"/>
+      </w:pPr>
+      <w:rPr>
+        <w:rFonts w:ascii="Courier New" w:hAnsi="Courier New" w:cs="Courier New" w:hint="default"/>
+      </w:rPr>
+    </w:lvl>
+    <w:lvl w:ilvl="8" w:tplc="04090005" w:tentative="1">
+      <w:start w:val="1"/>
+      <w:numFmt w:val="bullet"/>
+      <w:lvlText w:val=""/>
+      <w:lvlJc w:val="left"/>
+      <w:pPr>
+        <w:ind w:left="9000" w:hanging="360"/>
+      </w:pPr>
+      <w:rPr>
+        <w:rFonts w:ascii="Wingdings" w:hAnsi="Wingdings" w:hint="default"/>
+      </w:rPr>
+    </w:lvl>
+  </w:abstractNum>
   <w:num w:numId="1" w16cid:durableId="1702125006">
+    <w:abstractNumId w:val="3"/>
+  </w:num>
+  <w:num w:numId="2" w16cid:durableId="45417662">
+    <w:abstractNumId w:val="1"/>
+  </w:num>
+  <w:num w:numId="3" w16cid:durableId="1816600572">
+    <w:abstractNumId w:val="4"/>
+  </w:num>
+  <w:num w:numId="4" w16cid:durableId="1062286568">
+    <w:abstractNumId w:val="7"/>
+  </w:num>
+  <w:num w:numId="5" w16cid:durableId="377435388">
+    <w:abstractNumId w:val="6"/>
+  </w:num>
+  <w:num w:numId="6" w16cid:durableId="1470897101">
     <w:abstractNumId w:val="2"/>
   </w:num>
-  <w:num w:numId="2" w16cid:durableId="45417662">
+  <w:num w:numId="7" w16cid:durableId="713844781">
+    <w:abstractNumId w:val="5"/>
+  </w:num>
+  <w:num w:numId="8" w16cid:durableId="1855073199">
     <w:abstractNumId w:val="0"/>
   </w:num>
-  <w:num w:numId="3" w16cid:durableId="1816600572">
-    <w:abstractNumId w:val="3"/>
-  </w:num>
-  <w:num w:numId="4" w16cid:durableId="1062286568">
-    <w:abstractNumId w:val="6"/>
-  </w:num>
-  <w:num w:numId="5" w16cid:durableId="377435388">
-    <w:abstractNumId w:val="5"/>
-  </w:num>
-  <w:num w:numId="6" w16cid:durableId="1470897101">
-    <w:abstractNumId w:val="1"/>
-  </w:num>
-  <w:num w:numId="7" w16cid:durableId="713844781">
-    <w:abstractNumId w:val="4"/>
+  <w:num w:numId="9" w16cid:durableId="1410544312">
+    <w:abstractNumId w:val="8"/>
   </w:num>
 </w:numbering>
 </file>
@@ -2856,6 +3497,16 @@
       <w:rFonts w:ascii="Times New Roman" w:eastAsia="Times New Roman" w:hAnsi="Times New Roman" w:cs="Times New Roman"/>
     </w:rPr>
   </w:style>
+  <w:style w:type="character" w:customStyle="1" w:styleId="c-mrkdwnhighlight">
+    <w:name w:val="c-mrkdwn__highlight"/>
+    <w:basedOn w:val="DefaultParagraphFont"/>
+    <w:rsid w:val="00BC2E15"/>
+  </w:style>
+  <w:style w:type="character" w:customStyle="1" w:styleId="ui-provider">
+    <w:name w:val="ui-provider"/>
+    <w:basedOn w:val="DefaultParagraphFont"/>
+    <w:rsid w:val="009C33C5"/>
+  </w:style>
 </w:styles>
 </file>
 

</xml_diff>

<commit_message>
deployment and development instructions clean up
</commit_message>
<xml_diff>
--- a/doc/MoDaC Development Instructions.docx
+++ b/doc/MoDaC Development Instructions.docx
@@ -109,62 +109,732 @@
           <w:sz w:val="28"/>
           <w:szCs w:val="28"/>
         </w:rPr>
-        <w:t xml:space="preserve"> project, the required jars need to </w:t>
-      </w:r>
-      <w:r>
-        <w:rPr>
-          <w:rFonts w:cstheme="minorHAnsi"/>
-          <w:sz w:val="28"/>
-          <w:szCs w:val="28"/>
-        </w:rPr>
-        <w:t xml:space="preserve">be </w:t>
-      </w:r>
-      <w:r>
-        <w:rPr>
-          <w:rFonts w:cstheme="minorHAnsi"/>
-          <w:sz w:val="28"/>
-          <w:szCs w:val="28"/>
-        </w:rPr>
-        <w:t xml:space="preserve">installed </w:t>
-      </w:r>
-      <w:r>
-        <w:rPr>
-          <w:rFonts w:cstheme="minorHAnsi"/>
-          <w:sz w:val="28"/>
-          <w:szCs w:val="28"/>
-        </w:rPr>
-        <w:t xml:space="preserve">from </w:t>
-      </w:r>
-      <w:r>
-        <w:rPr>
-          <w:rFonts w:cstheme="minorHAnsi"/>
-          <w:sz w:val="28"/>
-          <w:szCs w:val="28"/>
-        </w:rPr>
-        <w:t>DME project. To do so, here are the steps:</w:t>
-      </w:r>
+        <w:t xml:space="preserve"> project, the required </w:t>
+      </w:r>
+      <w:r>
+        <w:rPr>
+          <w:rFonts w:cstheme="minorHAnsi"/>
+          <w:sz w:val="28"/>
+          <w:szCs w:val="28"/>
+        </w:rPr>
+        <w:t>DME jars needs to be installed.</w:t>
+      </w:r>
+    </w:p>
+    <w:p>
+      <w:pPr>
+        <w:pStyle w:val="ListParagraph"/>
+        <w:rPr>
+          <w:rFonts w:cstheme="minorHAnsi"/>
+          <w:sz w:val="28"/>
+          <w:szCs w:val="28"/>
+        </w:rPr>
+      </w:pPr>
     </w:p>
     <w:p>
       <w:pPr>
         <w:pStyle w:val="ListParagraph"/>
         <w:numPr>
           <w:ilvl w:val="0"/>
-          <w:numId w:val="2"/>
+          <w:numId w:val="10"/>
         </w:numPr>
-        <w:ind w:left="1800"/>
-        <w:rPr>
-          <w:rFonts w:cstheme="minorHAnsi"/>
-          <w:sz w:val="28"/>
-          <w:szCs w:val="28"/>
-        </w:rPr>
-      </w:pPr>
-      <w:r>
-        <w:rPr>
-          <w:rFonts w:cstheme="minorHAnsi"/>
-          <w:sz w:val="28"/>
-          <w:szCs w:val="28"/>
-        </w:rPr>
-        <w:t xml:space="preserve">Open a terminal and do a git clone the code from </w:t>
+        <w:rPr>
+          <w:rFonts w:cstheme="minorHAnsi"/>
+          <w:sz w:val="28"/>
+          <w:szCs w:val="28"/>
+        </w:rPr>
+      </w:pPr>
+      <w:r>
+        <w:rPr>
+          <w:rFonts w:cstheme="minorHAnsi"/>
+          <w:sz w:val="28"/>
+          <w:szCs w:val="28"/>
+        </w:rPr>
+        <w:t xml:space="preserve">Login to DME DEV server using </w:t>
+      </w:r>
+      <w:proofErr w:type="spellStart"/>
+      <w:r>
+        <w:rPr>
+          <w:rFonts w:cstheme="minorHAnsi"/>
+          <w:sz w:val="28"/>
+          <w:szCs w:val="28"/>
+        </w:rPr>
+        <w:t>ssh</w:t>
+      </w:r>
+      <w:proofErr w:type="spellEnd"/>
+      <w:r>
+        <w:rPr>
+          <w:rFonts w:cstheme="minorHAnsi"/>
+          <w:sz w:val="28"/>
+          <w:szCs w:val="28"/>
+        </w:rPr>
+        <w:t xml:space="preserve"> fsdmel-dsapi0d.ncifcrf.gov</w:t>
+      </w:r>
+    </w:p>
+    <w:p>
+      <w:pPr>
+        <w:pStyle w:val="ListParagraph"/>
+        <w:numPr>
+          <w:ilvl w:val="0"/>
+          <w:numId w:val="10"/>
+        </w:numPr>
+        <w:rPr>
+          <w:rFonts w:cstheme="minorHAnsi"/>
+          <w:sz w:val="28"/>
+          <w:szCs w:val="28"/>
+        </w:rPr>
+      </w:pPr>
+      <w:r>
+        <w:rPr>
+          <w:rFonts w:ascii="Menlo" w:hAnsi="Menlo" w:cs="Menlo"/>
+          <w:color w:val="000000"/>
+          <w:sz w:val="22"/>
+          <w:szCs w:val="22"/>
+        </w:rPr>
+        <w:t xml:space="preserve">Then </w:t>
+      </w:r>
+      <w:proofErr w:type="spellStart"/>
+      <w:r>
+        <w:rPr>
+          <w:rFonts w:ascii="Menlo" w:hAnsi="Menlo" w:cs="Menlo"/>
+          <w:color w:val="000000"/>
+          <w:sz w:val="22"/>
+          <w:szCs w:val="22"/>
+        </w:rPr>
+        <w:t>sudo</w:t>
+      </w:r>
+      <w:proofErr w:type="spellEnd"/>
+      <w:r>
+        <w:rPr>
+          <w:rFonts w:ascii="Menlo" w:hAnsi="Menlo" w:cs="Menlo"/>
+          <w:color w:val="000000"/>
+          <w:sz w:val="22"/>
+          <w:szCs w:val="22"/>
+        </w:rPr>
+        <w:t xml:space="preserve"> </w:t>
+      </w:r>
+      <w:proofErr w:type="spellStart"/>
+      <w:r>
+        <w:rPr>
+          <w:rFonts w:ascii="Menlo" w:hAnsi="Menlo" w:cs="Menlo"/>
+          <w:color w:val="000000"/>
+          <w:sz w:val="22"/>
+          <w:szCs w:val="22"/>
+        </w:rPr>
+        <w:t>su</w:t>
+      </w:r>
+      <w:proofErr w:type="spellEnd"/>
+      <w:r>
+        <w:rPr>
+          <w:rFonts w:ascii="Menlo" w:hAnsi="Menlo" w:cs="Menlo"/>
+          <w:color w:val="000000"/>
+          <w:sz w:val="22"/>
+          <w:szCs w:val="22"/>
+        </w:rPr>
+        <w:t xml:space="preserve"> - </w:t>
+      </w:r>
+      <w:proofErr w:type="spellStart"/>
+      <w:r>
+        <w:rPr>
+          <w:rFonts w:ascii="Menlo" w:hAnsi="Menlo" w:cs="Menlo"/>
+          <w:color w:val="000000"/>
+          <w:sz w:val="22"/>
+          <w:szCs w:val="22"/>
+        </w:rPr>
+        <w:t>ncif</w:t>
+      </w:r>
+      <w:proofErr w:type="spellEnd"/>
+      <w:r>
+        <w:rPr>
+          <w:rFonts w:ascii="Menlo" w:hAnsi="Menlo" w:cs="Menlo"/>
+          <w:color w:val="000000"/>
+          <w:sz w:val="22"/>
+          <w:szCs w:val="22"/>
+        </w:rPr>
+        <w:t>-</w:t>
+      </w:r>
+      <w:proofErr w:type="spellStart"/>
+      <w:r>
+        <w:rPr>
+          <w:rFonts w:ascii="Menlo" w:hAnsi="Menlo" w:cs="Menlo"/>
+          <w:color w:val="000000"/>
+          <w:sz w:val="22"/>
+          <w:szCs w:val="22"/>
+        </w:rPr>
+        <w:t>hpcdm</w:t>
+      </w:r>
+      <w:proofErr w:type="spellEnd"/>
+      <w:r>
+        <w:rPr>
+          <w:rFonts w:ascii="Menlo" w:hAnsi="Menlo" w:cs="Menlo"/>
+          <w:color w:val="000000"/>
+          <w:sz w:val="22"/>
+          <w:szCs w:val="22"/>
+        </w:rPr>
+        <w:t>-svc</w:t>
+      </w:r>
+    </w:p>
+    <w:p>
+      <w:pPr>
+        <w:pStyle w:val="ListParagraph"/>
+        <w:numPr>
+          <w:ilvl w:val="0"/>
+          <w:numId w:val="10"/>
+        </w:numPr>
+        <w:rPr>
+          <w:rFonts w:cstheme="minorHAnsi"/>
+          <w:sz w:val="28"/>
+          <w:szCs w:val="28"/>
+        </w:rPr>
+      </w:pPr>
+      <w:r>
+        <w:rPr>
+          <w:rFonts w:ascii="Menlo" w:hAnsi="Menlo" w:cs="Menlo"/>
+          <w:color w:val="000000"/>
+          <w:sz w:val="22"/>
+          <w:szCs w:val="22"/>
+        </w:rPr>
+        <w:t xml:space="preserve">Navigate to the </w:t>
+      </w:r>
+      <w:r>
+        <w:rPr>
+          <w:rFonts w:ascii="Menlo" w:hAnsi="Menlo" w:cs="Menlo"/>
+          <w:color w:val="000000"/>
+          <w:sz w:val="22"/>
+          <w:szCs w:val="22"/>
+        </w:rPr>
+        <w:t xml:space="preserve">maven </w:t>
+      </w:r>
+      <w:r>
+        <w:rPr>
+          <w:rFonts w:ascii="Menlo" w:hAnsi="Menlo" w:cs="Menlo"/>
+          <w:color w:val="000000"/>
+          <w:sz w:val="22"/>
+          <w:szCs w:val="22"/>
+        </w:rPr>
+        <w:t>directory</w:t>
+      </w:r>
+      <w:r>
+        <w:rPr>
+          <w:rFonts w:ascii="Menlo" w:hAnsi="Menlo" w:cs="Menlo"/>
+          <w:color w:val="000000"/>
+          <w:sz w:val="22"/>
+          <w:szCs w:val="22"/>
+        </w:rPr>
+        <w:t xml:space="preserve">: cd </w:t>
+      </w:r>
+      <w:r>
+        <w:rPr>
+          <w:rFonts w:ascii="Menlo" w:hAnsi="Menlo" w:cs="Menlo"/>
+          <w:b/>
+          <w:bCs/>
+          <w:i/>
+          <w:iCs/>
+          <w:color w:val="000000"/>
+          <w:sz w:val="22"/>
+          <w:szCs w:val="22"/>
+        </w:rPr>
+        <w:t>/home/NCIF-HPCDM-SVC/.m2/repository/gov/</w:t>
+      </w:r>
+      <w:proofErr w:type="spellStart"/>
+      <w:r>
+        <w:rPr>
+          <w:rFonts w:ascii="Menlo" w:hAnsi="Menlo" w:cs="Menlo"/>
+          <w:b/>
+          <w:bCs/>
+          <w:i/>
+          <w:iCs/>
+          <w:color w:val="000000"/>
+          <w:sz w:val="22"/>
+          <w:szCs w:val="22"/>
+        </w:rPr>
+        <w:t>nih</w:t>
+      </w:r>
+      <w:proofErr w:type="spellEnd"/>
+      <w:r>
+        <w:rPr>
+          <w:rFonts w:ascii="Menlo" w:hAnsi="Menlo" w:cs="Menlo"/>
+          <w:b/>
+          <w:bCs/>
+          <w:i/>
+          <w:iCs/>
+          <w:color w:val="000000"/>
+          <w:sz w:val="22"/>
+          <w:szCs w:val="22"/>
+        </w:rPr>
+        <w:t>/</w:t>
+      </w:r>
+      <w:proofErr w:type="spellStart"/>
+      <w:r>
+        <w:rPr>
+          <w:rFonts w:ascii="Menlo" w:hAnsi="Menlo" w:cs="Menlo"/>
+          <w:b/>
+          <w:bCs/>
+          <w:i/>
+          <w:iCs/>
+          <w:color w:val="000000"/>
+          <w:sz w:val="22"/>
+          <w:szCs w:val="22"/>
+        </w:rPr>
+        <w:t>nci</w:t>
+      </w:r>
+      <w:proofErr w:type="spellEnd"/>
+      <w:r>
+        <w:rPr>
+          <w:rFonts w:ascii="Menlo" w:hAnsi="Menlo" w:cs="Menlo"/>
+          <w:b/>
+          <w:bCs/>
+          <w:i/>
+          <w:iCs/>
+          <w:color w:val="000000"/>
+          <w:sz w:val="22"/>
+          <w:szCs w:val="22"/>
+        </w:rPr>
+        <w:t>/</w:t>
+      </w:r>
+      <w:proofErr w:type="spellStart"/>
+      <w:proofErr w:type="gramStart"/>
+      <w:r>
+        <w:rPr>
+          <w:rFonts w:ascii="Menlo" w:hAnsi="Menlo" w:cs="Menlo"/>
+          <w:b/>
+          <w:bCs/>
+          <w:i/>
+          <w:iCs/>
+          <w:color w:val="000000"/>
+          <w:sz w:val="22"/>
+          <w:szCs w:val="22"/>
+        </w:rPr>
+        <w:t>hpc</w:t>
+      </w:r>
+      <w:proofErr w:type="spellEnd"/>
+      <w:proofErr w:type="gramEnd"/>
+    </w:p>
+    <w:p>
+      <w:pPr>
+        <w:pStyle w:val="ListParagraph"/>
+        <w:numPr>
+          <w:ilvl w:val="0"/>
+          <w:numId w:val="10"/>
+        </w:numPr>
+        <w:rPr>
+          <w:rFonts w:cstheme="minorHAnsi"/>
+          <w:sz w:val="28"/>
+          <w:szCs w:val="28"/>
+        </w:rPr>
+      </w:pPr>
+      <w:r>
+        <w:rPr>
+          <w:rFonts w:ascii="Menlo" w:hAnsi="Menlo" w:cs="Menlo"/>
+          <w:color w:val="000000"/>
+          <w:sz w:val="22"/>
+          <w:szCs w:val="22"/>
+        </w:rPr>
+        <w:t xml:space="preserve">Using </w:t>
+      </w:r>
+      <w:proofErr w:type="spellStart"/>
+      <w:r>
+        <w:rPr>
+          <w:rFonts w:ascii="Menlo" w:hAnsi="Menlo" w:cs="Menlo"/>
+          <w:color w:val="000000"/>
+          <w:sz w:val="22"/>
+          <w:szCs w:val="22"/>
+        </w:rPr>
+        <w:t>scp</w:t>
+      </w:r>
+      <w:proofErr w:type="spellEnd"/>
+      <w:r>
+        <w:rPr>
+          <w:rFonts w:ascii="Menlo" w:hAnsi="Menlo" w:cs="Menlo"/>
+          <w:color w:val="000000"/>
+          <w:sz w:val="22"/>
+          <w:szCs w:val="22"/>
+        </w:rPr>
+        <w:t xml:space="preserve"> command, </w:t>
+      </w:r>
+      <w:r>
+        <w:rPr>
+          <w:rFonts w:ascii="Menlo" w:hAnsi="Menlo" w:cs="Menlo"/>
+          <w:color w:val="000000"/>
+          <w:sz w:val="22"/>
+          <w:szCs w:val="22"/>
+        </w:rPr>
+        <w:t>download</w:t>
+      </w:r>
+      <w:r>
+        <w:rPr>
+          <w:rFonts w:ascii="Menlo" w:hAnsi="Menlo" w:cs="Menlo"/>
+          <w:color w:val="000000"/>
+          <w:sz w:val="22"/>
+          <w:szCs w:val="22"/>
+        </w:rPr>
+        <w:t xml:space="preserve"> the required version of hpc-dto</w:t>
+      </w:r>
+      <w:r>
+        <w:rPr>
+          <w:rFonts w:ascii="Menlo" w:hAnsi="Menlo" w:cs="Menlo"/>
+          <w:color w:val="000000"/>
+          <w:sz w:val="22"/>
+          <w:szCs w:val="22"/>
+        </w:rPr>
+        <w:t>.</w:t>
+      </w:r>
+      <w:r>
+        <w:rPr>
+          <w:rFonts w:ascii="Menlo" w:hAnsi="Menlo" w:cs="Menlo"/>
+          <w:color w:val="000000"/>
+          <w:sz w:val="22"/>
+          <w:szCs w:val="22"/>
+        </w:rPr>
+        <w:t>jar from the folder “</w:t>
+      </w:r>
+      <w:proofErr w:type="spellStart"/>
+      <w:r>
+        <w:rPr>
+          <w:rFonts w:ascii="Menlo" w:hAnsi="Menlo" w:cs="Menlo"/>
+          <w:color w:val="000000"/>
+          <w:sz w:val="22"/>
+          <w:szCs w:val="22"/>
+        </w:rPr>
+        <w:t>hpc-dto</w:t>
+      </w:r>
+      <w:proofErr w:type="spellEnd"/>
+      <w:r>
+        <w:rPr>
+          <w:rFonts w:ascii="Menlo" w:hAnsi="Menlo" w:cs="Menlo"/>
+          <w:color w:val="000000"/>
+          <w:sz w:val="22"/>
+          <w:szCs w:val="22"/>
+        </w:rPr>
+        <w:t>”</w:t>
+      </w:r>
+      <w:r>
+        <w:rPr>
+          <w:rFonts w:ascii="Menlo" w:hAnsi="Menlo" w:cs="Menlo"/>
+          <w:color w:val="000000"/>
+          <w:sz w:val="22"/>
+          <w:szCs w:val="22"/>
+        </w:rPr>
+        <w:t xml:space="preserve"> to your local.</w:t>
+      </w:r>
+    </w:p>
+    <w:p>
+      <w:pPr>
+        <w:pStyle w:val="ListParagraph"/>
+        <w:numPr>
+          <w:ilvl w:val="0"/>
+          <w:numId w:val="10"/>
+        </w:numPr>
+        <w:rPr>
+          <w:rFonts w:cstheme="minorHAnsi"/>
+          <w:sz w:val="28"/>
+          <w:szCs w:val="28"/>
+        </w:rPr>
+      </w:pPr>
+      <w:r>
+        <w:rPr>
+          <w:rFonts w:ascii="Menlo" w:hAnsi="Menlo" w:cs="Menlo"/>
+          <w:color w:val="000000"/>
+          <w:sz w:val="22"/>
+          <w:szCs w:val="22"/>
+        </w:rPr>
+        <w:t xml:space="preserve">Using </w:t>
+      </w:r>
+      <w:proofErr w:type="spellStart"/>
+      <w:r>
+        <w:rPr>
+          <w:rFonts w:ascii="Menlo" w:hAnsi="Menlo" w:cs="Menlo"/>
+          <w:color w:val="000000"/>
+          <w:sz w:val="22"/>
+          <w:szCs w:val="22"/>
+        </w:rPr>
+        <w:t>scp</w:t>
+      </w:r>
+      <w:proofErr w:type="spellEnd"/>
+      <w:r>
+        <w:rPr>
+          <w:rFonts w:ascii="Menlo" w:hAnsi="Menlo" w:cs="Menlo"/>
+          <w:color w:val="000000"/>
+          <w:sz w:val="22"/>
+          <w:szCs w:val="22"/>
+        </w:rPr>
+        <w:t xml:space="preserve"> command, </w:t>
+      </w:r>
+      <w:r>
+        <w:rPr>
+          <w:rFonts w:ascii="Menlo" w:hAnsi="Menlo" w:cs="Menlo"/>
+          <w:color w:val="000000"/>
+          <w:sz w:val="22"/>
+          <w:szCs w:val="22"/>
+        </w:rPr>
+        <w:t xml:space="preserve">download </w:t>
+      </w:r>
+      <w:r>
+        <w:rPr>
+          <w:rFonts w:ascii="Menlo" w:hAnsi="Menlo" w:cs="Menlo"/>
+          <w:color w:val="000000"/>
+          <w:sz w:val="22"/>
+          <w:szCs w:val="22"/>
+        </w:rPr>
+        <w:t>the required version of hpc-client</w:t>
+      </w:r>
+      <w:r>
+        <w:rPr>
+          <w:rFonts w:ascii="Menlo" w:hAnsi="Menlo" w:cs="Menlo"/>
+          <w:color w:val="000000"/>
+          <w:sz w:val="22"/>
+          <w:szCs w:val="22"/>
+        </w:rPr>
+        <w:t>.</w:t>
+      </w:r>
+      <w:r>
+        <w:rPr>
+          <w:rFonts w:ascii="Menlo" w:hAnsi="Menlo" w:cs="Menlo"/>
+          <w:color w:val="000000"/>
+          <w:sz w:val="22"/>
+          <w:szCs w:val="22"/>
+        </w:rPr>
+        <w:t>jar from the folder “</w:t>
+      </w:r>
+      <w:proofErr w:type="spellStart"/>
+      <w:r>
+        <w:rPr>
+          <w:rFonts w:ascii="Menlo" w:hAnsi="Menlo" w:cs="Menlo"/>
+          <w:color w:val="000000"/>
+          <w:sz w:val="22"/>
+          <w:szCs w:val="22"/>
+        </w:rPr>
+        <w:t>hpc</w:t>
+      </w:r>
+      <w:proofErr w:type="spellEnd"/>
+      <w:r>
+        <w:rPr>
+          <w:rFonts w:ascii="Menlo" w:hAnsi="Menlo" w:cs="Menlo"/>
+          <w:color w:val="000000"/>
+          <w:sz w:val="22"/>
+          <w:szCs w:val="22"/>
+        </w:rPr>
+        <w:t>-client”</w:t>
+      </w:r>
+      <w:r>
+        <w:rPr>
+          <w:rFonts w:ascii="Menlo" w:hAnsi="Menlo" w:cs="Menlo"/>
+          <w:color w:val="000000"/>
+          <w:sz w:val="22"/>
+          <w:szCs w:val="22"/>
+        </w:rPr>
+        <w:t xml:space="preserve"> to your local.</w:t>
+      </w:r>
+    </w:p>
+    <w:p>
+      <w:pPr>
+        <w:pStyle w:val="ListParagraph"/>
+        <w:numPr>
+          <w:ilvl w:val="0"/>
+          <w:numId w:val="10"/>
+        </w:numPr>
+        <w:rPr>
+          <w:rFonts w:cstheme="minorHAnsi"/>
+          <w:sz w:val="28"/>
+          <w:szCs w:val="28"/>
+        </w:rPr>
+      </w:pPr>
+      <w:r>
+        <w:rPr>
+          <w:rFonts w:ascii="Menlo" w:hAnsi="Menlo" w:cs="Menlo"/>
+          <w:color w:val="000000"/>
+          <w:sz w:val="22"/>
+          <w:szCs w:val="22"/>
+        </w:rPr>
+        <w:t xml:space="preserve">Using </w:t>
+      </w:r>
+      <w:proofErr w:type="spellStart"/>
+      <w:r>
+        <w:rPr>
+          <w:rFonts w:ascii="Menlo" w:hAnsi="Menlo" w:cs="Menlo"/>
+          <w:color w:val="000000"/>
+          <w:sz w:val="22"/>
+          <w:szCs w:val="22"/>
+        </w:rPr>
+        <w:t>scp</w:t>
+      </w:r>
+      <w:proofErr w:type="spellEnd"/>
+      <w:r>
+        <w:rPr>
+          <w:rFonts w:ascii="Menlo" w:hAnsi="Menlo" w:cs="Menlo"/>
+          <w:color w:val="000000"/>
+          <w:sz w:val="22"/>
+          <w:szCs w:val="22"/>
+        </w:rPr>
+        <w:t xml:space="preserve"> command, </w:t>
+      </w:r>
+      <w:r>
+        <w:rPr>
+          <w:rFonts w:ascii="Menlo" w:hAnsi="Menlo" w:cs="Menlo"/>
+          <w:color w:val="000000"/>
+          <w:sz w:val="22"/>
+          <w:szCs w:val="22"/>
+        </w:rPr>
+        <w:t xml:space="preserve">download </w:t>
+      </w:r>
+      <w:r>
+        <w:rPr>
+          <w:rFonts w:ascii="Menlo" w:hAnsi="Menlo" w:cs="Menlo"/>
+          <w:color w:val="000000"/>
+          <w:sz w:val="22"/>
+          <w:szCs w:val="22"/>
+        </w:rPr>
+        <w:t>the required version of hpc-domain-types</w:t>
+      </w:r>
+      <w:r>
+        <w:rPr>
+          <w:rFonts w:ascii="Menlo" w:hAnsi="Menlo" w:cs="Menlo"/>
+          <w:color w:val="000000"/>
+          <w:sz w:val="22"/>
+          <w:szCs w:val="22"/>
+        </w:rPr>
+        <w:t>.</w:t>
+      </w:r>
+      <w:r>
+        <w:rPr>
+          <w:rFonts w:ascii="Menlo" w:hAnsi="Menlo" w:cs="Menlo"/>
+          <w:color w:val="000000"/>
+          <w:sz w:val="22"/>
+          <w:szCs w:val="22"/>
+        </w:rPr>
+        <w:t>jar from the folder “</w:t>
+      </w:r>
+      <w:proofErr w:type="spellStart"/>
+      <w:r>
+        <w:rPr>
+          <w:rFonts w:ascii="Menlo" w:hAnsi="Menlo" w:cs="Menlo"/>
+          <w:color w:val="000000"/>
+          <w:sz w:val="22"/>
+          <w:szCs w:val="22"/>
+        </w:rPr>
+        <w:t>hpc</w:t>
+      </w:r>
+      <w:proofErr w:type="spellEnd"/>
+      <w:r>
+        <w:rPr>
+          <w:rFonts w:ascii="Menlo" w:hAnsi="Menlo" w:cs="Menlo"/>
+          <w:color w:val="000000"/>
+          <w:sz w:val="22"/>
+          <w:szCs w:val="22"/>
+        </w:rPr>
+        <w:t>-domain-types”</w:t>
+      </w:r>
+      <w:r>
+        <w:rPr>
+          <w:rFonts w:ascii="Menlo" w:hAnsi="Menlo" w:cs="Menlo"/>
+          <w:color w:val="000000"/>
+          <w:sz w:val="22"/>
+          <w:szCs w:val="22"/>
+        </w:rPr>
+        <w:t xml:space="preserve"> to your local.</w:t>
+      </w:r>
+    </w:p>
+    <w:p>
+      <w:pPr>
+        <w:pStyle w:val="ListParagraph"/>
+        <w:ind w:left="1440"/>
+        <w:rPr>
+          <w:rFonts w:cstheme="minorHAnsi"/>
+          <w:sz w:val="28"/>
+          <w:szCs w:val="28"/>
+        </w:rPr>
+      </w:pPr>
+    </w:p>
+    <w:p>
+      <w:pPr>
+        <w:rPr>
+          <w:rFonts w:cstheme="minorHAnsi"/>
+          <w:sz w:val="28"/>
+          <w:szCs w:val="28"/>
+        </w:rPr>
+      </w:pPr>
+    </w:p>
+    <w:p>
+      <w:pPr>
+        <w:rPr>
+          <w:rFonts w:cstheme="minorHAnsi"/>
+          <w:sz w:val="28"/>
+          <w:szCs w:val="28"/>
+        </w:rPr>
+      </w:pPr>
+    </w:p>
+    <w:p>
+      <w:pPr>
+        <w:pStyle w:val="ListParagraph"/>
+        <w:numPr>
+          <w:ilvl w:val="0"/>
+          <w:numId w:val="4"/>
+        </w:numPr>
+        <w:rPr>
+          <w:rFonts w:cstheme="minorHAnsi"/>
+          <w:sz w:val="28"/>
+          <w:szCs w:val="28"/>
+        </w:rPr>
+      </w:pPr>
+      <w:r>
+        <w:rPr>
+          <w:rFonts w:cstheme="minorHAnsi"/>
+          <w:sz w:val="28"/>
+          <w:szCs w:val="28"/>
+        </w:rPr>
+        <w:t xml:space="preserve">Now, run </w:t>
+      </w:r>
+      <w:proofErr w:type="spellStart"/>
+      <w:r>
+        <w:rPr>
+          <w:rFonts w:cstheme="minorHAnsi"/>
+          <w:sz w:val="28"/>
+          <w:szCs w:val="28"/>
+        </w:rPr>
+        <w:t>MoDaC</w:t>
+      </w:r>
+      <w:proofErr w:type="spellEnd"/>
+      <w:r>
+        <w:rPr>
+          <w:rFonts w:cstheme="minorHAnsi"/>
+          <w:sz w:val="28"/>
+          <w:szCs w:val="28"/>
+        </w:rPr>
+        <w:t xml:space="preserve"> project using the following steps:</w:t>
+      </w:r>
+    </w:p>
+    <w:p>
+      <w:pPr>
+        <w:rPr>
+          <w:rFonts w:cstheme="minorHAnsi"/>
+          <w:sz w:val="28"/>
+          <w:szCs w:val="28"/>
+        </w:rPr>
+      </w:pPr>
+    </w:p>
+    <w:p>
+      <w:pPr>
+        <w:pStyle w:val="ListParagraph"/>
+        <w:numPr>
+          <w:ilvl w:val="0"/>
+          <w:numId w:val="1"/>
+        </w:numPr>
+        <w:ind w:left="1440"/>
+        <w:rPr>
+          <w:rStyle w:val="Hyperlink"/>
+          <w:rFonts w:cstheme="minorHAnsi"/>
+          <w:color w:val="auto"/>
+          <w:sz w:val="28"/>
+          <w:szCs w:val="28"/>
+          <w:u w:val="none"/>
+        </w:rPr>
+      </w:pPr>
+      <w:r>
+        <w:rPr>
+          <w:rFonts w:cstheme="minorHAnsi"/>
+          <w:sz w:val="28"/>
+          <w:szCs w:val="28"/>
+        </w:rPr>
+        <w:t xml:space="preserve">Git clone the code from </w:t>
       </w:r>
       <w:hyperlink r:id="rId5" w:history="1">
         <w:r>
@@ -174,375 +844,17 @@
             <w:sz w:val="28"/>
             <w:szCs w:val="28"/>
           </w:rPr>
-          <w:t>https://github.com/CBIIT/HPC_DME_APIs</w:t>
+          <w:t>https://github.com/CBIIT/nci-doe-data-sharing.git</w:t>
         </w:r>
       </w:hyperlink>
-      <w:r>
-        <w:rPr>
-          <w:rFonts w:cstheme="minorHAnsi"/>
-          <w:sz w:val="28"/>
-          <w:szCs w:val="28"/>
-        </w:rPr>
-        <w:t xml:space="preserve"> using the following </w:t>
-      </w:r>
-      <w:r>
-        <w:rPr>
-          <w:rFonts w:cstheme="minorHAnsi"/>
-          <w:sz w:val="28"/>
-          <w:szCs w:val="28"/>
-        </w:rPr>
-        <w:t>command.</w:t>
-      </w:r>
     </w:p>
     <w:p>
       <w:pPr>
         <w:pStyle w:val="ListParagraph"/>
         <w:numPr>
           <w:ilvl w:val="0"/>
-          <w:numId w:val="3"/>
+          <w:numId w:val="5"/>
         </w:numPr>
-        <w:ind w:left="2730"/>
-        <w:rPr>
-          <w:rFonts w:cstheme="minorHAnsi"/>
-          <w:sz w:val="28"/>
-          <w:szCs w:val="28"/>
-        </w:rPr>
-      </w:pPr>
-      <w:r>
-        <w:rPr>
-          <w:rFonts w:cstheme="minorHAnsi"/>
-          <w:sz w:val="28"/>
-          <w:szCs w:val="28"/>
-        </w:rPr>
-        <w:t xml:space="preserve">git </w:t>
-      </w:r>
-      <w:proofErr w:type="gramStart"/>
-      <w:r>
-        <w:rPr>
-          <w:rFonts w:cstheme="minorHAnsi"/>
-          <w:sz w:val="28"/>
-          <w:szCs w:val="28"/>
-        </w:rPr>
-        <w:t xml:space="preserve">clone  </w:t>
-      </w:r>
-      <w:r>
-        <w:rPr>
-          <w:rFonts w:cstheme="minorHAnsi"/>
-          <w:sz w:val="28"/>
-          <w:szCs w:val="28"/>
-        </w:rPr>
-        <w:t>https://github.com/CBIIT/HPC_DME_APIs</w:t>
-      </w:r>
-      <w:proofErr w:type="gramEnd"/>
-    </w:p>
-    <w:p>
-      <w:pPr>
-        <w:pStyle w:val="ListParagraph"/>
-        <w:numPr>
-          <w:ilvl w:val="0"/>
-          <w:numId w:val="2"/>
-        </w:numPr>
-        <w:ind w:left="1800"/>
-        <w:rPr>
-          <w:rFonts w:cstheme="minorHAnsi"/>
-          <w:sz w:val="28"/>
-          <w:szCs w:val="28"/>
-        </w:rPr>
-      </w:pPr>
-      <w:r>
-        <w:rPr>
-          <w:rFonts w:cstheme="minorHAnsi"/>
-          <w:sz w:val="28"/>
-          <w:szCs w:val="28"/>
-        </w:rPr>
-        <w:t xml:space="preserve">cd to this folder and go to </w:t>
-      </w:r>
-      <w:proofErr w:type="spellStart"/>
-      <w:r>
-        <w:rPr>
-          <w:rFonts w:cstheme="minorHAnsi"/>
-          <w:sz w:val="28"/>
-          <w:szCs w:val="28"/>
-        </w:rPr>
-        <w:t>src</w:t>
-      </w:r>
-      <w:proofErr w:type="spellEnd"/>
-      <w:r>
-        <w:rPr>
-          <w:rFonts w:cstheme="minorHAnsi"/>
-          <w:sz w:val="28"/>
-          <w:szCs w:val="28"/>
-        </w:rPr>
-        <w:t>/</w:t>
-      </w:r>
-      <w:proofErr w:type="spellStart"/>
-      <w:r>
-        <w:rPr>
-          <w:rFonts w:cstheme="minorHAnsi"/>
-          <w:sz w:val="28"/>
-          <w:szCs w:val="28"/>
-        </w:rPr>
-        <w:t>hpc</w:t>
-      </w:r>
-      <w:proofErr w:type="spellEnd"/>
-      <w:r>
-        <w:rPr>
-          <w:rFonts w:cstheme="minorHAnsi"/>
-          <w:sz w:val="28"/>
-          <w:szCs w:val="28"/>
-        </w:rPr>
-        <w:t>-server.</w:t>
-      </w:r>
-    </w:p>
-    <w:p>
-      <w:pPr>
-        <w:pStyle w:val="ListParagraph"/>
-        <w:numPr>
-          <w:ilvl w:val="0"/>
-          <w:numId w:val="2"/>
-        </w:numPr>
-        <w:ind w:left="1800"/>
-        <w:rPr>
-          <w:rFonts w:cstheme="minorHAnsi"/>
-          <w:sz w:val="28"/>
-          <w:szCs w:val="28"/>
-        </w:rPr>
-      </w:pPr>
-      <w:r>
-        <w:rPr>
-          <w:rFonts w:cstheme="minorHAnsi"/>
-          <w:sz w:val="28"/>
-          <w:szCs w:val="28"/>
-        </w:rPr>
-        <w:t>Do a maven build here using the following commands:</w:t>
-      </w:r>
-    </w:p>
-    <w:p>
-      <w:pPr>
-        <w:pStyle w:val="ListParagraph"/>
-        <w:numPr>
-          <w:ilvl w:val="0"/>
-          <w:numId w:val="3"/>
-        </w:numPr>
-        <w:ind w:left="2730"/>
-        <w:rPr>
-          <w:rFonts w:cstheme="minorHAnsi"/>
-          <w:sz w:val="28"/>
-          <w:szCs w:val="28"/>
-        </w:rPr>
-      </w:pPr>
-      <w:proofErr w:type="spellStart"/>
-      <w:r>
-        <w:rPr>
-          <w:rFonts w:cstheme="minorHAnsi"/>
-          <w:color w:val="000000"/>
-          <w:sz w:val="28"/>
-          <w:szCs w:val="28"/>
-        </w:rPr>
-        <w:t>mvn</w:t>
-      </w:r>
-      <w:proofErr w:type="spellEnd"/>
-      <w:r>
-        <w:rPr>
-          <w:rFonts w:cstheme="minorHAnsi"/>
-          <w:color w:val="000000"/>
-          <w:sz w:val="28"/>
-          <w:szCs w:val="28"/>
-        </w:rPr>
-        <w:t xml:space="preserve"> </w:t>
-      </w:r>
-      <w:proofErr w:type="spellStart"/>
-      <w:proofErr w:type="gramStart"/>
-      <w:r>
-        <w:rPr>
-          <w:rFonts w:cstheme="minorHAnsi"/>
-          <w:color w:val="000000"/>
-          <w:sz w:val="28"/>
-          <w:szCs w:val="28"/>
-        </w:rPr>
-        <w:t>eclipse:clean</w:t>
-      </w:r>
-      <w:proofErr w:type="spellEnd"/>
-      <w:proofErr w:type="gramEnd"/>
-    </w:p>
-    <w:p>
-      <w:pPr>
-        <w:pStyle w:val="ListParagraph"/>
-        <w:numPr>
-          <w:ilvl w:val="0"/>
-          <w:numId w:val="3"/>
-        </w:numPr>
-        <w:ind w:left="2730"/>
-        <w:rPr>
-          <w:rFonts w:cstheme="minorHAnsi"/>
-          <w:sz w:val="28"/>
-          <w:szCs w:val="28"/>
-        </w:rPr>
-      </w:pPr>
-      <w:proofErr w:type="spellStart"/>
-      <w:r>
-        <w:rPr>
-          <w:rFonts w:cstheme="minorHAnsi"/>
-          <w:color w:val="000000"/>
-          <w:sz w:val="28"/>
-          <w:szCs w:val="28"/>
-        </w:rPr>
-        <w:t>mvn</w:t>
-      </w:r>
-      <w:proofErr w:type="spellEnd"/>
-      <w:r>
-        <w:rPr>
-          <w:rFonts w:cstheme="minorHAnsi"/>
-          <w:color w:val="000000"/>
-          <w:sz w:val="28"/>
-          <w:szCs w:val="28"/>
-        </w:rPr>
-        <w:t xml:space="preserve"> </w:t>
-      </w:r>
-      <w:proofErr w:type="spellStart"/>
-      <w:proofErr w:type="gramStart"/>
-      <w:r>
-        <w:rPr>
-          <w:rFonts w:cstheme="minorHAnsi"/>
-          <w:color w:val="000000"/>
-          <w:sz w:val="28"/>
-          <w:szCs w:val="28"/>
-        </w:rPr>
-        <w:t>eclipse:eclipse</w:t>
-      </w:r>
-      <w:proofErr w:type="spellEnd"/>
-      <w:proofErr w:type="gramEnd"/>
-    </w:p>
-    <w:p>
-      <w:pPr>
-        <w:pStyle w:val="ListParagraph"/>
-        <w:numPr>
-          <w:ilvl w:val="0"/>
-          <w:numId w:val="3"/>
-        </w:numPr>
-        <w:ind w:left="2730"/>
-        <w:rPr>
-          <w:rFonts w:cstheme="minorHAnsi"/>
-          <w:sz w:val="28"/>
-          <w:szCs w:val="28"/>
-        </w:rPr>
-      </w:pPr>
-      <w:proofErr w:type="spellStart"/>
-      <w:r>
-        <w:rPr>
-          <w:rFonts w:cstheme="minorHAnsi"/>
-          <w:color w:val="000000"/>
-          <w:sz w:val="28"/>
-          <w:szCs w:val="28"/>
-        </w:rPr>
-        <w:t>mvn</w:t>
-      </w:r>
-      <w:proofErr w:type="spellEnd"/>
-      <w:r>
-        <w:rPr>
-          <w:rFonts w:cstheme="minorHAnsi"/>
-          <w:color w:val="000000"/>
-          <w:sz w:val="28"/>
-          <w:szCs w:val="28"/>
-        </w:rPr>
-        <w:t xml:space="preserve"> clean install -</w:t>
-      </w:r>
-      <w:proofErr w:type="spellStart"/>
-      <w:r>
-        <w:rPr>
-          <w:rFonts w:cstheme="minorHAnsi"/>
-          <w:color w:val="000000"/>
-          <w:sz w:val="28"/>
-          <w:szCs w:val="28"/>
-        </w:rPr>
-        <w:t>DskipTests</w:t>
-      </w:r>
-      <w:proofErr w:type="spellEnd"/>
-    </w:p>
-    <w:p>
-      <w:pPr>
-        <w:rPr>
-          <w:rFonts w:cstheme="minorHAnsi"/>
-          <w:sz w:val="28"/>
-          <w:szCs w:val="28"/>
-        </w:rPr>
-      </w:pPr>
-    </w:p>
-    <w:p>
-      <w:pPr>
-        <w:rPr>
-          <w:rFonts w:cstheme="minorHAnsi"/>
-          <w:sz w:val="28"/>
-          <w:szCs w:val="28"/>
-        </w:rPr>
-      </w:pPr>
-    </w:p>
-    <w:p>
-      <w:pPr>
-        <w:rPr>
-          <w:rFonts w:cstheme="minorHAnsi"/>
-          <w:sz w:val="28"/>
-          <w:szCs w:val="28"/>
-        </w:rPr>
-      </w:pPr>
-    </w:p>
-    <w:p>
-      <w:pPr>
-        <w:pStyle w:val="ListParagraph"/>
-        <w:numPr>
-          <w:ilvl w:val="0"/>
-          <w:numId w:val="4"/>
-        </w:numPr>
-        <w:rPr>
-          <w:rFonts w:cstheme="minorHAnsi"/>
-          <w:sz w:val="28"/>
-          <w:szCs w:val="28"/>
-        </w:rPr>
-      </w:pPr>
-      <w:r>
-        <w:rPr>
-          <w:rFonts w:cstheme="minorHAnsi"/>
-          <w:sz w:val="28"/>
-          <w:szCs w:val="28"/>
-        </w:rPr>
-        <w:t xml:space="preserve">Now, run </w:t>
-      </w:r>
-      <w:proofErr w:type="spellStart"/>
-      <w:r>
-        <w:rPr>
-          <w:rFonts w:cstheme="minorHAnsi"/>
-          <w:sz w:val="28"/>
-          <w:szCs w:val="28"/>
-        </w:rPr>
-        <w:t>MoDaC</w:t>
-      </w:r>
-      <w:proofErr w:type="spellEnd"/>
-      <w:r>
-        <w:rPr>
-          <w:rFonts w:cstheme="minorHAnsi"/>
-          <w:sz w:val="28"/>
-          <w:szCs w:val="28"/>
-        </w:rPr>
-        <w:t xml:space="preserve"> project using the following steps:</w:t>
-      </w:r>
-    </w:p>
-    <w:p>
-      <w:pPr>
-        <w:rPr>
-          <w:rFonts w:cstheme="minorHAnsi"/>
-          <w:sz w:val="28"/>
-          <w:szCs w:val="28"/>
-        </w:rPr>
-      </w:pPr>
-    </w:p>
-    <w:p>
-      <w:pPr>
-        <w:pStyle w:val="ListParagraph"/>
-        <w:numPr>
-          <w:ilvl w:val="0"/>
-          <w:numId w:val="1"/>
-        </w:numPr>
-        <w:ind w:left="1440"/>
         <w:rPr>
           <w:rStyle w:val="Hyperlink"/>
           <w:rFonts w:cstheme="minorHAnsi"/>
@@ -554,11 +866,14 @@
       </w:pPr>
       <w:r>
         <w:rPr>
-          <w:rFonts w:cstheme="minorHAnsi"/>
-          <w:sz w:val="28"/>
-          <w:szCs w:val="28"/>
-        </w:rPr>
-        <w:t xml:space="preserve">Git clone the code from </w:t>
+          <w:rStyle w:val="Hyperlink"/>
+          <w:rFonts w:cstheme="minorHAnsi"/>
+          <w:color w:val="auto"/>
+          <w:sz w:val="28"/>
+          <w:szCs w:val="28"/>
+          <w:u w:val="none"/>
+        </w:rPr>
+        <w:t xml:space="preserve">Git clone </w:t>
       </w:r>
       <w:hyperlink r:id="rId6" w:history="1">
         <w:r>
@@ -575,45 +890,6 @@
     <w:p>
       <w:pPr>
         <w:pStyle w:val="ListParagraph"/>
-        <w:numPr>
-          <w:ilvl w:val="0"/>
-          <w:numId w:val="5"/>
-        </w:numPr>
-        <w:rPr>
-          <w:rStyle w:val="Hyperlink"/>
-          <w:rFonts w:cstheme="minorHAnsi"/>
-          <w:color w:val="auto"/>
-          <w:sz w:val="28"/>
-          <w:szCs w:val="28"/>
-          <w:u w:val="none"/>
-        </w:rPr>
-      </w:pPr>
-      <w:r>
-        <w:rPr>
-          <w:rStyle w:val="Hyperlink"/>
-          <w:rFonts w:cstheme="minorHAnsi"/>
-          <w:color w:val="auto"/>
-          <w:sz w:val="28"/>
-          <w:szCs w:val="28"/>
-          <w:u w:val="none"/>
-        </w:rPr>
-        <w:t xml:space="preserve">Git clone </w:t>
-      </w:r>
-      <w:hyperlink r:id="rId7" w:history="1">
-        <w:r>
-          <w:rPr>
-            <w:rStyle w:val="Hyperlink"/>
-            <w:rFonts w:cstheme="minorHAnsi"/>
-            <w:sz w:val="28"/>
-            <w:szCs w:val="28"/>
-          </w:rPr>
-          <w:t>https://github.com/CBIIT/nci-doe-data-sharing.git</w:t>
-        </w:r>
-      </w:hyperlink>
-    </w:p>
-    <w:p>
-      <w:pPr>
-        <w:pStyle w:val="ListParagraph"/>
         <w:ind w:left="2160"/>
         <w:rPr>
           <w:rStyle w:val="Hyperlink"/>
@@ -651,9 +927,8 @@
           <w:szCs w:val="28"/>
           <w:u w:val="none"/>
         </w:rPr>
-        <w:t xml:space="preserve">Make sure in pom.xml, the API version is same as the one from pom.xml in DME project using above, if not change the API version in </w:t>
-      </w:r>
-      <w:proofErr w:type="spellStart"/>
+        <w:t>I</w:t>
+      </w:r>
       <w:r>
         <w:rPr>
           <w:rStyle w:val="Hyperlink"/>
@@ -663,9 +938,8 @@
           <w:szCs w:val="28"/>
           <w:u w:val="none"/>
         </w:rPr>
-        <w:t>MoDaC</w:t>
-      </w:r>
-      <w:proofErr w:type="spellEnd"/>
+        <w:t xml:space="preserve">n pom.xml, the API version is </w:t>
+      </w:r>
       <w:r>
         <w:rPr>
           <w:rStyle w:val="Hyperlink"/>
@@ -675,7 +949,7 @@
           <w:szCs w:val="28"/>
           <w:u w:val="none"/>
         </w:rPr>
-        <w:t xml:space="preserve"> pom.xml.</w:t>
+        <w:t>mentioned. Make sure the same version DME jars were downloaded in STEP 1.</w:t>
       </w:r>
     </w:p>
     <w:p>
@@ -981,7 +1255,27 @@
           <w:sz w:val="28"/>
           <w:szCs w:val="28"/>
         </w:rPr>
-        <w:t>=https://fsdmel-dsapi01d.ncifcrf.gov:7738/hpc-server</w:t>
+        <w:t>=https://fsdmel-dsapi0</w:t>
+      </w:r>
+      <w:r>
+        <w:rPr>
+          <w:rFonts w:cstheme="minorHAnsi"/>
+          <w:i/>
+          <w:iCs/>
+          <w:sz w:val="28"/>
+          <w:szCs w:val="28"/>
+        </w:rPr>
+        <w:t>2</w:t>
+      </w:r>
+      <w:r>
+        <w:rPr>
+          <w:rFonts w:cstheme="minorHAnsi"/>
+          <w:i/>
+          <w:iCs/>
+          <w:sz w:val="28"/>
+          <w:szCs w:val="28"/>
+        </w:rPr>
+        <w:t>d.ncifcrf.gov:7738/hpc-server</w:t>
       </w:r>
     </w:p>
     <w:p>
@@ -998,6 +1292,802 @@
     <w:p>
       <w:pPr>
         <w:pStyle w:val="ListParagraph"/>
+        <w:numPr>
+          <w:ilvl w:val="0"/>
+          <w:numId w:val="1"/>
+        </w:numPr>
+        <w:rPr>
+          <w:rFonts w:cstheme="minorHAnsi"/>
+          <w:sz w:val="28"/>
+          <w:szCs w:val="28"/>
+        </w:rPr>
+      </w:pPr>
+      <w:r>
+        <w:rPr>
+          <w:rFonts w:cstheme="minorHAnsi"/>
+          <w:sz w:val="28"/>
+          <w:szCs w:val="28"/>
+        </w:rPr>
+        <w:lastRenderedPageBreak/>
+        <w:t>Install DME jars (</w:t>
+      </w:r>
+      <w:proofErr w:type="spellStart"/>
+      <w:r>
+        <w:rPr>
+          <w:rFonts w:cstheme="minorHAnsi"/>
+          <w:sz w:val="28"/>
+          <w:szCs w:val="28"/>
+        </w:rPr>
+        <w:t>hpc</w:t>
+      </w:r>
+      <w:proofErr w:type="spellEnd"/>
+      <w:r>
+        <w:rPr>
+          <w:rFonts w:cstheme="minorHAnsi"/>
+          <w:sz w:val="28"/>
+          <w:szCs w:val="28"/>
+        </w:rPr>
+        <w:t xml:space="preserve">-client, </w:t>
+      </w:r>
+      <w:proofErr w:type="spellStart"/>
+      <w:r>
+        <w:rPr>
+          <w:rFonts w:cstheme="minorHAnsi"/>
+          <w:sz w:val="28"/>
+          <w:szCs w:val="28"/>
+        </w:rPr>
+        <w:t>hpc-dto</w:t>
+      </w:r>
+      <w:proofErr w:type="spellEnd"/>
+      <w:r>
+        <w:rPr>
+          <w:rFonts w:cstheme="minorHAnsi"/>
+          <w:sz w:val="28"/>
+          <w:szCs w:val="28"/>
+        </w:rPr>
+        <w:t xml:space="preserve"> and </w:t>
+      </w:r>
+      <w:proofErr w:type="spellStart"/>
+      <w:r>
+        <w:rPr>
+          <w:rFonts w:cstheme="minorHAnsi"/>
+          <w:sz w:val="28"/>
+          <w:szCs w:val="28"/>
+        </w:rPr>
+        <w:t>hpc</w:t>
+      </w:r>
+      <w:proofErr w:type="spellEnd"/>
+      <w:r>
+        <w:rPr>
+          <w:rFonts w:cstheme="minorHAnsi"/>
+          <w:sz w:val="28"/>
+          <w:szCs w:val="28"/>
+        </w:rPr>
+        <w:t>-domain-</w:t>
+      </w:r>
+      <w:r>
+        <w:rPr>
+          <w:rFonts w:cstheme="minorHAnsi"/>
+          <w:sz w:val="28"/>
+          <w:szCs w:val="28"/>
+        </w:rPr>
+        <w:t>types) from</w:t>
+      </w:r>
+      <w:r>
+        <w:rPr>
+          <w:rFonts w:cstheme="minorHAnsi"/>
+          <w:sz w:val="28"/>
+          <w:szCs w:val="28"/>
+        </w:rPr>
+        <w:t xml:space="preserve"> the</w:t>
+      </w:r>
+      <w:r>
+        <w:rPr>
+          <w:rFonts w:cstheme="minorHAnsi"/>
+          <w:sz w:val="28"/>
+          <w:szCs w:val="28"/>
+        </w:rPr>
+        <w:t xml:space="preserve"> base path (where pom.xml resides) using the following command:</w:t>
+      </w:r>
+    </w:p>
+    <w:p>
+      <w:pPr>
+        <w:pStyle w:val="ListParagraph"/>
+        <w:numPr>
+          <w:ilvl w:val="0"/>
+          <w:numId w:val="5"/>
+        </w:numPr>
+        <w:rPr>
+          <w:rFonts w:cstheme="minorHAnsi"/>
+          <w:sz w:val="28"/>
+          <w:szCs w:val="28"/>
+        </w:rPr>
+      </w:pPr>
+      <w:proofErr w:type="spellStart"/>
+      <w:r>
+        <w:rPr>
+          <w:rFonts w:ascii="Menlo" w:hAnsi="Menlo" w:cs="Menlo"/>
+          <w:color w:val="000000"/>
+          <w:sz w:val="22"/>
+          <w:szCs w:val="22"/>
+        </w:rPr>
+        <w:t>mvn</w:t>
+      </w:r>
+      <w:proofErr w:type="spellEnd"/>
+      <w:r>
+        <w:rPr>
+          <w:rFonts w:ascii="Menlo" w:hAnsi="Menlo" w:cs="Menlo"/>
+          <w:color w:val="000000"/>
+          <w:sz w:val="22"/>
+          <w:szCs w:val="22"/>
+        </w:rPr>
+        <w:t xml:space="preserve"> </w:t>
+      </w:r>
+      <w:proofErr w:type="spellStart"/>
+      <w:proofErr w:type="gramStart"/>
+      <w:r>
+        <w:rPr>
+          <w:rFonts w:ascii="Menlo" w:hAnsi="Menlo" w:cs="Menlo"/>
+          <w:color w:val="000000"/>
+          <w:sz w:val="22"/>
+          <w:szCs w:val="22"/>
+        </w:rPr>
+        <w:t>install:install</w:t>
+      </w:r>
+      <w:proofErr w:type="gramEnd"/>
+      <w:r>
+        <w:rPr>
+          <w:rFonts w:ascii="Menlo" w:hAnsi="Menlo" w:cs="Menlo"/>
+          <w:color w:val="000000"/>
+          <w:sz w:val="22"/>
+          <w:szCs w:val="22"/>
+        </w:rPr>
+        <w:t>-file</w:t>
+      </w:r>
+      <w:proofErr w:type="spellEnd"/>
+      <w:r>
+        <w:rPr>
+          <w:rFonts w:ascii="Menlo" w:hAnsi="Menlo" w:cs="Menlo"/>
+          <w:color w:val="000000"/>
+          <w:sz w:val="22"/>
+          <w:szCs w:val="22"/>
+        </w:rPr>
+        <w:t xml:space="preserve"> -</w:t>
+      </w:r>
+      <w:proofErr w:type="spellStart"/>
+      <w:r>
+        <w:rPr>
+          <w:rFonts w:ascii="Menlo" w:hAnsi="Menlo" w:cs="Menlo"/>
+          <w:color w:val="000000"/>
+          <w:sz w:val="22"/>
+          <w:szCs w:val="22"/>
+        </w:rPr>
+        <w:t>Dfile</w:t>
+      </w:r>
+      <w:proofErr w:type="spellEnd"/>
+      <w:r>
+        <w:rPr>
+          <w:rFonts w:ascii="Menlo" w:hAnsi="Menlo" w:cs="Menlo"/>
+          <w:color w:val="000000"/>
+          <w:sz w:val="22"/>
+          <w:szCs w:val="22"/>
+        </w:rPr>
+        <w:t>=&lt;path_to_hpc_client.jar&gt; -</w:t>
+      </w:r>
+      <w:proofErr w:type="spellStart"/>
+      <w:r>
+        <w:rPr>
+          <w:rFonts w:ascii="Menlo" w:hAnsi="Menlo" w:cs="Menlo"/>
+          <w:color w:val="000000"/>
+          <w:sz w:val="22"/>
+          <w:szCs w:val="22"/>
+        </w:rPr>
+        <w:t>DgroupId</w:t>
+      </w:r>
+      <w:proofErr w:type="spellEnd"/>
+      <w:r>
+        <w:rPr>
+          <w:rFonts w:ascii="Menlo" w:hAnsi="Menlo" w:cs="Menlo"/>
+          <w:color w:val="000000"/>
+          <w:sz w:val="22"/>
+          <w:szCs w:val="22"/>
+        </w:rPr>
+        <w:t>=</w:t>
+      </w:r>
+      <w:proofErr w:type="spellStart"/>
+      <w:r>
+        <w:rPr>
+          <w:rFonts w:ascii="Menlo" w:hAnsi="Menlo" w:cs="Menlo"/>
+          <w:color w:val="000000"/>
+          <w:sz w:val="22"/>
+          <w:szCs w:val="22"/>
+        </w:rPr>
+        <w:t>gov.nih.nci.hpc</w:t>
+      </w:r>
+      <w:proofErr w:type="spellEnd"/>
+      <w:r>
+        <w:rPr>
+          <w:rFonts w:ascii="Menlo" w:hAnsi="Menlo" w:cs="Menlo"/>
+          <w:color w:val="000000"/>
+          <w:sz w:val="22"/>
+          <w:szCs w:val="22"/>
+        </w:rPr>
+        <w:t xml:space="preserve"> -</w:t>
+      </w:r>
+      <w:proofErr w:type="spellStart"/>
+      <w:r>
+        <w:rPr>
+          <w:rFonts w:ascii="Menlo" w:hAnsi="Menlo" w:cs="Menlo"/>
+          <w:color w:val="000000"/>
+          <w:sz w:val="22"/>
+          <w:szCs w:val="22"/>
+        </w:rPr>
+        <w:t>DartifactId</w:t>
+      </w:r>
+      <w:proofErr w:type="spellEnd"/>
+      <w:r>
+        <w:rPr>
+          <w:rFonts w:ascii="Menlo" w:hAnsi="Menlo" w:cs="Menlo"/>
+          <w:color w:val="000000"/>
+          <w:sz w:val="22"/>
+          <w:szCs w:val="22"/>
+        </w:rPr>
+        <w:t>=</w:t>
+      </w:r>
+      <w:proofErr w:type="spellStart"/>
+      <w:r>
+        <w:rPr>
+          <w:rFonts w:ascii="Menlo" w:hAnsi="Menlo" w:cs="Menlo"/>
+          <w:color w:val="000000"/>
+          <w:sz w:val="22"/>
+          <w:szCs w:val="22"/>
+        </w:rPr>
+        <w:t>hpc</w:t>
+      </w:r>
+      <w:proofErr w:type="spellEnd"/>
+      <w:r>
+        <w:rPr>
+          <w:rFonts w:ascii="Menlo" w:hAnsi="Menlo" w:cs="Menlo"/>
+          <w:color w:val="000000"/>
+          <w:sz w:val="22"/>
+          <w:szCs w:val="22"/>
+        </w:rPr>
+        <w:t>-client -</w:t>
+      </w:r>
+      <w:proofErr w:type="spellStart"/>
+      <w:r>
+        <w:rPr>
+          <w:rFonts w:ascii="Menlo" w:hAnsi="Menlo" w:cs="Menlo"/>
+          <w:color w:val="000000"/>
+          <w:sz w:val="22"/>
+          <w:szCs w:val="22"/>
+        </w:rPr>
+        <w:t>Dversion</w:t>
+      </w:r>
+      <w:proofErr w:type="spellEnd"/>
+      <w:r>
+        <w:rPr>
+          <w:rFonts w:ascii="Menlo" w:hAnsi="Menlo" w:cs="Menlo"/>
+          <w:color w:val="000000"/>
+          <w:sz w:val="22"/>
+          <w:szCs w:val="22"/>
+        </w:rPr>
+        <w:t>=&lt;</w:t>
+      </w:r>
+      <w:proofErr w:type="spellStart"/>
+      <w:r>
+        <w:rPr>
+          <w:rFonts w:ascii="Menlo" w:hAnsi="Menlo" w:cs="Menlo"/>
+          <w:color w:val="000000"/>
+          <w:sz w:val="22"/>
+          <w:szCs w:val="22"/>
+        </w:rPr>
+        <w:t>api_version</w:t>
+      </w:r>
+      <w:proofErr w:type="spellEnd"/>
+      <w:r>
+        <w:rPr>
+          <w:rFonts w:ascii="Menlo" w:hAnsi="Menlo" w:cs="Menlo"/>
+          <w:color w:val="000000"/>
+          <w:sz w:val="22"/>
+          <w:szCs w:val="22"/>
+        </w:rPr>
+        <w:t>&gt; -</w:t>
+      </w:r>
+      <w:proofErr w:type="spellStart"/>
+      <w:r>
+        <w:rPr>
+          <w:rFonts w:ascii="Menlo" w:hAnsi="Menlo" w:cs="Menlo"/>
+          <w:color w:val="000000"/>
+          <w:sz w:val="22"/>
+          <w:szCs w:val="22"/>
+        </w:rPr>
+        <w:t>Dpackaging</w:t>
+      </w:r>
+      <w:proofErr w:type="spellEnd"/>
+      <w:r>
+        <w:rPr>
+          <w:rFonts w:ascii="Menlo" w:hAnsi="Menlo" w:cs="Menlo"/>
+          <w:color w:val="000000"/>
+          <w:sz w:val="22"/>
+          <w:szCs w:val="22"/>
+        </w:rPr>
+        <w:t>=jar</w:t>
+      </w:r>
+    </w:p>
+    <w:p>
+      <w:pPr>
+        <w:pStyle w:val="ListParagraph"/>
+        <w:numPr>
+          <w:ilvl w:val="0"/>
+          <w:numId w:val="5"/>
+        </w:numPr>
+        <w:rPr>
+          <w:rFonts w:cstheme="minorHAnsi"/>
+          <w:sz w:val="28"/>
+          <w:szCs w:val="28"/>
+        </w:rPr>
+      </w:pPr>
+      <w:proofErr w:type="spellStart"/>
+      <w:r>
+        <w:rPr>
+          <w:rFonts w:ascii="Menlo" w:hAnsi="Menlo" w:cs="Menlo"/>
+          <w:color w:val="000000"/>
+          <w:sz w:val="22"/>
+          <w:szCs w:val="22"/>
+        </w:rPr>
+        <w:t>mvn</w:t>
+      </w:r>
+      <w:proofErr w:type="spellEnd"/>
+      <w:r>
+        <w:rPr>
+          <w:rFonts w:ascii="Menlo" w:hAnsi="Menlo" w:cs="Menlo"/>
+          <w:color w:val="000000"/>
+          <w:sz w:val="22"/>
+          <w:szCs w:val="22"/>
+        </w:rPr>
+        <w:t xml:space="preserve"> </w:t>
+      </w:r>
+      <w:proofErr w:type="spellStart"/>
+      <w:proofErr w:type="gramStart"/>
+      <w:r>
+        <w:rPr>
+          <w:rFonts w:ascii="Menlo" w:hAnsi="Menlo" w:cs="Menlo"/>
+          <w:color w:val="000000"/>
+          <w:sz w:val="22"/>
+          <w:szCs w:val="22"/>
+        </w:rPr>
+        <w:t>install:install</w:t>
+      </w:r>
+      <w:proofErr w:type="gramEnd"/>
+      <w:r>
+        <w:rPr>
+          <w:rFonts w:ascii="Menlo" w:hAnsi="Menlo" w:cs="Menlo"/>
+          <w:color w:val="000000"/>
+          <w:sz w:val="22"/>
+          <w:szCs w:val="22"/>
+        </w:rPr>
+        <w:t>-file</w:t>
+      </w:r>
+      <w:proofErr w:type="spellEnd"/>
+      <w:r>
+        <w:rPr>
+          <w:rFonts w:ascii="Menlo" w:hAnsi="Menlo" w:cs="Menlo"/>
+          <w:color w:val="000000"/>
+          <w:sz w:val="22"/>
+          <w:szCs w:val="22"/>
+        </w:rPr>
+        <w:t xml:space="preserve"> -</w:t>
+      </w:r>
+      <w:proofErr w:type="spellStart"/>
+      <w:r>
+        <w:rPr>
+          <w:rFonts w:ascii="Menlo" w:hAnsi="Menlo" w:cs="Menlo"/>
+          <w:color w:val="000000"/>
+          <w:sz w:val="22"/>
+          <w:szCs w:val="22"/>
+        </w:rPr>
+        <w:t>Dfile</w:t>
+      </w:r>
+      <w:proofErr w:type="spellEnd"/>
+      <w:r>
+        <w:rPr>
+          <w:rFonts w:ascii="Menlo" w:hAnsi="Menlo" w:cs="Menlo"/>
+          <w:color w:val="000000"/>
+          <w:sz w:val="22"/>
+          <w:szCs w:val="22"/>
+        </w:rPr>
+        <w:t>=&lt;path_to_hpc_dto.jar&gt; -</w:t>
+      </w:r>
+      <w:proofErr w:type="spellStart"/>
+      <w:r>
+        <w:rPr>
+          <w:rFonts w:ascii="Menlo" w:hAnsi="Menlo" w:cs="Menlo"/>
+          <w:color w:val="000000"/>
+          <w:sz w:val="22"/>
+          <w:szCs w:val="22"/>
+        </w:rPr>
+        <w:t>DgroupId</w:t>
+      </w:r>
+      <w:proofErr w:type="spellEnd"/>
+      <w:r>
+        <w:rPr>
+          <w:rFonts w:ascii="Menlo" w:hAnsi="Menlo" w:cs="Menlo"/>
+          <w:color w:val="000000"/>
+          <w:sz w:val="22"/>
+          <w:szCs w:val="22"/>
+        </w:rPr>
+        <w:t>=</w:t>
+      </w:r>
+      <w:proofErr w:type="spellStart"/>
+      <w:r>
+        <w:rPr>
+          <w:rFonts w:ascii="Menlo" w:hAnsi="Menlo" w:cs="Menlo"/>
+          <w:color w:val="000000"/>
+          <w:sz w:val="22"/>
+          <w:szCs w:val="22"/>
+        </w:rPr>
+        <w:t>gov.nih.nci.hpc</w:t>
+      </w:r>
+      <w:proofErr w:type="spellEnd"/>
+      <w:r>
+        <w:rPr>
+          <w:rFonts w:ascii="Menlo" w:hAnsi="Menlo" w:cs="Menlo"/>
+          <w:color w:val="000000"/>
+          <w:sz w:val="22"/>
+          <w:szCs w:val="22"/>
+        </w:rPr>
+        <w:t xml:space="preserve"> -</w:t>
+      </w:r>
+      <w:proofErr w:type="spellStart"/>
+      <w:r>
+        <w:rPr>
+          <w:rFonts w:ascii="Menlo" w:hAnsi="Menlo" w:cs="Menlo"/>
+          <w:color w:val="000000"/>
+          <w:sz w:val="22"/>
+          <w:szCs w:val="22"/>
+        </w:rPr>
+        <w:t>DartifactId</w:t>
+      </w:r>
+      <w:proofErr w:type="spellEnd"/>
+      <w:r>
+        <w:rPr>
+          <w:rFonts w:ascii="Menlo" w:hAnsi="Menlo" w:cs="Menlo"/>
+          <w:color w:val="000000"/>
+          <w:sz w:val="22"/>
+          <w:szCs w:val="22"/>
+        </w:rPr>
+        <w:t>=</w:t>
+      </w:r>
+      <w:proofErr w:type="spellStart"/>
+      <w:r>
+        <w:rPr>
+          <w:rFonts w:ascii="Menlo" w:hAnsi="Menlo" w:cs="Menlo"/>
+          <w:color w:val="000000"/>
+          <w:sz w:val="22"/>
+          <w:szCs w:val="22"/>
+        </w:rPr>
+        <w:t>hpc-dto</w:t>
+      </w:r>
+      <w:proofErr w:type="spellEnd"/>
+      <w:r>
+        <w:rPr>
+          <w:rFonts w:ascii="Menlo" w:hAnsi="Menlo" w:cs="Menlo"/>
+          <w:color w:val="000000"/>
+          <w:sz w:val="22"/>
+          <w:szCs w:val="22"/>
+        </w:rPr>
+        <w:t xml:space="preserve"> -</w:t>
+      </w:r>
+      <w:proofErr w:type="spellStart"/>
+      <w:r>
+        <w:rPr>
+          <w:rFonts w:ascii="Menlo" w:hAnsi="Menlo" w:cs="Menlo"/>
+          <w:color w:val="000000"/>
+          <w:sz w:val="22"/>
+          <w:szCs w:val="22"/>
+        </w:rPr>
+        <w:t>Dversion</w:t>
+      </w:r>
+      <w:proofErr w:type="spellEnd"/>
+      <w:r>
+        <w:rPr>
+          <w:rFonts w:ascii="Menlo" w:hAnsi="Menlo" w:cs="Menlo"/>
+          <w:color w:val="000000"/>
+          <w:sz w:val="22"/>
+          <w:szCs w:val="22"/>
+        </w:rPr>
+        <w:t>=&lt;</w:t>
+      </w:r>
+      <w:proofErr w:type="spellStart"/>
+      <w:r>
+        <w:rPr>
+          <w:rFonts w:ascii="Menlo" w:hAnsi="Menlo" w:cs="Menlo"/>
+          <w:color w:val="000000"/>
+          <w:sz w:val="22"/>
+          <w:szCs w:val="22"/>
+        </w:rPr>
+        <w:t>api_version</w:t>
+      </w:r>
+      <w:proofErr w:type="spellEnd"/>
+      <w:r>
+        <w:rPr>
+          <w:rFonts w:ascii="Menlo" w:hAnsi="Menlo" w:cs="Menlo"/>
+          <w:color w:val="000000"/>
+          <w:sz w:val="22"/>
+          <w:szCs w:val="22"/>
+        </w:rPr>
+        <w:t>&gt; -</w:t>
+      </w:r>
+      <w:proofErr w:type="spellStart"/>
+      <w:r>
+        <w:rPr>
+          <w:rFonts w:ascii="Menlo" w:hAnsi="Menlo" w:cs="Menlo"/>
+          <w:color w:val="000000"/>
+          <w:sz w:val="22"/>
+          <w:szCs w:val="22"/>
+        </w:rPr>
+        <w:t>Dpackaging</w:t>
+      </w:r>
+      <w:proofErr w:type="spellEnd"/>
+      <w:r>
+        <w:rPr>
+          <w:rFonts w:ascii="Menlo" w:hAnsi="Menlo" w:cs="Menlo"/>
+          <w:color w:val="000000"/>
+          <w:sz w:val="22"/>
+          <w:szCs w:val="22"/>
+        </w:rPr>
+        <w:t>=jar</w:t>
+      </w:r>
+    </w:p>
+    <w:p>
+      <w:pPr>
+        <w:pStyle w:val="ListParagraph"/>
+        <w:numPr>
+          <w:ilvl w:val="0"/>
+          <w:numId w:val="5"/>
+        </w:numPr>
+        <w:rPr>
+          <w:rFonts w:cstheme="minorHAnsi"/>
+          <w:sz w:val="28"/>
+          <w:szCs w:val="28"/>
+        </w:rPr>
+      </w:pPr>
+      <w:proofErr w:type="spellStart"/>
+      <w:r>
+        <w:rPr>
+          <w:rFonts w:ascii="Menlo" w:hAnsi="Menlo" w:cs="Menlo"/>
+          <w:color w:val="000000"/>
+          <w:sz w:val="22"/>
+          <w:szCs w:val="22"/>
+        </w:rPr>
+        <w:t>mvn</w:t>
+      </w:r>
+      <w:proofErr w:type="spellEnd"/>
+      <w:r>
+        <w:rPr>
+          <w:rFonts w:ascii="Menlo" w:hAnsi="Menlo" w:cs="Menlo"/>
+          <w:color w:val="000000"/>
+          <w:sz w:val="22"/>
+          <w:szCs w:val="22"/>
+        </w:rPr>
+        <w:t xml:space="preserve"> </w:t>
+      </w:r>
+      <w:proofErr w:type="spellStart"/>
+      <w:proofErr w:type="gramStart"/>
+      <w:r>
+        <w:rPr>
+          <w:rFonts w:ascii="Menlo" w:hAnsi="Menlo" w:cs="Menlo"/>
+          <w:color w:val="000000"/>
+          <w:sz w:val="22"/>
+          <w:szCs w:val="22"/>
+        </w:rPr>
+        <w:t>install:install</w:t>
+      </w:r>
+      <w:proofErr w:type="gramEnd"/>
+      <w:r>
+        <w:rPr>
+          <w:rFonts w:ascii="Menlo" w:hAnsi="Menlo" w:cs="Menlo"/>
+          <w:color w:val="000000"/>
+          <w:sz w:val="22"/>
+          <w:szCs w:val="22"/>
+        </w:rPr>
+        <w:t>-file</w:t>
+      </w:r>
+      <w:proofErr w:type="spellEnd"/>
+      <w:r>
+        <w:rPr>
+          <w:rFonts w:ascii="Menlo" w:hAnsi="Menlo" w:cs="Menlo"/>
+          <w:color w:val="000000"/>
+          <w:sz w:val="22"/>
+          <w:szCs w:val="22"/>
+        </w:rPr>
+        <w:t xml:space="preserve"> -</w:t>
+      </w:r>
+      <w:proofErr w:type="spellStart"/>
+      <w:r>
+        <w:rPr>
+          <w:rFonts w:ascii="Menlo" w:hAnsi="Menlo" w:cs="Menlo"/>
+          <w:color w:val="000000"/>
+          <w:sz w:val="22"/>
+          <w:szCs w:val="22"/>
+        </w:rPr>
+        <w:t>Dfile</w:t>
+      </w:r>
+      <w:proofErr w:type="spellEnd"/>
+      <w:r>
+        <w:rPr>
+          <w:rFonts w:ascii="Menlo" w:hAnsi="Menlo" w:cs="Menlo"/>
+          <w:color w:val="000000"/>
+          <w:sz w:val="22"/>
+          <w:szCs w:val="22"/>
+        </w:rPr>
+        <w:t>=&lt;path_to_hpc_domain_types.jar&gt; -</w:t>
+      </w:r>
+      <w:proofErr w:type="spellStart"/>
+      <w:r>
+        <w:rPr>
+          <w:rFonts w:ascii="Menlo" w:hAnsi="Menlo" w:cs="Menlo"/>
+          <w:color w:val="000000"/>
+          <w:sz w:val="22"/>
+          <w:szCs w:val="22"/>
+        </w:rPr>
+        <w:t>DgroupId</w:t>
+      </w:r>
+      <w:proofErr w:type="spellEnd"/>
+      <w:r>
+        <w:rPr>
+          <w:rFonts w:ascii="Menlo" w:hAnsi="Menlo" w:cs="Menlo"/>
+          <w:color w:val="000000"/>
+          <w:sz w:val="22"/>
+          <w:szCs w:val="22"/>
+        </w:rPr>
+        <w:t>=</w:t>
+      </w:r>
+      <w:proofErr w:type="spellStart"/>
+      <w:r>
+        <w:rPr>
+          <w:rFonts w:ascii="Menlo" w:hAnsi="Menlo" w:cs="Menlo"/>
+          <w:color w:val="000000"/>
+          <w:sz w:val="22"/>
+          <w:szCs w:val="22"/>
+        </w:rPr>
+        <w:t>gov.nih.nci.hpc</w:t>
+      </w:r>
+      <w:proofErr w:type="spellEnd"/>
+      <w:r>
+        <w:rPr>
+          <w:rFonts w:ascii="Menlo" w:hAnsi="Menlo" w:cs="Menlo"/>
+          <w:color w:val="000000"/>
+          <w:sz w:val="22"/>
+          <w:szCs w:val="22"/>
+        </w:rPr>
+        <w:t xml:space="preserve"> -</w:t>
+      </w:r>
+      <w:proofErr w:type="spellStart"/>
+      <w:r>
+        <w:rPr>
+          <w:rFonts w:ascii="Menlo" w:hAnsi="Menlo" w:cs="Menlo"/>
+          <w:color w:val="000000"/>
+          <w:sz w:val="22"/>
+          <w:szCs w:val="22"/>
+        </w:rPr>
+        <w:t>DartifactId</w:t>
+      </w:r>
+      <w:proofErr w:type="spellEnd"/>
+      <w:r>
+        <w:rPr>
+          <w:rFonts w:ascii="Menlo" w:hAnsi="Menlo" w:cs="Menlo"/>
+          <w:color w:val="000000"/>
+          <w:sz w:val="22"/>
+          <w:szCs w:val="22"/>
+        </w:rPr>
+        <w:t>=</w:t>
+      </w:r>
+      <w:proofErr w:type="spellStart"/>
+      <w:r>
+        <w:rPr>
+          <w:rFonts w:ascii="Menlo" w:hAnsi="Menlo" w:cs="Menlo"/>
+          <w:color w:val="000000"/>
+          <w:sz w:val="22"/>
+          <w:szCs w:val="22"/>
+        </w:rPr>
+        <w:t>hpc</w:t>
+      </w:r>
+      <w:proofErr w:type="spellEnd"/>
+      <w:r>
+        <w:rPr>
+          <w:rFonts w:ascii="Menlo" w:hAnsi="Menlo" w:cs="Menlo"/>
+          <w:color w:val="000000"/>
+          <w:sz w:val="22"/>
+          <w:szCs w:val="22"/>
+        </w:rPr>
+        <w:t>-domain-types -</w:t>
+      </w:r>
+      <w:proofErr w:type="spellStart"/>
+      <w:r>
+        <w:rPr>
+          <w:rFonts w:ascii="Menlo" w:hAnsi="Menlo" w:cs="Menlo"/>
+          <w:color w:val="000000"/>
+          <w:sz w:val="22"/>
+          <w:szCs w:val="22"/>
+        </w:rPr>
+        <w:t>Dversion</w:t>
+      </w:r>
+      <w:proofErr w:type="spellEnd"/>
+      <w:r>
+        <w:rPr>
+          <w:rFonts w:ascii="Menlo" w:hAnsi="Menlo" w:cs="Menlo"/>
+          <w:color w:val="000000"/>
+          <w:sz w:val="22"/>
+          <w:szCs w:val="22"/>
+        </w:rPr>
+        <w:t>=&lt;</w:t>
+      </w:r>
+      <w:proofErr w:type="spellStart"/>
+      <w:r>
+        <w:rPr>
+          <w:rFonts w:ascii="Menlo" w:hAnsi="Menlo" w:cs="Menlo"/>
+          <w:color w:val="000000"/>
+          <w:sz w:val="22"/>
+          <w:szCs w:val="22"/>
+        </w:rPr>
+        <w:t>api_version</w:t>
+      </w:r>
+      <w:proofErr w:type="spellEnd"/>
+      <w:r>
+        <w:rPr>
+          <w:rFonts w:ascii="Menlo" w:hAnsi="Menlo" w:cs="Menlo"/>
+          <w:color w:val="000000"/>
+          <w:sz w:val="22"/>
+          <w:szCs w:val="22"/>
+        </w:rPr>
+        <w:t>&gt; -</w:t>
+      </w:r>
+      <w:proofErr w:type="spellStart"/>
+      <w:r>
+        <w:rPr>
+          <w:rFonts w:ascii="Menlo" w:hAnsi="Menlo" w:cs="Menlo"/>
+          <w:color w:val="000000"/>
+          <w:sz w:val="22"/>
+          <w:szCs w:val="22"/>
+        </w:rPr>
+        <w:t>Dpackaging</w:t>
+      </w:r>
+      <w:proofErr w:type="spellEnd"/>
+      <w:r>
+        <w:rPr>
+          <w:rFonts w:ascii="Menlo" w:hAnsi="Menlo" w:cs="Menlo"/>
+          <w:color w:val="000000"/>
+          <w:sz w:val="22"/>
+          <w:szCs w:val="22"/>
+        </w:rPr>
+        <w:t>=jar</w:t>
+      </w:r>
+    </w:p>
+    <w:p>
+      <w:pPr>
+        <w:pStyle w:val="ListParagraph"/>
+        <w:ind w:left="2160"/>
+        <w:rPr>
+          <w:rFonts w:cstheme="minorHAnsi"/>
+          <w:sz w:val="28"/>
+          <w:szCs w:val="28"/>
+        </w:rPr>
+      </w:pPr>
+    </w:p>
+    <w:p>
+      <w:pPr>
+        <w:rPr>
+          <w:rFonts w:cstheme="minorHAnsi"/>
+          <w:sz w:val="28"/>
+          <w:szCs w:val="28"/>
+        </w:rPr>
+      </w:pPr>
+    </w:p>
+    <w:p>
+      <w:pPr>
+        <w:pStyle w:val="ListParagraph"/>
         <w:ind w:left="1440"/>
         <w:rPr>
           <w:rFonts w:cstheme="minorHAnsi"/>
@@ -1028,7 +2118,6 @@
           <w:sz w:val="28"/>
           <w:szCs w:val="28"/>
         </w:rPr>
-        <w:lastRenderedPageBreak/>
         <w:t>OPTION 1</w:t>
       </w:r>
       <w:r>
@@ -1205,6 +2294,263 @@
       </w:r>
       <w:proofErr w:type="spellEnd"/>
       <w:proofErr w:type="gramEnd"/>
+    </w:p>
+    <w:p>
+      <w:pPr>
+        <w:pStyle w:val="ListParagraph"/>
+        <w:numPr>
+          <w:ilvl w:val="0"/>
+          <w:numId w:val="8"/>
+        </w:numPr>
+        <w:rPr>
+          <w:rFonts w:cstheme="minorHAnsi"/>
+          <w:sz w:val="28"/>
+          <w:szCs w:val="28"/>
+        </w:rPr>
+      </w:pPr>
+      <w:r>
+        <w:rPr>
+          <w:rFonts w:cstheme="minorHAnsi"/>
+          <w:sz w:val="28"/>
+          <w:szCs w:val="28"/>
+        </w:rPr>
+        <w:t>At this step, if the ojdbc6 jar missing error is seen, download the jar and install the jar at the directory where the pom.xml resides</w:t>
+      </w:r>
+      <w:r>
+        <w:rPr>
+          <w:rFonts w:cstheme="minorHAnsi"/>
+          <w:sz w:val="28"/>
+          <w:szCs w:val="28"/>
+        </w:rPr>
+        <w:t xml:space="preserve"> using the following command.</w:t>
+      </w:r>
+    </w:p>
+    <w:p>
+      <w:pPr>
+        <w:pStyle w:val="ListParagraph"/>
+        <w:numPr>
+          <w:ilvl w:val="0"/>
+          <w:numId w:val="8"/>
+        </w:numPr>
+        <w:rPr>
+          <w:rFonts w:cstheme="minorHAnsi"/>
+          <w:sz w:val="28"/>
+          <w:szCs w:val="28"/>
+        </w:rPr>
+      </w:pPr>
+      <w:proofErr w:type="spellStart"/>
+      <w:r>
+        <w:rPr>
+          <w:rFonts w:cstheme="minorHAnsi"/>
+          <w:sz w:val="28"/>
+          <w:szCs w:val="28"/>
+        </w:rPr>
+        <w:t>mvn</w:t>
+      </w:r>
+      <w:proofErr w:type="spellEnd"/>
+      <w:r>
+        <w:rPr>
+          <w:rFonts w:cstheme="minorHAnsi"/>
+          <w:sz w:val="28"/>
+          <w:szCs w:val="28"/>
+        </w:rPr>
+        <w:t xml:space="preserve"> </w:t>
+      </w:r>
+      <w:proofErr w:type="spellStart"/>
+      <w:proofErr w:type="gramStart"/>
+      <w:r>
+        <w:rPr>
+          <w:rFonts w:cstheme="minorHAnsi"/>
+          <w:sz w:val="28"/>
+          <w:szCs w:val="28"/>
+        </w:rPr>
+        <w:t>install:install</w:t>
+      </w:r>
+      <w:proofErr w:type="gramEnd"/>
+      <w:r>
+        <w:rPr>
+          <w:rFonts w:cstheme="minorHAnsi"/>
+          <w:sz w:val="28"/>
+          <w:szCs w:val="28"/>
+        </w:rPr>
+        <w:t>-file</w:t>
+      </w:r>
+      <w:proofErr w:type="spellEnd"/>
+      <w:r>
+        <w:rPr>
+          <w:rFonts w:cstheme="minorHAnsi"/>
+          <w:sz w:val="28"/>
+          <w:szCs w:val="28"/>
+        </w:rPr>
+        <w:t xml:space="preserve"> -</w:t>
+      </w:r>
+      <w:proofErr w:type="spellStart"/>
+      <w:r>
+        <w:rPr>
+          <w:rFonts w:cstheme="minorHAnsi"/>
+          <w:sz w:val="28"/>
+          <w:szCs w:val="28"/>
+        </w:rPr>
+        <w:t>Dfile</w:t>
+      </w:r>
+      <w:proofErr w:type="spellEnd"/>
+      <w:r>
+        <w:rPr>
+          <w:rFonts w:cstheme="minorHAnsi"/>
+          <w:sz w:val="28"/>
+          <w:szCs w:val="28"/>
+        </w:rPr>
+        <w:t>=&lt;</w:t>
+      </w:r>
+      <w:r>
+        <w:rPr>
+          <w:rFonts w:cstheme="minorHAnsi"/>
+          <w:sz w:val="28"/>
+          <w:szCs w:val="28"/>
+        </w:rPr>
+        <w:t>p</w:t>
+      </w:r>
+      <w:r>
+        <w:rPr>
+          <w:rFonts w:cstheme="minorHAnsi"/>
+          <w:sz w:val="28"/>
+          <w:szCs w:val="28"/>
+        </w:rPr>
+        <w:t>ath</w:t>
+      </w:r>
+      <w:r>
+        <w:rPr>
+          <w:rFonts w:cstheme="minorHAnsi"/>
+          <w:sz w:val="28"/>
+          <w:szCs w:val="28"/>
+        </w:rPr>
+        <w:t>_</w:t>
+      </w:r>
+      <w:r>
+        <w:rPr>
+          <w:rFonts w:cstheme="minorHAnsi"/>
+          <w:sz w:val="28"/>
+          <w:szCs w:val="28"/>
+        </w:rPr>
+        <w:t>to</w:t>
+      </w:r>
+      <w:r>
+        <w:rPr>
+          <w:rFonts w:cstheme="minorHAnsi"/>
+          <w:sz w:val="28"/>
+          <w:szCs w:val="28"/>
+        </w:rPr>
+        <w:t>_</w:t>
+      </w:r>
+      <w:r>
+        <w:rPr>
+          <w:rFonts w:cstheme="minorHAnsi"/>
+          <w:sz w:val="28"/>
+          <w:szCs w:val="28"/>
+        </w:rPr>
+        <w:t>ojdbc6 jar&gt; -</w:t>
+      </w:r>
+      <w:proofErr w:type="spellStart"/>
+      <w:r>
+        <w:rPr>
+          <w:rFonts w:cstheme="minorHAnsi"/>
+          <w:sz w:val="28"/>
+          <w:szCs w:val="28"/>
+        </w:rPr>
+        <w:t>DgroupId</w:t>
+      </w:r>
+      <w:proofErr w:type="spellEnd"/>
+      <w:r>
+        <w:rPr>
+          <w:rFonts w:cstheme="minorHAnsi"/>
+          <w:sz w:val="28"/>
+          <w:szCs w:val="28"/>
+        </w:rPr>
+        <w:t>=</w:t>
+      </w:r>
+      <w:proofErr w:type="spellStart"/>
+      <w:r>
+        <w:rPr>
+          <w:rFonts w:cstheme="minorHAnsi"/>
+          <w:sz w:val="28"/>
+          <w:szCs w:val="28"/>
+        </w:rPr>
+        <w:t>com.oracle</w:t>
+      </w:r>
+      <w:proofErr w:type="spellEnd"/>
+      <w:r>
+        <w:rPr>
+          <w:rFonts w:cstheme="minorHAnsi"/>
+          <w:sz w:val="28"/>
+          <w:szCs w:val="28"/>
+        </w:rPr>
+        <w:t xml:space="preserve"> -</w:t>
+      </w:r>
+      <w:proofErr w:type="spellStart"/>
+      <w:r>
+        <w:rPr>
+          <w:rFonts w:cstheme="minorHAnsi"/>
+          <w:sz w:val="28"/>
+          <w:szCs w:val="28"/>
+        </w:rPr>
+        <w:t>DartifactId</w:t>
+      </w:r>
+      <w:proofErr w:type="spellEnd"/>
+      <w:r>
+        <w:rPr>
+          <w:rFonts w:cstheme="minorHAnsi"/>
+          <w:sz w:val="28"/>
+          <w:szCs w:val="28"/>
+        </w:rPr>
+        <w:t>=ojdbc6 -</w:t>
+      </w:r>
+      <w:proofErr w:type="spellStart"/>
+      <w:r>
+        <w:rPr>
+          <w:rFonts w:cstheme="minorHAnsi"/>
+          <w:sz w:val="28"/>
+          <w:szCs w:val="28"/>
+        </w:rPr>
+        <w:t>Dversion</w:t>
+      </w:r>
+      <w:proofErr w:type="spellEnd"/>
+      <w:r>
+        <w:rPr>
+          <w:rFonts w:cstheme="minorHAnsi"/>
+          <w:sz w:val="28"/>
+          <w:szCs w:val="28"/>
+        </w:rPr>
+        <w:t>=11.2.0 -</w:t>
+      </w:r>
+      <w:proofErr w:type="spellStart"/>
+      <w:r>
+        <w:rPr>
+          <w:rFonts w:cstheme="minorHAnsi"/>
+          <w:sz w:val="28"/>
+          <w:szCs w:val="28"/>
+        </w:rPr>
+        <w:t>Dpackaging</w:t>
+      </w:r>
+      <w:proofErr w:type="spellEnd"/>
+      <w:r>
+        <w:rPr>
+          <w:rFonts w:cstheme="minorHAnsi"/>
+          <w:sz w:val="28"/>
+          <w:szCs w:val="28"/>
+        </w:rPr>
+        <w:t>=jar</w:t>
+      </w:r>
+    </w:p>
+    <w:p>
+      <w:pPr>
+        <w:pStyle w:val="ListParagraph"/>
+        <w:ind w:left="3764"/>
+        <w:rPr>
+          <w:rFonts w:cstheme="minorHAnsi"/>
+          <w:sz w:val="28"/>
+          <w:szCs w:val="28"/>
+        </w:rPr>
+      </w:pPr>
     </w:p>
     <w:p>
       <w:pPr>
@@ -1407,7 +2753,31 @@
           <w:sz w:val="28"/>
           <w:szCs w:val="28"/>
         </w:rPr>
-        <w:t>=n -jar web-doe-1.15.0.war</w:t>
+        <w:t xml:space="preserve">=n -jar </w:t>
+      </w:r>
+      <w:r>
+        <w:rPr>
+          <w:rFonts w:cstheme="minorHAnsi"/>
+          <w:sz w:val="28"/>
+          <w:szCs w:val="28"/>
+        </w:rPr>
+        <w:t>&lt;</w:t>
+      </w:r>
+      <w:r>
+        <w:rPr>
+          <w:rFonts w:cstheme="minorHAnsi"/>
+          <w:sz w:val="28"/>
+          <w:szCs w:val="28"/>
+        </w:rPr>
+        <w:t>web-doe-1.15.0.war</w:t>
+      </w:r>
+      <w:r>
+        <w:rPr>
+          <w:rFonts w:cstheme="minorHAnsi"/>
+          <w:sz w:val="28"/>
+          <w:szCs w:val="28"/>
+        </w:rPr>
+        <w:t>&gt;</w:t>
       </w:r>
     </w:p>
     <w:p>
@@ -1415,6 +2785,58 @@
         <w:pStyle w:val="ListParagraph"/>
         <w:rPr>
           <w:rFonts w:cstheme="minorHAnsi"/>
+          <w:sz w:val="28"/>
+          <w:szCs w:val="28"/>
+        </w:rPr>
+      </w:pPr>
+    </w:p>
+    <w:p>
+      <w:pPr>
+        <w:pStyle w:val="ListParagraph"/>
+        <w:ind w:left="1440"/>
+        <w:rPr>
+          <w:rFonts w:cstheme="minorHAnsi"/>
+          <w:b/>
+          <w:bCs/>
+          <w:sz w:val="28"/>
+          <w:szCs w:val="28"/>
+        </w:rPr>
+      </w:pPr>
+    </w:p>
+    <w:p>
+      <w:pPr>
+        <w:pStyle w:val="ListParagraph"/>
+        <w:ind w:left="1440"/>
+        <w:rPr>
+          <w:rFonts w:cstheme="minorHAnsi"/>
+          <w:b/>
+          <w:bCs/>
+          <w:sz w:val="28"/>
+          <w:szCs w:val="28"/>
+        </w:rPr>
+      </w:pPr>
+    </w:p>
+    <w:p>
+      <w:pPr>
+        <w:pStyle w:val="ListParagraph"/>
+        <w:ind w:left="1440"/>
+        <w:rPr>
+          <w:rFonts w:cstheme="minorHAnsi"/>
+          <w:b/>
+          <w:bCs/>
+          <w:sz w:val="28"/>
+          <w:szCs w:val="28"/>
+        </w:rPr>
+      </w:pPr>
+    </w:p>
+    <w:p>
+      <w:pPr>
+        <w:pStyle w:val="ListParagraph"/>
+        <w:ind w:left="1440"/>
+        <w:rPr>
+          <w:rFonts w:cstheme="minorHAnsi"/>
+          <w:b/>
+          <w:bCs/>
           <w:sz w:val="28"/>
           <w:szCs w:val="28"/>
         </w:rPr>
@@ -1522,6 +2944,263 @@
         </w:rPr>
         <w:t>.</w:t>
       </w:r>
+    </w:p>
+    <w:p>
+      <w:pPr>
+        <w:pStyle w:val="ListParagraph"/>
+        <w:numPr>
+          <w:ilvl w:val="0"/>
+          <w:numId w:val="12"/>
+        </w:numPr>
+        <w:rPr>
+          <w:rFonts w:cstheme="minorHAnsi"/>
+          <w:sz w:val="28"/>
+          <w:szCs w:val="28"/>
+        </w:rPr>
+      </w:pPr>
+      <w:r>
+        <w:rPr>
+          <w:rFonts w:cstheme="minorHAnsi"/>
+          <w:sz w:val="28"/>
+          <w:szCs w:val="28"/>
+        </w:rPr>
+        <w:t>At this step, if the ojdbc6 jar missing error is seen, download the jar and install the jar at the directory where the pom.xml resides</w:t>
+      </w:r>
+      <w:r>
+        <w:rPr>
+          <w:rFonts w:cstheme="minorHAnsi"/>
+          <w:sz w:val="28"/>
+          <w:szCs w:val="28"/>
+        </w:rPr>
+        <w:t xml:space="preserve"> using the following command.</w:t>
+      </w:r>
+    </w:p>
+    <w:p>
+      <w:pPr>
+        <w:pStyle w:val="ListParagraph"/>
+        <w:numPr>
+          <w:ilvl w:val="0"/>
+          <w:numId w:val="12"/>
+        </w:numPr>
+        <w:rPr>
+          <w:rFonts w:cstheme="minorHAnsi"/>
+          <w:sz w:val="28"/>
+          <w:szCs w:val="28"/>
+        </w:rPr>
+      </w:pPr>
+      <w:proofErr w:type="spellStart"/>
+      <w:r>
+        <w:rPr>
+          <w:rFonts w:cstheme="minorHAnsi"/>
+          <w:sz w:val="28"/>
+          <w:szCs w:val="28"/>
+        </w:rPr>
+        <w:t>mvn</w:t>
+      </w:r>
+      <w:proofErr w:type="spellEnd"/>
+      <w:r>
+        <w:rPr>
+          <w:rFonts w:cstheme="minorHAnsi"/>
+          <w:sz w:val="28"/>
+          <w:szCs w:val="28"/>
+        </w:rPr>
+        <w:t xml:space="preserve"> </w:t>
+      </w:r>
+      <w:proofErr w:type="spellStart"/>
+      <w:proofErr w:type="gramStart"/>
+      <w:r>
+        <w:rPr>
+          <w:rFonts w:cstheme="minorHAnsi"/>
+          <w:sz w:val="28"/>
+          <w:szCs w:val="28"/>
+        </w:rPr>
+        <w:t>install:install</w:t>
+      </w:r>
+      <w:proofErr w:type="gramEnd"/>
+      <w:r>
+        <w:rPr>
+          <w:rFonts w:cstheme="minorHAnsi"/>
+          <w:sz w:val="28"/>
+          <w:szCs w:val="28"/>
+        </w:rPr>
+        <w:t>-file</w:t>
+      </w:r>
+      <w:proofErr w:type="spellEnd"/>
+      <w:r>
+        <w:rPr>
+          <w:rFonts w:cstheme="minorHAnsi"/>
+          <w:sz w:val="28"/>
+          <w:szCs w:val="28"/>
+        </w:rPr>
+        <w:t xml:space="preserve"> -</w:t>
+      </w:r>
+      <w:proofErr w:type="spellStart"/>
+      <w:r>
+        <w:rPr>
+          <w:rFonts w:cstheme="minorHAnsi"/>
+          <w:sz w:val="28"/>
+          <w:szCs w:val="28"/>
+        </w:rPr>
+        <w:t>Dfile</w:t>
+      </w:r>
+      <w:proofErr w:type="spellEnd"/>
+      <w:r>
+        <w:rPr>
+          <w:rFonts w:cstheme="minorHAnsi"/>
+          <w:sz w:val="28"/>
+          <w:szCs w:val="28"/>
+        </w:rPr>
+        <w:t>=&lt;</w:t>
+      </w:r>
+      <w:r>
+        <w:rPr>
+          <w:rFonts w:cstheme="minorHAnsi"/>
+          <w:sz w:val="28"/>
+          <w:szCs w:val="28"/>
+        </w:rPr>
+        <w:t>p</w:t>
+      </w:r>
+      <w:r>
+        <w:rPr>
+          <w:rFonts w:cstheme="minorHAnsi"/>
+          <w:sz w:val="28"/>
+          <w:szCs w:val="28"/>
+        </w:rPr>
+        <w:t>ath</w:t>
+      </w:r>
+      <w:r>
+        <w:rPr>
+          <w:rFonts w:cstheme="minorHAnsi"/>
+          <w:sz w:val="28"/>
+          <w:szCs w:val="28"/>
+        </w:rPr>
+        <w:t>_</w:t>
+      </w:r>
+      <w:r>
+        <w:rPr>
+          <w:rFonts w:cstheme="minorHAnsi"/>
+          <w:sz w:val="28"/>
+          <w:szCs w:val="28"/>
+        </w:rPr>
+        <w:t>to</w:t>
+      </w:r>
+      <w:r>
+        <w:rPr>
+          <w:rFonts w:cstheme="minorHAnsi"/>
+          <w:sz w:val="28"/>
+          <w:szCs w:val="28"/>
+        </w:rPr>
+        <w:t>_</w:t>
+      </w:r>
+      <w:r>
+        <w:rPr>
+          <w:rFonts w:cstheme="minorHAnsi"/>
+          <w:sz w:val="28"/>
+          <w:szCs w:val="28"/>
+        </w:rPr>
+        <w:t>ojdbc6 jar&gt; -</w:t>
+      </w:r>
+      <w:proofErr w:type="spellStart"/>
+      <w:r>
+        <w:rPr>
+          <w:rFonts w:cstheme="minorHAnsi"/>
+          <w:sz w:val="28"/>
+          <w:szCs w:val="28"/>
+        </w:rPr>
+        <w:t>DgroupId</w:t>
+      </w:r>
+      <w:proofErr w:type="spellEnd"/>
+      <w:r>
+        <w:rPr>
+          <w:rFonts w:cstheme="minorHAnsi"/>
+          <w:sz w:val="28"/>
+          <w:szCs w:val="28"/>
+        </w:rPr>
+        <w:t>=</w:t>
+      </w:r>
+      <w:proofErr w:type="spellStart"/>
+      <w:r>
+        <w:rPr>
+          <w:rFonts w:cstheme="minorHAnsi"/>
+          <w:sz w:val="28"/>
+          <w:szCs w:val="28"/>
+        </w:rPr>
+        <w:t>com.oracle</w:t>
+      </w:r>
+      <w:proofErr w:type="spellEnd"/>
+      <w:r>
+        <w:rPr>
+          <w:rFonts w:cstheme="minorHAnsi"/>
+          <w:sz w:val="28"/>
+          <w:szCs w:val="28"/>
+        </w:rPr>
+        <w:t xml:space="preserve"> -</w:t>
+      </w:r>
+      <w:proofErr w:type="spellStart"/>
+      <w:r>
+        <w:rPr>
+          <w:rFonts w:cstheme="minorHAnsi"/>
+          <w:sz w:val="28"/>
+          <w:szCs w:val="28"/>
+        </w:rPr>
+        <w:t>DartifactId</w:t>
+      </w:r>
+      <w:proofErr w:type="spellEnd"/>
+      <w:r>
+        <w:rPr>
+          <w:rFonts w:cstheme="minorHAnsi"/>
+          <w:sz w:val="28"/>
+          <w:szCs w:val="28"/>
+        </w:rPr>
+        <w:t>=ojdbc6 -</w:t>
+      </w:r>
+      <w:proofErr w:type="spellStart"/>
+      <w:r>
+        <w:rPr>
+          <w:rFonts w:cstheme="minorHAnsi"/>
+          <w:sz w:val="28"/>
+          <w:szCs w:val="28"/>
+        </w:rPr>
+        <w:t>Dversion</w:t>
+      </w:r>
+      <w:proofErr w:type="spellEnd"/>
+      <w:r>
+        <w:rPr>
+          <w:rFonts w:cstheme="minorHAnsi"/>
+          <w:sz w:val="28"/>
+          <w:szCs w:val="28"/>
+        </w:rPr>
+        <w:t>=11.2.0 -</w:t>
+      </w:r>
+      <w:proofErr w:type="spellStart"/>
+      <w:r>
+        <w:rPr>
+          <w:rFonts w:cstheme="minorHAnsi"/>
+          <w:sz w:val="28"/>
+          <w:szCs w:val="28"/>
+        </w:rPr>
+        <w:t>Dpackaging</w:t>
+      </w:r>
+      <w:proofErr w:type="spellEnd"/>
+      <w:r>
+        <w:rPr>
+          <w:rFonts w:cstheme="minorHAnsi"/>
+          <w:sz w:val="28"/>
+          <w:szCs w:val="28"/>
+        </w:rPr>
+        <w:t>=jar</w:t>
+      </w:r>
+    </w:p>
+    <w:p>
+      <w:pPr>
+        <w:pStyle w:val="ListParagraph"/>
+        <w:ind w:left="2288"/>
+        <w:rPr>
+          <w:rFonts w:cstheme="minorHAnsi"/>
+          <w:sz w:val="28"/>
+          <w:szCs w:val="28"/>
+        </w:rPr>
+      </w:pPr>
     </w:p>
     <w:p>
       <w:pPr>
@@ -1599,6 +3278,345 @@
 <file path=word/numbering.xml><?xml version="1.0" encoding="utf-8"?>
 <w:numbering xmlns:wpc="http://schemas.microsoft.com/office/word/2010/wordprocessingCanvas" xmlns:cx="http://schemas.microsoft.com/office/drawing/2014/chartex" xmlns:cx1="http://schemas.microsoft.com/office/drawing/2015/9/8/chartex" xmlns:cx2="http://schemas.microsoft.com/office/drawing/2015/10/21/chartex" xmlns:cx3="http://schemas.microsoft.com/office/drawing/2016/5/9/chartex" xmlns:cx4="http://schemas.microsoft.com/office/drawing/2016/5/10/chartex" xmlns:cx5="http://schemas.microsoft.com/office/drawing/2016/5/11/chartex" xmlns:cx6="http://schemas.microsoft.com/office/drawing/2016/5/12/chartex" xmlns:cx7="http://schemas.microsoft.com/office/drawing/2016/5/13/chartex" xmlns:cx8="http://schemas.microsoft.com/office/drawing/2016/5/14/chartex" xmlns:mc="http://schemas.openxmlformats.org/markup-compatibility/2006" xmlns:aink="http://schemas.microsoft.com/office/drawing/2016/ink" xmlns:am3d="http://schemas.microsoft.com/office/drawing/2017/model3d" xmlns:o="urn:schemas-microsoft-com:office:office" xmlns:oel="http://schemas.microsoft.com/office/2019/extlst" xmlns:r="http://schemas.openxmlformats.org/officeDocument/2006/relationships" xmlns:m="http://schemas.openxmlformats.org/officeDocument/2006/math" xmlns:v="urn:schemas-microsoft-com:vml" xmlns:wp14="http://schemas.microsoft.com/office/word/2010/wordprocessingDrawing" xmlns:wp="http://schemas.openxmlformats.org/drawingml/2006/wordprocessingDrawing" xmlns:w10="urn:schemas-microsoft-com:office:word" xmlns:w="http://schemas.openxmlformats.org/wordprocessingml/2006/main" xmlns:w14="http://schemas.microsoft.com/office/word/2010/wordml" xmlns:w15="http://schemas.microsoft.com/office/word/2012/wordml" xmlns:w16cex="http://schemas.microsoft.com/office/word/2018/wordml/cex" xmlns:w16cid="http://schemas.microsoft.com/office/word/2016/wordml/cid" xmlns:w16="http://schemas.microsoft.com/office/word/2018/wordml" xmlns:w16sdtdh="http://schemas.microsoft.com/office/word/2020/wordml/sdtdatahash" xmlns:w16se="http://schemas.microsoft.com/office/word/2015/wordml/symex" xmlns:wpg="http://schemas.microsoft.com/office/word/2010/wordprocessingGroup" xmlns:wpi="http://schemas.microsoft.com/office/word/2010/wordprocessingInk" xmlns:wne="http://schemas.microsoft.com/office/word/2006/wordml" xmlns:wps="http://schemas.microsoft.com/office/word/2010/wordprocessingShape" mc:Ignorable="w14 w15 w16se w16cid w16 w16cex w16sdtdh wp14">
   <w:abstractNum w:abstractNumId="0" w15:restartNumberingAfterBreak="0">
+    <w:nsid w:val="04F37E2D"/>
+    <w:multiLevelType w:val="hybridMultilevel"/>
+    <w:tmpl w:val="9496DBFC"/>
+    <w:lvl w:ilvl="0" w:tplc="04090003">
+      <w:start w:val="1"/>
+      <w:numFmt w:val="bullet"/>
+      <w:lvlText w:val="o"/>
+      <w:lvlJc w:val="left"/>
+      <w:pPr>
+        <w:ind w:left="2288" w:hanging="360"/>
+      </w:pPr>
+      <w:rPr>
+        <w:rFonts w:ascii="Courier New" w:hAnsi="Courier New" w:cs="Courier New" w:hint="default"/>
+      </w:rPr>
+    </w:lvl>
+    <w:lvl w:ilvl="1" w:tplc="04090003" w:tentative="1">
+      <w:start w:val="1"/>
+      <w:numFmt w:val="bullet"/>
+      <w:lvlText w:val="o"/>
+      <w:lvlJc w:val="left"/>
+      <w:pPr>
+        <w:ind w:left="3008" w:hanging="360"/>
+      </w:pPr>
+      <w:rPr>
+        <w:rFonts w:ascii="Courier New" w:hAnsi="Courier New" w:cs="Courier New" w:hint="default"/>
+      </w:rPr>
+    </w:lvl>
+    <w:lvl w:ilvl="2" w:tplc="04090005" w:tentative="1">
+      <w:start w:val="1"/>
+      <w:numFmt w:val="bullet"/>
+      <w:lvlText w:val=""/>
+      <w:lvlJc w:val="left"/>
+      <w:pPr>
+        <w:ind w:left="3728" w:hanging="360"/>
+      </w:pPr>
+      <w:rPr>
+        <w:rFonts w:ascii="Wingdings" w:hAnsi="Wingdings" w:hint="default"/>
+      </w:rPr>
+    </w:lvl>
+    <w:lvl w:ilvl="3" w:tplc="04090001" w:tentative="1">
+      <w:start w:val="1"/>
+      <w:numFmt w:val="bullet"/>
+      <w:lvlText w:val=""/>
+      <w:lvlJc w:val="left"/>
+      <w:pPr>
+        <w:ind w:left="4448" w:hanging="360"/>
+      </w:pPr>
+      <w:rPr>
+        <w:rFonts w:ascii="Symbol" w:hAnsi="Symbol" w:hint="default"/>
+      </w:rPr>
+    </w:lvl>
+    <w:lvl w:ilvl="4" w:tplc="04090003" w:tentative="1">
+      <w:start w:val="1"/>
+      <w:numFmt w:val="bullet"/>
+      <w:lvlText w:val="o"/>
+      <w:lvlJc w:val="left"/>
+      <w:pPr>
+        <w:ind w:left="5168" w:hanging="360"/>
+      </w:pPr>
+      <w:rPr>
+        <w:rFonts w:ascii="Courier New" w:hAnsi="Courier New" w:cs="Courier New" w:hint="default"/>
+      </w:rPr>
+    </w:lvl>
+    <w:lvl w:ilvl="5" w:tplc="04090005" w:tentative="1">
+      <w:start w:val="1"/>
+      <w:numFmt w:val="bullet"/>
+      <w:lvlText w:val=""/>
+      <w:lvlJc w:val="left"/>
+      <w:pPr>
+        <w:ind w:left="5888" w:hanging="360"/>
+      </w:pPr>
+      <w:rPr>
+        <w:rFonts w:ascii="Wingdings" w:hAnsi="Wingdings" w:hint="default"/>
+      </w:rPr>
+    </w:lvl>
+    <w:lvl w:ilvl="6" w:tplc="04090001" w:tentative="1">
+      <w:start w:val="1"/>
+      <w:numFmt w:val="bullet"/>
+      <w:lvlText w:val=""/>
+      <w:lvlJc w:val="left"/>
+      <w:pPr>
+        <w:ind w:left="6608" w:hanging="360"/>
+      </w:pPr>
+      <w:rPr>
+        <w:rFonts w:ascii="Symbol" w:hAnsi="Symbol" w:hint="default"/>
+      </w:rPr>
+    </w:lvl>
+    <w:lvl w:ilvl="7" w:tplc="04090003" w:tentative="1">
+      <w:start w:val="1"/>
+      <w:numFmt w:val="bullet"/>
+      <w:lvlText w:val="o"/>
+      <w:lvlJc w:val="left"/>
+      <w:pPr>
+        <w:ind w:left="7328" w:hanging="360"/>
+      </w:pPr>
+      <w:rPr>
+        <w:rFonts w:ascii="Courier New" w:hAnsi="Courier New" w:cs="Courier New" w:hint="default"/>
+      </w:rPr>
+    </w:lvl>
+    <w:lvl w:ilvl="8" w:tplc="04090005" w:tentative="1">
+      <w:start w:val="1"/>
+      <w:numFmt w:val="bullet"/>
+      <w:lvlText w:val=""/>
+      <w:lvlJc w:val="left"/>
+      <w:pPr>
+        <w:ind w:left="8048" w:hanging="360"/>
+      </w:pPr>
+      <w:rPr>
+        <w:rFonts w:ascii="Wingdings" w:hAnsi="Wingdings" w:hint="default"/>
+      </w:rPr>
+    </w:lvl>
+  </w:abstractNum>
+  <w:abstractNum w:abstractNumId="1" w15:restartNumberingAfterBreak="0">
+    <w:nsid w:val="07092690"/>
+    <w:multiLevelType w:val="hybridMultilevel"/>
+    <w:tmpl w:val="38C8C5BC"/>
+    <w:lvl w:ilvl="0" w:tplc="04090001">
+      <w:start w:val="1"/>
+      <w:numFmt w:val="bullet"/>
+      <w:lvlText w:val=""/>
+      <w:lvlJc w:val="left"/>
+      <w:pPr>
+        <w:ind w:left="1440" w:hanging="360"/>
+      </w:pPr>
+      <w:rPr>
+        <w:rFonts w:ascii="Symbol" w:hAnsi="Symbol" w:hint="default"/>
+      </w:rPr>
+    </w:lvl>
+    <w:lvl w:ilvl="1" w:tplc="04090003" w:tentative="1">
+      <w:start w:val="1"/>
+      <w:numFmt w:val="bullet"/>
+      <w:lvlText w:val="o"/>
+      <w:lvlJc w:val="left"/>
+      <w:pPr>
+        <w:ind w:left="2160" w:hanging="360"/>
+      </w:pPr>
+      <w:rPr>
+        <w:rFonts w:ascii="Courier New" w:hAnsi="Courier New" w:cs="Courier New" w:hint="default"/>
+      </w:rPr>
+    </w:lvl>
+    <w:lvl w:ilvl="2" w:tplc="04090005" w:tentative="1">
+      <w:start w:val="1"/>
+      <w:numFmt w:val="bullet"/>
+      <w:lvlText w:val=""/>
+      <w:lvlJc w:val="left"/>
+      <w:pPr>
+        <w:ind w:left="2880" w:hanging="360"/>
+      </w:pPr>
+      <w:rPr>
+        <w:rFonts w:ascii="Wingdings" w:hAnsi="Wingdings" w:hint="default"/>
+      </w:rPr>
+    </w:lvl>
+    <w:lvl w:ilvl="3" w:tplc="04090001" w:tentative="1">
+      <w:start w:val="1"/>
+      <w:numFmt w:val="bullet"/>
+      <w:lvlText w:val=""/>
+      <w:lvlJc w:val="left"/>
+      <w:pPr>
+        <w:ind w:left="3600" w:hanging="360"/>
+      </w:pPr>
+      <w:rPr>
+        <w:rFonts w:ascii="Symbol" w:hAnsi="Symbol" w:hint="default"/>
+      </w:rPr>
+    </w:lvl>
+    <w:lvl w:ilvl="4" w:tplc="04090003" w:tentative="1">
+      <w:start w:val="1"/>
+      <w:numFmt w:val="bullet"/>
+      <w:lvlText w:val="o"/>
+      <w:lvlJc w:val="left"/>
+      <w:pPr>
+        <w:ind w:left="4320" w:hanging="360"/>
+      </w:pPr>
+      <w:rPr>
+        <w:rFonts w:ascii="Courier New" w:hAnsi="Courier New" w:cs="Courier New" w:hint="default"/>
+      </w:rPr>
+    </w:lvl>
+    <w:lvl w:ilvl="5" w:tplc="04090005" w:tentative="1">
+      <w:start w:val="1"/>
+      <w:numFmt w:val="bullet"/>
+      <w:lvlText w:val=""/>
+      <w:lvlJc w:val="left"/>
+      <w:pPr>
+        <w:ind w:left="5040" w:hanging="360"/>
+      </w:pPr>
+      <w:rPr>
+        <w:rFonts w:ascii="Wingdings" w:hAnsi="Wingdings" w:hint="default"/>
+      </w:rPr>
+    </w:lvl>
+    <w:lvl w:ilvl="6" w:tplc="04090001" w:tentative="1">
+      <w:start w:val="1"/>
+      <w:numFmt w:val="bullet"/>
+      <w:lvlText w:val=""/>
+      <w:lvlJc w:val="left"/>
+      <w:pPr>
+        <w:ind w:left="5760" w:hanging="360"/>
+      </w:pPr>
+      <w:rPr>
+        <w:rFonts w:ascii="Symbol" w:hAnsi="Symbol" w:hint="default"/>
+      </w:rPr>
+    </w:lvl>
+    <w:lvl w:ilvl="7" w:tplc="04090003" w:tentative="1">
+      <w:start w:val="1"/>
+      <w:numFmt w:val="bullet"/>
+      <w:lvlText w:val="o"/>
+      <w:lvlJc w:val="left"/>
+      <w:pPr>
+        <w:ind w:left="6480" w:hanging="360"/>
+      </w:pPr>
+      <w:rPr>
+        <w:rFonts w:ascii="Courier New" w:hAnsi="Courier New" w:cs="Courier New" w:hint="default"/>
+      </w:rPr>
+    </w:lvl>
+    <w:lvl w:ilvl="8" w:tplc="04090005" w:tentative="1">
+      <w:start w:val="1"/>
+      <w:numFmt w:val="bullet"/>
+      <w:lvlText w:val=""/>
+      <w:lvlJc w:val="left"/>
+      <w:pPr>
+        <w:ind w:left="7200" w:hanging="360"/>
+      </w:pPr>
+      <w:rPr>
+        <w:rFonts w:ascii="Wingdings" w:hAnsi="Wingdings" w:hint="default"/>
+      </w:rPr>
+    </w:lvl>
+  </w:abstractNum>
+  <w:abstractNum w:abstractNumId="2" w15:restartNumberingAfterBreak="0">
+    <w:nsid w:val="0F4206EE"/>
+    <w:multiLevelType w:val="hybridMultilevel"/>
+    <w:tmpl w:val="1F24251A"/>
+    <w:lvl w:ilvl="0" w:tplc="04090005">
+      <w:start w:val="1"/>
+      <w:numFmt w:val="bullet"/>
+      <w:lvlText w:val=""/>
+      <w:lvlJc w:val="left"/>
+      <w:pPr>
+        <w:ind w:left="3240" w:hanging="360"/>
+      </w:pPr>
+      <w:rPr>
+        <w:rFonts w:ascii="Wingdings" w:hAnsi="Wingdings" w:hint="default"/>
+      </w:rPr>
+    </w:lvl>
+    <w:lvl w:ilvl="1" w:tplc="04090003" w:tentative="1">
+      <w:start w:val="1"/>
+      <w:numFmt w:val="bullet"/>
+      <w:lvlText w:val="o"/>
+      <w:lvlJc w:val="left"/>
+      <w:pPr>
+        <w:ind w:left="3960" w:hanging="360"/>
+      </w:pPr>
+      <w:rPr>
+        <w:rFonts w:ascii="Courier New" w:hAnsi="Courier New" w:cs="Courier New" w:hint="default"/>
+      </w:rPr>
+    </w:lvl>
+    <w:lvl w:ilvl="2" w:tplc="04090005" w:tentative="1">
+      <w:start w:val="1"/>
+      <w:numFmt w:val="bullet"/>
+      <w:lvlText w:val=""/>
+      <w:lvlJc w:val="left"/>
+      <w:pPr>
+        <w:ind w:left="4680" w:hanging="360"/>
+      </w:pPr>
+      <w:rPr>
+        <w:rFonts w:ascii="Wingdings" w:hAnsi="Wingdings" w:hint="default"/>
+      </w:rPr>
+    </w:lvl>
+    <w:lvl w:ilvl="3" w:tplc="04090001" w:tentative="1">
+      <w:start w:val="1"/>
+      <w:numFmt w:val="bullet"/>
+      <w:lvlText w:val=""/>
+      <w:lvlJc w:val="left"/>
+      <w:pPr>
+        <w:ind w:left="5400" w:hanging="360"/>
+      </w:pPr>
+      <w:rPr>
+        <w:rFonts w:ascii="Symbol" w:hAnsi="Symbol" w:hint="default"/>
+      </w:rPr>
+    </w:lvl>
+    <w:lvl w:ilvl="4" w:tplc="04090003" w:tentative="1">
+      <w:start w:val="1"/>
+      <w:numFmt w:val="bullet"/>
+      <w:lvlText w:val="o"/>
+      <w:lvlJc w:val="left"/>
+      <w:pPr>
+        <w:ind w:left="6120" w:hanging="360"/>
+      </w:pPr>
+      <w:rPr>
+        <w:rFonts w:ascii="Courier New" w:hAnsi="Courier New" w:cs="Courier New" w:hint="default"/>
+      </w:rPr>
+    </w:lvl>
+    <w:lvl w:ilvl="5" w:tplc="04090005" w:tentative="1">
+      <w:start w:val="1"/>
+      <w:numFmt w:val="bullet"/>
+      <w:lvlText w:val=""/>
+      <w:lvlJc w:val="left"/>
+      <w:pPr>
+        <w:ind w:left="6840" w:hanging="360"/>
+      </w:pPr>
+      <w:rPr>
+        <w:rFonts w:ascii="Wingdings" w:hAnsi="Wingdings" w:hint="default"/>
+      </w:rPr>
+    </w:lvl>
+    <w:lvl w:ilvl="6" w:tplc="04090001" w:tentative="1">
+      <w:start w:val="1"/>
+      <w:numFmt w:val="bullet"/>
+      <w:lvlText w:val=""/>
+      <w:lvlJc w:val="left"/>
+      <w:pPr>
+        <w:ind w:left="7560" w:hanging="360"/>
+      </w:pPr>
+      <w:rPr>
+        <w:rFonts w:ascii="Symbol" w:hAnsi="Symbol" w:hint="default"/>
+      </w:rPr>
+    </w:lvl>
+    <w:lvl w:ilvl="7" w:tplc="04090003" w:tentative="1">
+      <w:start w:val="1"/>
+      <w:numFmt w:val="bullet"/>
+      <w:lvlText w:val="o"/>
+      <w:lvlJc w:val="left"/>
+      <w:pPr>
+        <w:ind w:left="8280" w:hanging="360"/>
+      </w:pPr>
+      <w:rPr>
+        <w:rFonts w:ascii="Courier New" w:hAnsi="Courier New" w:cs="Courier New" w:hint="default"/>
+      </w:rPr>
+    </w:lvl>
+    <w:lvl w:ilvl="8" w:tplc="04090005" w:tentative="1">
+      <w:start w:val="1"/>
+      <w:numFmt w:val="bullet"/>
+      <w:lvlText w:val=""/>
+      <w:lvlJc w:val="left"/>
+      <w:pPr>
+        <w:ind w:left="9000" w:hanging="360"/>
+      </w:pPr>
+      <w:rPr>
+        <w:rFonts w:ascii="Wingdings" w:hAnsi="Wingdings" w:hint="default"/>
+      </w:rPr>
+    </w:lvl>
+  </w:abstractNum>
+  <w:abstractNum w:abstractNumId="3" w15:restartNumberingAfterBreak="0">
     <w:nsid w:val="19550AAD"/>
     <w:multiLevelType w:val="hybridMultilevel"/>
     <w:tmpl w:val="7D606102"/>
@@ -1711,7 +3729,7 @@
       </w:rPr>
     </w:lvl>
   </w:abstractNum>
-  <w:abstractNum w:abstractNumId="1" w15:restartNumberingAfterBreak="0">
+  <w:abstractNum w:abstractNumId="4" w15:restartNumberingAfterBreak="0">
     <w:nsid w:val="2D3465E7"/>
     <w:multiLevelType w:val="hybridMultilevel"/>
     <w:tmpl w:val="3C8E7E04"/>
@@ -1824,10 +3842,10 @@
       </w:rPr>
     </w:lvl>
   </w:abstractNum>
-  <w:abstractNum w:abstractNumId="2" w15:restartNumberingAfterBreak="0">
+  <w:abstractNum w:abstractNumId="5" w15:restartNumberingAfterBreak="0">
     <w:nsid w:val="3D0B0853"/>
     <w:multiLevelType w:val="hybridMultilevel"/>
-    <w:tmpl w:val="29BA38F4"/>
+    <w:tmpl w:val="3884ACE6"/>
     <w:lvl w:ilvl="0" w:tplc="04090001">
       <w:start w:val="1"/>
       <w:numFmt w:val="bullet"/>
@@ -1937,10 +3955,10 @@
       </w:rPr>
     </w:lvl>
   </w:abstractNum>
-  <w:abstractNum w:abstractNumId="3" w15:restartNumberingAfterBreak="0">
+  <w:abstractNum w:abstractNumId="6" w15:restartNumberingAfterBreak="0">
     <w:nsid w:val="465448AD"/>
     <w:multiLevelType w:val="hybridMultilevel"/>
-    <w:tmpl w:val="91700CD8"/>
+    <w:tmpl w:val="40FC9698"/>
     <w:lvl w:ilvl="0" w:tplc="04090003">
       <w:start w:val="1"/>
       <w:numFmt w:val="bullet"/>
@@ -2050,7 +4068,120 @@
       </w:rPr>
     </w:lvl>
   </w:abstractNum>
-  <w:abstractNum w:abstractNumId="4" w15:restartNumberingAfterBreak="0">
+  <w:abstractNum w:abstractNumId="7" w15:restartNumberingAfterBreak="0">
+    <w:nsid w:val="47F25D0C"/>
+    <w:multiLevelType w:val="hybridMultilevel"/>
+    <w:tmpl w:val="B70CD20E"/>
+    <w:lvl w:ilvl="0" w:tplc="04090003">
+      <w:start w:val="1"/>
+      <w:numFmt w:val="bullet"/>
+      <w:lvlText w:val="o"/>
+      <w:lvlJc w:val="left"/>
+      <w:pPr>
+        <w:ind w:left="2160" w:hanging="360"/>
+      </w:pPr>
+      <w:rPr>
+        <w:rFonts w:ascii="Courier New" w:hAnsi="Courier New" w:cs="Courier New" w:hint="default"/>
+      </w:rPr>
+    </w:lvl>
+    <w:lvl w:ilvl="1" w:tplc="FFFFFFFF" w:tentative="1">
+      <w:start w:val="1"/>
+      <w:numFmt w:val="bullet"/>
+      <w:lvlText w:val="o"/>
+      <w:lvlJc w:val="left"/>
+      <w:pPr>
+        <w:ind w:left="2880" w:hanging="360"/>
+      </w:pPr>
+      <w:rPr>
+        <w:rFonts w:ascii="Courier New" w:hAnsi="Courier New" w:cs="Courier New" w:hint="default"/>
+      </w:rPr>
+    </w:lvl>
+    <w:lvl w:ilvl="2" w:tplc="FFFFFFFF" w:tentative="1">
+      <w:start w:val="1"/>
+      <w:numFmt w:val="bullet"/>
+      <w:lvlText w:val=""/>
+      <w:lvlJc w:val="left"/>
+      <w:pPr>
+        <w:ind w:left="3600" w:hanging="360"/>
+      </w:pPr>
+      <w:rPr>
+        <w:rFonts w:ascii="Wingdings" w:hAnsi="Wingdings" w:hint="default"/>
+      </w:rPr>
+    </w:lvl>
+    <w:lvl w:ilvl="3" w:tplc="FFFFFFFF" w:tentative="1">
+      <w:start w:val="1"/>
+      <w:numFmt w:val="bullet"/>
+      <w:lvlText w:val=""/>
+      <w:lvlJc w:val="left"/>
+      <w:pPr>
+        <w:ind w:left="4320" w:hanging="360"/>
+      </w:pPr>
+      <w:rPr>
+        <w:rFonts w:ascii="Symbol" w:hAnsi="Symbol" w:hint="default"/>
+      </w:rPr>
+    </w:lvl>
+    <w:lvl w:ilvl="4" w:tplc="FFFFFFFF" w:tentative="1">
+      <w:start w:val="1"/>
+      <w:numFmt w:val="bullet"/>
+      <w:lvlText w:val="o"/>
+      <w:lvlJc w:val="left"/>
+      <w:pPr>
+        <w:ind w:left="5040" w:hanging="360"/>
+      </w:pPr>
+      <w:rPr>
+        <w:rFonts w:ascii="Courier New" w:hAnsi="Courier New" w:cs="Courier New" w:hint="default"/>
+      </w:rPr>
+    </w:lvl>
+    <w:lvl w:ilvl="5" w:tplc="FFFFFFFF" w:tentative="1">
+      <w:start w:val="1"/>
+      <w:numFmt w:val="bullet"/>
+      <w:lvlText w:val=""/>
+      <w:lvlJc w:val="left"/>
+      <w:pPr>
+        <w:ind w:left="5760" w:hanging="360"/>
+      </w:pPr>
+      <w:rPr>
+        <w:rFonts w:ascii="Wingdings" w:hAnsi="Wingdings" w:hint="default"/>
+      </w:rPr>
+    </w:lvl>
+    <w:lvl w:ilvl="6" w:tplc="FFFFFFFF" w:tentative="1">
+      <w:start w:val="1"/>
+      <w:numFmt w:val="bullet"/>
+      <w:lvlText w:val=""/>
+      <w:lvlJc w:val="left"/>
+      <w:pPr>
+        <w:ind w:left="6480" w:hanging="360"/>
+      </w:pPr>
+      <w:rPr>
+        <w:rFonts w:ascii="Symbol" w:hAnsi="Symbol" w:hint="default"/>
+      </w:rPr>
+    </w:lvl>
+    <w:lvl w:ilvl="7" w:tplc="FFFFFFFF" w:tentative="1">
+      <w:start w:val="1"/>
+      <w:numFmt w:val="bullet"/>
+      <w:lvlText w:val="o"/>
+      <w:lvlJc w:val="left"/>
+      <w:pPr>
+        <w:ind w:left="7200" w:hanging="360"/>
+      </w:pPr>
+      <w:rPr>
+        <w:rFonts w:ascii="Courier New" w:hAnsi="Courier New" w:cs="Courier New" w:hint="default"/>
+      </w:rPr>
+    </w:lvl>
+    <w:lvl w:ilvl="8" w:tplc="FFFFFFFF" w:tentative="1">
+      <w:start w:val="1"/>
+      <w:numFmt w:val="bullet"/>
+      <w:lvlText w:val=""/>
+      <w:lvlJc w:val="left"/>
+      <w:pPr>
+        <w:ind w:left="7920" w:hanging="360"/>
+      </w:pPr>
+      <w:rPr>
+        <w:rFonts w:ascii="Wingdings" w:hAnsi="Wingdings" w:hint="default"/>
+      </w:rPr>
+    </w:lvl>
+  </w:abstractNum>
+  <w:abstractNum w:abstractNumId="8" w15:restartNumberingAfterBreak="0">
     <w:nsid w:val="52567CB5"/>
     <w:multiLevelType w:val="hybridMultilevel"/>
     <w:tmpl w:val="09263A9C"/>
@@ -2163,10 +4294,10 @@
       </w:rPr>
     </w:lvl>
   </w:abstractNum>
-  <w:abstractNum w:abstractNumId="5" w15:restartNumberingAfterBreak="0">
+  <w:abstractNum w:abstractNumId="9" w15:restartNumberingAfterBreak="0">
     <w:nsid w:val="5C29653A"/>
     <w:multiLevelType w:val="hybridMultilevel"/>
-    <w:tmpl w:val="D0A031D6"/>
+    <w:tmpl w:val="A9CA3274"/>
     <w:lvl w:ilvl="0" w:tplc="04090003">
       <w:start w:val="1"/>
       <w:numFmt w:val="bullet"/>
@@ -2276,7 +4407,7 @@
       </w:rPr>
     </w:lvl>
   </w:abstractNum>
-  <w:abstractNum w:abstractNumId="6" w15:restartNumberingAfterBreak="0">
+  <w:abstractNum w:abstractNumId="10" w15:restartNumberingAfterBreak="0">
     <w:nsid w:val="646C5D82"/>
     <w:multiLevelType w:val="hybridMultilevel"/>
     <w:tmpl w:val="6882B79E"/>
@@ -2362,26 +4493,154 @@
       </w:pPr>
     </w:lvl>
   </w:abstractNum>
+  <w:abstractNum w:abstractNumId="11" w15:restartNumberingAfterBreak="0">
+    <w:nsid w:val="7C424886"/>
+    <w:multiLevelType w:val="hybridMultilevel"/>
+    <w:tmpl w:val="E3ACDAB6"/>
+    <w:lvl w:ilvl="0" w:tplc="04090005">
+      <w:start w:val="1"/>
+      <w:numFmt w:val="bullet"/>
+      <w:lvlText w:val=""/>
+      <w:lvlJc w:val="left"/>
+      <w:pPr>
+        <w:ind w:left="3240" w:hanging="360"/>
+      </w:pPr>
+      <w:rPr>
+        <w:rFonts w:ascii="Wingdings" w:hAnsi="Wingdings" w:hint="default"/>
+      </w:rPr>
+    </w:lvl>
+    <w:lvl w:ilvl="1" w:tplc="04090003" w:tentative="1">
+      <w:start w:val="1"/>
+      <w:numFmt w:val="bullet"/>
+      <w:lvlText w:val="o"/>
+      <w:lvlJc w:val="left"/>
+      <w:pPr>
+        <w:ind w:left="3960" w:hanging="360"/>
+      </w:pPr>
+      <w:rPr>
+        <w:rFonts w:ascii="Courier New" w:hAnsi="Courier New" w:cs="Courier New" w:hint="default"/>
+      </w:rPr>
+    </w:lvl>
+    <w:lvl w:ilvl="2" w:tplc="04090005" w:tentative="1">
+      <w:start w:val="1"/>
+      <w:numFmt w:val="bullet"/>
+      <w:lvlText w:val=""/>
+      <w:lvlJc w:val="left"/>
+      <w:pPr>
+        <w:ind w:left="4680" w:hanging="360"/>
+      </w:pPr>
+      <w:rPr>
+        <w:rFonts w:ascii="Wingdings" w:hAnsi="Wingdings" w:hint="default"/>
+      </w:rPr>
+    </w:lvl>
+    <w:lvl w:ilvl="3" w:tplc="04090001" w:tentative="1">
+      <w:start w:val="1"/>
+      <w:numFmt w:val="bullet"/>
+      <w:lvlText w:val=""/>
+      <w:lvlJc w:val="left"/>
+      <w:pPr>
+        <w:ind w:left="5400" w:hanging="360"/>
+      </w:pPr>
+      <w:rPr>
+        <w:rFonts w:ascii="Symbol" w:hAnsi="Symbol" w:hint="default"/>
+      </w:rPr>
+    </w:lvl>
+    <w:lvl w:ilvl="4" w:tplc="04090003" w:tentative="1">
+      <w:start w:val="1"/>
+      <w:numFmt w:val="bullet"/>
+      <w:lvlText w:val="o"/>
+      <w:lvlJc w:val="left"/>
+      <w:pPr>
+        <w:ind w:left="6120" w:hanging="360"/>
+      </w:pPr>
+      <w:rPr>
+        <w:rFonts w:ascii="Courier New" w:hAnsi="Courier New" w:cs="Courier New" w:hint="default"/>
+      </w:rPr>
+    </w:lvl>
+    <w:lvl w:ilvl="5" w:tplc="04090005" w:tentative="1">
+      <w:start w:val="1"/>
+      <w:numFmt w:val="bullet"/>
+      <w:lvlText w:val=""/>
+      <w:lvlJc w:val="left"/>
+      <w:pPr>
+        <w:ind w:left="6840" w:hanging="360"/>
+      </w:pPr>
+      <w:rPr>
+        <w:rFonts w:ascii="Wingdings" w:hAnsi="Wingdings" w:hint="default"/>
+      </w:rPr>
+    </w:lvl>
+    <w:lvl w:ilvl="6" w:tplc="04090001" w:tentative="1">
+      <w:start w:val="1"/>
+      <w:numFmt w:val="bullet"/>
+      <w:lvlText w:val=""/>
+      <w:lvlJc w:val="left"/>
+      <w:pPr>
+        <w:ind w:left="7560" w:hanging="360"/>
+      </w:pPr>
+      <w:rPr>
+        <w:rFonts w:ascii="Symbol" w:hAnsi="Symbol" w:hint="default"/>
+      </w:rPr>
+    </w:lvl>
+    <w:lvl w:ilvl="7" w:tplc="04090003" w:tentative="1">
+      <w:start w:val="1"/>
+      <w:numFmt w:val="bullet"/>
+      <w:lvlText w:val="o"/>
+      <w:lvlJc w:val="left"/>
+      <w:pPr>
+        <w:ind w:left="8280" w:hanging="360"/>
+      </w:pPr>
+      <w:rPr>
+        <w:rFonts w:ascii="Courier New" w:hAnsi="Courier New" w:cs="Courier New" w:hint="default"/>
+      </w:rPr>
+    </w:lvl>
+    <w:lvl w:ilvl="8" w:tplc="04090005" w:tentative="1">
+      <w:start w:val="1"/>
+      <w:numFmt w:val="bullet"/>
+      <w:lvlText w:val=""/>
+      <w:lvlJc w:val="left"/>
+      <w:pPr>
+        <w:ind w:left="9000" w:hanging="360"/>
+      </w:pPr>
+      <w:rPr>
+        <w:rFonts w:ascii="Wingdings" w:hAnsi="Wingdings" w:hint="default"/>
+      </w:rPr>
+    </w:lvl>
+  </w:abstractNum>
   <w:num w:numId="1" w16cid:durableId="1702125006">
+    <w:abstractNumId w:val="5"/>
+  </w:num>
+  <w:num w:numId="2" w16cid:durableId="45417662">
+    <w:abstractNumId w:val="3"/>
+  </w:num>
+  <w:num w:numId="3" w16cid:durableId="1816600572">
+    <w:abstractNumId w:val="6"/>
+  </w:num>
+  <w:num w:numId="4" w16cid:durableId="1062286568">
+    <w:abstractNumId w:val="10"/>
+  </w:num>
+  <w:num w:numId="5" w16cid:durableId="377435388">
+    <w:abstractNumId w:val="9"/>
+  </w:num>
+  <w:num w:numId="6" w16cid:durableId="1470897101">
+    <w:abstractNumId w:val="4"/>
+  </w:num>
+  <w:num w:numId="7" w16cid:durableId="713844781">
+    <w:abstractNumId w:val="8"/>
+  </w:num>
+  <w:num w:numId="8" w16cid:durableId="1855073199">
     <w:abstractNumId w:val="2"/>
   </w:num>
-  <w:num w:numId="2" w16cid:durableId="45417662">
+  <w:num w:numId="9" w16cid:durableId="1410544312">
+    <w:abstractNumId w:val="11"/>
+  </w:num>
+  <w:num w:numId="10" w16cid:durableId="379402957">
+    <w:abstractNumId w:val="1"/>
+  </w:num>
+  <w:num w:numId="11" w16cid:durableId="284702436">
     <w:abstractNumId w:val="0"/>
   </w:num>
-  <w:num w:numId="3" w16cid:durableId="1816600572">
-    <w:abstractNumId w:val="3"/>
-  </w:num>
-  <w:num w:numId="4" w16cid:durableId="1062286568">
-    <w:abstractNumId w:val="6"/>
-  </w:num>
-  <w:num w:numId="5" w16cid:durableId="377435388">
-    <w:abstractNumId w:val="5"/>
-  </w:num>
-  <w:num w:numId="6" w16cid:durableId="1470897101">
-    <w:abstractNumId w:val="1"/>
-  </w:num>
-  <w:num w:numId="7" w16cid:durableId="713844781">
-    <w:abstractNumId w:val="4"/>
+  <w:num w:numId="12" w16cid:durableId="1641955344">
+    <w:abstractNumId w:val="7"/>
   </w:num>
 </w:numbering>
 </file>
@@ -2856,6 +5115,16 @@
       <w:rFonts w:ascii="Times New Roman" w:eastAsia="Times New Roman" w:hAnsi="Times New Roman" w:cs="Times New Roman"/>
     </w:rPr>
   </w:style>
+  <w:style w:type="character" w:customStyle="1" w:styleId="c-mrkdwnhighlight">
+    <w:name w:val="c-mrkdwn__highlight"/>
+    <w:basedOn w:val="DefaultParagraphFont"/>
+    <w:rsid w:val="00BC2E15"/>
+  </w:style>
+  <w:style w:type="character" w:customStyle="1" w:styleId="ui-provider">
+    <w:name w:val="ui-provider"/>
+    <w:basedOn w:val="DefaultParagraphFont"/>
+    <w:rsid w:val="009C33C5"/>
+  </w:style>
 </w:styles>
 </file>
 

</xml_diff>

<commit_message>
updated steps for MoDaC deployment and development
</commit_message>
<xml_diff>
--- a/doc/MoDaC Development Instructions.docx
+++ b/doc/MoDaC Development Instructions.docx
@@ -1235,7 +1235,6 @@
         </w:rPr>
         <w:t xml:space="preserve">When using DEV, point the property </w:t>
       </w:r>
-      <w:proofErr w:type="gramStart"/>
       <w:r>
         <w:rPr>
           <w:rFonts w:cstheme="minorHAnsi"/>
@@ -1244,9 +1243,8 @@
           <w:sz w:val="28"/>
           <w:szCs w:val="28"/>
         </w:rPr>
-        <w:t>gov.nih.nci.hpc.server</w:t>
-      </w:r>
-      <w:proofErr w:type="gramEnd"/>
+        <w:t>gov.nih.nci.hpc.server=https://fsd</w:t>
+      </w:r>
       <w:r>
         <w:rPr>
           <w:rFonts w:cstheme="minorHAnsi"/>
@@ -1255,7 +1253,17 @@
           <w:sz w:val="28"/>
           <w:szCs w:val="28"/>
         </w:rPr>
-        <w:t>=https://fsdmel-dsapi0</w:t>
+        <w:t>sgl</w:t>
+      </w:r>
+      <w:r>
+        <w:rPr>
+          <w:rFonts w:cstheme="minorHAnsi"/>
+          <w:i/>
+          <w:iCs/>
+          <w:sz w:val="28"/>
+          <w:szCs w:val="28"/>
+        </w:rPr>
+        <w:t>l-dsapi0</w:t>
       </w:r>
       <w:r>
         <w:rPr>

</xml_diff>

<commit_message>
local development doc changes
</commit_message>
<xml_diff>
--- a/doc/MoDaC Development Instructions.docx
+++ b/doc/MoDaC Development Instructions.docx
@@ -167,7 +167,23 @@
           <w:sz w:val="28"/>
           <w:szCs w:val="28"/>
         </w:rPr>
-        <w:t xml:space="preserve"> fsdmel-dsapi0d.ncifcrf.gov</w:t>
+        <w:t xml:space="preserve"> </w:t>
+      </w:r>
+      <w:r>
+        <w:rPr>
+          <w:rFonts w:ascii="Times New Roman" w:hAnsi="Times New Roman" w:cs="Times New Roman"/>
+          <w:sz w:val="32"/>
+          <w:szCs w:val="32"/>
+        </w:rPr>
+        <w:t>fsdsgl</w:t>
+      </w:r>
+      <w:r>
+        <w:rPr>
+          <w:rFonts w:ascii="Times New Roman" w:hAnsi="Times New Roman" w:cs="Times New Roman"/>
+          <w:sz w:val="32"/>
+          <w:szCs w:val="32"/>
+        </w:rPr>
+        <w:t>-dsapi01d.ncifcrf.gov</w:t>
       </w:r>
     </w:p>
     <w:p>
@@ -392,7 +408,6 @@
         <w:t>/</w:t>
       </w:r>
       <w:proofErr w:type="spellStart"/>
-      <w:proofErr w:type="gramStart"/>
       <w:r>
         <w:rPr>
           <w:rFonts w:ascii="Menlo" w:hAnsi="Menlo" w:cs="Menlo"/>
@@ -407,7 +422,6 @@
         <w:t>hpc</w:t>
       </w:r>
       <w:proofErr w:type="spellEnd"/>
-      <w:proofErr w:type="gramEnd"/>
     </w:p>
     <w:p>
       <w:pPr>
@@ -1235,6 +1249,7 @@
         </w:rPr>
         <w:t xml:space="preserve">When using DEV, point the property </w:t>
       </w:r>
+      <w:proofErr w:type="spellStart"/>
       <w:r>
         <w:rPr>
           <w:rFonts w:cstheme="minorHAnsi"/>
@@ -1243,8 +1258,9 @@
           <w:sz w:val="28"/>
           <w:szCs w:val="28"/>
         </w:rPr>
-        <w:t>gov.nih.nci.hpc.server=https://fsd</w:t>
-      </w:r>
+        <w:t>gov.nih.nci.hpc.server</w:t>
+      </w:r>
+      <w:proofErr w:type="spellEnd"/>
       <w:r>
         <w:rPr>
           <w:rFonts w:cstheme="minorHAnsi"/>
@@ -1253,7 +1269,7 @@
           <w:sz w:val="28"/>
           <w:szCs w:val="28"/>
         </w:rPr>
-        <w:t>sgl</w:t>
+        <w:t>=https://</w:t>
       </w:r>
       <w:r>
         <w:rPr>
@@ -1263,7 +1279,7 @@
           <w:sz w:val="28"/>
           <w:szCs w:val="28"/>
         </w:rPr>
-        <w:t>l-dsapi0</w:t>
+        <w:t>fsdsgl</w:t>
       </w:r>
       <w:r>
         <w:rPr>
@@ -1273,7 +1289,17 @@
           <w:sz w:val="28"/>
           <w:szCs w:val="28"/>
         </w:rPr>
-        <w:t>2</w:t>
+        <w:t>-</w:t>
+      </w:r>
+      <w:r>
+        <w:rPr>
+          <w:rFonts w:ascii="Arial" w:hAnsi="Arial" w:cs="Arial"/>
+          <w:color w:val="1D1C1D"/>
+          <w:sz w:val="23"/>
+          <w:szCs w:val="23"/>
+          <w:shd w:val="clear" w:color="auto" w:fill="F8F8F8"/>
+        </w:rPr>
+        <w:t xml:space="preserve"> </w:t>
       </w:r>
       <w:r>
         <w:rPr>
@@ -1283,7 +1309,39 @@
           <w:sz w:val="28"/>
           <w:szCs w:val="28"/>
         </w:rPr>
-        <w:t>d.ncifcrf.gov:7738/hpc-server</w:t>
+        <w:t>dmeap02d</w:t>
+      </w:r>
+      <w:r>
+        <w:rPr>
+          <w:rFonts w:cstheme="minorHAnsi"/>
+          <w:i/>
+          <w:iCs/>
+          <w:sz w:val="28"/>
+          <w:szCs w:val="28"/>
+        </w:rPr>
+        <w:t>.ncifcrf.gov:7738/</w:t>
+      </w:r>
+      <w:proofErr w:type="spellStart"/>
+      <w:r>
+        <w:rPr>
+          <w:rFonts w:cstheme="minorHAnsi"/>
+          <w:i/>
+          <w:iCs/>
+          <w:sz w:val="28"/>
+          <w:szCs w:val="28"/>
+        </w:rPr>
+        <w:t>hpc</w:t>
+      </w:r>
+      <w:proofErr w:type="spellEnd"/>
+      <w:r>
+        <w:rPr>
+          <w:rFonts w:cstheme="minorHAnsi"/>
+          <w:i/>
+          <w:iCs/>
+          <w:sz w:val="28"/>
+          <w:szCs w:val="28"/>
+        </w:rPr>
+        <w:t>-server</w:t>
       </w:r>
     </w:p>
     <w:p>
@@ -2870,20 +2928,8 @@
           <w:sz w:val="28"/>
           <w:szCs w:val="28"/>
         </w:rPr>
-        <w:t xml:space="preserve">OPTION 2: Using eclipse </w:t>
-      </w:r>
-      <w:proofErr w:type="gramStart"/>
-      <w:r>
-        <w:rPr>
-          <w:rFonts w:cstheme="minorHAnsi"/>
-          <w:b/>
-          <w:bCs/>
-          <w:sz w:val="28"/>
-          <w:szCs w:val="28"/>
-        </w:rPr>
-        <w:t>IDE</w:t>
-      </w:r>
-      <w:proofErr w:type="gramEnd"/>
+        <w:t>OPTION 2: Using eclipse IDE</w:t>
+      </w:r>
     </w:p>
     <w:p>
       <w:pPr>

</xml_diff>

<commit_message>
changing API version to latest
</commit_message>
<xml_diff>
--- a/doc/MoDaC Development Instructions.docx
+++ b/doc/MoDaC Development Instructions.docx
@@ -546,7 +546,62 @@
           <w:szCs w:val="28"/>
           <w:u w:val="none"/>
         </w:rPr>
-        <w:t>mentioned. Make sure the same version DME jars were downloaded in STEP 1.</w:t>
+        <w:t xml:space="preserve">mentioned. Make sure the same </w:t>
+      </w:r>
+      <w:r>
+        <w:rPr>
+          <w:rStyle w:val="Hyperlink"/>
+          <w:rFonts w:cstheme="minorHAnsi"/>
+          <w:color w:val="auto"/>
+          <w:sz w:val="28"/>
+          <w:szCs w:val="28"/>
+          <w:u w:val="none"/>
+        </w:rPr>
+        <w:t xml:space="preserve">API </w:t>
+      </w:r>
+      <w:r>
+        <w:rPr>
+          <w:rStyle w:val="Hyperlink"/>
+          <w:rFonts w:cstheme="minorHAnsi"/>
+          <w:color w:val="auto"/>
+          <w:sz w:val="28"/>
+          <w:szCs w:val="28"/>
+          <w:u w:val="none"/>
+        </w:rPr>
+        <w:t xml:space="preserve">version </w:t>
+      </w:r>
+      <w:r>
+        <w:rPr>
+          <w:rStyle w:val="Hyperlink"/>
+          <w:rFonts w:cstheme="minorHAnsi"/>
+          <w:color w:val="auto"/>
+          <w:sz w:val="28"/>
+          <w:szCs w:val="28"/>
+          <w:u w:val="none"/>
+        </w:rPr>
+        <w:t xml:space="preserve">matched the </w:t>
+      </w:r>
+      <w:r>
+        <w:rPr>
+          <w:rStyle w:val="Hyperlink"/>
+          <w:rFonts w:cstheme="minorHAnsi"/>
+          <w:color w:val="auto"/>
+          <w:sz w:val="28"/>
+          <w:szCs w:val="28"/>
+          <w:u w:val="none"/>
+        </w:rPr>
+        <w:t>DME jars were downloaded in STEP 1.</w:t>
+      </w:r>
+      <w:r>
+        <w:rPr>
+          <w:rStyle w:val="Hyperlink"/>
+          <w:rFonts w:cstheme="minorHAnsi"/>
+          <w:color w:val="auto"/>
+          <w:sz w:val="28"/>
+          <w:szCs w:val="28"/>
+          <w:u w:val="none"/>
+        </w:rPr>
+        <w:t xml:space="preserve"> </w:t>
       </w:r>
     </w:p>
     <w:p>
@@ -2752,15 +2807,7 @@
           <w:sz w:val="28"/>
           <w:szCs w:val="28"/>
         </w:rPr>
-        <w:t>-doe-data-sharing/</w:t>
-      </w:r>
-      <w:r>
-        <w:rPr>
-          <w:rFonts w:cstheme="minorHAnsi"/>
-          <w:sz w:val="28"/>
-          <w:szCs w:val="28"/>
-        </w:rPr>
-        <w:t xml:space="preserve"> </w:t>
+        <w:t xml:space="preserve">-doe-data-sharing/ </w:t>
       </w:r>
       <w:r>
         <w:rPr>

</xml_diff>

<commit_message>
pom and doc changes
</commit_message>
<xml_diff>
--- a/doc/MoDaC Development Instructions.docx
+++ b/doc/MoDaC Development Instructions.docx
@@ -21,29 +21,7 @@
           <w:sz w:val="36"/>
           <w:szCs w:val="36"/>
         </w:rPr>
-        <w:t xml:space="preserve">STEPS for running </w:t>
-      </w:r>
-      <w:proofErr w:type="spellStart"/>
-      <w:r>
-        <w:rPr>
-          <w:rFonts w:cstheme="minorHAnsi"/>
-          <w:b/>
-          <w:bCs/>
-          <w:sz w:val="36"/>
-          <w:szCs w:val="36"/>
-        </w:rPr>
-        <w:t>MoDaC</w:t>
-      </w:r>
-      <w:proofErr w:type="spellEnd"/>
-      <w:r>
-        <w:rPr>
-          <w:rFonts w:cstheme="minorHAnsi"/>
-          <w:b/>
-          <w:bCs/>
-          <w:sz w:val="36"/>
-          <w:szCs w:val="36"/>
-        </w:rPr>
-        <w:t xml:space="preserve"> on local.</w:t>
+        <w:t>STEPS for running MoDaC on local.</w:t>
       </w:r>
     </w:p>
     <w:p>
@@ -90,25 +68,7 @@
           <w:sz w:val="28"/>
           <w:szCs w:val="28"/>
         </w:rPr>
-        <w:t xml:space="preserve">Before running </w:t>
-      </w:r>
-      <w:proofErr w:type="spellStart"/>
-      <w:r>
-        <w:rPr>
-          <w:rFonts w:cstheme="minorHAnsi"/>
-          <w:sz w:val="28"/>
-          <w:szCs w:val="28"/>
-        </w:rPr>
-        <w:t>MoDaC</w:t>
-      </w:r>
-      <w:proofErr w:type="spellEnd"/>
-      <w:r>
-        <w:rPr>
-          <w:rFonts w:cstheme="minorHAnsi"/>
-          <w:sz w:val="28"/>
-          <w:szCs w:val="28"/>
-        </w:rPr>
-        <w:t xml:space="preserve"> project, the required </w:t>
+        <w:t xml:space="preserve">Before running MoDaC project, the required </w:t>
       </w:r>
       <w:r>
         <w:rPr>
@@ -235,28 +195,6 @@
     <w:p>
       <w:pPr>
         <w:pStyle w:val="ListParagraph"/>
-        <w:numPr>
-          <w:ilvl w:val="0"/>
-          <w:numId w:val="13"/>
-        </w:numPr>
-        <w:rPr>
-          <w:rFonts w:cstheme="minorHAnsi"/>
-          <w:sz w:val="28"/>
-          <w:szCs w:val="28"/>
-        </w:rPr>
-      </w:pPr>
-      <w:r>
-        <w:rPr>
-          <w:rFonts w:cstheme="minorHAnsi"/>
-          <w:sz w:val="28"/>
-          <w:szCs w:val="28"/>
-        </w:rPr>
-        <w:t>hpc-client.jar</w:t>
-      </w:r>
-    </w:p>
-    <w:p>
-      <w:pPr>
-        <w:pStyle w:val="ListParagraph"/>
         <w:ind w:left="1440"/>
         <w:rPr>
           <w:rFonts w:cstheme="minorHAnsi"/>
@@ -302,25 +240,7 @@
           <w:sz w:val="28"/>
           <w:szCs w:val="28"/>
         </w:rPr>
-        <w:t xml:space="preserve">Now, run </w:t>
-      </w:r>
-      <w:proofErr w:type="spellStart"/>
-      <w:r>
-        <w:rPr>
-          <w:rFonts w:cstheme="minorHAnsi"/>
-          <w:sz w:val="28"/>
-          <w:szCs w:val="28"/>
-        </w:rPr>
-        <w:t>MoDaC</w:t>
-      </w:r>
-      <w:proofErr w:type="spellEnd"/>
-      <w:r>
-        <w:rPr>
-          <w:rFonts w:cstheme="minorHAnsi"/>
-          <w:sz w:val="28"/>
-          <w:szCs w:val="28"/>
-        </w:rPr>
-        <w:t xml:space="preserve"> project using the following steps:</w:t>
+        <w:t>Now, run MoDaC project using the following steps:</w:t>
       </w:r>
     </w:p>
     <w:p>
@@ -477,10 +397,13 @@
           <w:szCs w:val="28"/>
           <w:u w:val="none"/>
         </w:rPr>
-        <w:t xml:space="preserve">    git checkout &lt;</w:t>
-      </w:r>
-      <w:proofErr w:type="spellStart"/>
-      <w:r>
+        <w:t xml:space="preserve">    git checkout &lt;branch_name&gt;</w:t>
+      </w:r>
+    </w:p>
+    <w:p>
+      <w:pPr>
+        <w:pStyle w:val="ListParagraph"/>
+        <w:ind w:left="2160"/>
         <w:rPr>
           <w:rStyle w:val="Hyperlink"/>
           <w:rFonts w:cstheme="minorHAnsi"/>
@@ -489,9 +412,7 @@
           <w:szCs w:val="28"/>
           <w:u w:val="none"/>
         </w:rPr>
-        <w:t>branch_name</w:t>
-      </w:r>
-      <w:proofErr w:type="spellEnd"/>
+      </w:pPr>
       <w:r>
         <w:rPr>
           <w:rStyle w:val="Hyperlink"/>
@@ -501,22 +422,8 @@
           <w:szCs w:val="28"/>
           <w:u w:val="none"/>
         </w:rPr>
-        <w:t>&gt;</w:t>
-      </w:r>
-    </w:p>
-    <w:p>
-      <w:pPr>
-        <w:pStyle w:val="ListParagraph"/>
-        <w:ind w:left="2160"/>
-        <w:rPr>
-          <w:rStyle w:val="Hyperlink"/>
-          <w:rFonts w:cstheme="minorHAnsi"/>
-          <w:color w:val="auto"/>
-          <w:sz w:val="28"/>
-          <w:szCs w:val="28"/>
-          <w:u w:val="none"/>
-        </w:rPr>
-      </w:pPr>
+        <w:t xml:space="preserve">    </w:t>
+      </w:r>
       <w:r>
         <w:rPr>
           <w:rStyle w:val="Hyperlink"/>
@@ -644,31 +551,7 @@
           <w:szCs w:val="28"/>
           <w:u w:val="none"/>
         </w:rPr>
-        <w:t xml:space="preserve"> (located under the path: </w:t>
-      </w:r>
-      <w:proofErr w:type="spellStart"/>
-      <w:r>
-        <w:rPr>
-          <w:rStyle w:val="Hyperlink"/>
-          <w:rFonts w:cstheme="minorHAnsi"/>
-          <w:color w:val="auto"/>
-          <w:sz w:val="28"/>
-          <w:szCs w:val="28"/>
-          <w:u w:val="none"/>
-        </w:rPr>
-        <w:t>nci</w:t>
-      </w:r>
-      <w:proofErr w:type="spellEnd"/>
-      <w:r>
-        <w:rPr>
-          <w:rStyle w:val="Hyperlink"/>
-          <w:rFonts w:cstheme="minorHAnsi"/>
-          <w:color w:val="auto"/>
-          <w:sz w:val="28"/>
-          <w:szCs w:val="28"/>
-          <w:u w:val="none"/>
-        </w:rPr>
-        <w:t>-doe-data-sharing/)</w:t>
+        <w:t xml:space="preserve"> (located under the path: nci-doe-data-sharing/)</w:t>
       </w:r>
       <w:r>
         <w:rPr>
@@ -785,79 +668,7 @@
           <w:szCs w:val="28"/>
           <w:u w:val="none"/>
         </w:rPr>
-        <w:t>The local-</w:t>
-      </w:r>
-      <w:proofErr w:type="spellStart"/>
-      <w:r>
-        <w:rPr>
-          <w:rStyle w:val="Hyperlink"/>
-          <w:rFonts w:cstheme="minorHAnsi"/>
-          <w:color w:val="auto"/>
-          <w:sz w:val="28"/>
-          <w:szCs w:val="28"/>
-          <w:u w:val="none"/>
-        </w:rPr>
-        <w:t>env.conf</w:t>
-      </w:r>
-      <w:proofErr w:type="spellEnd"/>
-      <w:r>
-        <w:rPr>
-          <w:rStyle w:val="Hyperlink"/>
-          <w:rFonts w:cstheme="minorHAnsi"/>
-          <w:color w:val="auto"/>
-          <w:sz w:val="28"/>
-          <w:szCs w:val="28"/>
-          <w:u w:val="none"/>
-        </w:rPr>
-        <w:t xml:space="preserve"> is under </w:t>
-      </w:r>
-      <w:proofErr w:type="spellStart"/>
-      <w:r>
-        <w:rPr>
-          <w:rStyle w:val="Hyperlink"/>
-          <w:rFonts w:cstheme="minorHAnsi"/>
-          <w:color w:val="auto"/>
-          <w:sz w:val="28"/>
-          <w:szCs w:val="28"/>
-          <w:u w:val="none"/>
-        </w:rPr>
-        <w:t>src</w:t>
-      </w:r>
-      <w:proofErr w:type="spellEnd"/>
-      <w:r>
-        <w:rPr>
-          <w:rStyle w:val="Hyperlink"/>
-          <w:rFonts w:cstheme="minorHAnsi"/>
-          <w:color w:val="auto"/>
-          <w:sz w:val="28"/>
-          <w:szCs w:val="28"/>
-          <w:u w:val="none"/>
-        </w:rPr>
-        <w:t>/main/resources/</w:t>
-      </w:r>
-      <w:proofErr w:type="spellStart"/>
-      <w:r>
-        <w:rPr>
-          <w:rStyle w:val="Hyperlink"/>
-          <w:rFonts w:cstheme="minorHAnsi"/>
-          <w:color w:val="auto"/>
-          <w:sz w:val="28"/>
-          <w:szCs w:val="28"/>
-          <w:u w:val="none"/>
-        </w:rPr>
-        <w:t>appconfigs</w:t>
-      </w:r>
-      <w:proofErr w:type="spellEnd"/>
-      <w:r>
-        <w:rPr>
-          <w:rStyle w:val="Hyperlink"/>
-          <w:rFonts w:cstheme="minorHAnsi"/>
-          <w:color w:val="auto"/>
-          <w:sz w:val="28"/>
-          <w:szCs w:val="28"/>
-          <w:u w:val="none"/>
-        </w:rPr>
-        <w:t>.</w:t>
+        <w:t>The local-env.conf is under src/main/resources/appconfigs.</w:t>
       </w:r>
     </w:p>
     <w:p>
@@ -879,43 +690,7 @@
           <w:sz w:val="28"/>
           <w:szCs w:val="28"/>
         </w:rPr>
-        <w:t>Add passwords in local-</w:t>
-      </w:r>
-      <w:proofErr w:type="spellStart"/>
-      <w:r>
-        <w:rPr>
-          <w:rFonts w:cstheme="minorHAnsi"/>
-          <w:sz w:val="28"/>
-          <w:szCs w:val="28"/>
-        </w:rPr>
-        <w:t>env.conf</w:t>
-      </w:r>
-      <w:proofErr w:type="spellEnd"/>
-      <w:r>
-        <w:rPr>
-          <w:rFonts w:cstheme="minorHAnsi"/>
-          <w:sz w:val="28"/>
-          <w:szCs w:val="28"/>
-        </w:rPr>
-        <w:t xml:space="preserve"> for </w:t>
-      </w:r>
-      <w:proofErr w:type="spellStart"/>
-      <w:r>
-        <w:rPr>
-          <w:rFonts w:cstheme="minorHAnsi"/>
-          <w:sz w:val="28"/>
-          <w:szCs w:val="28"/>
-        </w:rPr>
-        <w:t>MoDaC</w:t>
-      </w:r>
-      <w:proofErr w:type="spellEnd"/>
-      <w:r>
-        <w:rPr>
-          <w:rFonts w:cstheme="minorHAnsi"/>
-          <w:sz w:val="28"/>
-          <w:szCs w:val="28"/>
-        </w:rPr>
-        <w:t xml:space="preserve"> database, google drive client and secret Id, google captcha and service account passwords. </w:t>
+        <w:t xml:space="preserve">Add passwords in local-env.conf for MoDaC database, google drive client and secret Id, google captcha and service account passwords. </w:t>
       </w:r>
     </w:p>
     <w:p>
@@ -938,25 +713,7 @@
           <w:sz w:val="28"/>
           <w:szCs w:val="28"/>
         </w:rPr>
-        <w:t>In local-</w:t>
-      </w:r>
-      <w:proofErr w:type="spellStart"/>
-      <w:r>
-        <w:rPr>
-          <w:rFonts w:cstheme="minorHAnsi"/>
-          <w:sz w:val="28"/>
-          <w:szCs w:val="28"/>
-        </w:rPr>
-        <w:t>env.conf</w:t>
-      </w:r>
-      <w:proofErr w:type="spellEnd"/>
-      <w:r>
-        <w:rPr>
-          <w:rFonts w:cstheme="minorHAnsi"/>
-          <w:sz w:val="28"/>
-          <w:szCs w:val="28"/>
-        </w:rPr>
-        <w:t>, point to the</w:t>
+        <w:t>In local-env.conf, point to the</w:t>
       </w:r>
       <w:r>
         <w:rPr>
@@ -988,27 +745,7 @@
           <w:sz w:val="28"/>
           <w:szCs w:val="28"/>
         </w:rPr>
-        <w:t>Server (</w:t>
-      </w:r>
-      <w:proofErr w:type="spellStart"/>
-      <w:proofErr w:type="gramStart"/>
-      <w:r>
-        <w:rPr>
-          <w:rFonts w:cstheme="minorHAnsi"/>
-          <w:sz w:val="28"/>
-          <w:szCs w:val="28"/>
-        </w:rPr>
-        <w:t>gov.nih.nci.hpc.server</w:t>
-      </w:r>
-      <w:proofErr w:type="spellEnd"/>
-      <w:proofErr w:type="gramEnd"/>
-      <w:r>
-        <w:rPr>
-          <w:rFonts w:cstheme="minorHAnsi"/>
-          <w:sz w:val="28"/>
-          <w:szCs w:val="28"/>
-        </w:rPr>
-        <w:t xml:space="preserve">). </w:t>
+        <w:t xml:space="preserve">Server (gov.nih.nci.hpc.server). </w:t>
       </w:r>
     </w:p>
     <w:p>
@@ -1026,8 +763,6 @@
           <w:szCs w:val="28"/>
         </w:rPr>
       </w:pPr>
-      <w:proofErr w:type="spellStart"/>
-      <w:proofErr w:type="gramStart"/>
       <w:r>
         <w:rPr>
           <w:rFonts w:cstheme="minorHAnsi"/>
@@ -1036,20 +771,7 @@
           <w:sz w:val="28"/>
           <w:szCs w:val="28"/>
         </w:rPr>
-        <w:lastRenderedPageBreak/>
-        <w:t>gov.nih.nci.hpc.server</w:t>
-      </w:r>
-      <w:proofErr w:type="spellEnd"/>
-      <w:proofErr w:type="gramEnd"/>
-      <w:r>
-        <w:rPr>
-          <w:rFonts w:cstheme="minorHAnsi"/>
-          <w:i/>
-          <w:iCs/>
-          <w:sz w:val="28"/>
-          <w:szCs w:val="28"/>
-        </w:rPr>
-        <w:t>=https://</w:t>
+        <w:t>gov.nih.nci.hpc.server=https://</w:t>
       </w:r>
       <w:r>
         <w:rPr>
@@ -1099,29 +821,7 @@
           <w:sz w:val="28"/>
           <w:szCs w:val="28"/>
         </w:rPr>
-        <w:t>.ncifcrf.gov:7738/</w:t>
-      </w:r>
-      <w:proofErr w:type="spellStart"/>
-      <w:r>
-        <w:rPr>
-          <w:rFonts w:cstheme="minorHAnsi"/>
-          <w:i/>
-          <w:iCs/>
-          <w:sz w:val="28"/>
-          <w:szCs w:val="28"/>
-        </w:rPr>
-        <w:t>hpc</w:t>
-      </w:r>
-      <w:proofErr w:type="spellEnd"/>
-      <w:r>
-        <w:rPr>
-          <w:rFonts w:cstheme="minorHAnsi"/>
-          <w:i/>
-          <w:iCs/>
-          <w:sz w:val="28"/>
-          <w:szCs w:val="28"/>
-        </w:rPr>
-        <w:t>-server</w:t>
+        <w:t>.ncifcrf.gov:7738/hpc-server</w:t>
       </w:r>
     </w:p>
     <w:p>
@@ -1154,69 +854,15 @@
           <w:sz w:val="28"/>
           <w:szCs w:val="28"/>
         </w:rPr>
-        <w:t>Install DME jars (</w:t>
-      </w:r>
-      <w:proofErr w:type="spellStart"/>
-      <w:r>
-        <w:rPr>
-          <w:rFonts w:cstheme="minorHAnsi"/>
-          <w:sz w:val="28"/>
-          <w:szCs w:val="28"/>
-        </w:rPr>
-        <w:t>hpc-dto</w:t>
-      </w:r>
-      <w:proofErr w:type="spellEnd"/>
-      <w:r>
-        <w:rPr>
-          <w:rFonts w:cstheme="minorHAnsi"/>
-          <w:sz w:val="28"/>
-          <w:szCs w:val="28"/>
-        </w:rPr>
-        <w:t xml:space="preserve"> and </w:t>
-      </w:r>
-      <w:proofErr w:type="spellStart"/>
-      <w:r>
-        <w:rPr>
-          <w:rFonts w:cstheme="minorHAnsi"/>
-          <w:sz w:val="28"/>
-          <w:szCs w:val="28"/>
-        </w:rPr>
-        <w:t>hpc</w:t>
-      </w:r>
-      <w:proofErr w:type="spellEnd"/>
-      <w:r>
-        <w:rPr>
-          <w:rFonts w:cstheme="minorHAnsi"/>
-          <w:sz w:val="28"/>
-          <w:szCs w:val="28"/>
-        </w:rPr>
-        <w:t xml:space="preserve">-domain-types) </w:t>
-      </w:r>
-      <w:r>
-        <w:rPr>
-          <w:rFonts w:cstheme="minorHAnsi"/>
-          <w:sz w:val="28"/>
-          <w:szCs w:val="28"/>
-        </w:rPr>
-        <w:t xml:space="preserve">from the path: </w:t>
-      </w:r>
-      <w:proofErr w:type="spellStart"/>
-      <w:r>
-        <w:rPr>
-          <w:rFonts w:cstheme="minorHAnsi"/>
-          <w:sz w:val="28"/>
-          <w:szCs w:val="28"/>
-        </w:rPr>
-        <w:t>nci</w:t>
-      </w:r>
-      <w:proofErr w:type="spellEnd"/>
-      <w:r>
-        <w:rPr>
-          <w:rFonts w:cstheme="minorHAnsi"/>
-          <w:sz w:val="28"/>
-          <w:szCs w:val="28"/>
-        </w:rPr>
-        <w:t xml:space="preserve">-doe-data-sharing/ </w:t>
+        <w:t xml:space="preserve">Install DME jars (hpc-dto and hpc-domain-types) </w:t>
+      </w:r>
+      <w:r>
+        <w:rPr>
+          <w:rFonts w:cstheme="minorHAnsi"/>
+          <w:sz w:val="28"/>
+          <w:szCs w:val="28"/>
+        </w:rPr>
+        <w:t xml:space="preserve">from the path: nci-doe-data-sharing/ </w:t>
       </w:r>
       <w:r>
         <w:rPr>
@@ -1240,7 +886,6 @@
           <w:szCs w:val="28"/>
         </w:rPr>
       </w:pPr>
-      <w:proofErr w:type="spellStart"/>
       <w:r>
         <w:rPr>
           <w:rFonts w:ascii="Menlo" w:hAnsi="Menlo" w:cs="Menlo"/>
@@ -1248,9 +893,22 @@
           <w:sz w:val="22"/>
           <w:szCs w:val="22"/>
         </w:rPr>
-        <w:t>mvn</w:t>
-      </w:r>
-      <w:proofErr w:type="spellEnd"/>
+        <w:t>mvn install:install-file -Dfile=&lt;path_to_hpc_dto.jar&gt; -DgroupId=gov.nih.nci.hpc -DartifactId=hpc-dto -Dversion=&lt;api_version&gt; -Dpackaging=jar</w:t>
+      </w:r>
+    </w:p>
+    <w:p>
+      <w:pPr>
+        <w:pStyle w:val="ListParagraph"/>
+        <w:numPr>
+          <w:ilvl w:val="0"/>
+          <w:numId w:val="5"/>
+        </w:numPr>
+        <w:rPr>
+          <w:rFonts w:cstheme="minorHAnsi"/>
+          <w:sz w:val="28"/>
+          <w:szCs w:val="28"/>
+        </w:rPr>
+      </w:pPr>
       <w:r>
         <w:rPr>
           <w:rFonts w:ascii="Menlo" w:hAnsi="Menlo" w:cs="Menlo"/>
@@ -1258,637 +916,7 @@
           <w:sz w:val="22"/>
           <w:szCs w:val="22"/>
         </w:rPr>
-        <w:t xml:space="preserve"> </w:t>
-      </w:r>
-      <w:proofErr w:type="spellStart"/>
-      <w:proofErr w:type="gramStart"/>
-      <w:r>
-        <w:rPr>
-          <w:rFonts w:ascii="Menlo" w:hAnsi="Menlo" w:cs="Menlo"/>
-          <w:color w:val="000000"/>
-          <w:sz w:val="22"/>
-          <w:szCs w:val="22"/>
-        </w:rPr>
-        <w:t>install:install</w:t>
-      </w:r>
-      <w:proofErr w:type="gramEnd"/>
-      <w:r>
-        <w:rPr>
-          <w:rFonts w:ascii="Menlo" w:hAnsi="Menlo" w:cs="Menlo"/>
-          <w:color w:val="000000"/>
-          <w:sz w:val="22"/>
-          <w:szCs w:val="22"/>
-        </w:rPr>
-        <w:t>-file</w:t>
-      </w:r>
-      <w:proofErr w:type="spellEnd"/>
-      <w:r>
-        <w:rPr>
-          <w:rFonts w:ascii="Menlo" w:hAnsi="Menlo" w:cs="Menlo"/>
-          <w:color w:val="000000"/>
-          <w:sz w:val="22"/>
-          <w:szCs w:val="22"/>
-        </w:rPr>
-        <w:t xml:space="preserve"> -</w:t>
-      </w:r>
-      <w:proofErr w:type="spellStart"/>
-      <w:r>
-        <w:rPr>
-          <w:rFonts w:ascii="Menlo" w:hAnsi="Menlo" w:cs="Menlo"/>
-          <w:color w:val="000000"/>
-          <w:sz w:val="22"/>
-          <w:szCs w:val="22"/>
-        </w:rPr>
-        <w:t>Dfile</w:t>
-      </w:r>
-      <w:proofErr w:type="spellEnd"/>
-      <w:r>
-        <w:rPr>
-          <w:rFonts w:ascii="Menlo" w:hAnsi="Menlo" w:cs="Menlo"/>
-          <w:color w:val="000000"/>
-          <w:sz w:val="22"/>
-          <w:szCs w:val="22"/>
-        </w:rPr>
-        <w:t>=&lt;path_to_hpc_dto.jar&gt; -</w:t>
-      </w:r>
-      <w:proofErr w:type="spellStart"/>
-      <w:r>
-        <w:rPr>
-          <w:rFonts w:ascii="Menlo" w:hAnsi="Menlo" w:cs="Menlo"/>
-          <w:color w:val="000000"/>
-          <w:sz w:val="22"/>
-          <w:szCs w:val="22"/>
-        </w:rPr>
-        <w:t>DgroupId</w:t>
-      </w:r>
-      <w:proofErr w:type="spellEnd"/>
-      <w:r>
-        <w:rPr>
-          <w:rFonts w:ascii="Menlo" w:hAnsi="Menlo" w:cs="Menlo"/>
-          <w:color w:val="000000"/>
-          <w:sz w:val="22"/>
-          <w:szCs w:val="22"/>
-        </w:rPr>
-        <w:t>=</w:t>
-      </w:r>
-      <w:proofErr w:type="spellStart"/>
-      <w:r>
-        <w:rPr>
-          <w:rFonts w:ascii="Menlo" w:hAnsi="Menlo" w:cs="Menlo"/>
-          <w:color w:val="000000"/>
-          <w:sz w:val="22"/>
-          <w:szCs w:val="22"/>
-        </w:rPr>
-        <w:t>gov.nih.nci.hpc</w:t>
-      </w:r>
-      <w:proofErr w:type="spellEnd"/>
-      <w:r>
-        <w:rPr>
-          <w:rFonts w:ascii="Menlo" w:hAnsi="Menlo" w:cs="Menlo"/>
-          <w:color w:val="000000"/>
-          <w:sz w:val="22"/>
-          <w:szCs w:val="22"/>
-        </w:rPr>
-        <w:t xml:space="preserve"> -</w:t>
-      </w:r>
-      <w:proofErr w:type="spellStart"/>
-      <w:r>
-        <w:rPr>
-          <w:rFonts w:ascii="Menlo" w:hAnsi="Menlo" w:cs="Menlo"/>
-          <w:color w:val="000000"/>
-          <w:sz w:val="22"/>
-          <w:szCs w:val="22"/>
-        </w:rPr>
-        <w:t>DartifactId</w:t>
-      </w:r>
-      <w:proofErr w:type="spellEnd"/>
-      <w:r>
-        <w:rPr>
-          <w:rFonts w:ascii="Menlo" w:hAnsi="Menlo" w:cs="Menlo"/>
-          <w:color w:val="000000"/>
-          <w:sz w:val="22"/>
-          <w:szCs w:val="22"/>
-        </w:rPr>
-        <w:t>=</w:t>
-      </w:r>
-      <w:proofErr w:type="spellStart"/>
-      <w:r>
-        <w:rPr>
-          <w:rFonts w:ascii="Menlo" w:hAnsi="Menlo" w:cs="Menlo"/>
-          <w:color w:val="000000"/>
-          <w:sz w:val="22"/>
-          <w:szCs w:val="22"/>
-        </w:rPr>
-        <w:t>hpc-dto</w:t>
-      </w:r>
-      <w:proofErr w:type="spellEnd"/>
-      <w:r>
-        <w:rPr>
-          <w:rFonts w:ascii="Menlo" w:hAnsi="Menlo" w:cs="Menlo"/>
-          <w:color w:val="000000"/>
-          <w:sz w:val="22"/>
-          <w:szCs w:val="22"/>
-        </w:rPr>
-        <w:t xml:space="preserve"> -</w:t>
-      </w:r>
-      <w:proofErr w:type="spellStart"/>
-      <w:r>
-        <w:rPr>
-          <w:rFonts w:ascii="Menlo" w:hAnsi="Menlo" w:cs="Menlo"/>
-          <w:color w:val="000000"/>
-          <w:sz w:val="22"/>
-          <w:szCs w:val="22"/>
-        </w:rPr>
-        <w:t>Dversion</w:t>
-      </w:r>
-      <w:proofErr w:type="spellEnd"/>
-      <w:r>
-        <w:rPr>
-          <w:rFonts w:ascii="Menlo" w:hAnsi="Menlo" w:cs="Menlo"/>
-          <w:color w:val="000000"/>
-          <w:sz w:val="22"/>
-          <w:szCs w:val="22"/>
-        </w:rPr>
-        <w:t>=&lt;</w:t>
-      </w:r>
-      <w:proofErr w:type="spellStart"/>
-      <w:r>
-        <w:rPr>
-          <w:rFonts w:ascii="Menlo" w:hAnsi="Menlo" w:cs="Menlo"/>
-          <w:color w:val="000000"/>
-          <w:sz w:val="22"/>
-          <w:szCs w:val="22"/>
-        </w:rPr>
-        <w:t>api_version</w:t>
-      </w:r>
-      <w:proofErr w:type="spellEnd"/>
-      <w:r>
-        <w:rPr>
-          <w:rFonts w:ascii="Menlo" w:hAnsi="Menlo" w:cs="Menlo"/>
-          <w:color w:val="000000"/>
-          <w:sz w:val="22"/>
-          <w:szCs w:val="22"/>
-        </w:rPr>
-        <w:t>&gt; -</w:t>
-      </w:r>
-      <w:proofErr w:type="spellStart"/>
-      <w:r>
-        <w:rPr>
-          <w:rFonts w:ascii="Menlo" w:hAnsi="Menlo" w:cs="Menlo"/>
-          <w:color w:val="000000"/>
-          <w:sz w:val="22"/>
-          <w:szCs w:val="22"/>
-        </w:rPr>
-        <w:t>Dpackaging</w:t>
-      </w:r>
-      <w:proofErr w:type="spellEnd"/>
-      <w:r>
-        <w:rPr>
-          <w:rFonts w:ascii="Menlo" w:hAnsi="Menlo" w:cs="Menlo"/>
-          <w:color w:val="000000"/>
-          <w:sz w:val="22"/>
-          <w:szCs w:val="22"/>
-        </w:rPr>
-        <w:t>=jar</w:t>
-      </w:r>
-    </w:p>
-    <w:p>
-      <w:pPr>
-        <w:pStyle w:val="ListParagraph"/>
-        <w:numPr>
-          <w:ilvl w:val="0"/>
-          <w:numId w:val="5"/>
-        </w:numPr>
-        <w:rPr>
-          <w:rFonts w:cstheme="minorHAnsi"/>
-          <w:sz w:val="28"/>
-          <w:szCs w:val="28"/>
-        </w:rPr>
-      </w:pPr>
-      <w:proofErr w:type="spellStart"/>
-      <w:r>
-        <w:rPr>
-          <w:rFonts w:ascii="Menlo" w:hAnsi="Menlo" w:cs="Menlo"/>
-          <w:color w:val="000000"/>
-          <w:sz w:val="22"/>
-          <w:szCs w:val="22"/>
-        </w:rPr>
-        <w:t>mvn</w:t>
-      </w:r>
-      <w:proofErr w:type="spellEnd"/>
-      <w:r>
-        <w:rPr>
-          <w:rFonts w:ascii="Menlo" w:hAnsi="Menlo" w:cs="Menlo"/>
-          <w:color w:val="000000"/>
-          <w:sz w:val="22"/>
-          <w:szCs w:val="22"/>
-        </w:rPr>
-        <w:t xml:space="preserve"> </w:t>
-      </w:r>
-      <w:proofErr w:type="spellStart"/>
-      <w:proofErr w:type="gramStart"/>
-      <w:r>
-        <w:rPr>
-          <w:rFonts w:ascii="Menlo" w:hAnsi="Menlo" w:cs="Menlo"/>
-          <w:color w:val="000000"/>
-          <w:sz w:val="22"/>
-          <w:szCs w:val="22"/>
-        </w:rPr>
-        <w:t>install:install</w:t>
-      </w:r>
-      <w:proofErr w:type="gramEnd"/>
-      <w:r>
-        <w:rPr>
-          <w:rFonts w:ascii="Menlo" w:hAnsi="Menlo" w:cs="Menlo"/>
-          <w:color w:val="000000"/>
-          <w:sz w:val="22"/>
-          <w:szCs w:val="22"/>
-        </w:rPr>
-        <w:t>-file</w:t>
-      </w:r>
-      <w:proofErr w:type="spellEnd"/>
-      <w:r>
-        <w:rPr>
-          <w:rFonts w:ascii="Menlo" w:hAnsi="Menlo" w:cs="Menlo"/>
-          <w:color w:val="000000"/>
-          <w:sz w:val="22"/>
-          <w:szCs w:val="22"/>
-        </w:rPr>
-        <w:t xml:space="preserve"> -</w:t>
-      </w:r>
-      <w:proofErr w:type="spellStart"/>
-      <w:r>
-        <w:rPr>
-          <w:rFonts w:ascii="Menlo" w:hAnsi="Menlo" w:cs="Menlo"/>
-          <w:color w:val="000000"/>
-          <w:sz w:val="22"/>
-          <w:szCs w:val="22"/>
-        </w:rPr>
-        <w:t>Dfile</w:t>
-      </w:r>
-      <w:proofErr w:type="spellEnd"/>
-      <w:r>
-        <w:rPr>
-          <w:rFonts w:ascii="Menlo" w:hAnsi="Menlo" w:cs="Menlo"/>
-          <w:color w:val="000000"/>
-          <w:sz w:val="22"/>
-          <w:szCs w:val="22"/>
-        </w:rPr>
-        <w:t>=&lt;path_to_hpc_domain_types.jar&gt; -</w:t>
-      </w:r>
-      <w:proofErr w:type="spellStart"/>
-      <w:r>
-        <w:rPr>
-          <w:rFonts w:ascii="Menlo" w:hAnsi="Menlo" w:cs="Menlo"/>
-          <w:color w:val="000000"/>
-          <w:sz w:val="22"/>
-          <w:szCs w:val="22"/>
-        </w:rPr>
-        <w:t>DgroupId</w:t>
-      </w:r>
-      <w:proofErr w:type="spellEnd"/>
-      <w:r>
-        <w:rPr>
-          <w:rFonts w:ascii="Menlo" w:hAnsi="Menlo" w:cs="Menlo"/>
-          <w:color w:val="000000"/>
-          <w:sz w:val="22"/>
-          <w:szCs w:val="22"/>
-        </w:rPr>
-        <w:t>=</w:t>
-      </w:r>
-      <w:proofErr w:type="spellStart"/>
-      <w:r>
-        <w:rPr>
-          <w:rFonts w:ascii="Menlo" w:hAnsi="Menlo" w:cs="Menlo"/>
-          <w:color w:val="000000"/>
-          <w:sz w:val="22"/>
-          <w:szCs w:val="22"/>
-        </w:rPr>
-        <w:t>gov.nih.nci.hpc</w:t>
-      </w:r>
-      <w:proofErr w:type="spellEnd"/>
-      <w:r>
-        <w:rPr>
-          <w:rFonts w:ascii="Menlo" w:hAnsi="Menlo" w:cs="Menlo"/>
-          <w:color w:val="000000"/>
-          <w:sz w:val="22"/>
-          <w:szCs w:val="22"/>
-        </w:rPr>
-        <w:t xml:space="preserve"> -</w:t>
-      </w:r>
-      <w:proofErr w:type="spellStart"/>
-      <w:r>
-        <w:rPr>
-          <w:rFonts w:ascii="Menlo" w:hAnsi="Menlo" w:cs="Menlo"/>
-          <w:color w:val="000000"/>
-          <w:sz w:val="22"/>
-          <w:szCs w:val="22"/>
-        </w:rPr>
-        <w:t>DartifactId</w:t>
-      </w:r>
-      <w:proofErr w:type="spellEnd"/>
-      <w:r>
-        <w:rPr>
-          <w:rFonts w:ascii="Menlo" w:hAnsi="Menlo" w:cs="Menlo"/>
-          <w:color w:val="000000"/>
-          <w:sz w:val="22"/>
-          <w:szCs w:val="22"/>
-        </w:rPr>
-        <w:t>=</w:t>
-      </w:r>
-      <w:proofErr w:type="spellStart"/>
-      <w:r>
-        <w:rPr>
-          <w:rFonts w:ascii="Menlo" w:hAnsi="Menlo" w:cs="Menlo"/>
-          <w:color w:val="000000"/>
-          <w:sz w:val="22"/>
-          <w:szCs w:val="22"/>
-        </w:rPr>
-        <w:t>hpc</w:t>
-      </w:r>
-      <w:proofErr w:type="spellEnd"/>
-      <w:r>
-        <w:rPr>
-          <w:rFonts w:ascii="Menlo" w:hAnsi="Menlo" w:cs="Menlo"/>
-          <w:color w:val="000000"/>
-          <w:sz w:val="22"/>
-          <w:szCs w:val="22"/>
-        </w:rPr>
-        <w:t>-domain-types -</w:t>
-      </w:r>
-      <w:proofErr w:type="spellStart"/>
-      <w:r>
-        <w:rPr>
-          <w:rFonts w:ascii="Menlo" w:hAnsi="Menlo" w:cs="Menlo"/>
-          <w:color w:val="000000"/>
-          <w:sz w:val="22"/>
-          <w:szCs w:val="22"/>
-        </w:rPr>
-        <w:t>Dversion</w:t>
-      </w:r>
-      <w:proofErr w:type="spellEnd"/>
-      <w:r>
-        <w:rPr>
-          <w:rFonts w:ascii="Menlo" w:hAnsi="Menlo" w:cs="Menlo"/>
-          <w:color w:val="000000"/>
-          <w:sz w:val="22"/>
-          <w:szCs w:val="22"/>
-        </w:rPr>
-        <w:t>=&lt;</w:t>
-      </w:r>
-      <w:proofErr w:type="spellStart"/>
-      <w:r>
-        <w:rPr>
-          <w:rFonts w:ascii="Menlo" w:hAnsi="Menlo" w:cs="Menlo"/>
-          <w:color w:val="000000"/>
-          <w:sz w:val="22"/>
-          <w:szCs w:val="22"/>
-        </w:rPr>
-        <w:t>api_version</w:t>
-      </w:r>
-      <w:proofErr w:type="spellEnd"/>
-      <w:r>
-        <w:rPr>
-          <w:rFonts w:ascii="Menlo" w:hAnsi="Menlo" w:cs="Menlo"/>
-          <w:color w:val="000000"/>
-          <w:sz w:val="22"/>
-          <w:szCs w:val="22"/>
-        </w:rPr>
-        <w:t>&gt; -</w:t>
-      </w:r>
-      <w:proofErr w:type="spellStart"/>
-      <w:r>
-        <w:rPr>
-          <w:rFonts w:ascii="Menlo" w:hAnsi="Menlo" w:cs="Menlo"/>
-          <w:color w:val="000000"/>
-          <w:sz w:val="22"/>
-          <w:szCs w:val="22"/>
-        </w:rPr>
-        <w:t>Dpackaging</w:t>
-      </w:r>
-      <w:proofErr w:type="spellEnd"/>
-      <w:r>
-        <w:rPr>
-          <w:rFonts w:ascii="Menlo" w:hAnsi="Menlo" w:cs="Menlo"/>
-          <w:color w:val="000000"/>
-          <w:sz w:val="22"/>
-          <w:szCs w:val="22"/>
-        </w:rPr>
-        <w:t>=jar</w:t>
-      </w:r>
-    </w:p>
-    <w:p>
-      <w:pPr>
-        <w:pStyle w:val="ListParagraph"/>
-        <w:numPr>
-          <w:ilvl w:val="0"/>
-          <w:numId w:val="5"/>
-        </w:numPr>
-        <w:rPr>
-          <w:rFonts w:cstheme="minorHAnsi"/>
-          <w:sz w:val="28"/>
-          <w:szCs w:val="28"/>
-        </w:rPr>
-      </w:pPr>
-      <w:proofErr w:type="spellStart"/>
-      <w:r>
-        <w:rPr>
-          <w:rFonts w:ascii="Menlo" w:hAnsi="Menlo" w:cs="Menlo"/>
-          <w:color w:val="000000"/>
-          <w:sz w:val="22"/>
-          <w:szCs w:val="22"/>
-        </w:rPr>
-        <w:t>mvn</w:t>
-      </w:r>
-      <w:proofErr w:type="spellEnd"/>
-      <w:r>
-        <w:rPr>
-          <w:rFonts w:ascii="Menlo" w:hAnsi="Menlo" w:cs="Menlo"/>
-          <w:color w:val="000000"/>
-          <w:sz w:val="22"/>
-          <w:szCs w:val="22"/>
-        </w:rPr>
-        <w:t xml:space="preserve"> </w:t>
-      </w:r>
-      <w:proofErr w:type="spellStart"/>
-      <w:r>
-        <w:rPr>
-          <w:rFonts w:ascii="Menlo" w:hAnsi="Menlo" w:cs="Menlo"/>
-          <w:color w:val="000000"/>
-          <w:sz w:val="22"/>
-          <w:szCs w:val="22"/>
-        </w:rPr>
-        <w:t>install:install-file</w:t>
-      </w:r>
-      <w:proofErr w:type="spellEnd"/>
-      <w:r>
-        <w:rPr>
-          <w:rFonts w:ascii="Menlo" w:hAnsi="Menlo" w:cs="Menlo"/>
-          <w:color w:val="000000"/>
-          <w:sz w:val="22"/>
-          <w:szCs w:val="22"/>
-        </w:rPr>
-        <w:t xml:space="preserve"> -</w:t>
-      </w:r>
-      <w:proofErr w:type="spellStart"/>
-      <w:r>
-        <w:rPr>
-          <w:rFonts w:ascii="Menlo" w:hAnsi="Menlo" w:cs="Menlo"/>
-          <w:color w:val="000000"/>
-          <w:sz w:val="22"/>
-          <w:szCs w:val="22"/>
-        </w:rPr>
-        <w:t>Dfile</w:t>
-      </w:r>
-      <w:proofErr w:type="spellEnd"/>
-      <w:r>
-        <w:rPr>
-          <w:rFonts w:ascii="Menlo" w:hAnsi="Menlo" w:cs="Menlo"/>
-          <w:color w:val="000000"/>
-          <w:sz w:val="22"/>
-          <w:szCs w:val="22"/>
-        </w:rPr>
-        <w:t>=&lt;path_to_hpc_client.jar&gt; -</w:t>
-      </w:r>
-      <w:proofErr w:type="spellStart"/>
-      <w:r>
-        <w:rPr>
-          <w:rFonts w:ascii="Menlo" w:hAnsi="Menlo" w:cs="Menlo"/>
-          <w:color w:val="000000"/>
-          <w:sz w:val="22"/>
-          <w:szCs w:val="22"/>
-        </w:rPr>
-        <w:t>DgroupId</w:t>
-      </w:r>
-      <w:proofErr w:type="spellEnd"/>
-      <w:r>
-        <w:rPr>
-          <w:rFonts w:ascii="Menlo" w:hAnsi="Menlo" w:cs="Menlo"/>
-          <w:color w:val="000000"/>
-          <w:sz w:val="22"/>
-          <w:szCs w:val="22"/>
-        </w:rPr>
-        <w:t>=</w:t>
-      </w:r>
-      <w:proofErr w:type="spellStart"/>
-      <w:r>
-        <w:rPr>
-          <w:rFonts w:ascii="Menlo" w:hAnsi="Menlo" w:cs="Menlo"/>
-          <w:color w:val="000000"/>
-          <w:sz w:val="22"/>
-          <w:szCs w:val="22"/>
-        </w:rPr>
-        <w:t>gov.nih.nci.hpc</w:t>
-      </w:r>
-      <w:proofErr w:type="spellEnd"/>
-      <w:r>
-        <w:rPr>
-          <w:rFonts w:ascii="Menlo" w:hAnsi="Menlo" w:cs="Menlo"/>
-          <w:color w:val="000000"/>
-          <w:sz w:val="22"/>
-          <w:szCs w:val="22"/>
-        </w:rPr>
-        <w:t xml:space="preserve"> -</w:t>
-      </w:r>
-      <w:proofErr w:type="spellStart"/>
-      <w:r>
-        <w:rPr>
-          <w:rFonts w:ascii="Menlo" w:hAnsi="Menlo" w:cs="Menlo"/>
-          <w:color w:val="000000"/>
-          <w:sz w:val="22"/>
-          <w:szCs w:val="22"/>
-        </w:rPr>
-        <w:t>DartifactId</w:t>
-      </w:r>
-      <w:proofErr w:type="spellEnd"/>
-      <w:r>
-        <w:rPr>
-          <w:rFonts w:ascii="Menlo" w:hAnsi="Menlo" w:cs="Menlo"/>
-          <w:color w:val="000000"/>
-          <w:sz w:val="22"/>
-          <w:szCs w:val="22"/>
-        </w:rPr>
-        <w:t>=</w:t>
-      </w:r>
-      <w:proofErr w:type="spellStart"/>
-      <w:r>
-        <w:rPr>
-          <w:rFonts w:ascii="Menlo" w:hAnsi="Menlo" w:cs="Menlo"/>
-          <w:color w:val="000000"/>
-          <w:sz w:val="22"/>
-          <w:szCs w:val="22"/>
-        </w:rPr>
-        <w:t>hpc</w:t>
-      </w:r>
-      <w:proofErr w:type="spellEnd"/>
-      <w:r>
-        <w:rPr>
-          <w:rFonts w:ascii="Menlo" w:hAnsi="Menlo" w:cs="Menlo"/>
-          <w:color w:val="000000"/>
-          <w:sz w:val="22"/>
-          <w:szCs w:val="22"/>
-        </w:rPr>
-        <w:t>-client -</w:t>
-      </w:r>
-      <w:proofErr w:type="spellStart"/>
-      <w:r>
-        <w:rPr>
-          <w:rFonts w:ascii="Menlo" w:hAnsi="Menlo" w:cs="Menlo"/>
-          <w:color w:val="000000"/>
-          <w:sz w:val="22"/>
-          <w:szCs w:val="22"/>
-        </w:rPr>
-        <w:t>Dversion</w:t>
-      </w:r>
-      <w:proofErr w:type="spellEnd"/>
-      <w:r>
-        <w:rPr>
-          <w:rFonts w:ascii="Menlo" w:hAnsi="Menlo" w:cs="Menlo"/>
-          <w:color w:val="000000"/>
-          <w:sz w:val="22"/>
-          <w:szCs w:val="22"/>
-        </w:rPr>
-        <w:t>=&lt;</w:t>
-      </w:r>
-      <w:proofErr w:type="spellStart"/>
-      <w:r>
-        <w:rPr>
-          <w:rFonts w:ascii="Menlo" w:hAnsi="Menlo" w:cs="Menlo"/>
-          <w:color w:val="000000"/>
-          <w:sz w:val="22"/>
-          <w:szCs w:val="22"/>
-        </w:rPr>
-        <w:t>api_version</w:t>
-      </w:r>
-      <w:proofErr w:type="spellEnd"/>
-      <w:r>
-        <w:rPr>
-          <w:rFonts w:ascii="Menlo" w:hAnsi="Menlo" w:cs="Menlo"/>
-          <w:color w:val="000000"/>
-          <w:sz w:val="22"/>
-          <w:szCs w:val="22"/>
-        </w:rPr>
-        <w:t>&gt; -</w:t>
-      </w:r>
-      <w:proofErr w:type="spellStart"/>
-      <w:r>
-        <w:rPr>
-          <w:rFonts w:ascii="Menlo" w:hAnsi="Menlo" w:cs="Menlo"/>
-          <w:color w:val="000000"/>
-          <w:sz w:val="22"/>
-          <w:szCs w:val="22"/>
-        </w:rPr>
-        <w:t>Dpackaging</w:t>
-      </w:r>
-      <w:proofErr w:type="spellEnd"/>
-      <w:r>
-        <w:rPr>
-          <w:rFonts w:ascii="Menlo" w:hAnsi="Menlo" w:cs="Menlo"/>
-          <w:color w:val="000000"/>
-          <w:sz w:val="22"/>
-          <w:szCs w:val="22"/>
-        </w:rPr>
-        <w:t>=jar</w:t>
+        <w:t>mvn install:install-file -Dfile=&lt;path_to_hpc_domain_types.jar&gt; -DgroupId=gov.nih.nci.hpc -DartifactId=hpc-domain-types -Dversion=&lt;api_version&gt; -Dpackaging=jar</w:t>
       </w:r>
     </w:p>
     <w:p>
@@ -2016,23 +1044,13 @@
         </w:rPr>
         <w:t xml:space="preserve"> </w:t>
       </w:r>
-      <w:proofErr w:type="spellStart"/>
-      <w:r>
-        <w:rPr>
-          <w:rFonts w:cstheme="minorHAnsi"/>
-          <w:sz w:val="28"/>
-          <w:szCs w:val="28"/>
-        </w:rPr>
-        <w:t>nci</w:t>
-      </w:r>
-      <w:proofErr w:type="spellEnd"/>
-      <w:r>
-        <w:rPr>
-          <w:rFonts w:cstheme="minorHAnsi"/>
-          <w:sz w:val="28"/>
-          <w:szCs w:val="28"/>
-        </w:rPr>
-        <w:t>-doe-data-sharing/</w:t>
+      <w:r>
+        <w:rPr>
+          <w:rFonts w:cstheme="minorHAnsi"/>
+          <w:sz w:val="28"/>
+          <w:szCs w:val="28"/>
+        </w:rPr>
+        <w:t>nci-doe-data-sharing/</w:t>
       </w:r>
     </w:p>
     <w:p>
@@ -2049,7 +1067,6 @@
           <w:szCs w:val="28"/>
         </w:rPr>
       </w:pPr>
-      <w:proofErr w:type="spellStart"/>
       <w:r>
         <w:rPr>
           <w:rFonts w:cstheme="minorHAnsi"/>
@@ -2057,31 +1074,8 @@
           <w:sz w:val="28"/>
           <w:szCs w:val="28"/>
         </w:rPr>
-        <w:t>mvn</w:t>
-      </w:r>
-      <w:proofErr w:type="spellEnd"/>
-      <w:r>
-        <w:rPr>
-          <w:rFonts w:cstheme="minorHAnsi"/>
-          <w:color w:val="000000"/>
-          <w:sz w:val="28"/>
-          <w:szCs w:val="28"/>
-        </w:rPr>
-        <w:t xml:space="preserve"> </w:t>
-      </w:r>
-      <w:proofErr w:type="spellStart"/>
-      <w:proofErr w:type="gramStart"/>
-      <w:r>
-        <w:rPr>
-          <w:rFonts w:cstheme="minorHAnsi"/>
-          <w:color w:val="000000"/>
-          <w:sz w:val="28"/>
-          <w:szCs w:val="28"/>
-        </w:rPr>
-        <w:t>eclipse:clean</w:t>
-      </w:r>
-      <w:proofErr w:type="spellEnd"/>
-      <w:proofErr w:type="gramEnd"/>
+        <w:t>mvn eclipse:clean</w:t>
+      </w:r>
     </w:p>
     <w:p>
       <w:pPr>
@@ -2097,7 +1091,6 @@
           <w:szCs w:val="28"/>
         </w:rPr>
       </w:pPr>
-      <w:proofErr w:type="spellStart"/>
       <w:r>
         <w:rPr>
           <w:rFonts w:cstheme="minorHAnsi"/>
@@ -2105,31 +1098,8 @@
           <w:sz w:val="28"/>
           <w:szCs w:val="28"/>
         </w:rPr>
-        <w:t>mvn</w:t>
-      </w:r>
-      <w:proofErr w:type="spellEnd"/>
-      <w:r>
-        <w:rPr>
-          <w:rFonts w:cstheme="minorHAnsi"/>
-          <w:color w:val="000000"/>
-          <w:sz w:val="28"/>
-          <w:szCs w:val="28"/>
-        </w:rPr>
-        <w:t xml:space="preserve"> </w:t>
-      </w:r>
-      <w:proofErr w:type="spellStart"/>
-      <w:proofErr w:type="gramStart"/>
-      <w:r>
-        <w:rPr>
-          <w:rFonts w:cstheme="minorHAnsi"/>
-          <w:color w:val="000000"/>
-          <w:sz w:val="28"/>
-          <w:szCs w:val="28"/>
-        </w:rPr>
-        <w:t>eclipse:eclipse</w:t>
-      </w:r>
-      <w:proofErr w:type="spellEnd"/>
-      <w:proofErr w:type="gramEnd"/>
+        <w:t>mvn eclipse:eclipse</w:t>
+      </w:r>
     </w:p>
     <w:p>
       <w:pPr>
@@ -2166,69 +1136,13 @@
           <w:szCs w:val="28"/>
         </w:rPr>
       </w:pPr>
-      <w:proofErr w:type="spellStart"/>
-      <w:r>
-        <w:rPr>
-          <w:rFonts w:cstheme="minorHAnsi"/>
-          <w:sz w:val="28"/>
-          <w:szCs w:val="28"/>
-        </w:rPr>
-        <w:t>mvn</w:t>
-      </w:r>
-      <w:proofErr w:type="spellEnd"/>
-      <w:r>
-        <w:rPr>
-          <w:rFonts w:cstheme="minorHAnsi"/>
-          <w:sz w:val="28"/>
-          <w:szCs w:val="28"/>
-        </w:rPr>
-        <w:t xml:space="preserve"> </w:t>
-      </w:r>
-      <w:proofErr w:type="spellStart"/>
-      <w:proofErr w:type="gramStart"/>
-      <w:r>
-        <w:rPr>
-          <w:rFonts w:cstheme="minorHAnsi"/>
-          <w:sz w:val="28"/>
-          <w:szCs w:val="28"/>
-        </w:rPr>
-        <w:t>install:install</w:t>
-      </w:r>
-      <w:proofErr w:type="gramEnd"/>
-      <w:r>
-        <w:rPr>
-          <w:rFonts w:cstheme="minorHAnsi"/>
-          <w:sz w:val="28"/>
-          <w:szCs w:val="28"/>
-        </w:rPr>
-        <w:t>-file</w:t>
-      </w:r>
-      <w:proofErr w:type="spellEnd"/>
-      <w:r>
-        <w:rPr>
-          <w:rFonts w:cstheme="minorHAnsi"/>
-          <w:sz w:val="28"/>
-          <w:szCs w:val="28"/>
-        </w:rPr>
-        <w:t xml:space="preserve"> -</w:t>
-      </w:r>
-      <w:proofErr w:type="spellStart"/>
-      <w:r>
-        <w:rPr>
-          <w:rFonts w:cstheme="minorHAnsi"/>
-          <w:sz w:val="28"/>
-          <w:szCs w:val="28"/>
-        </w:rPr>
-        <w:t>Dfile</w:t>
-      </w:r>
-      <w:proofErr w:type="spellEnd"/>
-      <w:r>
-        <w:rPr>
-          <w:rFonts w:cstheme="minorHAnsi"/>
-          <w:sz w:val="28"/>
-          <w:szCs w:val="28"/>
-        </w:rPr>
-        <w:t>=&lt;</w:t>
+      <w:r>
+        <w:rPr>
+          <w:rFonts w:cstheme="minorHAnsi"/>
+          <w:sz w:val="28"/>
+          <w:szCs w:val="28"/>
+        </w:rPr>
+        <w:t>mvn install:install-file -Dfile=&lt;</w:t>
       </w:r>
       <w:r>
         <w:rPr>
@@ -2276,79 +1190,7 @@
           <w:sz w:val="28"/>
           <w:szCs w:val="28"/>
         </w:rPr>
-        <w:t>ojdbc6 jar&gt; -</w:t>
-      </w:r>
-      <w:proofErr w:type="spellStart"/>
-      <w:r>
-        <w:rPr>
-          <w:rFonts w:cstheme="minorHAnsi"/>
-          <w:sz w:val="28"/>
-          <w:szCs w:val="28"/>
-        </w:rPr>
-        <w:t>DgroupId</w:t>
-      </w:r>
-      <w:proofErr w:type="spellEnd"/>
-      <w:r>
-        <w:rPr>
-          <w:rFonts w:cstheme="minorHAnsi"/>
-          <w:sz w:val="28"/>
-          <w:szCs w:val="28"/>
-        </w:rPr>
-        <w:t>=</w:t>
-      </w:r>
-      <w:proofErr w:type="spellStart"/>
-      <w:r>
-        <w:rPr>
-          <w:rFonts w:cstheme="minorHAnsi"/>
-          <w:sz w:val="28"/>
-          <w:szCs w:val="28"/>
-        </w:rPr>
-        <w:t>com.oracle</w:t>
-      </w:r>
-      <w:proofErr w:type="spellEnd"/>
-      <w:r>
-        <w:rPr>
-          <w:rFonts w:cstheme="minorHAnsi"/>
-          <w:sz w:val="28"/>
-          <w:szCs w:val="28"/>
-        </w:rPr>
-        <w:t xml:space="preserve"> -</w:t>
-      </w:r>
-      <w:proofErr w:type="spellStart"/>
-      <w:r>
-        <w:rPr>
-          <w:rFonts w:cstheme="minorHAnsi"/>
-          <w:sz w:val="28"/>
-          <w:szCs w:val="28"/>
-        </w:rPr>
-        <w:t>DartifactId</w:t>
-      </w:r>
-      <w:proofErr w:type="spellEnd"/>
-      <w:r>
-        <w:rPr>
-          <w:rFonts w:cstheme="minorHAnsi"/>
-          <w:sz w:val="28"/>
-          <w:szCs w:val="28"/>
-        </w:rPr>
-        <w:t>=ojdbc6 -</w:t>
-      </w:r>
-      <w:proofErr w:type="spellStart"/>
-      <w:r>
-        <w:rPr>
-          <w:rFonts w:cstheme="minorHAnsi"/>
-          <w:sz w:val="28"/>
-          <w:szCs w:val="28"/>
-        </w:rPr>
-        <w:t>Dversion</w:t>
-      </w:r>
-      <w:proofErr w:type="spellEnd"/>
-      <w:r>
-        <w:rPr>
-          <w:rFonts w:cstheme="minorHAnsi"/>
-          <w:sz w:val="28"/>
-          <w:szCs w:val="28"/>
-        </w:rPr>
-        <w:t>=11.2.0</w:t>
+        <w:t>ojdbc6 jar&gt; -DgroupId=com.oracle -DartifactId=ojdbc6 -Dversion=11.2.0</w:t>
       </w:r>
       <w:r>
         <w:rPr>
@@ -2364,25 +1206,7 @@
           <w:sz w:val="28"/>
           <w:szCs w:val="28"/>
         </w:rPr>
-        <w:t xml:space="preserve"> -</w:t>
-      </w:r>
-      <w:proofErr w:type="spellStart"/>
-      <w:r>
-        <w:rPr>
-          <w:rFonts w:cstheme="minorHAnsi"/>
-          <w:sz w:val="28"/>
-          <w:szCs w:val="28"/>
-        </w:rPr>
-        <w:t>Dpackaging</w:t>
-      </w:r>
-      <w:proofErr w:type="spellEnd"/>
-      <w:r>
-        <w:rPr>
-          <w:rFonts w:cstheme="minorHAnsi"/>
-          <w:sz w:val="28"/>
-          <w:szCs w:val="28"/>
-        </w:rPr>
-        <w:t>=jar</w:t>
+        <w:t xml:space="preserve"> -Dpackaging=jar</w:t>
       </w:r>
     </w:p>
     <w:p>
@@ -2410,7 +1234,6 @@
           <w:szCs w:val="28"/>
         </w:rPr>
       </w:pPr>
-      <w:proofErr w:type="spellStart"/>
       <w:r>
         <w:rPr>
           <w:rFonts w:cstheme="minorHAnsi"/>
@@ -2418,29 +1241,19 @@
           <w:sz w:val="28"/>
           <w:szCs w:val="28"/>
         </w:rPr>
-        <w:t>mvn</w:t>
-      </w:r>
-      <w:proofErr w:type="spellEnd"/>
-      <w:r>
-        <w:rPr>
-          <w:rFonts w:cstheme="minorHAnsi"/>
-          <w:color w:val="000000"/>
-          <w:sz w:val="28"/>
-          <w:szCs w:val="28"/>
-        </w:rPr>
-        <w:t xml:space="preserve"> clean install -</w:t>
-      </w:r>
-      <w:proofErr w:type="spellStart"/>
-      <w:r>
-        <w:rPr>
-          <w:rFonts w:cstheme="minorHAnsi"/>
-          <w:color w:val="000000"/>
-          <w:sz w:val="28"/>
-          <w:szCs w:val="28"/>
-        </w:rPr>
-        <w:t>DskipTests</w:t>
-      </w:r>
-      <w:proofErr w:type="spellEnd"/>
+        <w:t>mvn clean install -DskipTests</w:t>
+      </w:r>
+    </w:p>
+    <w:p>
+      <w:pPr>
+        <w:pStyle w:val="ListParagraph"/>
+        <w:ind w:left="2730"/>
+        <w:rPr>
+          <w:rFonts w:cstheme="minorHAnsi"/>
+          <w:sz w:val="28"/>
+          <w:szCs w:val="28"/>
+        </w:rPr>
+      </w:pPr>
     </w:p>
     <w:p>
       <w:pPr>
@@ -2523,81 +1336,7 @@
           <w:sz w:val="28"/>
           <w:szCs w:val="28"/>
         </w:rPr>
-        <w:t>Java -</w:t>
-      </w:r>
-      <w:proofErr w:type="spellStart"/>
-      <w:r>
-        <w:rPr>
-          <w:rFonts w:cstheme="minorHAnsi"/>
-          <w:sz w:val="28"/>
-          <w:szCs w:val="28"/>
-        </w:rPr>
-        <w:t>Xdebug</w:t>
-      </w:r>
-      <w:proofErr w:type="spellEnd"/>
-      <w:r>
-        <w:rPr>
-          <w:rFonts w:cstheme="minorHAnsi"/>
-          <w:sz w:val="28"/>
-          <w:szCs w:val="28"/>
-        </w:rPr>
-        <w:t xml:space="preserve"> -</w:t>
-      </w:r>
-      <w:proofErr w:type="spellStart"/>
-      <w:proofErr w:type="gramStart"/>
-      <w:r>
-        <w:rPr>
-          <w:rFonts w:cstheme="minorHAnsi"/>
-          <w:sz w:val="28"/>
-          <w:szCs w:val="28"/>
-        </w:rPr>
-        <w:t>Xrunjdwp:transport</w:t>
-      </w:r>
-      <w:proofErr w:type="spellEnd"/>
-      <w:proofErr w:type="gramEnd"/>
-      <w:r>
-        <w:rPr>
-          <w:rFonts w:cstheme="minorHAnsi"/>
-          <w:sz w:val="28"/>
-          <w:szCs w:val="28"/>
-        </w:rPr>
-        <w:t>=</w:t>
-      </w:r>
-      <w:proofErr w:type="spellStart"/>
-      <w:r>
-        <w:rPr>
-          <w:rFonts w:cstheme="minorHAnsi"/>
-          <w:sz w:val="28"/>
-          <w:szCs w:val="28"/>
-        </w:rPr>
-        <w:t>dt_socket,address</w:t>
-      </w:r>
-      <w:proofErr w:type="spellEnd"/>
-      <w:r>
-        <w:rPr>
-          <w:rFonts w:cstheme="minorHAnsi"/>
-          <w:sz w:val="28"/>
-          <w:szCs w:val="28"/>
-        </w:rPr>
-        <w:t>=9991,server=</w:t>
-      </w:r>
-      <w:proofErr w:type="spellStart"/>
-      <w:r>
-        <w:rPr>
-          <w:rFonts w:cstheme="minorHAnsi"/>
-          <w:sz w:val="28"/>
-          <w:szCs w:val="28"/>
-        </w:rPr>
-        <w:t>y,suspend</w:t>
-      </w:r>
-      <w:proofErr w:type="spellEnd"/>
-      <w:r>
-        <w:rPr>
-          <w:rFonts w:cstheme="minorHAnsi"/>
-          <w:sz w:val="28"/>
-          <w:szCs w:val="28"/>
-        </w:rPr>
-        <w:t xml:space="preserve">=n -jar </w:t>
+        <w:t xml:space="preserve">Java -Xdebug -Xrunjdwp:transport=dt_socket,address=9991,server=y,suspend=n -jar </w:t>
       </w:r>
       <w:r>
         <w:rPr>
@@ -2613,7 +1352,23 @@
           <w:sz w:val="28"/>
           <w:szCs w:val="28"/>
         </w:rPr>
-        <w:t>web-doe-1.15.0.war</w:t>
+        <w:t>web-doe-</w:t>
+      </w:r>
+      <w:r>
+        <w:rPr>
+          <w:rFonts w:cstheme="minorHAnsi"/>
+          <w:sz w:val="28"/>
+          <w:szCs w:val="28"/>
+        </w:rPr>
+        <w:t>war_file_version</w:t>
+      </w:r>
+      <w:r>
+        <w:rPr>
+          <w:rFonts w:cstheme="minorHAnsi"/>
+          <w:sz w:val="28"/>
+          <w:szCs w:val="28"/>
+        </w:rPr>
+        <w:t>.war</w:t>
       </w:r>
       <w:r>
         <w:rPr>
@@ -2714,6 +1469,7 @@
           <w:sz w:val="28"/>
           <w:szCs w:val="28"/>
         </w:rPr>
+        <w:lastRenderedPageBreak/>
         <w:t>To do the maven build from eclipse, right click on the project and do Run As</w:t>
       </w:r>
       <w:r>
@@ -2879,23 +1635,13 @@
         </w:rPr>
         <w:t xml:space="preserve"> </w:t>
       </w:r>
-      <w:proofErr w:type="spellStart"/>
-      <w:r>
-        <w:rPr>
-          <w:rFonts w:cstheme="minorHAnsi"/>
-          <w:sz w:val="28"/>
-          <w:szCs w:val="28"/>
-        </w:rPr>
-        <w:t>nci</w:t>
-      </w:r>
-      <w:proofErr w:type="spellEnd"/>
-      <w:r>
-        <w:rPr>
-          <w:rFonts w:cstheme="minorHAnsi"/>
-          <w:sz w:val="28"/>
-          <w:szCs w:val="28"/>
-        </w:rPr>
-        <w:t xml:space="preserve">-doe-data-sharing/ </w:t>
+      <w:r>
+        <w:rPr>
+          <w:rFonts w:cstheme="minorHAnsi"/>
+          <w:sz w:val="28"/>
+          <w:szCs w:val="28"/>
+        </w:rPr>
+        <w:t xml:space="preserve">nci-doe-data-sharing/ </w:t>
       </w:r>
       <w:r>
         <w:rPr>
@@ -2927,69 +1673,13 @@
           <w:szCs w:val="28"/>
         </w:rPr>
       </w:pPr>
-      <w:proofErr w:type="spellStart"/>
-      <w:r>
-        <w:rPr>
-          <w:rFonts w:cstheme="minorHAnsi"/>
-          <w:sz w:val="28"/>
-          <w:szCs w:val="28"/>
-        </w:rPr>
-        <w:t>mvn</w:t>
-      </w:r>
-      <w:proofErr w:type="spellEnd"/>
-      <w:r>
-        <w:rPr>
-          <w:rFonts w:cstheme="minorHAnsi"/>
-          <w:sz w:val="28"/>
-          <w:szCs w:val="28"/>
-        </w:rPr>
-        <w:t xml:space="preserve"> </w:t>
-      </w:r>
-      <w:proofErr w:type="spellStart"/>
-      <w:proofErr w:type="gramStart"/>
-      <w:r>
-        <w:rPr>
-          <w:rFonts w:cstheme="minorHAnsi"/>
-          <w:sz w:val="28"/>
-          <w:szCs w:val="28"/>
-        </w:rPr>
-        <w:t>install:install</w:t>
-      </w:r>
-      <w:proofErr w:type="gramEnd"/>
-      <w:r>
-        <w:rPr>
-          <w:rFonts w:cstheme="minorHAnsi"/>
-          <w:sz w:val="28"/>
-          <w:szCs w:val="28"/>
-        </w:rPr>
-        <w:t>-file</w:t>
-      </w:r>
-      <w:proofErr w:type="spellEnd"/>
-      <w:r>
-        <w:rPr>
-          <w:rFonts w:cstheme="minorHAnsi"/>
-          <w:sz w:val="28"/>
-          <w:szCs w:val="28"/>
-        </w:rPr>
-        <w:t xml:space="preserve"> -</w:t>
-      </w:r>
-      <w:proofErr w:type="spellStart"/>
-      <w:r>
-        <w:rPr>
-          <w:rFonts w:cstheme="minorHAnsi"/>
-          <w:sz w:val="28"/>
-          <w:szCs w:val="28"/>
-        </w:rPr>
-        <w:t>Dfile</w:t>
-      </w:r>
-      <w:proofErr w:type="spellEnd"/>
-      <w:r>
-        <w:rPr>
-          <w:rFonts w:cstheme="minorHAnsi"/>
-          <w:sz w:val="28"/>
-          <w:szCs w:val="28"/>
-        </w:rPr>
-        <w:t>=&lt;</w:t>
+      <w:r>
+        <w:rPr>
+          <w:rFonts w:cstheme="minorHAnsi"/>
+          <w:sz w:val="28"/>
+          <w:szCs w:val="28"/>
+        </w:rPr>
+        <w:t>mvn install:install-file -Dfile=&lt;</w:t>
       </w:r>
       <w:r>
         <w:rPr>
@@ -3037,79 +1727,7 @@
           <w:sz w:val="28"/>
           <w:szCs w:val="28"/>
         </w:rPr>
-        <w:t>ojdbc6 jar&gt; -</w:t>
-      </w:r>
-      <w:proofErr w:type="spellStart"/>
-      <w:r>
-        <w:rPr>
-          <w:rFonts w:cstheme="minorHAnsi"/>
-          <w:sz w:val="28"/>
-          <w:szCs w:val="28"/>
-        </w:rPr>
-        <w:t>DgroupId</w:t>
-      </w:r>
-      <w:proofErr w:type="spellEnd"/>
-      <w:r>
-        <w:rPr>
-          <w:rFonts w:cstheme="minorHAnsi"/>
-          <w:sz w:val="28"/>
-          <w:szCs w:val="28"/>
-        </w:rPr>
-        <w:t>=</w:t>
-      </w:r>
-      <w:proofErr w:type="spellStart"/>
-      <w:r>
-        <w:rPr>
-          <w:rFonts w:cstheme="minorHAnsi"/>
-          <w:sz w:val="28"/>
-          <w:szCs w:val="28"/>
-        </w:rPr>
-        <w:t>com.oracle</w:t>
-      </w:r>
-      <w:proofErr w:type="spellEnd"/>
-      <w:r>
-        <w:rPr>
-          <w:rFonts w:cstheme="minorHAnsi"/>
-          <w:sz w:val="28"/>
-          <w:szCs w:val="28"/>
-        </w:rPr>
-        <w:t xml:space="preserve"> -</w:t>
-      </w:r>
-      <w:proofErr w:type="spellStart"/>
-      <w:r>
-        <w:rPr>
-          <w:rFonts w:cstheme="minorHAnsi"/>
-          <w:sz w:val="28"/>
-          <w:szCs w:val="28"/>
-        </w:rPr>
-        <w:t>DartifactId</w:t>
-      </w:r>
-      <w:proofErr w:type="spellEnd"/>
-      <w:r>
-        <w:rPr>
-          <w:rFonts w:cstheme="minorHAnsi"/>
-          <w:sz w:val="28"/>
-          <w:szCs w:val="28"/>
-        </w:rPr>
-        <w:t>=ojdbc6 -</w:t>
-      </w:r>
-      <w:proofErr w:type="spellStart"/>
-      <w:r>
-        <w:rPr>
-          <w:rFonts w:cstheme="minorHAnsi"/>
-          <w:sz w:val="28"/>
-          <w:szCs w:val="28"/>
-        </w:rPr>
-        <w:t>Dversion</w:t>
-      </w:r>
-      <w:proofErr w:type="spellEnd"/>
-      <w:r>
-        <w:rPr>
-          <w:rFonts w:cstheme="minorHAnsi"/>
-          <w:sz w:val="28"/>
-          <w:szCs w:val="28"/>
-        </w:rPr>
-        <w:t>=11.2.0</w:t>
+        <w:t>ojdbc6 jar&gt; -DgroupId=com.oracle -DartifactId=ojdbc6 -Dversion=11.2.0</w:t>
       </w:r>
       <w:r>
         <w:rPr>
@@ -3125,25 +1743,7 @@
           <w:sz w:val="28"/>
           <w:szCs w:val="28"/>
         </w:rPr>
-        <w:t xml:space="preserve"> -</w:t>
-      </w:r>
-      <w:proofErr w:type="spellStart"/>
-      <w:r>
-        <w:rPr>
-          <w:rFonts w:cstheme="minorHAnsi"/>
-          <w:sz w:val="28"/>
-          <w:szCs w:val="28"/>
-        </w:rPr>
-        <w:t>Dpackaging</w:t>
-      </w:r>
-      <w:proofErr w:type="spellEnd"/>
-      <w:r>
-        <w:rPr>
-          <w:rFonts w:cstheme="minorHAnsi"/>
-          <w:sz w:val="28"/>
-          <w:szCs w:val="28"/>
-        </w:rPr>
-        <w:t>=jar</w:t>
+        <w:t xml:space="preserve"> -Dpackaging=jar</w:t>
       </w:r>
     </w:p>
     <w:p>
@@ -3209,25 +1809,7 @@
           <w:sz w:val="28"/>
           <w:szCs w:val="28"/>
         </w:rPr>
-        <w:t xml:space="preserve"> and select </w:t>
-      </w:r>
-      <w:proofErr w:type="spellStart"/>
-      <w:r>
-        <w:rPr>
-          <w:rFonts w:cstheme="minorHAnsi"/>
-          <w:sz w:val="28"/>
-          <w:szCs w:val="28"/>
-        </w:rPr>
-        <w:t>DoeWebApplication</w:t>
-      </w:r>
-      <w:proofErr w:type="spellEnd"/>
-      <w:r>
-        <w:rPr>
-          <w:rFonts w:cstheme="minorHAnsi"/>
-          <w:sz w:val="28"/>
-          <w:szCs w:val="28"/>
-        </w:rPr>
-        <w:t xml:space="preserve"> (which is the main class).</w:t>
+        <w:t xml:space="preserve"> and select DoeWebApplication (which is the main class).</w:t>
       </w:r>
     </w:p>
     <w:p>

</xml_diff>

<commit_message>
doc and pom changes
</commit_message>
<xml_diff>
--- a/doc/MoDaC Development Instructions.docx
+++ b/doc/MoDaC Development Instructions.docx
@@ -21,29 +21,7 @@
           <w:sz w:val="36"/>
           <w:szCs w:val="36"/>
         </w:rPr>
-        <w:t xml:space="preserve">STEPS for running </w:t>
-      </w:r>
-      <w:proofErr w:type="spellStart"/>
-      <w:r>
-        <w:rPr>
-          <w:rFonts w:cstheme="minorHAnsi"/>
-          <w:b/>
-          <w:bCs/>
-          <w:sz w:val="36"/>
-          <w:szCs w:val="36"/>
-        </w:rPr>
-        <w:t>MoDaC</w:t>
-      </w:r>
-      <w:proofErr w:type="spellEnd"/>
-      <w:r>
-        <w:rPr>
-          <w:rFonts w:cstheme="minorHAnsi"/>
-          <w:b/>
-          <w:bCs/>
-          <w:sz w:val="36"/>
-          <w:szCs w:val="36"/>
-        </w:rPr>
-        <w:t xml:space="preserve"> on local.</w:t>
+        <w:t>STEPS for running MoDaC on local.</w:t>
       </w:r>
     </w:p>
     <w:p>
@@ -90,25 +68,7 @@
           <w:sz w:val="28"/>
           <w:szCs w:val="28"/>
         </w:rPr>
-        <w:t xml:space="preserve">Before running </w:t>
-      </w:r>
-      <w:proofErr w:type="spellStart"/>
-      <w:r>
-        <w:rPr>
-          <w:rFonts w:cstheme="minorHAnsi"/>
-          <w:sz w:val="28"/>
-          <w:szCs w:val="28"/>
-        </w:rPr>
-        <w:t>MoDaC</w:t>
-      </w:r>
-      <w:proofErr w:type="spellEnd"/>
-      <w:r>
-        <w:rPr>
-          <w:rFonts w:cstheme="minorHAnsi"/>
-          <w:sz w:val="28"/>
-          <w:szCs w:val="28"/>
-        </w:rPr>
-        <w:t xml:space="preserve"> project, the required </w:t>
+        <w:t xml:space="preserve">Before running MoDaC project, the required </w:t>
       </w:r>
       <w:r>
         <w:rPr>
@@ -235,28 +195,6 @@
     <w:p>
       <w:pPr>
         <w:pStyle w:val="ListParagraph"/>
-        <w:numPr>
-          <w:ilvl w:val="0"/>
-          <w:numId w:val="13"/>
-        </w:numPr>
-        <w:rPr>
-          <w:rFonts w:cstheme="minorHAnsi"/>
-          <w:sz w:val="28"/>
-          <w:szCs w:val="28"/>
-        </w:rPr>
-      </w:pPr>
-      <w:r>
-        <w:rPr>
-          <w:rFonts w:cstheme="minorHAnsi"/>
-          <w:sz w:val="28"/>
-          <w:szCs w:val="28"/>
-        </w:rPr>
-        <w:t>hpc-client.jar</w:t>
-      </w:r>
-    </w:p>
-    <w:p>
-      <w:pPr>
-        <w:pStyle w:val="ListParagraph"/>
         <w:ind w:left="1440"/>
         <w:rPr>
           <w:rFonts w:cstheme="minorHAnsi"/>
@@ -302,25 +240,7 @@
           <w:sz w:val="28"/>
           <w:szCs w:val="28"/>
         </w:rPr>
-        <w:t xml:space="preserve">Now, run </w:t>
-      </w:r>
-      <w:proofErr w:type="spellStart"/>
-      <w:r>
-        <w:rPr>
-          <w:rFonts w:cstheme="minorHAnsi"/>
-          <w:sz w:val="28"/>
-          <w:szCs w:val="28"/>
-        </w:rPr>
-        <w:t>MoDaC</w:t>
-      </w:r>
-      <w:proofErr w:type="spellEnd"/>
-      <w:r>
-        <w:rPr>
-          <w:rFonts w:cstheme="minorHAnsi"/>
-          <w:sz w:val="28"/>
-          <w:szCs w:val="28"/>
-        </w:rPr>
-        <w:t xml:space="preserve"> project using the following steps:</w:t>
+        <w:t>Now, run MoDaC project using the following steps:</w:t>
       </w:r>
     </w:p>
     <w:p>
@@ -477,10 +397,13 @@
           <w:szCs w:val="28"/>
           <w:u w:val="none"/>
         </w:rPr>
-        <w:t xml:space="preserve">    git checkout &lt;</w:t>
-      </w:r>
-      <w:proofErr w:type="spellStart"/>
-      <w:r>
+        <w:t xml:space="preserve">    git checkout &lt;branch_name&gt;</w:t>
+      </w:r>
+    </w:p>
+    <w:p>
+      <w:pPr>
+        <w:pStyle w:val="ListParagraph"/>
+        <w:ind w:left="2160"/>
         <w:rPr>
           <w:rStyle w:val="Hyperlink"/>
           <w:rFonts w:cstheme="minorHAnsi"/>
@@ -489,9 +412,7 @@
           <w:szCs w:val="28"/>
           <w:u w:val="none"/>
         </w:rPr>
-        <w:t>branch_name</w:t>
-      </w:r>
-      <w:proofErr w:type="spellEnd"/>
+      </w:pPr>
       <w:r>
         <w:rPr>
           <w:rStyle w:val="Hyperlink"/>
@@ -501,22 +422,8 @@
           <w:szCs w:val="28"/>
           <w:u w:val="none"/>
         </w:rPr>
-        <w:t>&gt;</w:t>
-      </w:r>
-    </w:p>
-    <w:p>
-      <w:pPr>
-        <w:pStyle w:val="ListParagraph"/>
-        <w:ind w:left="2160"/>
-        <w:rPr>
-          <w:rStyle w:val="Hyperlink"/>
-          <w:rFonts w:cstheme="minorHAnsi"/>
-          <w:color w:val="auto"/>
-          <w:sz w:val="28"/>
-          <w:szCs w:val="28"/>
-          <w:u w:val="none"/>
-        </w:rPr>
-      </w:pPr>
+        <w:t xml:space="preserve">    </w:t>
+      </w:r>
       <w:r>
         <w:rPr>
           <w:rStyle w:val="Hyperlink"/>
@@ -644,31 +551,7 @@
           <w:szCs w:val="28"/>
           <w:u w:val="none"/>
         </w:rPr>
-        <w:t xml:space="preserve"> (located under the path: </w:t>
-      </w:r>
-      <w:proofErr w:type="spellStart"/>
-      <w:r>
-        <w:rPr>
-          <w:rStyle w:val="Hyperlink"/>
-          <w:rFonts w:cstheme="minorHAnsi"/>
-          <w:color w:val="auto"/>
-          <w:sz w:val="28"/>
-          <w:szCs w:val="28"/>
-          <w:u w:val="none"/>
-        </w:rPr>
-        <w:t>nci</w:t>
-      </w:r>
-      <w:proofErr w:type="spellEnd"/>
-      <w:r>
-        <w:rPr>
-          <w:rStyle w:val="Hyperlink"/>
-          <w:rFonts w:cstheme="minorHAnsi"/>
-          <w:color w:val="auto"/>
-          <w:sz w:val="28"/>
-          <w:szCs w:val="28"/>
-          <w:u w:val="none"/>
-        </w:rPr>
-        <w:t>-doe-data-sharing/)</w:t>
+        <w:t xml:space="preserve"> (located under the path: nci-doe-data-sharing/)</w:t>
       </w:r>
       <w:r>
         <w:rPr>
@@ -785,79 +668,7 @@
           <w:szCs w:val="28"/>
           <w:u w:val="none"/>
         </w:rPr>
-        <w:t>The local-</w:t>
-      </w:r>
-      <w:proofErr w:type="spellStart"/>
-      <w:r>
-        <w:rPr>
-          <w:rStyle w:val="Hyperlink"/>
-          <w:rFonts w:cstheme="minorHAnsi"/>
-          <w:color w:val="auto"/>
-          <w:sz w:val="28"/>
-          <w:szCs w:val="28"/>
-          <w:u w:val="none"/>
-        </w:rPr>
-        <w:t>env.conf</w:t>
-      </w:r>
-      <w:proofErr w:type="spellEnd"/>
-      <w:r>
-        <w:rPr>
-          <w:rStyle w:val="Hyperlink"/>
-          <w:rFonts w:cstheme="minorHAnsi"/>
-          <w:color w:val="auto"/>
-          <w:sz w:val="28"/>
-          <w:szCs w:val="28"/>
-          <w:u w:val="none"/>
-        </w:rPr>
-        <w:t xml:space="preserve"> is under </w:t>
-      </w:r>
-      <w:proofErr w:type="spellStart"/>
-      <w:r>
-        <w:rPr>
-          <w:rStyle w:val="Hyperlink"/>
-          <w:rFonts w:cstheme="minorHAnsi"/>
-          <w:color w:val="auto"/>
-          <w:sz w:val="28"/>
-          <w:szCs w:val="28"/>
-          <w:u w:val="none"/>
-        </w:rPr>
-        <w:t>src</w:t>
-      </w:r>
-      <w:proofErr w:type="spellEnd"/>
-      <w:r>
-        <w:rPr>
-          <w:rStyle w:val="Hyperlink"/>
-          <w:rFonts w:cstheme="minorHAnsi"/>
-          <w:color w:val="auto"/>
-          <w:sz w:val="28"/>
-          <w:szCs w:val="28"/>
-          <w:u w:val="none"/>
-        </w:rPr>
-        <w:t>/main/resources/</w:t>
-      </w:r>
-      <w:proofErr w:type="spellStart"/>
-      <w:r>
-        <w:rPr>
-          <w:rStyle w:val="Hyperlink"/>
-          <w:rFonts w:cstheme="minorHAnsi"/>
-          <w:color w:val="auto"/>
-          <w:sz w:val="28"/>
-          <w:szCs w:val="28"/>
-          <w:u w:val="none"/>
-        </w:rPr>
-        <w:t>appconfigs</w:t>
-      </w:r>
-      <w:proofErr w:type="spellEnd"/>
-      <w:r>
-        <w:rPr>
-          <w:rStyle w:val="Hyperlink"/>
-          <w:rFonts w:cstheme="minorHAnsi"/>
-          <w:color w:val="auto"/>
-          <w:sz w:val="28"/>
-          <w:szCs w:val="28"/>
-          <w:u w:val="none"/>
-        </w:rPr>
-        <w:t>.</w:t>
+        <w:t>The local-env.conf is under src/main/resources/appconfigs.</w:t>
       </w:r>
     </w:p>
     <w:p>
@@ -879,43 +690,7 @@
           <w:sz w:val="28"/>
           <w:szCs w:val="28"/>
         </w:rPr>
-        <w:t>Add passwords in local-</w:t>
-      </w:r>
-      <w:proofErr w:type="spellStart"/>
-      <w:r>
-        <w:rPr>
-          <w:rFonts w:cstheme="minorHAnsi"/>
-          <w:sz w:val="28"/>
-          <w:szCs w:val="28"/>
-        </w:rPr>
-        <w:t>env.conf</w:t>
-      </w:r>
-      <w:proofErr w:type="spellEnd"/>
-      <w:r>
-        <w:rPr>
-          <w:rFonts w:cstheme="minorHAnsi"/>
-          <w:sz w:val="28"/>
-          <w:szCs w:val="28"/>
-        </w:rPr>
-        <w:t xml:space="preserve"> for </w:t>
-      </w:r>
-      <w:proofErr w:type="spellStart"/>
-      <w:r>
-        <w:rPr>
-          <w:rFonts w:cstheme="minorHAnsi"/>
-          <w:sz w:val="28"/>
-          <w:szCs w:val="28"/>
-        </w:rPr>
-        <w:t>MoDaC</w:t>
-      </w:r>
-      <w:proofErr w:type="spellEnd"/>
-      <w:r>
-        <w:rPr>
-          <w:rFonts w:cstheme="minorHAnsi"/>
-          <w:sz w:val="28"/>
-          <w:szCs w:val="28"/>
-        </w:rPr>
-        <w:t xml:space="preserve"> database, google drive client and secret Id, google captcha and service account passwords. </w:t>
+        <w:t xml:space="preserve">Add passwords in local-env.conf for MoDaC database, google drive client and secret Id, google captcha and service account passwords. </w:t>
       </w:r>
     </w:p>
     <w:p>
@@ -938,25 +713,7 @@
           <w:sz w:val="28"/>
           <w:szCs w:val="28"/>
         </w:rPr>
-        <w:t>In local-</w:t>
-      </w:r>
-      <w:proofErr w:type="spellStart"/>
-      <w:r>
-        <w:rPr>
-          <w:rFonts w:cstheme="minorHAnsi"/>
-          <w:sz w:val="28"/>
-          <w:szCs w:val="28"/>
-        </w:rPr>
-        <w:t>env.conf</w:t>
-      </w:r>
-      <w:proofErr w:type="spellEnd"/>
-      <w:r>
-        <w:rPr>
-          <w:rFonts w:cstheme="minorHAnsi"/>
-          <w:sz w:val="28"/>
-          <w:szCs w:val="28"/>
-        </w:rPr>
-        <w:t>, point to the</w:t>
+        <w:t>In local-env.conf, point to the</w:t>
       </w:r>
       <w:r>
         <w:rPr>
@@ -988,27 +745,7 @@
           <w:sz w:val="28"/>
           <w:szCs w:val="28"/>
         </w:rPr>
-        <w:t>Server (</w:t>
-      </w:r>
-      <w:proofErr w:type="spellStart"/>
-      <w:proofErr w:type="gramStart"/>
-      <w:r>
-        <w:rPr>
-          <w:rFonts w:cstheme="minorHAnsi"/>
-          <w:sz w:val="28"/>
-          <w:szCs w:val="28"/>
-        </w:rPr>
-        <w:t>gov.nih.nci.hpc.server</w:t>
-      </w:r>
-      <w:proofErr w:type="spellEnd"/>
-      <w:proofErr w:type="gramEnd"/>
-      <w:r>
-        <w:rPr>
-          <w:rFonts w:cstheme="minorHAnsi"/>
-          <w:sz w:val="28"/>
-          <w:szCs w:val="28"/>
-        </w:rPr>
-        <w:t xml:space="preserve">). </w:t>
+        <w:t xml:space="preserve">Server (gov.nih.nci.hpc.server). </w:t>
       </w:r>
     </w:p>
     <w:p>
@@ -1026,8 +763,6 @@
           <w:szCs w:val="28"/>
         </w:rPr>
       </w:pPr>
-      <w:proofErr w:type="spellStart"/>
-      <w:proofErr w:type="gramStart"/>
       <w:r>
         <w:rPr>
           <w:rFonts w:cstheme="minorHAnsi"/>
@@ -1036,20 +771,7 @@
           <w:sz w:val="28"/>
           <w:szCs w:val="28"/>
         </w:rPr>
-        <w:lastRenderedPageBreak/>
-        <w:t>gov.nih.nci.hpc.server</w:t>
-      </w:r>
-      <w:proofErr w:type="spellEnd"/>
-      <w:proofErr w:type="gramEnd"/>
-      <w:r>
-        <w:rPr>
-          <w:rFonts w:cstheme="minorHAnsi"/>
-          <w:i/>
-          <w:iCs/>
-          <w:sz w:val="28"/>
-          <w:szCs w:val="28"/>
-        </w:rPr>
-        <w:t>=https://</w:t>
+        <w:t>gov.nih.nci.hpc.server=https://</w:t>
       </w:r>
       <w:r>
         <w:rPr>
@@ -1099,29 +821,7 @@
           <w:sz w:val="28"/>
           <w:szCs w:val="28"/>
         </w:rPr>
-        <w:t>.ncifcrf.gov:7738/</w:t>
-      </w:r>
-      <w:proofErr w:type="spellStart"/>
-      <w:r>
-        <w:rPr>
-          <w:rFonts w:cstheme="minorHAnsi"/>
-          <w:i/>
-          <w:iCs/>
-          <w:sz w:val="28"/>
-          <w:szCs w:val="28"/>
-        </w:rPr>
-        <w:t>hpc</w:t>
-      </w:r>
-      <w:proofErr w:type="spellEnd"/>
-      <w:r>
-        <w:rPr>
-          <w:rFonts w:cstheme="minorHAnsi"/>
-          <w:i/>
-          <w:iCs/>
-          <w:sz w:val="28"/>
-          <w:szCs w:val="28"/>
-        </w:rPr>
-        <w:t>-server</w:t>
+        <w:t>.ncifcrf.gov:7738/hpc-server</w:t>
       </w:r>
     </w:p>
     <w:p>
@@ -1154,69 +854,15 @@
           <w:sz w:val="28"/>
           <w:szCs w:val="28"/>
         </w:rPr>
-        <w:t>Install DME jars (</w:t>
-      </w:r>
-      <w:proofErr w:type="spellStart"/>
-      <w:r>
-        <w:rPr>
-          <w:rFonts w:cstheme="minorHAnsi"/>
-          <w:sz w:val="28"/>
-          <w:szCs w:val="28"/>
-        </w:rPr>
-        <w:t>hpc-dto</w:t>
-      </w:r>
-      <w:proofErr w:type="spellEnd"/>
-      <w:r>
-        <w:rPr>
-          <w:rFonts w:cstheme="minorHAnsi"/>
-          <w:sz w:val="28"/>
-          <w:szCs w:val="28"/>
-        </w:rPr>
-        <w:t xml:space="preserve"> and </w:t>
-      </w:r>
-      <w:proofErr w:type="spellStart"/>
-      <w:r>
-        <w:rPr>
-          <w:rFonts w:cstheme="minorHAnsi"/>
-          <w:sz w:val="28"/>
-          <w:szCs w:val="28"/>
-        </w:rPr>
-        <w:t>hpc</w:t>
-      </w:r>
-      <w:proofErr w:type="spellEnd"/>
-      <w:r>
-        <w:rPr>
-          <w:rFonts w:cstheme="minorHAnsi"/>
-          <w:sz w:val="28"/>
-          <w:szCs w:val="28"/>
-        </w:rPr>
-        <w:t xml:space="preserve">-domain-types) </w:t>
-      </w:r>
-      <w:r>
-        <w:rPr>
-          <w:rFonts w:cstheme="minorHAnsi"/>
-          <w:sz w:val="28"/>
-          <w:szCs w:val="28"/>
-        </w:rPr>
-        <w:t xml:space="preserve">from the path: </w:t>
-      </w:r>
-      <w:proofErr w:type="spellStart"/>
-      <w:r>
-        <w:rPr>
-          <w:rFonts w:cstheme="minorHAnsi"/>
-          <w:sz w:val="28"/>
-          <w:szCs w:val="28"/>
-        </w:rPr>
-        <w:t>nci</w:t>
-      </w:r>
-      <w:proofErr w:type="spellEnd"/>
-      <w:r>
-        <w:rPr>
-          <w:rFonts w:cstheme="minorHAnsi"/>
-          <w:sz w:val="28"/>
-          <w:szCs w:val="28"/>
-        </w:rPr>
-        <w:t xml:space="preserve">-doe-data-sharing/ </w:t>
+        <w:t xml:space="preserve">Install DME jars (hpc-dto and hpc-domain-types) </w:t>
+      </w:r>
+      <w:r>
+        <w:rPr>
+          <w:rFonts w:cstheme="minorHAnsi"/>
+          <w:sz w:val="28"/>
+          <w:szCs w:val="28"/>
+        </w:rPr>
+        <w:t xml:space="preserve">from the path: nci-doe-data-sharing/ </w:t>
       </w:r>
       <w:r>
         <w:rPr>
@@ -1240,7 +886,6 @@
           <w:szCs w:val="28"/>
         </w:rPr>
       </w:pPr>
-      <w:proofErr w:type="spellStart"/>
       <w:r>
         <w:rPr>
           <w:rFonts w:ascii="Menlo" w:hAnsi="Menlo" w:cs="Menlo"/>
@@ -1248,9 +893,22 @@
           <w:sz w:val="22"/>
           <w:szCs w:val="22"/>
         </w:rPr>
-        <w:t>mvn</w:t>
-      </w:r>
-      <w:proofErr w:type="spellEnd"/>
+        <w:t>mvn install:install-file -Dfile=&lt;path_to_hpc_dto.jar&gt; -DgroupId=gov.nih.nci.hpc -DartifactId=hpc-dto -Dversion=&lt;api_version&gt; -Dpackaging=jar</w:t>
+      </w:r>
+    </w:p>
+    <w:p>
+      <w:pPr>
+        <w:pStyle w:val="ListParagraph"/>
+        <w:numPr>
+          <w:ilvl w:val="0"/>
+          <w:numId w:val="5"/>
+        </w:numPr>
+        <w:rPr>
+          <w:rFonts w:cstheme="minorHAnsi"/>
+          <w:sz w:val="28"/>
+          <w:szCs w:val="28"/>
+        </w:rPr>
+      </w:pPr>
       <w:r>
         <w:rPr>
           <w:rFonts w:ascii="Menlo" w:hAnsi="Menlo" w:cs="Menlo"/>
@@ -1258,637 +916,7 @@
           <w:sz w:val="22"/>
           <w:szCs w:val="22"/>
         </w:rPr>
-        <w:t xml:space="preserve"> </w:t>
-      </w:r>
-      <w:proofErr w:type="spellStart"/>
-      <w:proofErr w:type="gramStart"/>
-      <w:r>
-        <w:rPr>
-          <w:rFonts w:ascii="Menlo" w:hAnsi="Menlo" w:cs="Menlo"/>
-          <w:color w:val="000000"/>
-          <w:sz w:val="22"/>
-          <w:szCs w:val="22"/>
-        </w:rPr>
-        <w:t>install:install</w:t>
-      </w:r>
-      <w:proofErr w:type="gramEnd"/>
-      <w:r>
-        <w:rPr>
-          <w:rFonts w:ascii="Menlo" w:hAnsi="Menlo" w:cs="Menlo"/>
-          <w:color w:val="000000"/>
-          <w:sz w:val="22"/>
-          <w:szCs w:val="22"/>
-        </w:rPr>
-        <w:t>-file</w:t>
-      </w:r>
-      <w:proofErr w:type="spellEnd"/>
-      <w:r>
-        <w:rPr>
-          <w:rFonts w:ascii="Menlo" w:hAnsi="Menlo" w:cs="Menlo"/>
-          <w:color w:val="000000"/>
-          <w:sz w:val="22"/>
-          <w:szCs w:val="22"/>
-        </w:rPr>
-        <w:t xml:space="preserve"> -</w:t>
-      </w:r>
-      <w:proofErr w:type="spellStart"/>
-      <w:r>
-        <w:rPr>
-          <w:rFonts w:ascii="Menlo" w:hAnsi="Menlo" w:cs="Menlo"/>
-          <w:color w:val="000000"/>
-          <w:sz w:val="22"/>
-          <w:szCs w:val="22"/>
-        </w:rPr>
-        <w:t>Dfile</w:t>
-      </w:r>
-      <w:proofErr w:type="spellEnd"/>
-      <w:r>
-        <w:rPr>
-          <w:rFonts w:ascii="Menlo" w:hAnsi="Menlo" w:cs="Menlo"/>
-          <w:color w:val="000000"/>
-          <w:sz w:val="22"/>
-          <w:szCs w:val="22"/>
-        </w:rPr>
-        <w:t>=&lt;path_to_hpc_dto.jar&gt; -</w:t>
-      </w:r>
-      <w:proofErr w:type="spellStart"/>
-      <w:r>
-        <w:rPr>
-          <w:rFonts w:ascii="Menlo" w:hAnsi="Menlo" w:cs="Menlo"/>
-          <w:color w:val="000000"/>
-          <w:sz w:val="22"/>
-          <w:szCs w:val="22"/>
-        </w:rPr>
-        <w:t>DgroupId</w:t>
-      </w:r>
-      <w:proofErr w:type="spellEnd"/>
-      <w:r>
-        <w:rPr>
-          <w:rFonts w:ascii="Menlo" w:hAnsi="Menlo" w:cs="Menlo"/>
-          <w:color w:val="000000"/>
-          <w:sz w:val="22"/>
-          <w:szCs w:val="22"/>
-        </w:rPr>
-        <w:t>=</w:t>
-      </w:r>
-      <w:proofErr w:type="spellStart"/>
-      <w:r>
-        <w:rPr>
-          <w:rFonts w:ascii="Menlo" w:hAnsi="Menlo" w:cs="Menlo"/>
-          <w:color w:val="000000"/>
-          <w:sz w:val="22"/>
-          <w:szCs w:val="22"/>
-        </w:rPr>
-        <w:t>gov.nih.nci.hpc</w:t>
-      </w:r>
-      <w:proofErr w:type="spellEnd"/>
-      <w:r>
-        <w:rPr>
-          <w:rFonts w:ascii="Menlo" w:hAnsi="Menlo" w:cs="Menlo"/>
-          <w:color w:val="000000"/>
-          <w:sz w:val="22"/>
-          <w:szCs w:val="22"/>
-        </w:rPr>
-        <w:t xml:space="preserve"> -</w:t>
-      </w:r>
-      <w:proofErr w:type="spellStart"/>
-      <w:r>
-        <w:rPr>
-          <w:rFonts w:ascii="Menlo" w:hAnsi="Menlo" w:cs="Menlo"/>
-          <w:color w:val="000000"/>
-          <w:sz w:val="22"/>
-          <w:szCs w:val="22"/>
-        </w:rPr>
-        <w:t>DartifactId</w:t>
-      </w:r>
-      <w:proofErr w:type="spellEnd"/>
-      <w:r>
-        <w:rPr>
-          <w:rFonts w:ascii="Menlo" w:hAnsi="Menlo" w:cs="Menlo"/>
-          <w:color w:val="000000"/>
-          <w:sz w:val="22"/>
-          <w:szCs w:val="22"/>
-        </w:rPr>
-        <w:t>=</w:t>
-      </w:r>
-      <w:proofErr w:type="spellStart"/>
-      <w:r>
-        <w:rPr>
-          <w:rFonts w:ascii="Menlo" w:hAnsi="Menlo" w:cs="Menlo"/>
-          <w:color w:val="000000"/>
-          <w:sz w:val="22"/>
-          <w:szCs w:val="22"/>
-        </w:rPr>
-        <w:t>hpc-dto</w:t>
-      </w:r>
-      <w:proofErr w:type="spellEnd"/>
-      <w:r>
-        <w:rPr>
-          <w:rFonts w:ascii="Menlo" w:hAnsi="Menlo" w:cs="Menlo"/>
-          <w:color w:val="000000"/>
-          <w:sz w:val="22"/>
-          <w:szCs w:val="22"/>
-        </w:rPr>
-        <w:t xml:space="preserve"> -</w:t>
-      </w:r>
-      <w:proofErr w:type="spellStart"/>
-      <w:r>
-        <w:rPr>
-          <w:rFonts w:ascii="Menlo" w:hAnsi="Menlo" w:cs="Menlo"/>
-          <w:color w:val="000000"/>
-          <w:sz w:val="22"/>
-          <w:szCs w:val="22"/>
-        </w:rPr>
-        <w:t>Dversion</w:t>
-      </w:r>
-      <w:proofErr w:type="spellEnd"/>
-      <w:r>
-        <w:rPr>
-          <w:rFonts w:ascii="Menlo" w:hAnsi="Menlo" w:cs="Menlo"/>
-          <w:color w:val="000000"/>
-          <w:sz w:val="22"/>
-          <w:szCs w:val="22"/>
-        </w:rPr>
-        <w:t>=&lt;</w:t>
-      </w:r>
-      <w:proofErr w:type="spellStart"/>
-      <w:r>
-        <w:rPr>
-          <w:rFonts w:ascii="Menlo" w:hAnsi="Menlo" w:cs="Menlo"/>
-          <w:color w:val="000000"/>
-          <w:sz w:val="22"/>
-          <w:szCs w:val="22"/>
-        </w:rPr>
-        <w:t>api_version</w:t>
-      </w:r>
-      <w:proofErr w:type="spellEnd"/>
-      <w:r>
-        <w:rPr>
-          <w:rFonts w:ascii="Menlo" w:hAnsi="Menlo" w:cs="Menlo"/>
-          <w:color w:val="000000"/>
-          <w:sz w:val="22"/>
-          <w:szCs w:val="22"/>
-        </w:rPr>
-        <w:t>&gt; -</w:t>
-      </w:r>
-      <w:proofErr w:type="spellStart"/>
-      <w:r>
-        <w:rPr>
-          <w:rFonts w:ascii="Menlo" w:hAnsi="Menlo" w:cs="Menlo"/>
-          <w:color w:val="000000"/>
-          <w:sz w:val="22"/>
-          <w:szCs w:val="22"/>
-        </w:rPr>
-        <w:t>Dpackaging</w:t>
-      </w:r>
-      <w:proofErr w:type="spellEnd"/>
-      <w:r>
-        <w:rPr>
-          <w:rFonts w:ascii="Menlo" w:hAnsi="Menlo" w:cs="Menlo"/>
-          <w:color w:val="000000"/>
-          <w:sz w:val="22"/>
-          <w:szCs w:val="22"/>
-        </w:rPr>
-        <w:t>=jar</w:t>
-      </w:r>
-    </w:p>
-    <w:p>
-      <w:pPr>
-        <w:pStyle w:val="ListParagraph"/>
-        <w:numPr>
-          <w:ilvl w:val="0"/>
-          <w:numId w:val="5"/>
-        </w:numPr>
-        <w:rPr>
-          <w:rFonts w:cstheme="minorHAnsi"/>
-          <w:sz w:val="28"/>
-          <w:szCs w:val="28"/>
-        </w:rPr>
-      </w:pPr>
-      <w:proofErr w:type="spellStart"/>
-      <w:r>
-        <w:rPr>
-          <w:rFonts w:ascii="Menlo" w:hAnsi="Menlo" w:cs="Menlo"/>
-          <w:color w:val="000000"/>
-          <w:sz w:val="22"/>
-          <w:szCs w:val="22"/>
-        </w:rPr>
-        <w:t>mvn</w:t>
-      </w:r>
-      <w:proofErr w:type="spellEnd"/>
-      <w:r>
-        <w:rPr>
-          <w:rFonts w:ascii="Menlo" w:hAnsi="Menlo" w:cs="Menlo"/>
-          <w:color w:val="000000"/>
-          <w:sz w:val="22"/>
-          <w:szCs w:val="22"/>
-        </w:rPr>
-        <w:t xml:space="preserve"> </w:t>
-      </w:r>
-      <w:proofErr w:type="spellStart"/>
-      <w:proofErr w:type="gramStart"/>
-      <w:r>
-        <w:rPr>
-          <w:rFonts w:ascii="Menlo" w:hAnsi="Menlo" w:cs="Menlo"/>
-          <w:color w:val="000000"/>
-          <w:sz w:val="22"/>
-          <w:szCs w:val="22"/>
-        </w:rPr>
-        <w:t>install:install</w:t>
-      </w:r>
-      <w:proofErr w:type="gramEnd"/>
-      <w:r>
-        <w:rPr>
-          <w:rFonts w:ascii="Menlo" w:hAnsi="Menlo" w:cs="Menlo"/>
-          <w:color w:val="000000"/>
-          <w:sz w:val="22"/>
-          <w:szCs w:val="22"/>
-        </w:rPr>
-        <w:t>-file</w:t>
-      </w:r>
-      <w:proofErr w:type="spellEnd"/>
-      <w:r>
-        <w:rPr>
-          <w:rFonts w:ascii="Menlo" w:hAnsi="Menlo" w:cs="Menlo"/>
-          <w:color w:val="000000"/>
-          <w:sz w:val="22"/>
-          <w:szCs w:val="22"/>
-        </w:rPr>
-        <w:t xml:space="preserve"> -</w:t>
-      </w:r>
-      <w:proofErr w:type="spellStart"/>
-      <w:r>
-        <w:rPr>
-          <w:rFonts w:ascii="Menlo" w:hAnsi="Menlo" w:cs="Menlo"/>
-          <w:color w:val="000000"/>
-          <w:sz w:val="22"/>
-          <w:szCs w:val="22"/>
-        </w:rPr>
-        <w:t>Dfile</w:t>
-      </w:r>
-      <w:proofErr w:type="spellEnd"/>
-      <w:r>
-        <w:rPr>
-          <w:rFonts w:ascii="Menlo" w:hAnsi="Menlo" w:cs="Menlo"/>
-          <w:color w:val="000000"/>
-          <w:sz w:val="22"/>
-          <w:szCs w:val="22"/>
-        </w:rPr>
-        <w:t>=&lt;path_to_hpc_domain_types.jar&gt; -</w:t>
-      </w:r>
-      <w:proofErr w:type="spellStart"/>
-      <w:r>
-        <w:rPr>
-          <w:rFonts w:ascii="Menlo" w:hAnsi="Menlo" w:cs="Menlo"/>
-          <w:color w:val="000000"/>
-          <w:sz w:val="22"/>
-          <w:szCs w:val="22"/>
-        </w:rPr>
-        <w:t>DgroupId</w:t>
-      </w:r>
-      <w:proofErr w:type="spellEnd"/>
-      <w:r>
-        <w:rPr>
-          <w:rFonts w:ascii="Menlo" w:hAnsi="Menlo" w:cs="Menlo"/>
-          <w:color w:val="000000"/>
-          <w:sz w:val="22"/>
-          <w:szCs w:val="22"/>
-        </w:rPr>
-        <w:t>=</w:t>
-      </w:r>
-      <w:proofErr w:type="spellStart"/>
-      <w:r>
-        <w:rPr>
-          <w:rFonts w:ascii="Menlo" w:hAnsi="Menlo" w:cs="Menlo"/>
-          <w:color w:val="000000"/>
-          <w:sz w:val="22"/>
-          <w:szCs w:val="22"/>
-        </w:rPr>
-        <w:t>gov.nih.nci.hpc</w:t>
-      </w:r>
-      <w:proofErr w:type="spellEnd"/>
-      <w:r>
-        <w:rPr>
-          <w:rFonts w:ascii="Menlo" w:hAnsi="Menlo" w:cs="Menlo"/>
-          <w:color w:val="000000"/>
-          <w:sz w:val="22"/>
-          <w:szCs w:val="22"/>
-        </w:rPr>
-        <w:t xml:space="preserve"> -</w:t>
-      </w:r>
-      <w:proofErr w:type="spellStart"/>
-      <w:r>
-        <w:rPr>
-          <w:rFonts w:ascii="Menlo" w:hAnsi="Menlo" w:cs="Menlo"/>
-          <w:color w:val="000000"/>
-          <w:sz w:val="22"/>
-          <w:szCs w:val="22"/>
-        </w:rPr>
-        <w:t>DartifactId</w:t>
-      </w:r>
-      <w:proofErr w:type="spellEnd"/>
-      <w:r>
-        <w:rPr>
-          <w:rFonts w:ascii="Menlo" w:hAnsi="Menlo" w:cs="Menlo"/>
-          <w:color w:val="000000"/>
-          <w:sz w:val="22"/>
-          <w:szCs w:val="22"/>
-        </w:rPr>
-        <w:t>=</w:t>
-      </w:r>
-      <w:proofErr w:type="spellStart"/>
-      <w:r>
-        <w:rPr>
-          <w:rFonts w:ascii="Menlo" w:hAnsi="Menlo" w:cs="Menlo"/>
-          <w:color w:val="000000"/>
-          <w:sz w:val="22"/>
-          <w:szCs w:val="22"/>
-        </w:rPr>
-        <w:t>hpc</w:t>
-      </w:r>
-      <w:proofErr w:type="spellEnd"/>
-      <w:r>
-        <w:rPr>
-          <w:rFonts w:ascii="Menlo" w:hAnsi="Menlo" w:cs="Menlo"/>
-          <w:color w:val="000000"/>
-          <w:sz w:val="22"/>
-          <w:szCs w:val="22"/>
-        </w:rPr>
-        <w:t>-domain-types -</w:t>
-      </w:r>
-      <w:proofErr w:type="spellStart"/>
-      <w:r>
-        <w:rPr>
-          <w:rFonts w:ascii="Menlo" w:hAnsi="Menlo" w:cs="Menlo"/>
-          <w:color w:val="000000"/>
-          <w:sz w:val="22"/>
-          <w:szCs w:val="22"/>
-        </w:rPr>
-        <w:t>Dversion</w:t>
-      </w:r>
-      <w:proofErr w:type="spellEnd"/>
-      <w:r>
-        <w:rPr>
-          <w:rFonts w:ascii="Menlo" w:hAnsi="Menlo" w:cs="Menlo"/>
-          <w:color w:val="000000"/>
-          <w:sz w:val="22"/>
-          <w:szCs w:val="22"/>
-        </w:rPr>
-        <w:t>=&lt;</w:t>
-      </w:r>
-      <w:proofErr w:type="spellStart"/>
-      <w:r>
-        <w:rPr>
-          <w:rFonts w:ascii="Menlo" w:hAnsi="Menlo" w:cs="Menlo"/>
-          <w:color w:val="000000"/>
-          <w:sz w:val="22"/>
-          <w:szCs w:val="22"/>
-        </w:rPr>
-        <w:t>api_version</w:t>
-      </w:r>
-      <w:proofErr w:type="spellEnd"/>
-      <w:r>
-        <w:rPr>
-          <w:rFonts w:ascii="Menlo" w:hAnsi="Menlo" w:cs="Menlo"/>
-          <w:color w:val="000000"/>
-          <w:sz w:val="22"/>
-          <w:szCs w:val="22"/>
-        </w:rPr>
-        <w:t>&gt; -</w:t>
-      </w:r>
-      <w:proofErr w:type="spellStart"/>
-      <w:r>
-        <w:rPr>
-          <w:rFonts w:ascii="Menlo" w:hAnsi="Menlo" w:cs="Menlo"/>
-          <w:color w:val="000000"/>
-          <w:sz w:val="22"/>
-          <w:szCs w:val="22"/>
-        </w:rPr>
-        <w:t>Dpackaging</w:t>
-      </w:r>
-      <w:proofErr w:type="spellEnd"/>
-      <w:r>
-        <w:rPr>
-          <w:rFonts w:ascii="Menlo" w:hAnsi="Menlo" w:cs="Menlo"/>
-          <w:color w:val="000000"/>
-          <w:sz w:val="22"/>
-          <w:szCs w:val="22"/>
-        </w:rPr>
-        <w:t>=jar</w:t>
-      </w:r>
-    </w:p>
-    <w:p>
-      <w:pPr>
-        <w:pStyle w:val="ListParagraph"/>
-        <w:numPr>
-          <w:ilvl w:val="0"/>
-          <w:numId w:val="5"/>
-        </w:numPr>
-        <w:rPr>
-          <w:rFonts w:cstheme="minorHAnsi"/>
-          <w:sz w:val="28"/>
-          <w:szCs w:val="28"/>
-        </w:rPr>
-      </w:pPr>
-      <w:proofErr w:type="spellStart"/>
-      <w:r>
-        <w:rPr>
-          <w:rFonts w:ascii="Menlo" w:hAnsi="Menlo" w:cs="Menlo"/>
-          <w:color w:val="000000"/>
-          <w:sz w:val="22"/>
-          <w:szCs w:val="22"/>
-        </w:rPr>
-        <w:t>mvn</w:t>
-      </w:r>
-      <w:proofErr w:type="spellEnd"/>
-      <w:r>
-        <w:rPr>
-          <w:rFonts w:ascii="Menlo" w:hAnsi="Menlo" w:cs="Menlo"/>
-          <w:color w:val="000000"/>
-          <w:sz w:val="22"/>
-          <w:szCs w:val="22"/>
-        </w:rPr>
-        <w:t xml:space="preserve"> </w:t>
-      </w:r>
-      <w:proofErr w:type="spellStart"/>
-      <w:r>
-        <w:rPr>
-          <w:rFonts w:ascii="Menlo" w:hAnsi="Menlo" w:cs="Menlo"/>
-          <w:color w:val="000000"/>
-          <w:sz w:val="22"/>
-          <w:szCs w:val="22"/>
-        </w:rPr>
-        <w:t>install:install-file</w:t>
-      </w:r>
-      <w:proofErr w:type="spellEnd"/>
-      <w:r>
-        <w:rPr>
-          <w:rFonts w:ascii="Menlo" w:hAnsi="Menlo" w:cs="Menlo"/>
-          <w:color w:val="000000"/>
-          <w:sz w:val="22"/>
-          <w:szCs w:val="22"/>
-        </w:rPr>
-        <w:t xml:space="preserve"> -</w:t>
-      </w:r>
-      <w:proofErr w:type="spellStart"/>
-      <w:r>
-        <w:rPr>
-          <w:rFonts w:ascii="Menlo" w:hAnsi="Menlo" w:cs="Menlo"/>
-          <w:color w:val="000000"/>
-          <w:sz w:val="22"/>
-          <w:szCs w:val="22"/>
-        </w:rPr>
-        <w:t>Dfile</w:t>
-      </w:r>
-      <w:proofErr w:type="spellEnd"/>
-      <w:r>
-        <w:rPr>
-          <w:rFonts w:ascii="Menlo" w:hAnsi="Menlo" w:cs="Menlo"/>
-          <w:color w:val="000000"/>
-          <w:sz w:val="22"/>
-          <w:szCs w:val="22"/>
-        </w:rPr>
-        <w:t>=&lt;path_to_hpc_client.jar&gt; -</w:t>
-      </w:r>
-      <w:proofErr w:type="spellStart"/>
-      <w:r>
-        <w:rPr>
-          <w:rFonts w:ascii="Menlo" w:hAnsi="Menlo" w:cs="Menlo"/>
-          <w:color w:val="000000"/>
-          <w:sz w:val="22"/>
-          <w:szCs w:val="22"/>
-        </w:rPr>
-        <w:t>DgroupId</w:t>
-      </w:r>
-      <w:proofErr w:type="spellEnd"/>
-      <w:r>
-        <w:rPr>
-          <w:rFonts w:ascii="Menlo" w:hAnsi="Menlo" w:cs="Menlo"/>
-          <w:color w:val="000000"/>
-          <w:sz w:val="22"/>
-          <w:szCs w:val="22"/>
-        </w:rPr>
-        <w:t>=</w:t>
-      </w:r>
-      <w:proofErr w:type="spellStart"/>
-      <w:r>
-        <w:rPr>
-          <w:rFonts w:ascii="Menlo" w:hAnsi="Menlo" w:cs="Menlo"/>
-          <w:color w:val="000000"/>
-          <w:sz w:val="22"/>
-          <w:szCs w:val="22"/>
-        </w:rPr>
-        <w:t>gov.nih.nci.hpc</w:t>
-      </w:r>
-      <w:proofErr w:type="spellEnd"/>
-      <w:r>
-        <w:rPr>
-          <w:rFonts w:ascii="Menlo" w:hAnsi="Menlo" w:cs="Menlo"/>
-          <w:color w:val="000000"/>
-          <w:sz w:val="22"/>
-          <w:szCs w:val="22"/>
-        </w:rPr>
-        <w:t xml:space="preserve"> -</w:t>
-      </w:r>
-      <w:proofErr w:type="spellStart"/>
-      <w:r>
-        <w:rPr>
-          <w:rFonts w:ascii="Menlo" w:hAnsi="Menlo" w:cs="Menlo"/>
-          <w:color w:val="000000"/>
-          <w:sz w:val="22"/>
-          <w:szCs w:val="22"/>
-        </w:rPr>
-        <w:t>DartifactId</w:t>
-      </w:r>
-      <w:proofErr w:type="spellEnd"/>
-      <w:r>
-        <w:rPr>
-          <w:rFonts w:ascii="Menlo" w:hAnsi="Menlo" w:cs="Menlo"/>
-          <w:color w:val="000000"/>
-          <w:sz w:val="22"/>
-          <w:szCs w:val="22"/>
-        </w:rPr>
-        <w:t>=</w:t>
-      </w:r>
-      <w:proofErr w:type="spellStart"/>
-      <w:r>
-        <w:rPr>
-          <w:rFonts w:ascii="Menlo" w:hAnsi="Menlo" w:cs="Menlo"/>
-          <w:color w:val="000000"/>
-          <w:sz w:val="22"/>
-          <w:szCs w:val="22"/>
-        </w:rPr>
-        <w:t>hpc</w:t>
-      </w:r>
-      <w:proofErr w:type="spellEnd"/>
-      <w:r>
-        <w:rPr>
-          <w:rFonts w:ascii="Menlo" w:hAnsi="Menlo" w:cs="Menlo"/>
-          <w:color w:val="000000"/>
-          <w:sz w:val="22"/>
-          <w:szCs w:val="22"/>
-        </w:rPr>
-        <w:t>-client -</w:t>
-      </w:r>
-      <w:proofErr w:type="spellStart"/>
-      <w:r>
-        <w:rPr>
-          <w:rFonts w:ascii="Menlo" w:hAnsi="Menlo" w:cs="Menlo"/>
-          <w:color w:val="000000"/>
-          <w:sz w:val="22"/>
-          <w:szCs w:val="22"/>
-        </w:rPr>
-        <w:t>Dversion</w:t>
-      </w:r>
-      <w:proofErr w:type="spellEnd"/>
-      <w:r>
-        <w:rPr>
-          <w:rFonts w:ascii="Menlo" w:hAnsi="Menlo" w:cs="Menlo"/>
-          <w:color w:val="000000"/>
-          <w:sz w:val="22"/>
-          <w:szCs w:val="22"/>
-        </w:rPr>
-        <w:t>=&lt;</w:t>
-      </w:r>
-      <w:proofErr w:type="spellStart"/>
-      <w:r>
-        <w:rPr>
-          <w:rFonts w:ascii="Menlo" w:hAnsi="Menlo" w:cs="Menlo"/>
-          <w:color w:val="000000"/>
-          <w:sz w:val="22"/>
-          <w:szCs w:val="22"/>
-        </w:rPr>
-        <w:t>api_version</w:t>
-      </w:r>
-      <w:proofErr w:type="spellEnd"/>
-      <w:r>
-        <w:rPr>
-          <w:rFonts w:ascii="Menlo" w:hAnsi="Menlo" w:cs="Menlo"/>
-          <w:color w:val="000000"/>
-          <w:sz w:val="22"/>
-          <w:szCs w:val="22"/>
-        </w:rPr>
-        <w:t>&gt; -</w:t>
-      </w:r>
-      <w:proofErr w:type="spellStart"/>
-      <w:r>
-        <w:rPr>
-          <w:rFonts w:ascii="Menlo" w:hAnsi="Menlo" w:cs="Menlo"/>
-          <w:color w:val="000000"/>
-          <w:sz w:val="22"/>
-          <w:szCs w:val="22"/>
-        </w:rPr>
-        <w:t>Dpackaging</w:t>
-      </w:r>
-      <w:proofErr w:type="spellEnd"/>
-      <w:r>
-        <w:rPr>
-          <w:rFonts w:ascii="Menlo" w:hAnsi="Menlo" w:cs="Menlo"/>
-          <w:color w:val="000000"/>
-          <w:sz w:val="22"/>
-          <w:szCs w:val="22"/>
-        </w:rPr>
-        <w:t>=jar</w:t>
+        <w:t>mvn install:install-file -Dfile=&lt;path_to_hpc_domain_types.jar&gt; -DgroupId=gov.nih.nci.hpc -DartifactId=hpc-domain-types -Dversion=&lt;api_version&gt; -Dpackaging=jar</w:t>
       </w:r>
     </w:p>
     <w:p>
@@ -2016,23 +1044,13 @@
         </w:rPr>
         <w:t xml:space="preserve"> </w:t>
       </w:r>
-      <w:proofErr w:type="spellStart"/>
-      <w:r>
-        <w:rPr>
-          <w:rFonts w:cstheme="minorHAnsi"/>
-          <w:sz w:val="28"/>
-          <w:szCs w:val="28"/>
-        </w:rPr>
-        <w:t>nci</w:t>
-      </w:r>
-      <w:proofErr w:type="spellEnd"/>
-      <w:r>
-        <w:rPr>
-          <w:rFonts w:cstheme="minorHAnsi"/>
-          <w:sz w:val="28"/>
-          <w:szCs w:val="28"/>
-        </w:rPr>
-        <w:t>-doe-data-sharing/</w:t>
+      <w:r>
+        <w:rPr>
+          <w:rFonts w:cstheme="minorHAnsi"/>
+          <w:sz w:val="28"/>
+          <w:szCs w:val="28"/>
+        </w:rPr>
+        <w:t>nci-doe-data-sharing/</w:t>
       </w:r>
     </w:p>
     <w:p>
@@ -2049,7 +1067,6 @@
           <w:szCs w:val="28"/>
         </w:rPr>
       </w:pPr>
-      <w:proofErr w:type="spellStart"/>
       <w:r>
         <w:rPr>
           <w:rFonts w:cstheme="minorHAnsi"/>
@@ -2057,31 +1074,8 @@
           <w:sz w:val="28"/>
           <w:szCs w:val="28"/>
         </w:rPr>
-        <w:t>mvn</w:t>
-      </w:r>
-      <w:proofErr w:type="spellEnd"/>
-      <w:r>
-        <w:rPr>
-          <w:rFonts w:cstheme="minorHAnsi"/>
-          <w:color w:val="000000"/>
-          <w:sz w:val="28"/>
-          <w:szCs w:val="28"/>
-        </w:rPr>
-        <w:t xml:space="preserve"> </w:t>
-      </w:r>
-      <w:proofErr w:type="spellStart"/>
-      <w:proofErr w:type="gramStart"/>
-      <w:r>
-        <w:rPr>
-          <w:rFonts w:cstheme="minorHAnsi"/>
-          <w:color w:val="000000"/>
-          <w:sz w:val="28"/>
-          <w:szCs w:val="28"/>
-        </w:rPr>
-        <w:t>eclipse:clean</w:t>
-      </w:r>
-      <w:proofErr w:type="spellEnd"/>
-      <w:proofErr w:type="gramEnd"/>
+        <w:t>mvn eclipse:clean</w:t>
+      </w:r>
     </w:p>
     <w:p>
       <w:pPr>
@@ -2097,7 +1091,6 @@
           <w:szCs w:val="28"/>
         </w:rPr>
       </w:pPr>
-      <w:proofErr w:type="spellStart"/>
       <w:r>
         <w:rPr>
           <w:rFonts w:cstheme="minorHAnsi"/>
@@ -2105,31 +1098,8 @@
           <w:sz w:val="28"/>
           <w:szCs w:val="28"/>
         </w:rPr>
-        <w:t>mvn</w:t>
-      </w:r>
-      <w:proofErr w:type="spellEnd"/>
-      <w:r>
-        <w:rPr>
-          <w:rFonts w:cstheme="minorHAnsi"/>
-          <w:color w:val="000000"/>
-          <w:sz w:val="28"/>
-          <w:szCs w:val="28"/>
-        </w:rPr>
-        <w:t xml:space="preserve"> </w:t>
-      </w:r>
-      <w:proofErr w:type="spellStart"/>
-      <w:proofErr w:type="gramStart"/>
-      <w:r>
-        <w:rPr>
-          <w:rFonts w:cstheme="minorHAnsi"/>
-          <w:color w:val="000000"/>
-          <w:sz w:val="28"/>
-          <w:szCs w:val="28"/>
-        </w:rPr>
-        <w:t>eclipse:eclipse</w:t>
-      </w:r>
-      <w:proofErr w:type="spellEnd"/>
-      <w:proofErr w:type="gramEnd"/>
+        <w:t>mvn eclipse:eclipse</w:t>
+      </w:r>
     </w:p>
     <w:p>
       <w:pPr>
@@ -2166,69 +1136,13 @@
           <w:szCs w:val="28"/>
         </w:rPr>
       </w:pPr>
-      <w:proofErr w:type="spellStart"/>
-      <w:r>
-        <w:rPr>
-          <w:rFonts w:cstheme="minorHAnsi"/>
-          <w:sz w:val="28"/>
-          <w:szCs w:val="28"/>
-        </w:rPr>
-        <w:t>mvn</w:t>
-      </w:r>
-      <w:proofErr w:type="spellEnd"/>
-      <w:r>
-        <w:rPr>
-          <w:rFonts w:cstheme="minorHAnsi"/>
-          <w:sz w:val="28"/>
-          <w:szCs w:val="28"/>
-        </w:rPr>
-        <w:t xml:space="preserve"> </w:t>
-      </w:r>
-      <w:proofErr w:type="spellStart"/>
-      <w:proofErr w:type="gramStart"/>
-      <w:r>
-        <w:rPr>
-          <w:rFonts w:cstheme="minorHAnsi"/>
-          <w:sz w:val="28"/>
-          <w:szCs w:val="28"/>
-        </w:rPr>
-        <w:t>install:install</w:t>
-      </w:r>
-      <w:proofErr w:type="gramEnd"/>
-      <w:r>
-        <w:rPr>
-          <w:rFonts w:cstheme="minorHAnsi"/>
-          <w:sz w:val="28"/>
-          <w:szCs w:val="28"/>
-        </w:rPr>
-        <w:t>-file</w:t>
-      </w:r>
-      <w:proofErr w:type="spellEnd"/>
-      <w:r>
-        <w:rPr>
-          <w:rFonts w:cstheme="minorHAnsi"/>
-          <w:sz w:val="28"/>
-          <w:szCs w:val="28"/>
-        </w:rPr>
-        <w:t xml:space="preserve"> -</w:t>
-      </w:r>
-      <w:proofErr w:type="spellStart"/>
-      <w:r>
-        <w:rPr>
-          <w:rFonts w:cstheme="minorHAnsi"/>
-          <w:sz w:val="28"/>
-          <w:szCs w:val="28"/>
-        </w:rPr>
-        <w:t>Dfile</w:t>
-      </w:r>
-      <w:proofErr w:type="spellEnd"/>
-      <w:r>
-        <w:rPr>
-          <w:rFonts w:cstheme="minorHAnsi"/>
-          <w:sz w:val="28"/>
-          <w:szCs w:val="28"/>
-        </w:rPr>
-        <w:t>=&lt;</w:t>
+      <w:r>
+        <w:rPr>
+          <w:rFonts w:cstheme="minorHAnsi"/>
+          <w:sz w:val="28"/>
+          <w:szCs w:val="28"/>
+        </w:rPr>
+        <w:t>mvn install:install-file -Dfile=&lt;</w:t>
       </w:r>
       <w:r>
         <w:rPr>
@@ -2276,79 +1190,7 @@
           <w:sz w:val="28"/>
           <w:szCs w:val="28"/>
         </w:rPr>
-        <w:t>ojdbc6 jar&gt; -</w:t>
-      </w:r>
-      <w:proofErr w:type="spellStart"/>
-      <w:r>
-        <w:rPr>
-          <w:rFonts w:cstheme="minorHAnsi"/>
-          <w:sz w:val="28"/>
-          <w:szCs w:val="28"/>
-        </w:rPr>
-        <w:t>DgroupId</w:t>
-      </w:r>
-      <w:proofErr w:type="spellEnd"/>
-      <w:r>
-        <w:rPr>
-          <w:rFonts w:cstheme="minorHAnsi"/>
-          <w:sz w:val="28"/>
-          <w:szCs w:val="28"/>
-        </w:rPr>
-        <w:t>=</w:t>
-      </w:r>
-      <w:proofErr w:type="spellStart"/>
-      <w:r>
-        <w:rPr>
-          <w:rFonts w:cstheme="minorHAnsi"/>
-          <w:sz w:val="28"/>
-          <w:szCs w:val="28"/>
-        </w:rPr>
-        <w:t>com.oracle</w:t>
-      </w:r>
-      <w:proofErr w:type="spellEnd"/>
-      <w:r>
-        <w:rPr>
-          <w:rFonts w:cstheme="minorHAnsi"/>
-          <w:sz w:val="28"/>
-          <w:szCs w:val="28"/>
-        </w:rPr>
-        <w:t xml:space="preserve"> -</w:t>
-      </w:r>
-      <w:proofErr w:type="spellStart"/>
-      <w:r>
-        <w:rPr>
-          <w:rFonts w:cstheme="minorHAnsi"/>
-          <w:sz w:val="28"/>
-          <w:szCs w:val="28"/>
-        </w:rPr>
-        <w:t>DartifactId</w:t>
-      </w:r>
-      <w:proofErr w:type="spellEnd"/>
-      <w:r>
-        <w:rPr>
-          <w:rFonts w:cstheme="minorHAnsi"/>
-          <w:sz w:val="28"/>
-          <w:szCs w:val="28"/>
-        </w:rPr>
-        <w:t>=ojdbc6 -</w:t>
-      </w:r>
-      <w:proofErr w:type="spellStart"/>
-      <w:r>
-        <w:rPr>
-          <w:rFonts w:cstheme="minorHAnsi"/>
-          <w:sz w:val="28"/>
-          <w:szCs w:val="28"/>
-        </w:rPr>
-        <w:t>Dversion</w:t>
-      </w:r>
-      <w:proofErr w:type="spellEnd"/>
-      <w:r>
-        <w:rPr>
-          <w:rFonts w:cstheme="minorHAnsi"/>
-          <w:sz w:val="28"/>
-          <w:szCs w:val="28"/>
-        </w:rPr>
-        <w:t>=11.2.0</w:t>
+        <w:t>ojdbc6 jar&gt; -DgroupId=com.oracle -DartifactId=ojdbc6 -Dversion=11.2.0</w:t>
       </w:r>
       <w:r>
         <w:rPr>
@@ -2364,25 +1206,7 @@
           <w:sz w:val="28"/>
           <w:szCs w:val="28"/>
         </w:rPr>
-        <w:t xml:space="preserve"> -</w:t>
-      </w:r>
-      <w:proofErr w:type="spellStart"/>
-      <w:r>
-        <w:rPr>
-          <w:rFonts w:cstheme="minorHAnsi"/>
-          <w:sz w:val="28"/>
-          <w:szCs w:val="28"/>
-        </w:rPr>
-        <w:t>Dpackaging</w:t>
-      </w:r>
-      <w:proofErr w:type="spellEnd"/>
-      <w:r>
-        <w:rPr>
-          <w:rFonts w:cstheme="minorHAnsi"/>
-          <w:sz w:val="28"/>
-          <w:szCs w:val="28"/>
-        </w:rPr>
-        <w:t>=jar</w:t>
+        <w:t xml:space="preserve"> -Dpackaging=jar</w:t>
       </w:r>
     </w:p>
     <w:p>
@@ -2410,7 +1234,6 @@
           <w:szCs w:val="28"/>
         </w:rPr>
       </w:pPr>
-      <w:proofErr w:type="spellStart"/>
       <w:r>
         <w:rPr>
           <w:rFonts w:cstheme="minorHAnsi"/>
@@ -2418,29 +1241,19 @@
           <w:sz w:val="28"/>
           <w:szCs w:val="28"/>
         </w:rPr>
-        <w:t>mvn</w:t>
-      </w:r>
-      <w:proofErr w:type="spellEnd"/>
-      <w:r>
-        <w:rPr>
-          <w:rFonts w:cstheme="minorHAnsi"/>
-          <w:color w:val="000000"/>
-          <w:sz w:val="28"/>
-          <w:szCs w:val="28"/>
-        </w:rPr>
-        <w:t xml:space="preserve"> clean install -</w:t>
-      </w:r>
-      <w:proofErr w:type="spellStart"/>
-      <w:r>
-        <w:rPr>
-          <w:rFonts w:cstheme="minorHAnsi"/>
-          <w:color w:val="000000"/>
-          <w:sz w:val="28"/>
-          <w:szCs w:val="28"/>
-        </w:rPr>
-        <w:t>DskipTests</w:t>
-      </w:r>
-      <w:proofErr w:type="spellEnd"/>
+        <w:t>mvn clean install -DskipTests</w:t>
+      </w:r>
+    </w:p>
+    <w:p>
+      <w:pPr>
+        <w:pStyle w:val="ListParagraph"/>
+        <w:ind w:left="2730"/>
+        <w:rPr>
+          <w:rFonts w:cstheme="minorHAnsi"/>
+          <w:sz w:val="28"/>
+          <w:szCs w:val="28"/>
+        </w:rPr>
+      </w:pPr>
     </w:p>
     <w:p>
       <w:pPr>
@@ -2523,81 +1336,7 @@
           <w:sz w:val="28"/>
           <w:szCs w:val="28"/>
         </w:rPr>
-        <w:t>Java -</w:t>
-      </w:r>
-      <w:proofErr w:type="spellStart"/>
-      <w:r>
-        <w:rPr>
-          <w:rFonts w:cstheme="minorHAnsi"/>
-          <w:sz w:val="28"/>
-          <w:szCs w:val="28"/>
-        </w:rPr>
-        <w:t>Xdebug</w:t>
-      </w:r>
-      <w:proofErr w:type="spellEnd"/>
-      <w:r>
-        <w:rPr>
-          <w:rFonts w:cstheme="minorHAnsi"/>
-          <w:sz w:val="28"/>
-          <w:szCs w:val="28"/>
-        </w:rPr>
-        <w:t xml:space="preserve"> -</w:t>
-      </w:r>
-      <w:proofErr w:type="spellStart"/>
-      <w:proofErr w:type="gramStart"/>
-      <w:r>
-        <w:rPr>
-          <w:rFonts w:cstheme="minorHAnsi"/>
-          <w:sz w:val="28"/>
-          <w:szCs w:val="28"/>
-        </w:rPr>
-        <w:t>Xrunjdwp:transport</w:t>
-      </w:r>
-      <w:proofErr w:type="spellEnd"/>
-      <w:proofErr w:type="gramEnd"/>
-      <w:r>
-        <w:rPr>
-          <w:rFonts w:cstheme="minorHAnsi"/>
-          <w:sz w:val="28"/>
-          <w:szCs w:val="28"/>
-        </w:rPr>
-        <w:t>=</w:t>
-      </w:r>
-      <w:proofErr w:type="spellStart"/>
-      <w:r>
-        <w:rPr>
-          <w:rFonts w:cstheme="minorHAnsi"/>
-          <w:sz w:val="28"/>
-          <w:szCs w:val="28"/>
-        </w:rPr>
-        <w:t>dt_socket,address</w:t>
-      </w:r>
-      <w:proofErr w:type="spellEnd"/>
-      <w:r>
-        <w:rPr>
-          <w:rFonts w:cstheme="minorHAnsi"/>
-          <w:sz w:val="28"/>
-          <w:szCs w:val="28"/>
-        </w:rPr>
-        <w:t>=9991,server=</w:t>
-      </w:r>
-      <w:proofErr w:type="spellStart"/>
-      <w:r>
-        <w:rPr>
-          <w:rFonts w:cstheme="minorHAnsi"/>
-          <w:sz w:val="28"/>
-          <w:szCs w:val="28"/>
-        </w:rPr>
-        <w:t>y,suspend</w:t>
-      </w:r>
-      <w:proofErr w:type="spellEnd"/>
-      <w:r>
-        <w:rPr>
-          <w:rFonts w:cstheme="minorHAnsi"/>
-          <w:sz w:val="28"/>
-          <w:szCs w:val="28"/>
-        </w:rPr>
-        <w:t xml:space="preserve">=n -jar </w:t>
+        <w:t xml:space="preserve">Java -Xdebug -Xrunjdwp:transport=dt_socket,address=9991,server=y,suspend=n -jar </w:t>
       </w:r>
       <w:r>
         <w:rPr>
@@ -2613,7 +1352,23 @@
           <w:sz w:val="28"/>
           <w:szCs w:val="28"/>
         </w:rPr>
-        <w:t>web-doe-1.15.0.war</w:t>
+        <w:t>web-doe-</w:t>
+      </w:r>
+      <w:r>
+        <w:rPr>
+          <w:rFonts w:cstheme="minorHAnsi"/>
+          <w:sz w:val="28"/>
+          <w:szCs w:val="28"/>
+        </w:rPr>
+        <w:t>war_file_version</w:t>
+      </w:r>
+      <w:r>
+        <w:rPr>
+          <w:rFonts w:cstheme="minorHAnsi"/>
+          <w:sz w:val="28"/>
+          <w:szCs w:val="28"/>
+        </w:rPr>
+        <w:t>.war</w:t>
       </w:r>
       <w:r>
         <w:rPr>
@@ -2714,6 +1469,7 @@
           <w:sz w:val="28"/>
           <w:szCs w:val="28"/>
         </w:rPr>
+        <w:lastRenderedPageBreak/>
         <w:t>To do the maven build from eclipse, right click on the project and do Run As</w:t>
       </w:r>
       <w:r>
@@ -2879,23 +1635,13 @@
         </w:rPr>
         <w:t xml:space="preserve"> </w:t>
       </w:r>
-      <w:proofErr w:type="spellStart"/>
-      <w:r>
-        <w:rPr>
-          <w:rFonts w:cstheme="minorHAnsi"/>
-          <w:sz w:val="28"/>
-          <w:szCs w:val="28"/>
-        </w:rPr>
-        <w:t>nci</w:t>
-      </w:r>
-      <w:proofErr w:type="spellEnd"/>
-      <w:r>
-        <w:rPr>
-          <w:rFonts w:cstheme="minorHAnsi"/>
-          <w:sz w:val="28"/>
-          <w:szCs w:val="28"/>
-        </w:rPr>
-        <w:t xml:space="preserve">-doe-data-sharing/ </w:t>
+      <w:r>
+        <w:rPr>
+          <w:rFonts w:cstheme="minorHAnsi"/>
+          <w:sz w:val="28"/>
+          <w:szCs w:val="28"/>
+        </w:rPr>
+        <w:t xml:space="preserve">nci-doe-data-sharing/ </w:t>
       </w:r>
       <w:r>
         <w:rPr>
@@ -2927,69 +1673,13 @@
           <w:szCs w:val="28"/>
         </w:rPr>
       </w:pPr>
-      <w:proofErr w:type="spellStart"/>
-      <w:r>
-        <w:rPr>
-          <w:rFonts w:cstheme="minorHAnsi"/>
-          <w:sz w:val="28"/>
-          <w:szCs w:val="28"/>
-        </w:rPr>
-        <w:t>mvn</w:t>
-      </w:r>
-      <w:proofErr w:type="spellEnd"/>
-      <w:r>
-        <w:rPr>
-          <w:rFonts w:cstheme="minorHAnsi"/>
-          <w:sz w:val="28"/>
-          <w:szCs w:val="28"/>
-        </w:rPr>
-        <w:t xml:space="preserve"> </w:t>
-      </w:r>
-      <w:proofErr w:type="spellStart"/>
-      <w:proofErr w:type="gramStart"/>
-      <w:r>
-        <w:rPr>
-          <w:rFonts w:cstheme="minorHAnsi"/>
-          <w:sz w:val="28"/>
-          <w:szCs w:val="28"/>
-        </w:rPr>
-        <w:t>install:install</w:t>
-      </w:r>
-      <w:proofErr w:type="gramEnd"/>
-      <w:r>
-        <w:rPr>
-          <w:rFonts w:cstheme="minorHAnsi"/>
-          <w:sz w:val="28"/>
-          <w:szCs w:val="28"/>
-        </w:rPr>
-        <w:t>-file</w:t>
-      </w:r>
-      <w:proofErr w:type="spellEnd"/>
-      <w:r>
-        <w:rPr>
-          <w:rFonts w:cstheme="minorHAnsi"/>
-          <w:sz w:val="28"/>
-          <w:szCs w:val="28"/>
-        </w:rPr>
-        <w:t xml:space="preserve"> -</w:t>
-      </w:r>
-      <w:proofErr w:type="spellStart"/>
-      <w:r>
-        <w:rPr>
-          <w:rFonts w:cstheme="minorHAnsi"/>
-          <w:sz w:val="28"/>
-          <w:szCs w:val="28"/>
-        </w:rPr>
-        <w:t>Dfile</w:t>
-      </w:r>
-      <w:proofErr w:type="spellEnd"/>
-      <w:r>
-        <w:rPr>
-          <w:rFonts w:cstheme="minorHAnsi"/>
-          <w:sz w:val="28"/>
-          <w:szCs w:val="28"/>
-        </w:rPr>
-        <w:t>=&lt;</w:t>
+      <w:r>
+        <w:rPr>
+          <w:rFonts w:cstheme="minorHAnsi"/>
+          <w:sz w:val="28"/>
+          <w:szCs w:val="28"/>
+        </w:rPr>
+        <w:t>mvn install:install-file -Dfile=&lt;</w:t>
       </w:r>
       <w:r>
         <w:rPr>
@@ -3037,79 +1727,7 @@
           <w:sz w:val="28"/>
           <w:szCs w:val="28"/>
         </w:rPr>
-        <w:t>ojdbc6 jar&gt; -</w:t>
-      </w:r>
-      <w:proofErr w:type="spellStart"/>
-      <w:r>
-        <w:rPr>
-          <w:rFonts w:cstheme="minorHAnsi"/>
-          <w:sz w:val="28"/>
-          <w:szCs w:val="28"/>
-        </w:rPr>
-        <w:t>DgroupId</w:t>
-      </w:r>
-      <w:proofErr w:type="spellEnd"/>
-      <w:r>
-        <w:rPr>
-          <w:rFonts w:cstheme="minorHAnsi"/>
-          <w:sz w:val="28"/>
-          <w:szCs w:val="28"/>
-        </w:rPr>
-        <w:t>=</w:t>
-      </w:r>
-      <w:proofErr w:type="spellStart"/>
-      <w:r>
-        <w:rPr>
-          <w:rFonts w:cstheme="minorHAnsi"/>
-          <w:sz w:val="28"/>
-          <w:szCs w:val="28"/>
-        </w:rPr>
-        <w:t>com.oracle</w:t>
-      </w:r>
-      <w:proofErr w:type="spellEnd"/>
-      <w:r>
-        <w:rPr>
-          <w:rFonts w:cstheme="minorHAnsi"/>
-          <w:sz w:val="28"/>
-          <w:szCs w:val="28"/>
-        </w:rPr>
-        <w:t xml:space="preserve"> -</w:t>
-      </w:r>
-      <w:proofErr w:type="spellStart"/>
-      <w:r>
-        <w:rPr>
-          <w:rFonts w:cstheme="minorHAnsi"/>
-          <w:sz w:val="28"/>
-          <w:szCs w:val="28"/>
-        </w:rPr>
-        <w:t>DartifactId</w:t>
-      </w:r>
-      <w:proofErr w:type="spellEnd"/>
-      <w:r>
-        <w:rPr>
-          <w:rFonts w:cstheme="minorHAnsi"/>
-          <w:sz w:val="28"/>
-          <w:szCs w:val="28"/>
-        </w:rPr>
-        <w:t>=ojdbc6 -</w:t>
-      </w:r>
-      <w:proofErr w:type="spellStart"/>
-      <w:r>
-        <w:rPr>
-          <w:rFonts w:cstheme="minorHAnsi"/>
-          <w:sz w:val="28"/>
-          <w:szCs w:val="28"/>
-        </w:rPr>
-        <w:t>Dversion</w:t>
-      </w:r>
-      <w:proofErr w:type="spellEnd"/>
-      <w:r>
-        <w:rPr>
-          <w:rFonts w:cstheme="minorHAnsi"/>
-          <w:sz w:val="28"/>
-          <w:szCs w:val="28"/>
-        </w:rPr>
-        <w:t>=11.2.0</w:t>
+        <w:t>ojdbc6 jar&gt; -DgroupId=com.oracle -DartifactId=ojdbc6 -Dversion=11.2.0</w:t>
       </w:r>
       <w:r>
         <w:rPr>
@@ -3125,25 +1743,7 @@
           <w:sz w:val="28"/>
           <w:szCs w:val="28"/>
         </w:rPr>
-        <w:t xml:space="preserve"> -</w:t>
-      </w:r>
-      <w:proofErr w:type="spellStart"/>
-      <w:r>
-        <w:rPr>
-          <w:rFonts w:cstheme="minorHAnsi"/>
-          <w:sz w:val="28"/>
-          <w:szCs w:val="28"/>
-        </w:rPr>
-        <w:t>Dpackaging</w:t>
-      </w:r>
-      <w:proofErr w:type="spellEnd"/>
-      <w:r>
-        <w:rPr>
-          <w:rFonts w:cstheme="minorHAnsi"/>
-          <w:sz w:val="28"/>
-          <w:szCs w:val="28"/>
-        </w:rPr>
-        <w:t>=jar</w:t>
+        <w:t xml:space="preserve"> -Dpackaging=jar</w:t>
       </w:r>
     </w:p>
     <w:p>
@@ -3209,25 +1809,7 @@
           <w:sz w:val="28"/>
           <w:szCs w:val="28"/>
         </w:rPr>
-        <w:t xml:space="preserve"> and select </w:t>
-      </w:r>
-      <w:proofErr w:type="spellStart"/>
-      <w:r>
-        <w:rPr>
-          <w:rFonts w:cstheme="minorHAnsi"/>
-          <w:sz w:val="28"/>
-          <w:szCs w:val="28"/>
-        </w:rPr>
-        <w:t>DoeWebApplication</w:t>
-      </w:r>
-      <w:proofErr w:type="spellEnd"/>
-      <w:r>
-        <w:rPr>
-          <w:rFonts w:cstheme="minorHAnsi"/>
-          <w:sz w:val="28"/>
-          <w:szCs w:val="28"/>
-        </w:rPr>
-        <w:t xml:space="preserve"> (which is the main class).</w:t>
+        <w:t xml:space="preserve"> and select DoeWebApplication (which is the main class).</w:t>
       </w:r>
     </w:p>
     <w:p>

</xml_diff>